<commit_message>
card 스키마 수정 - imageID 추가 - uuid 추가 - S3에도 받아온 imageID로 저장하도록 수정 - card GET method 작업중
</commit_message>
<xml_diff>
--- a/API 명세서.docx
+++ b/API 명세서.docx
@@ -62,13 +62,23 @@
         </w:rPr>
         <w:t>] /</w:t>
       </w:r>
+      <w:proofErr w:type="spellStart"/>
       <w:r>
         <w:rPr>
           <w:rFonts w:ascii="Gulim" w:eastAsia="Gulim" w:hAnsi="Gulim" w:cstheme="minorHAnsi"/>
           <w:sz w:val="28"/>
           <w:szCs w:val="28"/>
         </w:rPr>
-        <w:t>api/</w:t>
+        <w:t>api</w:t>
+      </w:r>
+      <w:proofErr w:type="spellEnd"/>
+      <w:r>
+        <w:rPr>
+          <w:rFonts w:ascii="Gulim" w:eastAsia="Gulim" w:hAnsi="Gulim" w:cstheme="minorHAnsi"/>
+          <w:sz w:val="28"/>
+          <w:szCs w:val="28"/>
+        </w:rPr>
+        <w:t>/</w:t>
       </w:r>
       <w:r>
         <w:rPr>
@@ -86,16 +96,34 @@
         </w:rPr>
         <w:t>s</w:t>
       </w:r>
+      <w:proofErr w:type="gramStart"/>
       <w:r>
         <w:rPr>
           <w:rFonts w:ascii="Gulim" w:eastAsia="Gulim" w:hAnsi="Gulim" w:cstheme="minorHAnsi"/>
           <w:sz w:val="28"/>
           <w:szCs w:val="28"/>
         </w:rPr>
-        <w:t>/?uuid=&lt;UUID&gt;</w:t>
+        <w:t>/?</w:t>
       </w:r>
-      <w:bookmarkStart w:id="0" w:name="_GoBack"/>
-      <w:bookmarkEnd w:id="0"/>
+      <w:proofErr w:type="spellStart"/>
+      <w:r>
+        <w:rPr>
+          <w:rFonts w:ascii="Gulim" w:eastAsia="Gulim" w:hAnsi="Gulim" w:cstheme="minorHAnsi"/>
+          <w:sz w:val="28"/>
+          <w:szCs w:val="28"/>
+        </w:rPr>
+        <w:t>uuid</w:t>
+      </w:r>
+      <w:proofErr w:type="spellEnd"/>
+      <w:proofErr w:type="gramEnd"/>
+      <w:r>
+        <w:rPr>
+          <w:rFonts w:ascii="Gulim" w:eastAsia="Gulim" w:hAnsi="Gulim" w:cstheme="minorHAnsi"/>
+          <w:sz w:val="28"/>
+          <w:szCs w:val="28"/>
+        </w:rPr>
+        <w:t>=&lt;UUID&gt;</w:t>
+      </w:r>
     </w:p>
     <w:p>
       <w:pPr>
@@ -1981,7 +2009,25 @@
           <w:sz w:val="28"/>
           <w:szCs w:val="28"/>
         </w:rPr>
-        <w:t>] /api/user</w:t>
+        <w:t>] /</w:t>
+      </w:r>
+      <w:proofErr w:type="spellStart"/>
+      <w:r>
+        <w:rPr>
+          <w:rFonts w:ascii="Gulim" w:eastAsia="Gulim" w:hAnsi="Gulim" w:cstheme="minorHAnsi"/>
+          <w:sz w:val="28"/>
+          <w:szCs w:val="28"/>
+        </w:rPr>
+        <w:t>api</w:t>
+      </w:r>
+      <w:proofErr w:type="spellEnd"/>
+      <w:r>
+        <w:rPr>
+          <w:rFonts w:ascii="Gulim" w:eastAsia="Gulim" w:hAnsi="Gulim" w:cstheme="minorHAnsi"/>
+          <w:sz w:val="28"/>
+          <w:szCs w:val="28"/>
+        </w:rPr>
+        <w:t>/user</w:t>
       </w:r>
       <w:r>
         <w:rPr>
@@ -2093,12 +2139,14 @@
                 <w:rFonts w:ascii="Consolas" w:eastAsia="Gulim" w:hAnsi="Consolas" w:cstheme="minorHAnsi"/>
               </w:rPr>
             </w:pPr>
+            <w:proofErr w:type="spellStart"/>
             <w:r>
               <w:rPr>
                 <w:rFonts w:ascii="Consolas" w:eastAsia="Gulim" w:hAnsi="Consolas" w:cstheme="minorHAnsi"/>
               </w:rPr>
               <w:t>uuid</w:t>
             </w:r>
+            <w:proofErr w:type="spellEnd"/>
           </w:p>
         </w:tc>
         <w:tc>
@@ -2155,6 +2203,7 @@
               </w:rPr>
               <w:t>"</w:t>
             </w:r>
+            <w:proofErr w:type="spellStart"/>
             <w:r>
               <w:rPr>
                 <w:rFonts w:ascii="Consolas" w:eastAsia="Gulim" w:hAnsi="Consolas" w:cstheme="minorHAnsi" w:hint="eastAsia"/>
@@ -2185,6 +2234,7 @@
               </w:rPr>
               <w:t>female</w:t>
             </w:r>
+            <w:proofErr w:type="spellEnd"/>
             <w:r>
               <w:rPr>
                 <w:rFonts w:ascii="Consolas" w:eastAsia="Gulim" w:hAnsi="Consolas" w:cstheme="minorHAnsi"/>
@@ -2255,12 +2305,14 @@
                 <w:rFonts w:ascii="Consolas" w:eastAsia="Gulim" w:hAnsi="Consolas" w:cstheme="minorHAnsi"/>
               </w:rPr>
             </w:pPr>
+            <w:proofErr w:type="spellStart"/>
             <w:r>
               <w:rPr>
                 <w:rFonts w:ascii="Consolas" w:eastAsia="Gulim" w:hAnsi="Consolas" w:cstheme="minorHAnsi" w:hint="eastAsia"/>
               </w:rPr>
               <w:t>churchName</w:t>
             </w:r>
+            <w:proofErr w:type="spellEnd"/>
           </w:p>
         </w:tc>
         <w:tc>
@@ -2305,12 +2357,14 @@
                 <w:rFonts w:ascii="Consolas" w:eastAsia="Gulim" w:hAnsi="Consolas" w:cstheme="minorHAnsi"/>
               </w:rPr>
             </w:pPr>
+            <w:proofErr w:type="spellStart"/>
             <w:r>
               <w:rPr>
                 <w:rFonts w:ascii="Consolas" w:eastAsia="Gulim" w:hAnsi="Consolas" w:cstheme="minorHAnsi" w:hint="eastAsia"/>
               </w:rPr>
               <w:t>religiousSect</w:t>
             </w:r>
+            <w:proofErr w:type="spellEnd"/>
           </w:p>
         </w:tc>
         <w:tc>
@@ -3558,23 +3612,14 @@
           <w:szCs w:val="32"/>
         </w:rPr>
       </w:pPr>
-    </w:p>
-    <w:p>
-      <w:pPr>
+      <w:r>
         <w:rPr>
           <w:rFonts w:ascii="Gulim" w:eastAsia="Gulim" w:hAnsi="Gulim" w:cstheme="minorHAnsi"/>
           <w:b/>
           <w:sz w:val="32"/>
           <w:szCs w:val="32"/>
         </w:rPr>
-      </w:pPr>
-      <w:r>
-        <w:rPr>
-          <w:rFonts w:ascii="Gulim" w:eastAsia="Gulim" w:hAnsi="Gulim" w:cstheme="minorHAnsi"/>
-          <w:b/>
-          <w:sz w:val="32"/>
-          <w:szCs w:val="32"/>
-        </w:rPr>
+        <w:lastRenderedPageBreak/>
         <w:t xml:space="preserve">3. </w:t>
       </w:r>
       <w:r>
@@ -3653,7 +3698,25 @@
           <w:sz w:val="28"/>
           <w:szCs w:val="28"/>
         </w:rPr>
-        <w:t>] /api/</w:t>
+        <w:t>] /</w:t>
+      </w:r>
+      <w:proofErr w:type="spellStart"/>
+      <w:r>
+        <w:rPr>
+          <w:rFonts w:ascii="Gulim" w:eastAsia="Gulim" w:hAnsi="Gulim" w:cstheme="minorHAnsi"/>
+          <w:sz w:val="28"/>
+          <w:szCs w:val="28"/>
+        </w:rPr>
+        <w:t>api</w:t>
+      </w:r>
+      <w:proofErr w:type="spellEnd"/>
+      <w:r>
+        <w:rPr>
+          <w:rFonts w:ascii="Gulim" w:eastAsia="Gulim" w:hAnsi="Gulim" w:cstheme="minorHAnsi"/>
+          <w:sz w:val="28"/>
+          <w:szCs w:val="28"/>
+        </w:rPr>
+        <w:t>/</w:t>
       </w:r>
       <w:r>
         <w:rPr>
@@ -3765,12 +3828,14 @@
                 <w:rFonts w:ascii="Consolas" w:eastAsia="Gulim" w:hAnsi="Consolas" w:cstheme="minorHAnsi"/>
               </w:rPr>
             </w:pPr>
+            <w:proofErr w:type="spellStart"/>
             <w:r>
               <w:rPr>
                 <w:rFonts w:ascii="Consolas" w:eastAsia="Gulim" w:hAnsi="Consolas" w:cstheme="minorHAnsi"/>
               </w:rPr>
               <w:t>uuid</w:t>
             </w:r>
+            <w:proofErr w:type="spellEnd"/>
           </w:p>
         </w:tc>
         <w:tc>
@@ -3803,12 +3868,14 @@
                 <w:rFonts w:ascii="Consolas" w:eastAsia="Gulim" w:hAnsi="Consolas" w:cstheme="minorHAnsi"/>
               </w:rPr>
             </w:pPr>
+            <w:proofErr w:type="spellStart"/>
             <w:r>
               <w:rPr>
                 <w:rFonts w:ascii="Consolas" w:eastAsia="Gulim" w:hAnsi="Consolas" w:cstheme="minorHAnsi"/>
               </w:rPr>
               <w:t>img</w:t>
             </w:r>
+            <w:proofErr w:type="spellEnd"/>
           </w:p>
         </w:tc>
         <w:tc>
@@ -3841,12 +3908,14 @@
                 <w:rFonts w:ascii="Consolas" w:eastAsia="Gulim" w:hAnsi="Consolas" w:cstheme="minorHAnsi"/>
               </w:rPr>
             </w:pPr>
+            <w:proofErr w:type="spellStart"/>
             <w:r>
               <w:rPr>
                 <w:rFonts w:ascii="Consolas" w:eastAsia="Gulim" w:hAnsi="Consolas" w:cstheme="minorHAnsi"/>
               </w:rPr>
               <w:t>imgID</w:t>
             </w:r>
+            <w:proofErr w:type="spellEnd"/>
           </w:p>
         </w:tc>
         <w:tc>
@@ -5439,85 +5508,6 @@
       <w:pPr>
         <w:rPr>
           <w:rFonts w:ascii="Gulim" w:eastAsia="Gulim" w:hAnsi="Gulim" w:cstheme="minorHAnsi"/>
-          <w:b/>
-          <w:sz w:val="32"/>
-          <w:szCs w:val="32"/>
-        </w:rPr>
-      </w:pPr>
-      <w:r>
-        <w:rPr>
-          <w:rFonts w:ascii="Gulim" w:eastAsia="Gulim" w:hAnsi="Gulim" w:cstheme="minorHAnsi"/>
-          <w:b/>
-          <w:sz w:val="32"/>
-          <w:szCs w:val="32"/>
-        </w:rPr>
-        <w:t>5</w:t>
-      </w:r>
-      <w:r>
-        <w:rPr>
-          <w:rFonts w:ascii="Gulim" w:eastAsia="Gulim" w:hAnsi="Gulim" w:cstheme="minorHAnsi"/>
-          <w:b/>
-          <w:sz w:val="32"/>
-          <w:szCs w:val="32"/>
-        </w:rPr>
-        <w:t xml:space="preserve">. </w:t>
-      </w:r>
-      <w:r>
-        <w:rPr>
-          <w:rFonts w:ascii="Gulim" w:eastAsia="Gulim" w:hAnsi="Gulim" w:cstheme="minorHAnsi" w:hint="eastAsia"/>
-          <w:b/>
-          <w:sz w:val="32"/>
-          <w:szCs w:val="32"/>
-        </w:rPr>
-        <w:t>이미지 정보 가져오기</w:t>
-      </w:r>
-    </w:p>
-    <w:p>
-      <w:pPr>
-        <w:rPr>
-          <w:rFonts w:ascii="Gulim" w:eastAsia="Gulim" w:hAnsi="Gulim" w:cstheme="minorHAnsi"/>
-          <w:sz w:val="28"/>
-          <w:szCs w:val="28"/>
-        </w:rPr>
-      </w:pPr>
-      <w:r>
-        <w:rPr>
-          <w:rFonts w:ascii="Gulim" w:eastAsia="Gulim" w:hAnsi="Gulim" w:cstheme="minorHAnsi" w:hint="eastAsia"/>
-          <w:sz w:val="28"/>
-          <w:szCs w:val="28"/>
-        </w:rPr>
-        <w:t>[</w:t>
-      </w:r>
-      <w:r>
-        <w:rPr>
-          <w:rFonts w:ascii="Gulim" w:eastAsia="Gulim" w:hAnsi="Gulim" w:cstheme="minorHAnsi" w:hint="eastAsia"/>
-          <w:sz w:val="28"/>
-          <w:szCs w:val="28"/>
-        </w:rPr>
-        <w:t>GET</w:t>
-      </w:r>
-      <w:r>
-        <w:rPr>
-          <w:rFonts w:ascii="Gulim" w:eastAsia="Gulim" w:hAnsi="Gulim" w:cstheme="minorHAnsi"/>
-          <w:sz w:val="28"/>
-          <w:szCs w:val="28"/>
-        </w:rPr>
-        <w:t>] /api/</w:t>
-      </w:r>
-      <w:r>
-        <w:rPr>
-          <w:rFonts w:ascii="Gulim" w:eastAsia="Gulim" w:hAnsi="Gulim" w:cstheme="minorHAnsi"/>
-          <w:sz w:val="28"/>
-          <w:szCs w:val="28"/>
-        </w:rPr>
-        <w:t>cards</w:t>
-      </w:r>
-    </w:p>
-    <w:p>
-      <w:pPr>
-        <w:rPr>
-          <w:rFonts w:ascii="Gulim" w:eastAsia="Gulim" w:hAnsi="Gulim" w:cstheme="minorHAnsi"/>
-          <w:b/>
           <w:sz w:val="32"/>
           <w:szCs w:val="32"/>
         </w:rPr>
@@ -5527,1012 +5517,6 @@
       <w:pPr>
         <w:rPr>
           <w:rFonts w:ascii="Gulim" w:eastAsia="Gulim" w:hAnsi="Gulim" w:cstheme="minorHAnsi"/>
-          <w:b/>
-          <w:sz w:val="28"/>
-          <w:szCs w:val="28"/>
-        </w:rPr>
-      </w:pPr>
-      <w:r>
-        <w:rPr>
-          <w:rFonts w:ascii="Gulim" w:eastAsia="Gulim" w:hAnsi="Gulim" w:cstheme="minorHAnsi"/>
-          <w:b/>
-          <w:sz w:val="28"/>
-          <w:szCs w:val="28"/>
-        </w:rPr>
-        <w:t>Return</w:t>
-      </w:r>
-    </w:p>
-    <w:p>
-      <w:pPr>
-        <w:rPr>
-          <w:rFonts w:ascii="Gulim" w:eastAsia="Gulim" w:hAnsi="Gulim" w:cstheme="minorHAnsi"/>
-          <w:sz w:val="32"/>
-          <w:szCs w:val="32"/>
-        </w:rPr>
-      </w:pPr>
-      <w:r>
-        <w:rPr>
-          <w:rFonts w:ascii="Gulim" w:eastAsia="Gulim" w:hAnsi="Gulim" w:cstheme="minorHAnsi"/>
-          <w:noProof/>
-          <w:sz w:val="28"/>
-          <w:szCs w:val="28"/>
-        </w:rPr>
-        <mc:AlternateContent>
-          <mc:Choice Requires="wps">
-            <w:drawing>
-              <wp:anchor distT="0" distB="0" distL="114300" distR="114300" simplePos="0" relativeHeight="251667456" behindDoc="1" locked="0" layoutInCell="1" allowOverlap="1" wp14:anchorId="5FA1A123" wp14:editId="56AFA5AA">
-                <wp:simplePos x="0" y="0"/>
-                <wp:positionH relativeFrom="margin">
-                  <wp:align>left</wp:align>
-                </wp:positionH>
-                <wp:positionV relativeFrom="paragraph">
-                  <wp:posOffset>51435</wp:posOffset>
-                </wp:positionV>
-                <wp:extent cx="5047615" cy="1418254"/>
-                <wp:effectExtent l="0" t="0" r="6985" b="17145"/>
-                <wp:wrapNone/>
-                <wp:docPr id="5" name="Text Box 5"/>
-                <wp:cNvGraphicFramePr/>
-                <a:graphic xmlns:a="http://schemas.openxmlformats.org/drawingml/2006/main">
-                  <a:graphicData uri="http://schemas.microsoft.com/office/word/2010/wordprocessingShape">
-                    <wps:wsp>
-                      <wps:cNvSpPr txBox="1"/>
-                      <wps:spPr>
-                        <a:xfrm>
-                          <a:off x="0" y="0"/>
-                          <a:ext cx="5047615" cy="1418254"/>
-                        </a:xfrm>
-                        <a:prstGeom prst="rect">
-                          <a:avLst/>
-                        </a:prstGeom>
-                        <a:solidFill>
-                          <a:schemeClr val="lt1"/>
-                        </a:solidFill>
-                        <a:ln w="6350">
-                          <a:solidFill>
-                            <a:prstClr val="black"/>
-                          </a:solidFill>
-                        </a:ln>
-                      </wps:spPr>
-                      <wps:txbx>
-                        <w:txbxContent>
-                          <w:p>
-                            <w:pPr>
-                              <w:shd w:val="clear" w:color="auto" w:fill="F6F8FA"/>
-                              <w:tabs>
-                                <w:tab w:val="left" w:pos="916"/>
-                                <w:tab w:val="left" w:pos="1832"/>
-                                <w:tab w:val="left" w:pos="2748"/>
-                                <w:tab w:val="left" w:pos="3664"/>
-                                <w:tab w:val="left" w:pos="4580"/>
-                                <w:tab w:val="left" w:pos="5496"/>
-                                <w:tab w:val="left" w:pos="6412"/>
-                                <w:tab w:val="left" w:pos="7328"/>
-                                <w:tab w:val="left" w:pos="8244"/>
-                                <w:tab w:val="left" w:pos="9160"/>
-                                <w:tab w:val="left" w:pos="10076"/>
-                                <w:tab w:val="left" w:pos="10992"/>
-                                <w:tab w:val="left" w:pos="11908"/>
-                                <w:tab w:val="left" w:pos="12824"/>
-                                <w:tab w:val="left" w:pos="13740"/>
-                                <w:tab w:val="left" w:pos="14656"/>
-                              </w:tabs>
-                              <w:rPr>
-                                <w:rFonts w:ascii="Consolas" w:eastAsia="Times New Roman" w:hAnsi="Consolas" w:cs="Consolas"/>
-                                <w:color w:val="24292E"/>
-                                <w:sz w:val="20"/>
-                                <w:szCs w:val="20"/>
-                              </w:rPr>
-                            </w:pPr>
-                            <w:r>
-                              <w:rPr>
-                                <w:rFonts w:ascii="Consolas" w:eastAsia="Times New Roman" w:hAnsi="Consolas" w:cs="Consolas"/>
-                                <w:color w:val="24292E"/>
-                                <w:sz w:val="20"/>
-                                <w:szCs w:val="20"/>
-                              </w:rPr>
-                              <w:t>// return [</w:t>
-                            </w:r>
-                            <w:r>
-                              <w:rPr>
-                                <w:rFonts w:ascii="Consolas" w:eastAsia="Times New Roman" w:hAnsi="Consolas" w:cs="Consolas"/>
-                                <w:color w:val="005CC5"/>
-                                <w:sz w:val="20"/>
-                                <w:szCs w:val="20"/>
-                              </w:rPr>
-                              <w:t>200</w:t>
-                            </w:r>
-                            <w:r>
-                              <w:rPr>
-                                <w:rFonts w:ascii="Consolas" w:eastAsia="Times New Roman" w:hAnsi="Consolas" w:cs="Consolas"/>
-                                <w:color w:val="24292E"/>
-                                <w:sz w:val="20"/>
-                                <w:szCs w:val="20"/>
-                              </w:rPr>
-                              <w:t xml:space="preserve"> </w:t>
-                            </w:r>
-                            <w:r>
-                              <w:rPr>
-                                <w:rFonts w:ascii="Consolas" w:eastAsia="Times New Roman" w:hAnsi="Consolas" w:cs="Consolas"/>
-                                <w:color w:val="FAFBFC"/>
-                                <w:sz w:val="20"/>
-                                <w:szCs w:val="20"/>
-                                <w:shd w:val="clear" w:color="auto" w:fill="B31D28"/>
-                              </w:rPr>
-                              <w:t>ok</w:t>
-                            </w:r>
-                            <w:r>
-                              <w:rPr>
-                                <w:rFonts w:ascii="Consolas" w:eastAsia="Times New Roman" w:hAnsi="Consolas" w:cs="Consolas"/>
-                                <w:color w:val="24292E"/>
-                                <w:sz w:val="20"/>
-                                <w:szCs w:val="20"/>
-                              </w:rPr>
-                              <w:t>]</w:t>
-                            </w:r>
-                          </w:p>
-                          <w:p>
-                            <w:pPr>
-                              <w:shd w:val="clear" w:color="auto" w:fill="F6F8FA"/>
-                              <w:tabs>
-                                <w:tab w:val="left" w:pos="916"/>
-                                <w:tab w:val="left" w:pos="1832"/>
-                                <w:tab w:val="left" w:pos="2748"/>
-                                <w:tab w:val="left" w:pos="3664"/>
-                                <w:tab w:val="left" w:pos="4580"/>
-                                <w:tab w:val="left" w:pos="5496"/>
-                                <w:tab w:val="left" w:pos="6412"/>
-                                <w:tab w:val="left" w:pos="7328"/>
-                                <w:tab w:val="left" w:pos="8244"/>
-                                <w:tab w:val="left" w:pos="9160"/>
-                                <w:tab w:val="left" w:pos="10076"/>
-                                <w:tab w:val="left" w:pos="10992"/>
-                                <w:tab w:val="left" w:pos="11908"/>
-                                <w:tab w:val="left" w:pos="12824"/>
-                                <w:tab w:val="left" w:pos="13740"/>
-                                <w:tab w:val="left" w:pos="14656"/>
-                              </w:tabs>
-                              <w:rPr>
-                                <w:rFonts w:ascii="Consolas" w:hAnsi="Consolas" w:cs="Consolas"/>
-                                <w:color w:val="24292E"/>
-                                <w:sz w:val="20"/>
-                                <w:szCs w:val="20"/>
-                              </w:rPr>
-                            </w:pPr>
-                            <w:r>
-                              <w:rPr>
-                                <w:rFonts w:ascii="Consolas" w:eastAsia="Times New Roman" w:hAnsi="Consolas" w:cs="Consolas"/>
-                                <w:color w:val="24292E"/>
-                                <w:sz w:val="20"/>
-                                <w:szCs w:val="20"/>
-                              </w:rPr>
-                              <w:t>{</w:t>
-                            </w:r>
-                          </w:p>
-                          <w:p>
-                            <w:pPr>
-                              <w:shd w:val="clear" w:color="auto" w:fill="F6F8FA"/>
-                              <w:tabs>
-                                <w:tab w:val="left" w:pos="916"/>
-                                <w:tab w:val="left" w:pos="1832"/>
-                                <w:tab w:val="left" w:pos="2748"/>
-                                <w:tab w:val="left" w:pos="3664"/>
-                                <w:tab w:val="left" w:pos="4580"/>
-                                <w:tab w:val="left" w:pos="5496"/>
-                                <w:tab w:val="left" w:pos="6412"/>
-                                <w:tab w:val="left" w:pos="7328"/>
-                                <w:tab w:val="left" w:pos="8244"/>
-                                <w:tab w:val="left" w:pos="9160"/>
-                                <w:tab w:val="left" w:pos="10076"/>
-                                <w:tab w:val="left" w:pos="10992"/>
-                                <w:tab w:val="left" w:pos="11908"/>
-                                <w:tab w:val="left" w:pos="12824"/>
-                                <w:tab w:val="left" w:pos="13740"/>
-                                <w:tab w:val="left" w:pos="14656"/>
-                              </w:tabs>
-                              <w:ind w:firstLineChars="200" w:firstLine="400"/>
-                            </w:pPr>
-                            <w:r>
-                              <w:rPr>
-                                <w:rFonts w:ascii="Consolas" w:eastAsia="Times New Roman" w:hAnsi="Consolas" w:cs="Consolas"/>
-                                <w:color w:val="032F62"/>
-                                <w:sz w:val="20"/>
-                                <w:szCs w:val="20"/>
-                              </w:rPr>
-                              <w:t>"</w:t>
-                            </w:r>
-                            <w:r>
-                              <w:rPr>
-                                <w:rFonts w:ascii="Consolas" w:eastAsia="Times New Roman" w:hAnsi="Consolas" w:cs="Consolas"/>
-                                <w:color w:val="032F62"/>
-                                <w:sz w:val="20"/>
-                                <w:szCs w:val="20"/>
-                              </w:rPr>
-                              <w:t>result</w:t>
-                            </w:r>
-                            <w:r>
-                              <w:rPr>
-                                <w:rFonts w:ascii="Consolas" w:eastAsia="Times New Roman" w:hAnsi="Consolas" w:cs="Consolas"/>
-                                <w:color w:val="032F62"/>
-                                <w:sz w:val="20"/>
-                                <w:szCs w:val="20"/>
-                              </w:rPr>
-                              <w:t>"</w:t>
-                            </w:r>
-                            <w:r>
-                              <w:rPr>
-                                <w:rFonts w:ascii="Consolas" w:eastAsia="Times New Roman" w:hAnsi="Consolas" w:cs="Consolas"/>
-                                <w:color w:val="032F62"/>
-                                <w:sz w:val="20"/>
-                                <w:szCs w:val="20"/>
-                              </w:rPr>
-                              <w:t xml:space="preserve">: </w:t>
-                            </w:r>
-                            <w:r>
-                              <w:rPr>
-                                <w:rFonts w:ascii="Consolas" w:eastAsia="Times New Roman" w:hAnsi="Consolas" w:cs="Consolas"/>
-                                <w:color w:val="032F62"/>
-                                <w:sz w:val="20"/>
-                                <w:szCs w:val="20"/>
-                              </w:rPr>
-                              <w:t>"</w:t>
-                            </w:r>
-                            <w:r>
-                              <w:rPr>
-                                <w:rFonts w:ascii="Consolas" w:eastAsia="Times New Roman" w:hAnsi="Consolas" w:cs="Consolas"/>
-                                <w:color w:val="032F62"/>
-                                <w:sz w:val="20"/>
-                                <w:szCs w:val="20"/>
-                              </w:rPr>
-                              <w:t>success</w:t>
-                            </w:r>
-                            <w:r>
-                              <w:rPr>
-                                <w:rFonts w:ascii="Consolas" w:eastAsia="Times New Roman" w:hAnsi="Consolas" w:cs="Consolas"/>
-                                <w:color w:val="032F62"/>
-                                <w:sz w:val="20"/>
-                                <w:szCs w:val="20"/>
-                              </w:rPr>
-                              <w:t>"</w:t>
-                            </w:r>
-                          </w:p>
-                          <w:p>
-                            <w:pPr>
-                              <w:shd w:val="clear" w:color="auto" w:fill="F6F8FA"/>
-                              <w:tabs>
-                                <w:tab w:val="left" w:pos="916"/>
-                                <w:tab w:val="left" w:pos="1832"/>
-                                <w:tab w:val="left" w:pos="2748"/>
-                                <w:tab w:val="left" w:pos="3664"/>
-                                <w:tab w:val="left" w:pos="4580"/>
-                                <w:tab w:val="left" w:pos="5496"/>
-                                <w:tab w:val="left" w:pos="6412"/>
-                                <w:tab w:val="left" w:pos="7328"/>
-                                <w:tab w:val="left" w:pos="8244"/>
-                                <w:tab w:val="left" w:pos="9160"/>
-                                <w:tab w:val="left" w:pos="10076"/>
-                                <w:tab w:val="left" w:pos="10992"/>
-                                <w:tab w:val="left" w:pos="11908"/>
-                                <w:tab w:val="left" w:pos="12824"/>
-                                <w:tab w:val="left" w:pos="13740"/>
-                                <w:tab w:val="left" w:pos="14656"/>
-                              </w:tabs>
-                            </w:pPr>
-                            <w:r>
-                              <w:t>}</w:t>
-                            </w:r>
-                          </w:p>
-                          <w:p>
-                            <w:pPr>
-                              <w:shd w:val="clear" w:color="auto" w:fill="F6F8FA"/>
-                              <w:tabs>
-                                <w:tab w:val="left" w:pos="916"/>
-                                <w:tab w:val="left" w:pos="1832"/>
-                                <w:tab w:val="left" w:pos="2748"/>
-                                <w:tab w:val="left" w:pos="3664"/>
-                                <w:tab w:val="left" w:pos="4580"/>
-                                <w:tab w:val="left" w:pos="5496"/>
-                                <w:tab w:val="left" w:pos="6412"/>
-                                <w:tab w:val="left" w:pos="7328"/>
-                                <w:tab w:val="left" w:pos="8244"/>
-                                <w:tab w:val="left" w:pos="9160"/>
-                                <w:tab w:val="left" w:pos="10076"/>
-                                <w:tab w:val="left" w:pos="10992"/>
-                                <w:tab w:val="left" w:pos="11908"/>
-                                <w:tab w:val="left" w:pos="12824"/>
-                                <w:tab w:val="left" w:pos="13740"/>
-                                <w:tab w:val="left" w:pos="14656"/>
-                              </w:tabs>
-                              <w:rPr>
-                                <w:rFonts w:ascii="Consolas" w:eastAsia="Times New Roman" w:hAnsi="Consolas" w:cs="Consolas"/>
-                                <w:color w:val="24292E"/>
-                                <w:sz w:val="20"/>
-                                <w:szCs w:val="20"/>
-                              </w:rPr>
-                            </w:pPr>
-                            <w:r>
-                              <w:rPr>
-                                <w:rFonts w:ascii="Consolas" w:eastAsia="Times New Roman" w:hAnsi="Consolas" w:cs="Consolas"/>
-                                <w:color w:val="24292E"/>
-                                <w:sz w:val="20"/>
-                                <w:szCs w:val="20"/>
-                              </w:rPr>
-                              <w:t>// return [</w:t>
-                            </w:r>
-                            <w:r>
-                              <w:rPr>
-                                <w:rFonts w:ascii="Consolas" w:eastAsia="Times New Roman" w:hAnsi="Consolas" w:cs="Consolas"/>
-                                <w:color w:val="005CC5"/>
-                                <w:sz w:val="20"/>
-                                <w:szCs w:val="20"/>
-                              </w:rPr>
-                              <w:t>4</w:t>
-                            </w:r>
-                            <w:r>
-                              <w:rPr>
-                                <w:rFonts w:ascii="Consolas" w:eastAsia="Times New Roman" w:hAnsi="Consolas" w:cs="Consolas"/>
-                                <w:color w:val="005CC5"/>
-                                <w:sz w:val="20"/>
-                                <w:szCs w:val="20"/>
-                              </w:rPr>
-                              <w:t>00</w:t>
-                            </w:r>
-                            <w:r>
-                              <w:rPr>
-                                <w:rFonts w:ascii="Consolas" w:eastAsia="Times New Roman" w:hAnsi="Consolas" w:cs="Consolas"/>
-                                <w:color w:val="24292E"/>
-                                <w:sz w:val="20"/>
-                                <w:szCs w:val="20"/>
-                              </w:rPr>
-                              <w:t xml:space="preserve"> </w:t>
-                            </w:r>
-                            <w:r>
-                              <w:rPr>
-                                <w:rFonts w:ascii="Consolas" w:eastAsia="Times New Roman" w:hAnsi="Consolas" w:cs="Consolas"/>
-                                <w:color w:val="FAFBFC"/>
-                                <w:sz w:val="20"/>
-                                <w:szCs w:val="20"/>
-                                <w:shd w:val="clear" w:color="auto" w:fill="B31D28"/>
-                              </w:rPr>
-                              <w:t>fail</w:t>
-                            </w:r>
-                            <w:r>
-                              <w:rPr>
-                                <w:rFonts w:ascii="Consolas" w:eastAsia="Times New Roman" w:hAnsi="Consolas" w:cs="Consolas"/>
-                                <w:color w:val="24292E"/>
-                                <w:sz w:val="20"/>
-                                <w:szCs w:val="20"/>
-                              </w:rPr>
-                              <w:t>]</w:t>
-                            </w:r>
-                          </w:p>
-                          <w:p>
-                            <w:pPr>
-                              <w:shd w:val="clear" w:color="auto" w:fill="F6F8FA"/>
-                              <w:tabs>
-                                <w:tab w:val="left" w:pos="916"/>
-                                <w:tab w:val="left" w:pos="1832"/>
-                                <w:tab w:val="left" w:pos="2748"/>
-                                <w:tab w:val="left" w:pos="3664"/>
-                                <w:tab w:val="left" w:pos="4580"/>
-                                <w:tab w:val="left" w:pos="5496"/>
-                                <w:tab w:val="left" w:pos="6412"/>
-                                <w:tab w:val="left" w:pos="7328"/>
-                                <w:tab w:val="left" w:pos="8244"/>
-                                <w:tab w:val="left" w:pos="9160"/>
-                                <w:tab w:val="left" w:pos="10076"/>
-                                <w:tab w:val="left" w:pos="10992"/>
-                                <w:tab w:val="left" w:pos="11908"/>
-                                <w:tab w:val="left" w:pos="12824"/>
-                                <w:tab w:val="left" w:pos="13740"/>
-                                <w:tab w:val="left" w:pos="14656"/>
-                              </w:tabs>
-                            </w:pPr>
-                            <w:r>
-                              <w:t xml:space="preserve">{  </w:t>
-                            </w:r>
-                          </w:p>
-                          <w:p>
-                            <w:pPr>
-                              <w:shd w:val="clear" w:color="auto" w:fill="F6F8FA"/>
-                              <w:tabs>
-                                <w:tab w:val="left" w:pos="916"/>
-                                <w:tab w:val="left" w:pos="1832"/>
-                                <w:tab w:val="left" w:pos="2748"/>
-                                <w:tab w:val="left" w:pos="3664"/>
-                                <w:tab w:val="left" w:pos="4580"/>
-                                <w:tab w:val="left" w:pos="5496"/>
-                                <w:tab w:val="left" w:pos="6412"/>
-                                <w:tab w:val="left" w:pos="7328"/>
-                                <w:tab w:val="left" w:pos="8244"/>
-                                <w:tab w:val="left" w:pos="9160"/>
-                                <w:tab w:val="left" w:pos="10076"/>
-                                <w:tab w:val="left" w:pos="10992"/>
-                                <w:tab w:val="left" w:pos="11908"/>
-                                <w:tab w:val="left" w:pos="12824"/>
-                                <w:tab w:val="left" w:pos="13740"/>
-                                <w:tab w:val="left" w:pos="14656"/>
-                              </w:tabs>
-                            </w:pPr>
-                            <w:r>
-                              <w:t xml:space="preserve">       </w:t>
-                            </w:r>
-                            <w:r>
-                              <w:rPr>
-                                <w:rFonts w:ascii="Consolas" w:eastAsia="Times New Roman" w:hAnsi="Consolas" w:cs="Consolas"/>
-                                <w:color w:val="032F62"/>
-                                <w:sz w:val="20"/>
-                                <w:szCs w:val="20"/>
-                              </w:rPr>
-                              <w:t>"</w:t>
-                            </w:r>
-                            <w:r>
-                              <w:rPr>
-                                <w:rFonts w:ascii="Consolas" w:eastAsia="Times New Roman" w:hAnsi="Consolas" w:cs="Consolas"/>
-                                <w:color w:val="032F62"/>
-                                <w:sz w:val="20"/>
-                                <w:szCs w:val="20"/>
-                              </w:rPr>
-                              <w:t>result</w:t>
-                            </w:r>
-                            <w:r>
-                              <w:rPr>
-                                <w:rFonts w:ascii="Consolas" w:eastAsia="Times New Roman" w:hAnsi="Consolas" w:cs="Consolas"/>
-                                <w:color w:val="032F62"/>
-                                <w:sz w:val="20"/>
-                                <w:szCs w:val="20"/>
-                              </w:rPr>
-                              <w:t>"</w:t>
-                            </w:r>
-                            <w:r>
-                              <w:rPr>
-                                <w:rFonts w:ascii="Consolas" w:eastAsia="Times New Roman" w:hAnsi="Consolas" w:cs="Consolas"/>
-                                <w:color w:val="032F62"/>
-                                <w:sz w:val="20"/>
-                                <w:szCs w:val="20"/>
-                              </w:rPr>
-                              <w:t xml:space="preserve">: </w:t>
-                            </w:r>
-                            <w:r>
-                              <w:rPr>
-                                <w:rFonts w:ascii="Consolas" w:eastAsia="Times New Roman" w:hAnsi="Consolas" w:cs="Consolas"/>
-                                <w:color w:val="032F62"/>
-                                <w:sz w:val="20"/>
-                                <w:szCs w:val="20"/>
-                              </w:rPr>
-                              <w:t>"</w:t>
-                            </w:r>
-                            <w:r>
-                              <w:rPr>
-                                <w:rFonts w:ascii="Consolas" w:eastAsia="Times New Roman" w:hAnsi="Consolas" w:cs="Consolas"/>
-                                <w:color w:val="032F62"/>
-                                <w:sz w:val="20"/>
-                                <w:szCs w:val="20"/>
-                              </w:rPr>
-                              <w:t>fail</w:t>
-                            </w:r>
-                            <w:r>
-                              <w:rPr>
-                                <w:rFonts w:ascii="Consolas" w:eastAsia="Times New Roman" w:hAnsi="Consolas" w:cs="Consolas"/>
-                                <w:color w:val="032F62"/>
-                                <w:sz w:val="20"/>
-                                <w:szCs w:val="20"/>
-                              </w:rPr>
-                              <w:t>"</w:t>
-                            </w:r>
-                          </w:p>
-                          <w:p>
-                            <w:pPr>
-                              <w:shd w:val="clear" w:color="auto" w:fill="F6F8FA"/>
-                              <w:tabs>
-                                <w:tab w:val="left" w:pos="916"/>
-                                <w:tab w:val="left" w:pos="1832"/>
-                                <w:tab w:val="left" w:pos="2748"/>
-                                <w:tab w:val="left" w:pos="3664"/>
-                                <w:tab w:val="left" w:pos="4580"/>
-                                <w:tab w:val="left" w:pos="5496"/>
-                                <w:tab w:val="left" w:pos="6412"/>
-                                <w:tab w:val="left" w:pos="7328"/>
-                                <w:tab w:val="left" w:pos="8244"/>
-                                <w:tab w:val="left" w:pos="9160"/>
-                                <w:tab w:val="left" w:pos="10076"/>
-                                <w:tab w:val="left" w:pos="10992"/>
-                                <w:tab w:val="left" w:pos="11908"/>
-                                <w:tab w:val="left" w:pos="12824"/>
-                                <w:tab w:val="left" w:pos="13740"/>
-                                <w:tab w:val="left" w:pos="14656"/>
-                              </w:tabs>
-                            </w:pPr>
-                            <w:r>
-                              <w:t>}</w:t>
-                            </w:r>
-                          </w:p>
-                        </w:txbxContent>
-                      </wps:txbx>
-                      <wps:bodyPr rot="0" spcFirstLastPara="0" vertOverflow="overflow" horzOverflow="overflow" vert="horz" wrap="square" lIns="91440" tIns="45720" rIns="91440" bIns="45720" numCol="1" spcCol="0" rtlCol="0" fromWordArt="0" anchor="t" anchorCtr="0" forceAA="0" compatLnSpc="1">
-                        <a:prstTxWarp prst="textNoShape">
-                          <a:avLst/>
-                        </a:prstTxWarp>
-                        <a:noAutofit/>
-                      </wps:bodyPr>
-                    </wps:wsp>
-                  </a:graphicData>
-                </a:graphic>
-                <wp14:sizeRelV relativeFrom="margin">
-                  <wp14:pctHeight>0</wp14:pctHeight>
-                </wp14:sizeRelV>
-              </wp:anchor>
-            </w:drawing>
-          </mc:Choice>
-          <mc:Fallback>
-            <w:pict>
-              <v:shape w14:anchorId="5FA1A123" id="Text Box 5" o:spid="_x0000_s1030" type="#_x0000_t202" style="position:absolute;margin-left:0;margin-top:4.05pt;width:397.45pt;height:111.65pt;z-index:-251649024;visibility:visible;mso-wrap-style:square;mso-height-percent:0;mso-wrap-distance-left:9pt;mso-wrap-distance-top:0;mso-wrap-distance-right:9pt;mso-wrap-distance-bottom:0;mso-position-horizontal:left;mso-position-horizontal-relative:margin;mso-position-vertical:absolute;mso-position-vertical-relative:text;mso-height-percent:0;mso-height-relative:margin;v-text-anchor:top" o:gfxdata="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" fillcolor="white [3201]" strokeweight=".5pt">
-                <v:textbox>
-                  <w:txbxContent>
-                    <w:p>
-                      <w:pPr>
-                        <w:shd w:val="clear" w:color="auto" w:fill="F6F8FA"/>
-                        <w:tabs>
-                          <w:tab w:val="left" w:pos="916"/>
-                          <w:tab w:val="left" w:pos="1832"/>
-                          <w:tab w:val="left" w:pos="2748"/>
-                          <w:tab w:val="left" w:pos="3664"/>
-                          <w:tab w:val="left" w:pos="4580"/>
-                          <w:tab w:val="left" w:pos="5496"/>
-                          <w:tab w:val="left" w:pos="6412"/>
-                          <w:tab w:val="left" w:pos="7328"/>
-                          <w:tab w:val="left" w:pos="8244"/>
-                          <w:tab w:val="left" w:pos="9160"/>
-                          <w:tab w:val="left" w:pos="10076"/>
-                          <w:tab w:val="left" w:pos="10992"/>
-                          <w:tab w:val="left" w:pos="11908"/>
-                          <w:tab w:val="left" w:pos="12824"/>
-                          <w:tab w:val="left" w:pos="13740"/>
-                          <w:tab w:val="left" w:pos="14656"/>
-                        </w:tabs>
-                        <w:rPr>
-                          <w:rFonts w:ascii="Consolas" w:eastAsia="Times New Roman" w:hAnsi="Consolas" w:cs="Consolas"/>
-                          <w:color w:val="24292E"/>
-                          <w:sz w:val="20"/>
-                          <w:szCs w:val="20"/>
-                        </w:rPr>
-                      </w:pPr>
-                      <w:r>
-                        <w:rPr>
-                          <w:rFonts w:ascii="Consolas" w:eastAsia="Times New Roman" w:hAnsi="Consolas" w:cs="Consolas"/>
-                          <w:color w:val="24292E"/>
-                          <w:sz w:val="20"/>
-                          <w:szCs w:val="20"/>
-                        </w:rPr>
-                        <w:t>// return [</w:t>
-                      </w:r>
-                      <w:r>
-                        <w:rPr>
-                          <w:rFonts w:ascii="Consolas" w:eastAsia="Times New Roman" w:hAnsi="Consolas" w:cs="Consolas"/>
-                          <w:color w:val="005CC5"/>
-                          <w:sz w:val="20"/>
-                          <w:szCs w:val="20"/>
-                        </w:rPr>
-                        <w:t>200</w:t>
-                      </w:r>
-                      <w:r>
-                        <w:rPr>
-                          <w:rFonts w:ascii="Consolas" w:eastAsia="Times New Roman" w:hAnsi="Consolas" w:cs="Consolas"/>
-                          <w:color w:val="24292E"/>
-                          <w:sz w:val="20"/>
-                          <w:szCs w:val="20"/>
-                        </w:rPr>
-                        <w:t xml:space="preserve"> </w:t>
-                      </w:r>
-                      <w:r>
-                        <w:rPr>
-                          <w:rFonts w:ascii="Consolas" w:eastAsia="Times New Roman" w:hAnsi="Consolas" w:cs="Consolas"/>
-                          <w:color w:val="FAFBFC"/>
-                          <w:sz w:val="20"/>
-                          <w:szCs w:val="20"/>
-                          <w:shd w:val="clear" w:color="auto" w:fill="B31D28"/>
-                        </w:rPr>
-                        <w:t>ok</w:t>
-                      </w:r>
-                      <w:r>
-                        <w:rPr>
-                          <w:rFonts w:ascii="Consolas" w:eastAsia="Times New Roman" w:hAnsi="Consolas" w:cs="Consolas"/>
-                          <w:color w:val="24292E"/>
-                          <w:sz w:val="20"/>
-                          <w:szCs w:val="20"/>
-                        </w:rPr>
-                        <w:t>]</w:t>
-                      </w:r>
-                    </w:p>
-                    <w:p>
-                      <w:pPr>
-                        <w:shd w:val="clear" w:color="auto" w:fill="F6F8FA"/>
-                        <w:tabs>
-                          <w:tab w:val="left" w:pos="916"/>
-                          <w:tab w:val="left" w:pos="1832"/>
-                          <w:tab w:val="left" w:pos="2748"/>
-                          <w:tab w:val="left" w:pos="3664"/>
-                          <w:tab w:val="left" w:pos="4580"/>
-                          <w:tab w:val="left" w:pos="5496"/>
-                          <w:tab w:val="left" w:pos="6412"/>
-                          <w:tab w:val="left" w:pos="7328"/>
-                          <w:tab w:val="left" w:pos="8244"/>
-                          <w:tab w:val="left" w:pos="9160"/>
-                          <w:tab w:val="left" w:pos="10076"/>
-                          <w:tab w:val="left" w:pos="10992"/>
-                          <w:tab w:val="left" w:pos="11908"/>
-                          <w:tab w:val="left" w:pos="12824"/>
-                          <w:tab w:val="left" w:pos="13740"/>
-                          <w:tab w:val="left" w:pos="14656"/>
-                        </w:tabs>
-                        <w:rPr>
-                          <w:rFonts w:ascii="Consolas" w:hAnsi="Consolas" w:cs="Consolas"/>
-                          <w:color w:val="24292E"/>
-                          <w:sz w:val="20"/>
-                          <w:szCs w:val="20"/>
-                        </w:rPr>
-                      </w:pPr>
-                      <w:r>
-                        <w:rPr>
-                          <w:rFonts w:ascii="Consolas" w:eastAsia="Times New Roman" w:hAnsi="Consolas" w:cs="Consolas"/>
-                          <w:color w:val="24292E"/>
-                          <w:sz w:val="20"/>
-                          <w:szCs w:val="20"/>
-                        </w:rPr>
-                        <w:t>{</w:t>
-                      </w:r>
-                    </w:p>
-                    <w:p>
-                      <w:pPr>
-                        <w:shd w:val="clear" w:color="auto" w:fill="F6F8FA"/>
-                        <w:tabs>
-                          <w:tab w:val="left" w:pos="916"/>
-                          <w:tab w:val="left" w:pos="1832"/>
-                          <w:tab w:val="left" w:pos="2748"/>
-                          <w:tab w:val="left" w:pos="3664"/>
-                          <w:tab w:val="left" w:pos="4580"/>
-                          <w:tab w:val="left" w:pos="5496"/>
-                          <w:tab w:val="left" w:pos="6412"/>
-                          <w:tab w:val="left" w:pos="7328"/>
-                          <w:tab w:val="left" w:pos="8244"/>
-                          <w:tab w:val="left" w:pos="9160"/>
-                          <w:tab w:val="left" w:pos="10076"/>
-                          <w:tab w:val="left" w:pos="10992"/>
-                          <w:tab w:val="left" w:pos="11908"/>
-                          <w:tab w:val="left" w:pos="12824"/>
-                          <w:tab w:val="left" w:pos="13740"/>
-                          <w:tab w:val="left" w:pos="14656"/>
-                        </w:tabs>
-                        <w:ind w:firstLineChars="200" w:firstLine="400"/>
-                      </w:pPr>
-                      <w:r>
-                        <w:rPr>
-                          <w:rFonts w:ascii="Consolas" w:eastAsia="Times New Roman" w:hAnsi="Consolas" w:cs="Consolas"/>
-                          <w:color w:val="032F62"/>
-                          <w:sz w:val="20"/>
-                          <w:szCs w:val="20"/>
-                        </w:rPr>
-                        <w:t>"</w:t>
-                      </w:r>
-                      <w:r>
-                        <w:rPr>
-                          <w:rFonts w:ascii="Consolas" w:eastAsia="Times New Roman" w:hAnsi="Consolas" w:cs="Consolas"/>
-                          <w:color w:val="032F62"/>
-                          <w:sz w:val="20"/>
-                          <w:szCs w:val="20"/>
-                        </w:rPr>
-                        <w:t>result</w:t>
-                      </w:r>
-                      <w:r>
-                        <w:rPr>
-                          <w:rFonts w:ascii="Consolas" w:eastAsia="Times New Roman" w:hAnsi="Consolas" w:cs="Consolas"/>
-                          <w:color w:val="032F62"/>
-                          <w:sz w:val="20"/>
-                          <w:szCs w:val="20"/>
-                        </w:rPr>
-                        <w:t>"</w:t>
-                      </w:r>
-                      <w:r>
-                        <w:rPr>
-                          <w:rFonts w:ascii="Consolas" w:eastAsia="Times New Roman" w:hAnsi="Consolas" w:cs="Consolas"/>
-                          <w:color w:val="032F62"/>
-                          <w:sz w:val="20"/>
-                          <w:szCs w:val="20"/>
-                        </w:rPr>
-                        <w:t xml:space="preserve">: </w:t>
-                      </w:r>
-                      <w:r>
-                        <w:rPr>
-                          <w:rFonts w:ascii="Consolas" w:eastAsia="Times New Roman" w:hAnsi="Consolas" w:cs="Consolas"/>
-                          <w:color w:val="032F62"/>
-                          <w:sz w:val="20"/>
-                          <w:szCs w:val="20"/>
-                        </w:rPr>
-                        <w:t>"</w:t>
-                      </w:r>
-                      <w:r>
-                        <w:rPr>
-                          <w:rFonts w:ascii="Consolas" w:eastAsia="Times New Roman" w:hAnsi="Consolas" w:cs="Consolas"/>
-                          <w:color w:val="032F62"/>
-                          <w:sz w:val="20"/>
-                          <w:szCs w:val="20"/>
-                        </w:rPr>
-                        <w:t>success</w:t>
-                      </w:r>
-                      <w:r>
-                        <w:rPr>
-                          <w:rFonts w:ascii="Consolas" w:eastAsia="Times New Roman" w:hAnsi="Consolas" w:cs="Consolas"/>
-                          <w:color w:val="032F62"/>
-                          <w:sz w:val="20"/>
-                          <w:szCs w:val="20"/>
-                        </w:rPr>
-                        <w:t>"</w:t>
-                      </w:r>
-                    </w:p>
-                    <w:p>
-                      <w:pPr>
-                        <w:shd w:val="clear" w:color="auto" w:fill="F6F8FA"/>
-                        <w:tabs>
-                          <w:tab w:val="left" w:pos="916"/>
-                          <w:tab w:val="left" w:pos="1832"/>
-                          <w:tab w:val="left" w:pos="2748"/>
-                          <w:tab w:val="left" w:pos="3664"/>
-                          <w:tab w:val="left" w:pos="4580"/>
-                          <w:tab w:val="left" w:pos="5496"/>
-                          <w:tab w:val="left" w:pos="6412"/>
-                          <w:tab w:val="left" w:pos="7328"/>
-                          <w:tab w:val="left" w:pos="8244"/>
-                          <w:tab w:val="left" w:pos="9160"/>
-                          <w:tab w:val="left" w:pos="10076"/>
-                          <w:tab w:val="left" w:pos="10992"/>
-                          <w:tab w:val="left" w:pos="11908"/>
-                          <w:tab w:val="left" w:pos="12824"/>
-                          <w:tab w:val="left" w:pos="13740"/>
-                          <w:tab w:val="left" w:pos="14656"/>
-                        </w:tabs>
-                      </w:pPr>
-                      <w:r>
-                        <w:t>}</w:t>
-                      </w:r>
-                    </w:p>
-                    <w:p>
-                      <w:pPr>
-                        <w:shd w:val="clear" w:color="auto" w:fill="F6F8FA"/>
-                        <w:tabs>
-                          <w:tab w:val="left" w:pos="916"/>
-                          <w:tab w:val="left" w:pos="1832"/>
-                          <w:tab w:val="left" w:pos="2748"/>
-                          <w:tab w:val="left" w:pos="3664"/>
-                          <w:tab w:val="left" w:pos="4580"/>
-                          <w:tab w:val="left" w:pos="5496"/>
-                          <w:tab w:val="left" w:pos="6412"/>
-                          <w:tab w:val="left" w:pos="7328"/>
-                          <w:tab w:val="left" w:pos="8244"/>
-                          <w:tab w:val="left" w:pos="9160"/>
-                          <w:tab w:val="left" w:pos="10076"/>
-                          <w:tab w:val="left" w:pos="10992"/>
-                          <w:tab w:val="left" w:pos="11908"/>
-                          <w:tab w:val="left" w:pos="12824"/>
-                          <w:tab w:val="left" w:pos="13740"/>
-                          <w:tab w:val="left" w:pos="14656"/>
-                        </w:tabs>
-                        <w:rPr>
-                          <w:rFonts w:ascii="Consolas" w:eastAsia="Times New Roman" w:hAnsi="Consolas" w:cs="Consolas"/>
-                          <w:color w:val="24292E"/>
-                          <w:sz w:val="20"/>
-                          <w:szCs w:val="20"/>
-                        </w:rPr>
-                      </w:pPr>
-                      <w:r>
-                        <w:rPr>
-                          <w:rFonts w:ascii="Consolas" w:eastAsia="Times New Roman" w:hAnsi="Consolas" w:cs="Consolas"/>
-                          <w:color w:val="24292E"/>
-                          <w:sz w:val="20"/>
-                          <w:szCs w:val="20"/>
-                        </w:rPr>
-                        <w:t>// return [</w:t>
-                      </w:r>
-                      <w:r>
-                        <w:rPr>
-                          <w:rFonts w:ascii="Consolas" w:eastAsia="Times New Roman" w:hAnsi="Consolas" w:cs="Consolas"/>
-                          <w:color w:val="005CC5"/>
-                          <w:sz w:val="20"/>
-                          <w:szCs w:val="20"/>
-                        </w:rPr>
-                        <w:t>4</w:t>
-                      </w:r>
-                      <w:r>
-                        <w:rPr>
-                          <w:rFonts w:ascii="Consolas" w:eastAsia="Times New Roman" w:hAnsi="Consolas" w:cs="Consolas"/>
-                          <w:color w:val="005CC5"/>
-                          <w:sz w:val="20"/>
-                          <w:szCs w:val="20"/>
-                        </w:rPr>
-                        <w:t>00</w:t>
-                      </w:r>
-                      <w:r>
-                        <w:rPr>
-                          <w:rFonts w:ascii="Consolas" w:eastAsia="Times New Roman" w:hAnsi="Consolas" w:cs="Consolas"/>
-                          <w:color w:val="24292E"/>
-                          <w:sz w:val="20"/>
-                          <w:szCs w:val="20"/>
-                        </w:rPr>
-                        <w:t xml:space="preserve"> </w:t>
-                      </w:r>
-                      <w:r>
-                        <w:rPr>
-                          <w:rFonts w:ascii="Consolas" w:eastAsia="Times New Roman" w:hAnsi="Consolas" w:cs="Consolas"/>
-                          <w:color w:val="FAFBFC"/>
-                          <w:sz w:val="20"/>
-                          <w:szCs w:val="20"/>
-                          <w:shd w:val="clear" w:color="auto" w:fill="B31D28"/>
-                        </w:rPr>
-                        <w:t>fail</w:t>
-                      </w:r>
-                      <w:r>
-                        <w:rPr>
-                          <w:rFonts w:ascii="Consolas" w:eastAsia="Times New Roman" w:hAnsi="Consolas" w:cs="Consolas"/>
-                          <w:color w:val="24292E"/>
-                          <w:sz w:val="20"/>
-                          <w:szCs w:val="20"/>
-                        </w:rPr>
-                        <w:t>]</w:t>
-                      </w:r>
-                    </w:p>
-                    <w:p>
-                      <w:pPr>
-                        <w:shd w:val="clear" w:color="auto" w:fill="F6F8FA"/>
-                        <w:tabs>
-                          <w:tab w:val="left" w:pos="916"/>
-                          <w:tab w:val="left" w:pos="1832"/>
-                          <w:tab w:val="left" w:pos="2748"/>
-                          <w:tab w:val="left" w:pos="3664"/>
-                          <w:tab w:val="left" w:pos="4580"/>
-                          <w:tab w:val="left" w:pos="5496"/>
-                          <w:tab w:val="left" w:pos="6412"/>
-                          <w:tab w:val="left" w:pos="7328"/>
-                          <w:tab w:val="left" w:pos="8244"/>
-                          <w:tab w:val="left" w:pos="9160"/>
-                          <w:tab w:val="left" w:pos="10076"/>
-                          <w:tab w:val="left" w:pos="10992"/>
-                          <w:tab w:val="left" w:pos="11908"/>
-                          <w:tab w:val="left" w:pos="12824"/>
-                          <w:tab w:val="left" w:pos="13740"/>
-                          <w:tab w:val="left" w:pos="14656"/>
-                        </w:tabs>
-                      </w:pPr>
-                      <w:r>
-                        <w:t xml:space="preserve">{  </w:t>
-                      </w:r>
-                    </w:p>
-                    <w:p>
-                      <w:pPr>
-                        <w:shd w:val="clear" w:color="auto" w:fill="F6F8FA"/>
-                        <w:tabs>
-                          <w:tab w:val="left" w:pos="916"/>
-                          <w:tab w:val="left" w:pos="1832"/>
-                          <w:tab w:val="left" w:pos="2748"/>
-                          <w:tab w:val="left" w:pos="3664"/>
-                          <w:tab w:val="left" w:pos="4580"/>
-                          <w:tab w:val="left" w:pos="5496"/>
-                          <w:tab w:val="left" w:pos="6412"/>
-                          <w:tab w:val="left" w:pos="7328"/>
-                          <w:tab w:val="left" w:pos="8244"/>
-                          <w:tab w:val="left" w:pos="9160"/>
-                          <w:tab w:val="left" w:pos="10076"/>
-                          <w:tab w:val="left" w:pos="10992"/>
-                          <w:tab w:val="left" w:pos="11908"/>
-                          <w:tab w:val="left" w:pos="12824"/>
-                          <w:tab w:val="left" w:pos="13740"/>
-                          <w:tab w:val="left" w:pos="14656"/>
-                        </w:tabs>
-                      </w:pPr>
-                      <w:r>
-                        <w:t xml:space="preserve">       </w:t>
-                      </w:r>
-                      <w:r>
-                        <w:rPr>
-                          <w:rFonts w:ascii="Consolas" w:eastAsia="Times New Roman" w:hAnsi="Consolas" w:cs="Consolas"/>
-                          <w:color w:val="032F62"/>
-                          <w:sz w:val="20"/>
-                          <w:szCs w:val="20"/>
-                        </w:rPr>
-                        <w:t>"</w:t>
-                      </w:r>
-                      <w:r>
-                        <w:rPr>
-                          <w:rFonts w:ascii="Consolas" w:eastAsia="Times New Roman" w:hAnsi="Consolas" w:cs="Consolas"/>
-                          <w:color w:val="032F62"/>
-                          <w:sz w:val="20"/>
-                          <w:szCs w:val="20"/>
-                        </w:rPr>
-                        <w:t>result</w:t>
-                      </w:r>
-                      <w:r>
-                        <w:rPr>
-                          <w:rFonts w:ascii="Consolas" w:eastAsia="Times New Roman" w:hAnsi="Consolas" w:cs="Consolas"/>
-                          <w:color w:val="032F62"/>
-                          <w:sz w:val="20"/>
-                          <w:szCs w:val="20"/>
-                        </w:rPr>
-                        <w:t>"</w:t>
-                      </w:r>
-                      <w:r>
-                        <w:rPr>
-                          <w:rFonts w:ascii="Consolas" w:eastAsia="Times New Roman" w:hAnsi="Consolas" w:cs="Consolas"/>
-                          <w:color w:val="032F62"/>
-                          <w:sz w:val="20"/>
-                          <w:szCs w:val="20"/>
-                        </w:rPr>
-                        <w:t xml:space="preserve">: </w:t>
-                      </w:r>
-                      <w:r>
-                        <w:rPr>
-                          <w:rFonts w:ascii="Consolas" w:eastAsia="Times New Roman" w:hAnsi="Consolas" w:cs="Consolas"/>
-                          <w:color w:val="032F62"/>
-                          <w:sz w:val="20"/>
-                          <w:szCs w:val="20"/>
-                        </w:rPr>
-                        <w:t>"</w:t>
-                      </w:r>
-                      <w:r>
-                        <w:rPr>
-                          <w:rFonts w:ascii="Consolas" w:eastAsia="Times New Roman" w:hAnsi="Consolas" w:cs="Consolas"/>
-                          <w:color w:val="032F62"/>
-                          <w:sz w:val="20"/>
-                          <w:szCs w:val="20"/>
-                        </w:rPr>
-                        <w:t>fail</w:t>
-                      </w:r>
-                      <w:r>
-                        <w:rPr>
-                          <w:rFonts w:ascii="Consolas" w:eastAsia="Times New Roman" w:hAnsi="Consolas" w:cs="Consolas"/>
-                          <w:color w:val="032F62"/>
-                          <w:sz w:val="20"/>
-                          <w:szCs w:val="20"/>
-                        </w:rPr>
-                        <w:t>"</w:t>
-                      </w:r>
-                    </w:p>
-                    <w:p>
-                      <w:pPr>
-                        <w:shd w:val="clear" w:color="auto" w:fill="F6F8FA"/>
-                        <w:tabs>
-                          <w:tab w:val="left" w:pos="916"/>
-                          <w:tab w:val="left" w:pos="1832"/>
-                          <w:tab w:val="left" w:pos="2748"/>
-                          <w:tab w:val="left" w:pos="3664"/>
-                          <w:tab w:val="left" w:pos="4580"/>
-                          <w:tab w:val="left" w:pos="5496"/>
-                          <w:tab w:val="left" w:pos="6412"/>
-                          <w:tab w:val="left" w:pos="7328"/>
-                          <w:tab w:val="left" w:pos="8244"/>
-                          <w:tab w:val="left" w:pos="9160"/>
-                          <w:tab w:val="left" w:pos="10076"/>
-                          <w:tab w:val="left" w:pos="10992"/>
-                          <w:tab w:val="left" w:pos="11908"/>
-                          <w:tab w:val="left" w:pos="12824"/>
-                          <w:tab w:val="left" w:pos="13740"/>
-                          <w:tab w:val="left" w:pos="14656"/>
-                        </w:tabs>
-                      </w:pPr>
-                      <w:r>
-                        <w:t>}</w:t>
-                      </w:r>
-                    </w:p>
-                  </w:txbxContent>
-                </v:textbox>
-                <w10:wrap anchorx="margin"/>
-              </v:shape>
-            </w:pict>
-          </mc:Fallback>
-        </mc:AlternateContent>
-      </w:r>
-    </w:p>
-    <w:p>
-      <w:pPr>
-        <w:rPr>
-          <w:rFonts w:ascii="Gulim" w:eastAsia="Gulim" w:hAnsi="Gulim" w:cstheme="minorHAnsi"/>
           <w:sz w:val="32"/>
           <w:szCs w:val="32"/>
         </w:rPr>
@@ -6569,7 +5553,6 @@
       <w:pPr>
         <w:rPr>
           <w:rFonts w:ascii="Gulim" w:eastAsia="Gulim" w:hAnsi="Gulim" w:cstheme="minorHAnsi"/>
-          <w:b/>
           <w:sz w:val="32"/>
           <w:szCs w:val="32"/>
         </w:rPr>
@@ -6604,14 +5587,37 @@
           <w:szCs w:val="32"/>
         </w:rPr>
       </w:pPr>
-      <w:r>
+    </w:p>
+    <w:p>
+      <w:pPr>
         <w:rPr>
           <w:rFonts w:ascii="Gulim" w:eastAsia="Gulim" w:hAnsi="Gulim" w:cstheme="minorHAnsi"/>
           <w:b/>
           <w:sz w:val="32"/>
           <w:szCs w:val="32"/>
         </w:rPr>
-        <w:t>6</w:t>
+      </w:pPr>
+    </w:p>
+    <w:p>
+      <w:pPr>
+        <w:rPr>
+          <w:rFonts w:ascii="Gulim" w:eastAsia="Gulim" w:hAnsi="Gulim" w:cstheme="minorHAnsi"/>
+          <w:b/>
+          <w:sz w:val="32"/>
+          <w:szCs w:val="32"/>
+        </w:rPr>
+      </w:pPr>
+      <w:bookmarkStart w:id="0" w:name="_GoBack"/>
+      <w:bookmarkEnd w:id="0"/>
+      <w:r>
+        <w:rPr>
+          <w:rFonts w:ascii="Gulim" w:eastAsia="Gulim" w:hAnsi="Gulim" w:cstheme="minorHAnsi"/>
+          <w:b/>
+          <w:sz w:val="32"/>
+          <w:szCs w:val="32"/>
+        </w:rPr>
+        <w:lastRenderedPageBreak/>
+        <w:t>4</w:t>
       </w:r>
       <w:r>
         <w:rPr>
@@ -6663,8 +5669,28 @@
           <w:sz w:val="28"/>
           <w:szCs w:val="28"/>
         </w:rPr>
-        <w:t>GET] /api/bible/</w:t>
+        <w:t>GET] /</w:t>
       </w:r>
+      <w:proofErr w:type="spellStart"/>
+      <w:r>
+        <w:rPr>
+          <w:rFonts w:ascii="Gulim" w:eastAsia="Gulim" w:hAnsi="Gulim" w:cstheme="minorHAnsi"/>
+          <w:sz w:val="28"/>
+          <w:szCs w:val="28"/>
+        </w:rPr>
+        <w:t>api</w:t>
+      </w:r>
+      <w:proofErr w:type="spellEnd"/>
+      <w:r>
+        <w:rPr>
+          <w:rFonts w:ascii="Gulim" w:eastAsia="Gulim" w:hAnsi="Gulim" w:cstheme="minorHAnsi"/>
+          <w:sz w:val="28"/>
+          <w:szCs w:val="28"/>
+        </w:rPr>
+        <w:t>/bible/</w:t>
+      </w:r>
+      <w:proofErr w:type="spellStart"/>
+      <w:proofErr w:type="gramStart"/>
       <w:r>
         <w:rPr>
           <w:rFonts w:ascii="Gulim" w:eastAsia="Gulim" w:hAnsi="Gulim" w:cstheme="minorHAnsi" w:hint="eastAsia"/>
@@ -6673,6 +5699,7 @@
         </w:rPr>
         <w:t>kor</w:t>
       </w:r>
+      <w:proofErr w:type="spellEnd"/>
       <w:r>
         <w:rPr>
           <w:rFonts w:ascii="Gulim" w:eastAsia="Gulim" w:hAnsi="Gulim" w:cstheme="minorHAnsi"/>
@@ -6687,7 +5714,16 @@
           <w:sz w:val="28"/>
           <w:szCs w:val="28"/>
         </w:rPr>
-        <w:t>:book&amp;:chapter&amp;:verse1&amp;:verse2</w:t>
+        <w:t>:</w:t>
+      </w:r>
+      <w:proofErr w:type="gramEnd"/>
+      <w:r>
+        <w:rPr>
+          <w:rFonts w:ascii="Gulim" w:eastAsia="Gulim" w:hAnsi="Gulim" w:cstheme="minorHAnsi"/>
+          <w:sz w:val="28"/>
+          <w:szCs w:val="28"/>
+        </w:rPr>
+        <w:t>book&amp;:chapter&amp;:verse1&amp;:verse2</w:t>
       </w:r>
     </w:p>
     <w:p>
@@ -7028,6 +6064,7 @@
                               </w:rPr>
                               <w:t>words</w:t>
                             </w:r>
+                            <w:proofErr w:type="gramStart"/>
                             <w:r>
                               <w:rPr>
                                 <w:rFonts w:ascii="Consolas" w:eastAsia="Times New Roman" w:hAnsi="Consolas" w:cs="Consolas"/>
@@ -7044,7 +6081,17 @@
                                 <w:sz w:val="20"/>
                                 <w:szCs w:val="20"/>
                               </w:rPr>
-                              <w:t xml:space="preserve"> : String</w:t>
+                              <w:t xml:space="preserve"> :</w:t>
+                            </w:r>
+                            <w:proofErr w:type="gramEnd"/>
+                            <w:r>
+                              <w:rPr>
+                                <w:rFonts w:ascii="Consolas" w:eastAsia="Times New Roman" w:hAnsi="Consolas" w:cs="Consolas"/>
+                                <w:color w:val="032F62"/>
+                                <w:sz w:val="20"/>
+                                <w:szCs w:val="20"/>
+                              </w:rPr>
+                              <w:t xml:space="preserve"> String</w:t>
                             </w:r>
                           </w:p>
                           <w:p>
@@ -7946,7 +6993,16 @@
           <w:sz w:val="32"/>
           <w:szCs w:val="32"/>
         </w:rPr>
-        <w:t xml:space="preserve">7. </w:t>
+        <w:t>5</w:t>
+      </w:r>
+      <w:r>
+        <w:rPr>
+          <w:rFonts w:ascii="Gulim" w:eastAsia="Gulim" w:hAnsi="Gulim" w:cstheme="minorHAnsi"/>
+          <w:b/>
+          <w:sz w:val="32"/>
+          <w:szCs w:val="32"/>
+        </w:rPr>
+        <w:t xml:space="preserve">. </w:t>
       </w:r>
       <w:r>
         <w:rPr>
@@ -7980,7 +7036,44 @@
           <w:sz w:val="28"/>
           <w:szCs w:val="28"/>
         </w:rPr>
-        <w:t>GET] /api/bible/</w:t>
+        <w:t>GET] /</w:t>
+      </w:r>
+      <w:proofErr w:type="spellStart"/>
+      <w:r>
+        <w:rPr>
+          <w:rFonts w:ascii="Gulim" w:eastAsia="Gulim" w:hAnsi="Gulim" w:cstheme="minorHAnsi"/>
+          <w:sz w:val="28"/>
+          <w:szCs w:val="28"/>
+        </w:rPr>
+        <w:t>api</w:t>
+      </w:r>
+      <w:proofErr w:type="spellEnd"/>
+      <w:r>
+        <w:rPr>
+          <w:rFonts w:ascii="Gulim" w:eastAsia="Gulim" w:hAnsi="Gulim" w:cstheme="minorHAnsi"/>
+          <w:sz w:val="28"/>
+          <w:szCs w:val="28"/>
+        </w:rPr>
+        <w:t>/bible/</w:t>
+      </w:r>
+      <w:proofErr w:type="spellStart"/>
+      <w:proofErr w:type="gramStart"/>
+      <w:r>
+        <w:rPr>
+          <w:rFonts w:ascii="Gulim" w:eastAsia="Gulim" w:hAnsi="Gulim" w:cstheme="minorHAnsi"/>
+          <w:sz w:val="28"/>
+          <w:szCs w:val="28"/>
+        </w:rPr>
+        <w:t>eng</w:t>
+      </w:r>
+      <w:proofErr w:type="spellEnd"/>
+      <w:r>
+        <w:rPr>
+          <w:rFonts w:ascii="Gulim" w:eastAsia="Gulim" w:hAnsi="Gulim" w:cstheme="minorHAnsi"/>
+          <w:sz w:val="28"/>
+          <w:szCs w:val="28"/>
+        </w:rPr>
+        <w:t>?</w:t>
       </w:r>
       <w:r>
         <w:rPr>
@@ -7988,15 +7081,16 @@
           <w:sz w:val="28"/>
           <w:szCs w:val="28"/>
         </w:rPr>
-        <w:t>eng?</w:t>
+        <w:t>:</w:t>
       </w:r>
+      <w:proofErr w:type="gramEnd"/>
       <w:r>
         <w:rPr>
           <w:rFonts w:ascii="Gulim" w:eastAsia="Gulim" w:hAnsi="Gulim" w:cstheme="minorHAnsi"/>
           <w:sz w:val="28"/>
           <w:szCs w:val="28"/>
         </w:rPr>
-        <w:t>:book&amp;:chapter&amp;:verse1&amp;:verse2</w:t>
+        <w:t>book&amp;:chapter&amp;:verse1&amp;:verse2</w:t>
       </w:r>
     </w:p>
     <w:p>
@@ -8337,6 +7431,7 @@
                               </w:rPr>
                               <w:t>words</w:t>
                             </w:r>
+                            <w:proofErr w:type="gramStart"/>
                             <w:r>
                               <w:rPr>
                                 <w:rFonts w:ascii="Consolas" w:eastAsia="Times New Roman" w:hAnsi="Consolas" w:cs="Consolas"/>
@@ -8353,7 +7448,17 @@
                                 <w:sz w:val="20"/>
                                 <w:szCs w:val="20"/>
                               </w:rPr>
-                              <w:t xml:space="preserve"> : String</w:t>
+                              <w:t xml:space="preserve"> :</w:t>
+                            </w:r>
+                            <w:proofErr w:type="gramEnd"/>
+                            <w:r>
+                              <w:rPr>
+                                <w:rFonts w:ascii="Consolas" w:eastAsia="Times New Roman" w:hAnsi="Consolas" w:cs="Consolas"/>
+                                <w:color w:val="032F62"/>
+                                <w:sz w:val="20"/>
+                                <w:szCs w:val="20"/>
+                              </w:rPr>
+                              <w:t xml:space="preserve"> String</w:t>
                             </w:r>
                           </w:p>
                           <w:p>
@@ -9197,6 +8302,3156 @@
         </w:rPr>
       </w:pPr>
     </w:p>
+    <w:p>
+      <w:pPr>
+        <w:rPr>
+          <w:rFonts w:ascii="Gulim" w:eastAsia="Gulim" w:hAnsi="Gulim" w:cstheme="minorHAnsi"/>
+          <w:sz w:val="32"/>
+          <w:szCs w:val="32"/>
+        </w:rPr>
+      </w:pPr>
+    </w:p>
+    <w:p>
+      <w:pPr>
+        <w:rPr>
+          <w:rFonts w:ascii="Gulim" w:eastAsia="Gulim" w:hAnsi="Gulim" w:cstheme="minorHAnsi"/>
+          <w:sz w:val="32"/>
+          <w:szCs w:val="32"/>
+        </w:rPr>
+      </w:pPr>
+    </w:p>
+    <w:p>
+      <w:pPr>
+        <w:rPr>
+          <w:rFonts w:ascii="Gulim" w:eastAsia="Gulim" w:hAnsi="Gulim" w:cstheme="minorHAnsi"/>
+          <w:sz w:val="32"/>
+          <w:szCs w:val="32"/>
+        </w:rPr>
+      </w:pPr>
+    </w:p>
+    <w:p>
+      <w:pPr>
+        <w:rPr>
+          <w:rFonts w:ascii="Gulim" w:eastAsia="Gulim" w:hAnsi="Gulim" w:cstheme="minorHAnsi"/>
+          <w:sz w:val="32"/>
+          <w:szCs w:val="32"/>
+        </w:rPr>
+      </w:pPr>
+    </w:p>
+    <w:p>
+      <w:pPr>
+        <w:rPr>
+          <w:rFonts w:ascii="Gulim" w:eastAsia="Gulim" w:hAnsi="Gulim" w:cstheme="minorHAnsi"/>
+          <w:sz w:val="32"/>
+          <w:szCs w:val="32"/>
+        </w:rPr>
+      </w:pPr>
+    </w:p>
+    <w:p>
+      <w:pPr>
+        <w:rPr>
+          <w:rFonts w:ascii="Gulim" w:eastAsia="Gulim" w:hAnsi="Gulim" w:cstheme="minorHAnsi"/>
+          <w:sz w:val="32"/>
+          <w:szCs w:val="32"/>
+        </w:rPr>
+      </w:pPr>
+    </w:p>
+    <w:p>
+      <w:pPr>
+        <w:rPr>
+          <w:rFonts w:ascii="Gulim" w:eastAsia="Gulim" w:hAnsi="Gulim" w:cstheme="minorHAnsi"/>
+          <w:sz w:val="32"/>
+          <w:szCs w:val="32"/>
+        </w:rPr>
+      </w:pPr>
+    </w:p>
+    <w:p>
+      <w:pPr>
+        <w:rPr>
+          <w:rFonts w:ascii="Gulim" w:eastAsia="Gulim" w:hAnsi="Gulim" w:cstheme="minorHAnsi"/>
+          <w:sz w:val="32"/>
+          <w:szCs w:val="32"/>
+        </w:rPr>
+      </w:pPr>
+    </w:p>
+    <w:p>
+      <w:pPr>
+        <w:rPr>
+          <w:rFonts w:ascii="Gulim" w:eastAsia="Gulim" w:hAnsi="Gulim" w:cstheme="minorHAnsi"/>
+          <w:sz w:val="32"/>
+          <w:szCs w:val="32"/>
+        </w:rPr>
+      </w:pPr>
+    </w:p>
+    <w:p>
+      <w:pPr>
+        <w:rPr>
+          <w:rFonts w:ascii="Gulim" w:eastAsia="Gulim" w:hAnsi="Gulim" w:cstheme="minorHAnsi"/>
+          <w:sz w:val="32"/>
+          <w:szCs w:val="32"/>
+        </w:rPr>
+      </w:pPr>
+    </w:p>
+    <w:p>
+      <w:pPr>
+        <w:rPr>
+          <w:rFonts w:ascii="Gulim" w:eastAsia="Gulim" w:hAnsi="Gulim" w:cstheme="minorHAnsi"/>
+          <w:sz w:val="32"/>
+          <w:szCs w:val="32"/>
+        </w:rPr>
+      </w:pPr>
+    </w:p>
+    <w:p>
+      <w:pPr>
+        <w:rPr>
+          <w:rFonts w:ascii="Gulim" w:eastAsia="Gulim" w:hAnsi="Gulim" w:cstheme="minorHAnsi"/>
+          <w:b/>
+          <w:sz w:val="32"/>
+          <w:szCs w:val="32"/>
+        </w:rPr>
+      </w:pPr>
+      <w:r>
+        <w:rPr>
+          <w:rFonts w:ascii="Gulim" w:eastAsia="Gulim" w:hAnsi="Gulim" w:cstheme="minorHAnsi"/>
+          <w:b/>
+          <w:sz w:val="32"/>
+          <w:szCs w:val="32"/>
+        </w:rPr>
+        <w:lastRenderedPageBreak/>
+        <w:t>6</w:t>
+      </w:r>
+      <w:r>
+        <w:rPr>
+          <w:rFonts w:ascii="Gulim" w:eastAsia="Gulim" w:hAnsi="Gulim" w:cstheme="minorHAnsi"/>
+          <w:b/>
+          <w:sz w:val="32"/>
+          <w:szCs w:val="32"/>
+        </w:rPr>
+        <w:t xml:space="preserve">. </w:t>
+      </w:r>
+      <w:r>
+        <w:rPr>
+          <w:rFonts w:ascii="Gulim" w:eastAsia="Gulim" w:hAnsi="Gulim" w:cstheme="minorHAnsi" w:hint="eastAsia"/>
+          <w:b/>
+          <w:sz w:val="32"/>
+          <w:szCs w:val="32"/>
+        </w:rPr>
+        <w:t>이미지,</w:t>
+      </w:r>
+      <w:r>
+        <w:rPr>
+          <w:rFonts w:ascii="Gulim" w:eastAsia="Gulim" w:hAnsi="Gulim" w:cstheme="minorHAnsi"/>
+          <w:b/>
+          <w:sz w:val="32"/>
+          <w:szCs w:val="32"/>
+        </w:rPr>
+        <w:t xml:space="preserve"> </w:t>
+      </w:r>
+      <w:r>
+        <w:rPr>
+          <w:rFonts w:ascii="Gulim" w:eastAsia="Gulim" w:hAnsi="Gulim" w:cstheme="minorHAnsi" w:hint="eastAsia"/>
+          <w:b/>
+          <w:sz w:val="32"/>
+          <w:szCs w:val="32"/>
+        </w:rPr>
+        <w:t>이미지 정보 가져오기</w:t>
+      </w:r>
+    </w:p>
+    <w:p>
+      <w:pPr>
+        <w:rPr>
+          <w:rFonts w:ascii="Gulim" w:eastAsia="Gulim" w:hAnsi="Gulim" w:cstheme="minorHAnsi"/>
+          <w:sz w:val="28"/>
+          <w:szCs w:val="28"/>
+        </w:rPr>
+      </w:pPr>
+      <w:r>
+        <w:rPr>
+          <w:rFonts w:ascii="Gulim" w:eastAsia="Gulim" w:hAnsi="Gulim" w:cstheme="minorHAnsi" w:hint="eastAsia"/>
+          <w:sz w:val="28"/>
+          <w:szCs w:val="28"/>
+        </w:rPr>
+        <w:t>[GET</w:t>
+      </w:r>
+      <w:r>
+        <w:rPr>
+          <w:rFonts w:ascii="Gulim" w:eastAsia="Gulim" w:hAnsi="Gulim" w:cstheme="minorHAnsi"/>
+          <w:sz w:val="28"/>
+          <w:szCs w:val="28"/>
+        </w:rPr>
+        <w:t>] /</w:t>
+      </w:r>
+      <w:proofErr w:type="spellStart"/>
+      <w:r>
+        <w:rPr>
+          <w:rFonts w:ascii="Gulim" w:eastAsia="Gulim" w:hAnsi="Gulim" w:cstheme="minorHAnsi"/>
+          <w:sz w:val="28"/>
+          <w:szCs w:val="28"/>
+        </w:rPr>
+        <w:t>api</w:t>
+      </w:r>
+      <w:proofErr w:type="spellEnd"/>
+      <w:r>
+        <w:rPr>
+          <w:rFonts w:ascii="Gulim" w:eastAsia="Gulim" w:hAnsi="Gulim" w:cstheme="minorHAnsi"/>
+          <w:sz w:val="28"/>
+          <w:szCs w:val="28"/>
+        </w:rPr>
+        <w:t>/</w:t>
+      </w:r>
+      <w:proofErr w:type="spellStart"/>
+      <w:proofErr w:type="gramStart"/>
+      <w:r>
+        <w:rPr>
+          <w:rFonts w:ascii="Gulim" w:eastAsia="Gulim" w:hAnsi="Gulim" w:cstheme="minorHAnsi"/>
+          <w:sz w:val="28"/>
+          <w:szCs w:val="28"/>
+        </w:rPr>
+        <w:t>cards?cardID</w:t>
+      </w:r>
+      <w:proofErr w:type="spellEnd"/>
+      <w:proofErr w:type="gramEnd"/>
+      <w:r>
+        <w:rPr>
+          <w:rFonts w:ascii="Gulim" w:eastAsia="Gulim" w:hAnsi="Gulim" w:cstheme="minorHAnsi"/>
+          <w:sz w:val="28"/>
+          <w:szCs w:val="28"/>
+        </w:rPr>
+        <w:t>=&lt;</w:t>
+      </w:r>
+      <w:proofErr w:type="spellStart"/>
+      <w:r>
+        <w:rPr>
+          <w:rFonts w:ascii="Gulim" w:eastAsia="Gulim" w:hAnsi="Gulim" w:cstheme="minorHAnsi"/>
+          <w:sz w:val="28"/>
+          <w:szCs w:val="28"/>
+        </w:rPr>
+        <w:t>cardID</w:t>
+      </w:r>
+      <w:proofErr w:type="spellEnd"/>
+      <w:r>
+        <w:rPr>
+          <w:rFonts w:ascii="Gulim" w:eastAsia="Gulim" w:hAnsi="Gulim" w:cstheme="minorHAnsi"/>
+          <w:sz w:val="28"/>
+          <w:szCs w:val="28"/>
+        </w:rPr>
+        <w:t>&gt;</w:t>
+      </w:r>
+    </w:p>
+    <w:p>
+      <w:pPr>
+        <w:rPr>
+          <w:rFonts w:ascii="Gulim" w:eastAsia="Gulim" w:hAnsi="Gulim" w:cstheme="minorHAnsi"/>
+          <w:b/>
+          <w:sz w:val="32"/>
+          <w:szCs w:val="32"/>
+        </w:rPr>
+      </w:pPr>
+    </w:p>
+    <w:p>
+      <w:pPr>
+        <w:rPr>
+          <w:rFonts w:ascii="Gulim" w:eastAsia="Gulim" w:hAnsi="Gulim" w:cstheme="minorHAnsi"/>
+          <w:b/>
+          <w:sz w:val="28"/>
+          <w:szCs w:val="28"/>
+        </w:rPr>
+      </w:pPr>
+      <w:r>
+        <w:rPr>
+          <w:rFonts w:ascii="Gulim" w:eastAsia="Gulim" w:hAnsi="Gulim" w:cstheme="minorHAnsi"/>
+          <w:b/>
+          <w:sz w:val="28"/>
+          <w:szCs w:val="28"/>
+        </w:rPr>
+        <w:t>Return</w:t>
+      </w:r>
+    </w:p>
+    <w:p>
+      <w:pPr>
+        <w:rPr>
+          <w:rFonts w:ascii="Gulim" w:eastAsia="Gulim" w:hAnsi="Gulim" w:cstheme="minorHAnsi"/>
+          <w:sz w:val="32"/>
+          <w:szCs w:val="32"/>
+        </w:rPr>
+      </w:pPr>
+      <w:r>
+        <w:rPr>
+          <w:rFonts w:ascii="Gulim" w:eastAsia="Gulim" w:hAnsi="Gulim" w:cstheme="minorHAnsi"/>
+          <w:noProof/>
+          <w:sz w:val="28"/>
+          <w:szCs w:val="28"/>
+        </w:rPr>
+        <mc:AlternateContent>
+          <mc:Choice Requires="wps">
+            <w:drawing>
+              <wp:anchor distT="0" distB="0" distL="114300" distR="114300" simplePos="0" relativeHeight="251673600" behindDoc="1" locked="0" layoutInCell="1" allowOverlap="1" wp14:anchorId="2BBCD4D4" wp14:editId="063D9A04">
+                <wp:simplePos x="0" y="0"/>
+                <wp:positionH relativeFrom="margin">
+                  <wp:align>left</wp:align>
+                </wp:positionH>
+                <wp:positionV relativeFrom="paragraph">
+                  <wp:posOffset>51435</wp:posOffset>
+                </wp:positionV>
+                <wp:extent cx="5047615" cy="2761861"/>
+                <wp:effectExtent l="0" t="0" r="6985" b="6985"/>
+                <wp:wrapNone/>
+                <wp:docPr id="5" name="Text Box 5"/>
+                <wp:cNvGraphicFramePr/>
+                <a:graphic xmlns:a="http://schemas.openxmlformats.org/drawingml/2006/main">
+                  <a:graphicData uri="http://schemas.microsoft.com/office/word/2010/wordprocessingShape">
+                    <wps:wsp>
+                      <wps:cNvSpPr txBox="1"/>
+                      <wps:spPr>
+                        <a:xfrm>
+                          <a:off x="0" y="0"/>
+                          <a:ext cx="5047615" cy="2761861"/>
+                        </a:xfrm>
+                        <a:prstGeom prst="rect">
+                          <a:avLst/>
+                        </a:prstGeom>
+                        <a:solidFill>
+                          <a:schemeClr val="lt1"/>
+                        </a:solidFill>
+                        <a:ln w="6350">
+                          <a:solidFill>
+                            <a:prstClr val="black"/>
+                          </a:solidFill>
+                        </a:ln>
+                      </wps:spPr>
+                      <wps:txbx>
+                        <w:txbxContent>
+                          <w:p>
+                            <w:pPr>
+                              <w:shd w:val="clear" w:color="auto" w:fill="F6F8FA"/>
+                              <w:tabs>
+                                <w:tab w:val="left" w:pos="916"/>
+                                <w:tab w:val="left" w:pos="1832"/>
+                                <w:tab w:val="left" w:pos="2748"/>
+                                <w:tab w:val="left" w:pos="3664"/>
+                                <w:tab w:val="left" w:pos="4580"/>
+                                <w:tab w:val="left" w:pos="5496"/>
+                                <w:tab w:val="left" w:pos="6412"/>
+                                <w:tab w:val="left" w:pos="7328"/>
+                                <w:tab w:val="left" w:pos="8244"/>
+                                <w:tab w:val="left" w:pos="9160"/>
+                                <w:tab w:val="left" w:pos="10076"/>
+                                <w:tab w:val="left" w:pos="10992"/>
+                                <w:tab w:val="left" w:pos="11908"/>
+                                <w:tab w:val="left" w:pos="12824"/>
+                                <w:tab w:val="left" w:pos="13740"/>
+                                <w:tab w:val="left" w:pos="14656"/>
+                              </w:tabs>
+                              <w:rPr>
+                                <w:rFonts w:ascii="Consolas" w:eastAsia="Times New Roman" w:hAnsi="Consolas" w:cs="Consolas"/>
+                                <w:color w:val="24292E"/>
+                                <w:sz w:val="20"/>
+                                <w:szCs w:val="20"/>
+                              </w:rPr>
+                            </w:pPr>
+                            <w:r>
+                              <w:rPr>
+                                <w:rFonts w:ascii="Consolas" w:eastAsia="Times New Roman" w:hAnsi="Consolas" w:cs="Consolas"/>
+                                <w:color w:val="24292E"/>
+                                <w:sz w:val="20"/>
+                                <w:szCs w:val="20"/>
+                              </w:rPr>
+                              <w:t>// return [</w:t>
+                            </w:r>
+                            <w:r>
+                              <w:rPr>
+                                <w:rFonts w:ascii="Consolas" w:eastAsia="Times New Roman" w:hAnsi="Consolas" w:cs="Consolas"/>
+                                <w:color w:val="005CC5"/>
+                                <w:sz w:val="20"/>
+                                <w:szCs w:val="20"/>
+                              </w:rPr>
+                              <w:t>200</w:t>
+                            </w:r>
+                            <w:r>
+                              <w:rPr>
+                                <w:rFonts w:ascii="Consolas" w:eastAsia="Times New Roman" w:hAnsi="Consolas" w:cs="Consolas"/>
+                                <w:color w:val="24292E"/>
+                                <w:sz w:val="20"/>
+                                <w:szCs w:val="20"/>
+                              </w:rPr>
+                              <w:t xml:space="preserve"> </w:t>
+                            </w:r>
+                            <w:r>
+                              <w:rPr>
+                                <w:rFonts w:ascii="Consolas" w:eastAsia="Times New Roman" w:hAnsi="Consolas" w:cs="Consolas"/>
+                                <w:color w:val="FAFBFC"/>
+                                <w:sz w:val="20"/>
+                                <w:szCs w:val="20"/>
+                                <w:shd w:val="clear" w:color="auto" w:fill="B31D28"/>
+                              </w:rPr>
+                              <w:t>ok</w:t>
+                            </w:r>
+                            <w:r>
+                              <w:rPr>
+                                <w:rFonts w:ascii="Consolas" w:eastAsia="Times New Roman" w:hAnsi="Consolas" w:cs="Consolas"/>
+                                <w:color w:val="24292E"/>
+                                <w:sz w:val="20"/>
+                                <w:szCs w:val="20"/>
+                              </w:rPr>
+                              <w:t>]</w:t>
+                            </w:r>
+                          </w:p>
+                          <w:p>
+                            <w:pPr>
+                              <w:shd w:val="clear" w:color="auto" w:fill="F6F8FA"/>
+                              <w:tabs>
+                                <w:tab w:val="left" w:pos="916"/>
+                                <w:tab w:val="left" w:pos="1832"/>
+                                <w:tab w:val="left" w:pos="2748"/>
+                                <w:tab w:val="left" w:pos="3664"/>
+                                <w:tab w:val="left" w:pos="4580"/>
+                                <w:tab w:val="left" w:pos="5496"/>
+                                <w:tab w:val="left" w:pos="6412"/>
+                                <w:tab w:val="left" w:pos="7328"/>
+                                <w:tab w:val="left" w:pos="8244"/>
+                                <w:tab w:val="left" w:pos="9160"/>
+                                <w:tab w:val="left" w:pos="10076"/>
+                                <w:tab w:val="left" w:pos="10992"/>
+                                <w:tab w:val="left" w:pos="11908"/>
+                                <w:tab w:val="left" w:pos="12824"/>
+                                <w:tab w:val="left" w:pos="13740"/>
+                                <w:tab w:val="left" w:pos="14656"/>
+                              </w:tabs>
+                              <w:rPr>
+                                <w:rFonts w:ascii="Consolas" w:hAnsi="Consolas" w:cs="Consolas"/>
+                                <w:color w:val="24292E"/>
+                                <w:sz w:val="20"/>
+                                <w:szCs w:val="20"/>
+                              </w:rPr>
+                            </w:pPr>
+                            <w:r>
+                              <w:rPr>
+                                <w:rFonts w:ascii="Consolas" w:eastAsia="Times New Roman" w:hAnsi="Consolas" w:cs="Consolas"/>
+                                <w:color w:val="24292E"/>
+                                <w:sz w:val="20"/>
+                                <w:szCs w:val="20"/>
+                              </w:rPr>
+                              <w:t>{</w:t>
+                            </w:r>
+                          </w:p>
+                          <w:p>
+                            <w:pPr>
+                              <w:shd w:val="clear" w:color="auto" w:fill="F6F8FA"/>
+                              <w:tabs>
+                                <w:tab w:val="left" w:pos="916"/>
+                                <w:tab w:val="left" w:pos="1832"/>
+                                <w:tab w:val="left" w:pos="2748"/>
+                                <w:tab w:val="left" w:pos="3664"/>
+                                <w:tab w:val="left" w:pos="4580"/>
+                                <w:tab w:val="left" w:pos="5496"/>
+                                <w:tab w:val="left" w:pos="6412"/>
+                                <w:tab w:val="left" w:pos="7328"/>
+                                <w:tab w:val="left" w:pos="8244"/>
+                                <w:tab w:val="left" w:pos="9160"/>
+                                <w:tab w:val="left" w:pos="10076"/>
+                                <w:tab w:val="left" w:pos="10992"/>
+                                <w:tab w:val="left" w:pos="11908"/>
+                                <w:tab w:val="left" w:pos="12824"/>
+                                <w:tab w:val="left" w:pos="13740"/>
+                                <w:tab w:val="left" w:pos="14656"/>
+                              </w:tabs>
+                              <w:ind w:firstLineChars="200" w:firstLine="400"/>
+                              <w:rPr>
+                                <w:rFonts w:ascii="Consolas" w:eastAsia="Times New Roman" w:hAnsi="Consolas" w:cs="Consolas"/>
+                                <w:color w:val="032F62"/>
+                                <w:sz w:val="20"/>
+                                <w:szCs w:val="20"/>
+                              </w:rPr>
+                            </w:pPr>
+                            <w:r>
+                              <w:rPr>
+                                <w:rFonts w:ascii="Consolas" w:eastAsia="Times New Roman" w:hAnsi="Consolas" w:cs="Consolas"/>
+                                <w:color w:val="032F62"/>
+                                <w:sz w:val="20"/>
+                                <w:szCs w:val="20"/>
+                              </w:rPr>
+                              <w:t>"</w:t>
+                            </w:r>
+                            <w:r>
+                              <w:rPr>
+                                <w:rFonts w:ascii="Consolas" w:eastAsia="Times New Roman" w:hAnsi="Consolas" w:cs="Consolas"/>
+                                <w:color w:val="032F62"/>
+                                <w:sz w:val="20"/>
+                                <w:szCs w:val="20"/>
+                              </w:rPr>
+                              <w:t>result</w:t>
+                            </w:r>
+                            <w:r>
+                              <w:rPr>
+                                <w:rFonts w:ascii="Consolas" w:eastAsia="Times New Roman" w:hAnsi="Consolas" w:cs="Consolas"/>
+                                <w:color w:val="032F62"/>
+                                <w:sz w:val="20"/>
+                                <w:szCs w:val="20"/>
+                              </w:rPr>
+                              <w:t>"</w:t>
+                            </w:r>
+                            <w:r>
+                              <w:rPr>
+                                <w:rFonts w:ascii="Consolas" w:eastAsia="Times New Roman" w:hAnsi="Consolas" w:cs="Consolas"/>
+                                <w:color w:val="032F62"/>
+                                <w:sz w:val="20"/>
+                                <w:szCs w:val="20"/>
+                              </w:rPr>
+                              <w:t xml:space="preserve">: </w:t>
+                            </w:r>
+                            <w:r>
+                              <w:rPr>
+                                <w:rFonts w:ascii="Consolas" w:eastAsia="Times New Roman" w:hAnsi="Consolas" w:cs="Consolas"/>
+                                <w:color w:val="032F62"/>
+                                <w:sz w:val="20"/>
+                                <w:szCs w:val="20"/>
+                              </w:rPr>
+                              <w:t>"</w:t>
+                            </w:r>
+                            <w:r>
+                              <w:rPr>
+                                <w:rFonts w:ascii="Consolas" w:eastAsia="Times New Roman" w:hAnsi="Consolas" w:cs="Consolas"/>
+                                <w:color w:val="032F62"/>
+                                <w:sz w:val="20"/>
+                                <w:szCs w:val="20"/>
+                              </w:rPr>
+                              <w:t>success</w:t>
+                            </w:r>
+                            <w:r>
+                              <w:rPr>
+                                <w:rFonts w:ascii="Consolas" w:eastAsia="Times New Roman" w:hAnsi="Consolas" w:cs="Consolas"/>
+                                <w:color w:val="032F62"/>
+                                <w:sz w:val="20"/>
+                                <w:szCs w:val="20"/>
+                              </w:rPr>
+                              <w:t>"</w:t>
+                            </w:r>
+                            <w:r>
+                              <w:rPr>
+                                <w:rFonts w:ascii="Consolas" w:eastAsia="Times New Roman" w:hAnsi="Consolas" w:cs="Consolas"/>
+                                <w:color w:val="032F62"/>
+                                <w:sz w:val="20"/>
+                                <w:szCs w:val="20"/>
+                              </w:rPr>
+                              <w:t>,</w:t>
+                            </w:r>
+                          </w:p>
+                          <w:p>
+                            <w:pPr>
+                              <w:shd w:val="clear" w:color="auto" w:fill="F6F8FA"/>
+                              <w:tabs>
+                                <w:tab w:val="left" w:pos="916"/>
+                                <w:tab w:val="left" w:pos="1832"/>
+                                <w:tab w:val="left" w:pos="2748"/>
+                                <w:tab w:val="left" w:pos="3664"/>
+                                <w:tab w:val="left" w:pos="4580"/>
+                                <w:tab w:val="left" w:pos="5496"/>
+                                <w:tab w:val="left" w:pos="6412"/>
+                                <w:tab w:val="left" w:pos="7328"/>
+                                <w:tab w:val="left" w:pos="8244"/>
+                                <w:tab w:val="left" w:pos="9160"/>
+                                <w:tab w:val="left" w:pos="10076"/>
+                                <w:tab w:val="left" w:pos="10992"/>
+                                <w:tab w:val="left" w:pos="11908"/>
+                                <w:tab w:val="left" w:pos="12824"/>
+                                <w:tab w:val="left" w:pos="13740"/>
+                                <w:tab w:val="left" w:pos="14656"/>
+                              </w:tabs>
+                              <w:ind w:firstLineChars="200" w:firstLine="400"/>
+                              <w:rPr>
+                                <w:rFonts w:ascii="Consolas" w:hAnsi="Consolas" w:cs="Consolas"/>
+                                <w:color w:val="032F62"/>
+                                <w:sz w:val="20"/>
+                                <w:szCs w:val="20"/>
+                              </w:rPr>
+                            </w:pPr>
+                            <w:r>
+                              <w:rPr>
+                                <w:rFonts w:ascii="Consolas" w:eastAsia="Times New Roman" w:hAnsi="Consolas" w:cs="Consolas"/>
+                                <w:color w:val="032F62"/>
+                                <w:sz w:val="20"/>
+                                <w:szCs w:val="20"/>
+                              </w:rPr>
+                              <w:t>"</w:t>
+                            </w:r>
+                            <w:proofErr w:type="spellStart"/>
+                            <w:r>
+                              <w:rPr>
+                                <w:rFonts w:ascii="Consolas" w:hAnsi="Consolas" w:cs="Consolas"/>
+                                <w:color w:val="032F62"/>
+                                <w:sz w:val="20"/>
+                                <w:szCs w:val="20"/>
+                              </w:rPr>
+                              <w:t>img</w:t>
+                            </w:r>
+                            <w:proofErr w:type="spellEnd"/>
+                            <w:r>
+                              <w:rPr>
+                                <w:rFonts w:ascii="Consolas" w:eastAsia="Times New Roman" w:hAnsi="Consolas" w:cs="Consolas"/>
+                                <w:color w:val="032F62"/>
+                                <w:sz w:val="20"/>
+                                <w:szCs w:val="20"/>
+                              </w:rPr>
+                              <w:t>"</w:t>
+                            </w:r>
+                            <w:r>
+                              <w:rPr>
+                                <w:rFonts w:ascii="Consolas" w:eastAsia="Times New Roman" w:hAnsi="Consolas" w:cs="Consolas"/>
+                                <w:color w:val="032F62"/>
+                                <w:sz w:val="20"/>
+                                <w:szCs w:val="20"/>
+                              </w:rPr>
+                              <w:t>: &lt;form-data&gt;,</w:t>
+                            </w:r>
+                          </w:p>
+                          <w:p>
+                            <w:pPr>
+                              <w:shd w:val="clear" w:color="auto" w:fill="F6F8FA"/>
+                              <w:tabs>
+                                <w:tab w:val="left" w:pos="916"/>
+                                <w:tab w:val="left" w:pos="1832"/>
+                                <w:tab w:val="left" w:pos="2748"/>
+                                <w:tab w:val="left" w:pos="3664"/>
+                                <w:tab w:val="left" w:pos="4580"/>
+                                <w:tab w:val="left" w:pos="5496"/>
+                                <w:tab w:val="left" w:pos="6412"/>
+                                <w:tab w:val="left" w:pos="7328"/>
+                                <w:tab w:val="left" w:pos="8244"/>
+                                <w:tab w:val="left" w:pos="9160"/>
+                                <w:tab w:val="left" w:pos="10076"/>
+                                <w:tab w:val="left" w:pos="10992"/>
+                                <w:tab w:val="left" w:pos="11908"/>
+                                <w:tab w:val="left" w:pos="12824"/>
+                                <w:tab w:val="left" w:pos="13740"/>
+                                <w:tab w:val="left" w:pos="14656"/>
+                              </w:tabs>
+                              <w:ind w:firstLineChars="200" w:firstLine="400"/>
+                              <w:rPr>
+                                <w:rFonts w:ascii="Consolas" w:eastAsia="Times New Roman" w:hAnsi="Consolas" w:cs="Consolas"/>
+                                <w:color w:val="032F62"/>
+                                <w:sz w:val="20"/>
+                                <w:szCs w:val="20"/>
+                              </w:rPr>
+                            </w:pPr>
+                            <w:r>
+                              <w:rPr>
+                                <w:rFonts w:ascii="Consolas" w:eastAsia="Times New Roman" w:hAnsi="Consolas" w:cs="Consolas"/>
+                                <w:color w:val="032F62"/>
+                                <w:sz w:val="20"/>
+                                <w:szCs w:val="20"/>
+                              </w:rPr>
+                              <w:t>"</w:t>
+                            </w:r>
+                            <w:r>
+                              <w:rPr>
+                                <w:rFonts w:ascii="Consolas" w:eastAsia="Times New Roman" w:hAnsi="Consolas" w:cs="Consolas"/>
+                                <w:color w:val="032F62"/>
+                                <w:sz w:val="20"/>
+                                <w:szCs w:val="20"/>
+                              </w:rPr>
+                              <w:t>data</w:t>
+                            </w:r>
+                            <w:proofErr w:type="gramStart"/>
+                            <w:r>
+                              <w:rPr>
+                                <w:rFonts w:ascii="Consolas" w:eastAsia="Times New Roman" w:hAnsi="Consolas" w:cs="Consolas"/>
+                                <w:color w:val="032F62"/>
+                                <w:sz w:val="20"/>
+                                <w:szCs w:val="20"/>
+                              </w:rPr>
+                              <w:t>"</w:t>
+                            </w:r>
+                            <w:r>
+                              <w:rPr>
+                                <w:rFonts w:ascii="Consolas" w:eastAsia="Times New Roman" w:hAnsi="Consolas" w:cs="Consolas"/>
+                                <w:color w:val="032F62"/>
+                                <w:sz w:val="20"/>
+                                <w:szCs w:val="20"/>
+                              </w:rPr>
+                              <w:t>:{</w:t>
+                            </w:r>
+                            <w:proofErr w:type="gramEnd"/>
+                          </w:p>
+                          <w:p>
+                            <w:pPr>
+                              <w:shd w:val="clear" w:color="auto" w:fill="F6F8FA"/>
+                              <w:tabs>
+                                <w:tab w:val="left" w:pos="916"/>
+                                <w:tab w:val="left" w:pos="1832"/>
+                                <w:tab w:val="left" w:pos="2748"/>
+                                <w:tab w:val="left" w:pos="3664"/>
+                                <w:tab w:val="left" w:pos="4580"/>
+                                <w:tab w:val="left" w:pos="5496"/>
+                                <w:tab w:val="left" w:pos="6412"/>
+                                <w:tab w:val="left" w:pos="7328"/>
+                                <w:tab w:val="left" w:pos="8244"/>
+                                <w:tab w:val="left" w:pos="9160"/>
+                                <w:tab w:val="left" w:pos="10076"/>
+                                <w:tab w:val="left" w:pos="10992"/>
+                                <w:tab w:val="left" w:pos="11908"/>
+                                <w:tab w:val="left" w:pos="12824"/>
+                                <w:tab w:val="left" w:pos="13740"/>
+                                <w:tab w:val="left" w:pos="14656"/>
+                              </w:tabs>
+                              <w:ind w:firstLineChars="200" w:firstLine="400"/>
+                              <w:rPr>
+                                <w:rFonts w:ascii="Consolas" w:eastAsia="Times New Roman" w:hAnsi="Consolas" w:cs="Consolas"/>
+                                <w:color w:val="032F62"/>
+                                <w:sz w:val="20"/>
+                                <w:szCs w:val="20"/>
+                              </w:rPr>
+                            </w:pPr>
+                            <w:r>
+                              <w:rPr>
+                                <w:rFonts w:ascii="Consolas" w:eastAsia="Times New Roman" w:hAnsi="Consolas" w:cs="Consolas"/>
+                                <w:color w:val="032F62"/>
+                                <w:sz w:val="20"/>
+                                <w:szCs w:val="20"/>
+                              </w:rPr>
+                              <w:tab/>
+                            </w:r>
+                            <w:r>
+                              <w:rPr>
+                                <w:rFonts w:ascii="Consolas" w:eastAsia="Times New Roman" w:hAnsi="Consolas" w:cs="Consolas"/>
+                                <w:color w:val="032F62"/>
+                                <w:sz w:val="20"/>
+                                <w:szCs w:val="20"/>
+                              </w:rPr>
+                              <w:t>"</w:t>
+                            </w:r>
+                            <w:proofErr w:type="spellStart"/>
+                            <w:r>
+                              <w:rPr>
+                                <w:rFonts w:ascii="Consolas" w:eastAsia="Times New Roman" w:hAnsi="Consolas" w:cs="Consolas"/>
+                                <w:color w:val="032F62"/>
+                                <w:sz w:val="20"/>
+                                <w:szCs w:val="20"/>
+                              </w:rPr>
+                              <w:t>uuid</w:t>
+                            </w:r>
+                            <w:proofErr w:type="spellEnd"/>
+                            <w:r>
+                              <w:rPr>
+                                <w:rFonts w:ascii="Consolas" w:eastAsia="Times New Roman" w:hAnsi="Consolas" w:cs="Consolas"/>
+                                <w:color w:val="032F62"/>
+                                <w:sz w:val="20"/>
+                                <w:szCs w:val="20"/>
+                              </w:rPr>
+                              <w:t>"</w:t>
+                            </w:r>
+                            <w:r>
+                              <w:rPr>
+                                <w:rFonts w:ascii="Consolas" w:eastAsia="Times New Roman" w:hAnsi="Consolas" w:cs="Consolas"/>
+                                <w:color w:val="032F62"/>
+                                <w:sz w:val="20"/>
+                                <w:szCs w:val="20"/>
+                              </w:rPr>
+                              <w:t>: String,</w:t>
+                            </w:r>
+                          </w:p>
+                          <w:p>
+                            <w:pPr>
+                              <w:shd w:val="clear" w:color="auto" w:fill="F6F8FA"/>
+                              <w:tabs>
+                                <w:tab w:val="left" w:pos="916"/>
+                                <w:tab w:val="left" w:pos="1832"/>
+                                <w:tab w:val="left" w:pos="2748"/>
+                                <w:tab w:val="left" w:pos="3664"/>
+                                <w:tab w:val="left" w:pos="4580"/>
+                                <w:tab w:val="left" w:pos="5496"/>
+                                <w:tab w:val="left" w:pos="6412"/>
+                                <w:tab w:val="left" w:pos="7328"/>
+                                <w:tab w:val="left" w:pos="8244"/>
+                                <w:tab w:val="left" w:pos="9160"/>
+                                <w:tab w:val="left" w:pos="10076"/>
+                                <w:tab w:val="left" w:pos="10992"/>
+                                <w:tab w:val="left" w:pos="11908"/>
+                                <w:tab w:val="left" w:pos="12824"/>
+                                <w:tab w:val="left" w:pos="13740"/>
+                                <w:tab w:val="left" w:pos="14656"/>
+                              </w:tabs>
+                              <w:ind w:firstLineChars="200" w:firstLine="400"/>
+                              <w:rPr>
+                                <w:rFonts w:ascii="Consolas" w:eastAsia="Times New Roman" w:hAnsi="Consolas" w:cs="Consolas"/>
+                                <w:color w:val="032F62"/>
+                                <w:sz w:val="20"/>
+                                <w:szCs w:val="20"/>
+                              </w:rPr>
+                            </w:pPr>
+                            <w:r>
+                              <w:rPr>
+                                <w:rFonts w:ascii="Consolas" w:eastAsia="Times New Roman" w:hAnsi="Consolas" w:cs="Consolas"/>
+                                <w:color w:val="032F62"/>
+                                <w:sz w:val="20"/>
+                                <w:szCs w:val="20"/>
+                              </w:rPr>
+                              <w:tab/>
+                            </w:r>
+                            <w:r>
+                              <w:rPr>
+                                <w:rFonts w:ascii="Consolas" w:eastAsia="Times New Roman" w:hAnsi="Consolas" w:cs="Consolas"/>
+                                <w:color w:val="032F62"/>
+                                <w:sz w:val="20"/>
+                                <w:szCs w:val="20"/>
+                              </w:rPr>
+                              <w:t>"</w:t>
+                            </w:r>
+                            <w:proofErr w:type="spellStart"/>
+                            <w:r>
+                              <w:rPr>
+                                <w:rFonts w:ascii="Consolas" w:eastAsia="Times New Roman" w:hAnsi="Consolas" w:cs="Consolas"/>
+                                <w:color w:val="032F62"/>
+                                <w:sz w:val="20"/>
+                                <w:szCs w:val="20"/>
+                              </w:rPr>
+                              <w:t>imgID</w:t>
+                            </w:r>
+                            <w:proofErr w:type="spellEnd"/>
+                            <w:r>
+                              <w:rPr>
+                                <w:rFonts w:ascii="Consolas" w:eastAsia="Times New Roman" w:hAnsi="Consolas" w:cs="Consolas"/>
+                                <w:color w:val="032F62"/>
+                                <w:sz w:val="20"/>
+                                <w:szCs w:val="20"/>
+                              </w:rPr>
+                              <w:t>"</w:t>
+                            </w:r>
+                            <w:r>
+                              <w:rPr>
+                                <w:rFonts w:ascii="Consolas" w:eastAsia="Times New Roman" w:hAnsi="Consolas" w:cs="Consolas"/>
+                                <w:color w:val="032F62"/>
+                                <w:sz w:val="20"/>
+                                <w:szCs w:val="20"/>
+                              </w:rPr>
+                              <w:t>: String,</w:t>
+                            </w:r>
+                          </w:p>
+                          <w:p>
+                            <w:pPr>
+                              <w:shd w:val="clear" w:color="auto" w:fill="F6F8FA"/>
+                              <w:tabs>
+                                <w:tab w:val="left" w:pos="916"/>
+                                <w:tab w:val="left" w:pos="1832"/>
+                                <w:tab w:val="left" w:pos="2748"/>
+                                <w:tab w:val="left" w:pos="3664"/>
+                                <w:tab w:val="left" w:pos="4580"/>
+                                <w:tab w:val="left" w:pos="5496"/>
+                                <w:tab w:val="left" w:pos="6412"/>
+                                <w:tab w:val="left" w:pos="7328"/>
+                                <w:tab w:val="left" w:pos="8244"/>
+                                <w:tab w:val="left" w:pos="9160"/>
+                                <w:tab w:val="left" w:pos="10076"/>
+                                <w:tab w:val="left" w:pos="10992"/>
+                                <w:tab w:val="left" w:pos="11908"/>
+                                <w:tab w:val="left" w:pos="12824"/>
+                                <w:tab w:val="left" w:pos="13740"/>
+                                <w:tab w:val="left" w:pos="14656"/>
+                              </w:tabs>
+                              <w:ind w:firstLineChars="200" w:firstLine="400"/>
+                              <w:rPr>
+                                <w:rFonts w:ascii="Consolas" w:eastAsia="Times New Roman" w:hAnsi="Consolas" w:cs="Consolas"/>
+                                <w:color w:val="032F62"/>
+                                <w:sz w:val="20"/>
+                                <w:szCs w:val="20"/>
+                              </w:rPr>
+                            </w:pPr>
+                            <w:r>
+                              <w:rPr>
+                                <w:rFonts w:ascii="Consolas" w:eastAsia="Times New Roman" w:hAnsi="Consolas" w:cs="Consolas"/>
+                                <w:color w:val="032F62"/>
+                                <w:sz w:val="20"/>
+                                <w:szCs w:val="20"/>
+                              </w:rPr>
+                              <w:tab/>
+                            </w:r>
+                            <w:r>
+                              <w:rPr>
+                                <w:rFonts w:ascii="Consolas" w:eastAsia="Times New Roman" w:hAnsi="Consolas" w:cs="Consolas"/>
+                                <w:color w:val="032F62"/>
+                                <w:sz w:val="20"/>
+                                <w:szCs w:val="20"/>
+                              </w:rPr>
+                              <w:t>"</w:t>
+                            </w:r>
+                            <w:r>
+                              <w:rPr>
+                                <w:rFonts w:ascii="Consolas" w:eastAsia="Times New Roman" w:hAnsi="Consolas" w:cs="Consolas"/>
+                                <w:color w:val="032F62"/>
+                                <w:sz w:val="20"/>
+                                <w:szCs w:val="20"/>
+                              </w:rPr>
+                              <w:t>book</w:t>
+                            </w:r>
+                            <w:r>
+                              <w:rPr>
+                                <w:rFonts w:ascii="Consolas" w:eastAsia="Times New Roman" w:hAnsi="Consolas" w:cs="Consolas"/>
+                                <w:color w:val="032F62"/>
+                                <w:sz w:val="20"/>
+                                <w:szCs w:val="20"/>
+                              </w:rPr>
+                              <w:t>"</w:t>
+                            </w:r>
+                            <w:r>
+                              <w:rPr>
+                                <w:rFonts w:ascii="Consolas" w:eastAsia="Times New Roman" w:hAnsi="Consolas" w:cs="Consolas"/>
+                                <w:color w:val="032F62"/>
+                                <w:sz w:val="20"/>
+                                <w:szCs w:val="20"/>
+                              </w:rPr>
+                              <w:t>: String,</w:t>
+                            </w:r>
+                          </w:p>
+                          <w:p>
+                            <w:pPr>
+                              <w:shd w:val="clear" w:color="auto" w:fill="F6F8FA"/>
+                              <w:tabs>
+                                <w:tab w:val="left" w:pos="916"/>
+                                <w:tab w:val="left" w:pos="1832"/>
+                                <w:tab w:val="left" w:pos="2748"/>
+                                <w:tab w:val="left" w:pos="3664"/>
+                                <w:tab w:val="left" w:pos="4580"/>
+                                <w:tab w:val="left" w:pos="5496"/>
+                                <w:tab w:val="left" w:pos="6412"/>
+                                <w:tab w:val="left" w:pos="7328"/>
+                                <w:tab w:val="left" w:pos="8244"/>
+                                <w:tab w:val="left" w:pos="9160"/>
+                                <w:tab w:val="left" w:pos="10076"/>
+                                <w:tab w:val="left" w:pos="10992"/>
+                                <w:tab w:val="left" w:pos="11908"/>
+                                <w:tab w:val="left" w:pos="12824"/>
+                                <w:tab w:val="left" w:pos="13740"/>
+                                <w:tab w:val="left" w:pos="14656"/>
+                              </w:tabs>
+                              <w:ind w:firstLineChars="200" w:firstLine="400"/>
+                              <w:rPr>
+                                <w:rFonts w:ascii="Consolas" w:eastAsia="Times New Roman" w:hAnsi="Consolas" w:cs="Consolas"/>
+                                <w:color w:val="032F62"/>
+                                <w:sz w:val="20"/>
+                                <w:szCs w:val="20"/>
+                              </w:rPr>
+                            </w:pPr>
+                            <w:r>
+                              <w:rPr>
+                                <w:rFonts w:ascii="Consolas" w:eastAsia="Times New Roman" w:hAnsi="Consolas" w:cs="Consolas"/>
+                                <w:color w:val="032F62"/>
+                                <w:sz w:val="20"/>
+                                <w:szCs w:val="20"/>
+                              </w:rPr>
+                              <w:tab/>
+                            </w:r>
+                            <w:r>
+                              <w:rPr>
+                                <w:rFonts w:ascii="Consolas" w:eastAsia="Times New Roman" w:hAnsi="Consolas" w:cs="Consolas"/>
+                                <w:color w:val="032F62"/>
+                                <w:sz w:val="20"/>
+                                <w:szCs w:val="20"/>
+                              </w:rPr>
+                              <w:t>"</w:t>
+                            </w:r>
+                            <w:r>
+                              <w:rPr>
+                                <w:rFonts w:ascii="Consolas" w:eastAsia="Times New Roman" w:hAnsi="Consolas" w:cs="Consolas"/>
+                                <w:color w:val="032F62"/>
+                                <w:sz w:val="20"/>
+                                <w:szCs w:val="20"/>
+                              </w:rPr>
+                              <w:t>chapter</w:t>
+                            </w:r>
+                            <w:r>
+                              <w:rPr>
+                                <w:rFonts w:ascii="Consolas" w:eastAsia="Times New Roman" w:hAnsi="Consolas" w:cs="Consolas"/>
+                                <w:color w:val="032F62"/>
+                                <w:sz w:val="20"/>
+                                <w:szCs w:val="20"/>
+                              </w:rPr>
+                              <w:t>"</w:t>
+                            </w:r>
+                            <w:r>
+                              <w:rPr>
+                                <w:rFonts w:ascii="Consolas" w:eastAsia="Times New Roman" w:hAnsi="Consolas" w:cs="Consolas"/>
+                                <w:color w:val="032F62"/>
+                                <w:sz w:val="20"/>
+                                <w:szCs w:val="20"/>
+                              </w:rPr>
+                              <w:t>: String,</w:t>
+                            </w:r>
+                          </w:p>
+                          <w:p>
+                            <w:pPr>
+                              <w:shd w:val="clear" w:color="auto" w:fill="F6F8FA"/>
+                              <w:tabs>
+                                <w:tab w:val="left" w:pos="916"/>
+                                <w:tab w:val="left" w:pos="1832"/>
+                                <w:tab w:val="left" w:pos="2748"/>
+                                <w:tab w:val="left" w:pos="3664"/>
+                                <w:tab w:val="left" w:pos="4580"/>
+                                <w:tab w:val="left" w:pos="5496"/>
+                                <w:tab w:val="left" w:pos="6412"/>
+                                <w:tab w:val="left" w:pos="7328"/>
+                                <w:tab w:val="left" w:pos="8244"/>
+                                <w:tab w:val="left" w:pos="9160"/>
+                                <w:tab w:val="left" w:pos="10076"/>
+                                <w:tab w:val="left" w:pos="10992"/>
+                                <w:tab w:val="left" w:pos="11908"/>
+                                <w:tab w:val="left" w:pos="12824"/>
+                                <w:tab w:val="left" w:pos="13740"/>
+                                <w:tab w:val="left" w:pos="14656"/>
+                              </w:tabs>
+                              <w:ind w:firstLineChars="200" w:firstLine="400"/>
+                              <w:rPr>
+                                <w:rFonts w:ascii="Consolas" w:eastAsia="Times New Roman" w:hAnsi="Consolas" w:cs="Consolas"/>
+                                <w:color w:val="032F62"/>
+                                <w:sz w:val="20"/>
+                                <w:szCs w:val="20"/>
+                              </w:rPr>
+                            </w:pPr>
+                            <w:r>
+                              <w:rPr>
+                                <w:rFonts w:ascii="Consolas" w:eastAsia="Times New Roman" w:hAnsi="Consolas" w:cs="Consolas"/>
+                                <w:color w:val="032F62"/>
+                                <w:sz w:val="20"/>
+                                <w:szCs w:val="20"/>
+                              </w:rPr>
+                              <w:tab/>
+                            </w:r>
+                            <w:r>
+                              <w:rPr>
+                                <w:rFonts w:ascii="Consolas" w:eastAsia="Times New Roman" w:hAnsi="Consolas" w:cs="Consolas"/>
+                                <w:color w:val="032F62"/>
+                                <w:sz w:val="20"/>
+                                <w:szCs w:val="20"/>
+                              </w:rPr>
+                              <w:t>"</w:t>
+                            </w:r>
+                            <w:r>
+                              <w:rPr>
+                                <w:rFonts w:ascii="Consolas" w:eastAsia="Times New Roman" w:hAnsi="Consolas" w:cs="Consolas"/>
+                                <w:color w:val="032F62"/>
+                                <w:sz w:val="20"/>
+                                <w:szCs w:val="20"/>
+                              </w:rPr>
+                              <w:t>verse1</w:t>
+                            </w:r>
+                            <w:r>
+                              <w:rPr>
+                                <w:rFonts w:ascii="Consolas" w:eastAsia="Times New Roman" w:hAnsi="Consolas" w:cs="Consolas"/>
+                                <w:color w:val="032F62"/>
+                                <w:sz w:val="20"/>
+                                <w:szCs w:val="20"/>
+                              </w:rPr>
+                              <w:t>"</w:t>
+                            </w:r>
+                            <w:r>
+                              <w:rPr>
+                                <w:rFonts w:ascii="Consolas" w:eastAsia="Times New Roman" w:hAnsi="Consolas" w:cs="Consolas"/>
+                                <w:color w:val="032F62"/>
+                                <w:sz w:val="20"/>
+                                <w:szCs w:val="20"/>
+                              </w:rPr>
+                              <w:t>: Number,</w:t>
+                            </w:r>
+                          </w:p>
+                          <w:p>
+                            <w:pPr>
+                              <w:shd w:val="clear" w:color="auto" w:fill="F6F8FA"/>
+                              <w:tabs>
+                                <w:tab w:val="left" w:pos="916"/>
+                                <w:tab w:val="left" w:pos="1832"/>
+                                <w:tab w:val="left" w:pos="2748"/>
+                                <w:tab w:val="left" w:pos="3664"/>
+                                <w:tab w:val="left" w:pos="4580"/>
+                                <w:tab w:val="left" w:pos="5496"/>
+                                <w:tab w:val="left" w:pos="6412"/>
+                                <w:tab w:val="left" w:pos="7328"/>
+                                <w:tab w:val="left" w:pos="8244"/>
+                                <w:tab w:val="left" w:pos="9160"/>
+                                <w:tab w:val="left" w:pos="10076"/>
+                                <w:tab w:val="left" w:pos="10992"/>
+                                <w:tab w:val="left" w:pos="11908"/>
+                                <w:tab w:val="left" w:pos="12824"/>
+                                <w:tab w:val="left" w:pos="13740"/>
+                                <w:tab w:val="left" w:pos="14656"/>
+                              </w:tabs>
+                              <w:ind w:firstLineChars="200" w:firstLine="400"/>
+                              <w:rPr>
+                                <w:rFonts w:ascii="Consolas" w:eastAsia="Times New Roman" w:hAnsi="Consolas" w:cs="Consolas"/>
+                                <w:color w:val="032F62"/>
+                                <w:sz w:val="20"/>
+                                <w:szCs w:val="20"/>
+                              </w:rPr>
+                            </w:pPr>
+                            <w:r>
+                              <w:rPr>
+                                <w:rFonts w:ascii="Consolas" w:eastAsia="Times New Roman" w:hAnsi="Consolas" w:cs="Consolas"/>
+                                <w:color w:val="032F62"/>
+                                <w:sz w:val="20"/>
+                                <w:szCs w:val="20"/>
+                              </w:rPr>
+                              <w:tab/>
+                            </w:r>
+                            <w:r>
+                              <w:rPr>
+                                <w:rFonts w:ascii="Consolas" w:eastAsia="Times New Roman" w:hAnsi="Consolas" w:cs="Consolas"/>
+                                <w:color w:val="032F62"/>
+                                <w:sz w:val="20"/>
+                                <w:szCs w:val="20"/>
+                              </w:rPr>
+                              <w:t>"</w:t>
+                            </w:r>
+                            <w:r>
+                              <w:rPr>
+                                <w:rFonts w:ascii="Consolas" w:eastAsia="Times New Roman" w:hAnsi="Consolas" w:cs="Consolas"/>
+                                <w:color w:val="032F62"/>
+                                <w:sz w:val="20"/>
+                                <w:szCs w:val="20"/>
+                              </w:rPr>
+                              <w:t>verse2</w:t>
+                            </w:r>
+                            <w:r>
+                              <w:rPr>
+                                <w:rFonts w:ascii="Consolas" w:eastAsia="Times New Roman" w:hAnsi="Consolas" w:cs="Consolas"/>
+                                <w:color w:val="032F62"/>
+                                <w:sz w:val="20"/>
+                                <w:szCs w:val="20"/>
+                              </w:rPr>
+                              <w:t>"</w:t>
+                            </w:r>
+                            <w:r>
+                              <w:rPr>
+                                <w:rFonts w:ascii="Consolas" w:eastAsia="Times New Roman" w:hAnsi="Consolas" w:cs="Consolas"/>
+                                <w:color w:val="032F62"/>
+                                <w:sz w:val="20"/>
+                                <w:szCs w:val="20"/>
+                              </w:rPr>
+                              <w:t>: Number,</w:t>
+                            </w:r>
+                          </w:p>
+                          <w:p>
+                            <w:pPr>
+                              <w:shd w:val="clear" w:color="auto" w:fill="F6F8FA"/>
+                              <w:tabs>
+                                <w:tab w:val="left" w:pos="916"/>
+                                <w:tab w:val="left" w:pos="1832"/>
+                                <w:tab w:val="left" w:pos="2748"/>
+                                <w:tab w:val="left" w:pos="3664"/>
+                                <w:tab w:val="left" w:pos="4580"/>
+                                <w:tab w:val="left" w:pos="5496"/>
+                                <w:tab w:val="left" w:pos="6412"/>
+                                <w:tab w:val="left" w:pos="7328"/>
+                                <w:tab w:val="left" w:pos="8244"/>
+                                <w:tab w:val="left" w:pos="9160"/>
+                                <w:tab w:val="left" w:pos="10076"/>
+                                <w:tab w:val="left" w:pos="10992"/>
+                                <w:tab w:val="left" w:pos="11908"/>
+                                <w:tab w:val="left" w:pos="12824"/>
+                                <w:tab w:val="left" w:pos="13740"/>
+                                <w:tab w:val="left" w:pos="14656"/>
+                              </w:tabs>
+                              <w:ind w:firstLineChars="200" w:firstLine="400"/>
+                              <w:rPr>
+                                <w:rFonts w:ascii="Consolas" w:eastAsia="Times New Roman" w:hAnsi="Consolas" w:cs="Consolas"/>
+                                <w:color w:val="032F62"/>
+                                <w:sz w:val="20"/>
+                                <w:szCs w:val="20"/>
+                              </w:rPr>
+                            </w:pPr>
+                            <w:r>
+                              <w:rPr>
+                                <w:rFonts w:ascii="Consolas" w:eastAsia="Times New Roman" w:hAnsi="Consolas" w:cs="Consolas"/>
+                                <w:color w:val="032F62"/>
+                                <w:sz w:val="20"/>
+                                <w:szCs w:val="20"/>
+                              </w:rPr>
+                              <w:tab/>
+                            </w:r>
+                            <w:r>
+                              <w:rPr>
+                                <w:rFonts w:ascii="Consolas" w:eastAsia="Times New Roman" w:hAnsi="Consolas" w:cs="Consolas"/>
+                                <w:color w:val="032F62"/>
+                                <w:sz w:val="20"/>
+                                <w:szCs w:val="20"/>
+                              </w:rPr>
+                              <w:t>"</w:t>
+                            </w:r>
+                            <w:r>
+                              <w:rPr>
+                                <w:rFonts w:ascii="Consolas" w:eastAsia="Times New Roman" w:hAnsi="Consolas" w:cs="Consolas"/>
+                                <w:color w:val="032F62"/>
+                                <w:sz w:val="20"/>
+                                <w:szCs w:val="20"/>
+                              </w:rPr>
+                              <w:t>feelings</w:t>
+                            </w:r>
+                            <w:r>
+                              <w:rPr>
+                                <w:rFonts w:ascii="Consolas" w:eastAsia="Times New Roman" w:hAnsi="Consolas" w:cs="Consolas"/>
+                                <w:color w:val="032F62"/>
+                                <w:sz w:val="20"/>
+                                <w:szCs w:val="20"/>
+                              </w:rPr>
+                              <w:t>"</w:t>
+                            </w:r>
+                            <w:r>
+                              <w:rPr>
+                                <w:rFonts w:ascii="Consolas" w:eastAsia="Times New Roman" w:hAnsi="Consolas" w:cs="Consolas"/>
+                                <w:color w:val="032F62"/>
+                                <w:sz w:val="20"/>
+                                <w:szCs w:val="20"/>
+                              </w:rPr>
+                              <w:t>: [String]</w:t>
+                            </w:r>
+                          </w:p>
+                          <w:p>
+                            <w:pPr>
+                              <w:shd w:val="clear" w:color="auto" w:fill="F6F8FA"/>
+                              <w:tabs>
+                                <w:tab w:val="left" w:pos="916"/>
+                                <w:tab w:val="left" w:pos="1832"/>
+                                <w:tab w:val="left" w:pos="2748"/>
+                                <w:tab w:val="left" w:pos="3664"/>
+                                <w:tab w:val="left" w:pos="4580"/>
+                                <w:tab w:val="left" w:pos="5496"/>
+                                <w:tab w:val="left" w:pos="6412"/>
+                                <w:tab w:val="left" w:pos="7328"/>
+                                <w:tab w:val="left" w:pos="8244"/>
+                                <w:tab w:val="left" w:pos="9160"/>
+                                <w:tab w:val="left" w:pos="10076"/>
+                                <w:tab w:val="left" w:pos="10992"/>
+                                <w:tab w:val="left" w:pos="11908"/>
+                                <w:tab w:val="left" w:pos="12824"/>
+                                <w:tab w:val="left" w:pos="13740"/>
+                                <w:tab w:val="left" w:pos="14656"/>
+                              </w:tabs>
+                              <w:ind w:firstLineChars="200" w:firstLine="400"/>
+                            </w:pPr>
+                            <w:r>
+                              <w:rPr>
+                                <w:rFonts w:ascii="Consolas" w:eastAsia="Times New Roman" w:hAnsi="Consolas" w:cs="Consolas"/>
+                                <w:color w:val="032F62"/>
+                                <w:sz w:val="20"/>
+                                <w:szCs w:val="20"/>
+                              </w:rPr>
+                              <w:t>}</w:t>
+                            </w:r>
+                          </w:p>
+                          <w:p>
+                            <w:pPr>
+                              <w:shd w:val="clear" w:color="auto" w:fill="F6F8FA"/>
+                              <w:tabs>
+                                <w:tab w:val="left" w:pos="916"/>
+                                <w:tab w:val="left" w:pos="1832"/>
+                                <w:tab w:val="left" w:pos="2748"/>
+                                <w:tab w:val="left" w:pos="3664"/>
+                                <w:tab w:val="left" w:pos="4580"/>
+                                <w:tab w:val="left" w:pos="5496"/>
+                                <w:tab w:val="left" w:pos="6412"/>
+                                <w:tab w:val="left" w:pos="7328"/>
+                                <w:tab w:val="left" w:pos="8244"/>
+                                <w:tab w:val="left" w:pos="9160"/>
+                                <w:tab w:val="left" w:pos="10076"/>
+                                <w:tab w:val="left" w:pos="10992"/>
+                                <w:tab w:val="left" w:pos="11908"/>
+                                <w:tab w:val="left" w:pos="12824"/>
+                                <w:tab w:val="left" w:pos="13740"/>
+                                <w:tab w:val="left" w:pos="14656"/>
+                              </w:tabs>
+                            </w:pPr>
+                            <w:r>
+                              <w:t>}</w:t>
+                            </w:r>
+                          </w:p>
+                          <w:p>
+                            <w:pPr>
+                              <w:shd w:val="clear" w:color="auto" w:fill="F6F8FA"/>
+                              <w:tabs>
+                                <w:tab w:val="left" w:pos="916"/>
+                                <w:tab w:val="left" w:pos="1832"/>
+                                <w:tab w:val="left" w:pos="2748"/>
+                                <w:tab w:val="left" w:pos="3664"/>
+                                <w:tab w:val="left" w:pos="4580"/>
+                                <w:tab w:val="left" w:pos="5496"/>
+                                <w:tab w:val="left" w:pos="6412"/>
+                                <w:tab w:val="left" w:pos="7328"/>
+                                <w:tab w:val="left" w:pos="8244"/>
+                                <w:tab w:val="left" w:pos="9160"/>
+                                <w:tab w:val="left" w:pos="10076"/>
+                                <w:tab w:val="left" w:pos="10992"/>
+                                <w:tab w:val="left" w:pos="11908"/>
+                                <w:tab w:val="left" w:pos="12824"/>
+                                <w:tab w:val="left" w:pos="13740"/>
+                                <w:tab w:val="left" w:pos="14656"/>
+                              </w:tabs>
+                              <w:rPr>
+                                <w:rFonts w:ascii="Consolas" w:eastAsia="Times New Roman" w:hAnsi="Consolas" w:cs="Consolas"/>
+                                <w:color w:val="24292E"/>
+                                <w:sz w:val="20"/>
+                                <w:szCs w:val="20"/>
+                              </w:rPr>
+                            </w:pPr>
+                            <w:r>
+                              <w:rPr>
+                                <w:rFonts w:ascii="Consolas" w:eastAsia="Times New Roman" w:hAnsi="Consolas" w:cs="Consolas"/>
+                                <w:color w:val="24292E"/>
+                                <w:sz w:val="20"/>
+                                <w:szCs w:val="20"/>
+                              </w:rPr>
+                              <w:t>// return [</w:t>
+                            </w:r>
+                            <w:r>
+                              <w:rPr>
+                                <w:rFonts w:ascii="Consolas" w:eastAsia="Times New Roman" w:hAnsi="Consolas" w:cs="Consolas"/>
+                                <w:color w:val="005CC5"/>
+                                <w:sz w:val="20"/>
+                                <w:szCs w:val="20"/>
+                              </w:rPr>
+                              <w:t>4</w:t>
+                            </w:r>
+                            <w:r>
+                              <w:rPr>
+                                <w:rFonts w:ascii="Consolas" w:eastAsia="Times New Roman" w:hAnsi="Consolas" w:cs="Consolas"/>
+                                <w:color w:val="005CC5"/>
+                                <w:sz w:val="20"/>
+                                <w:szCs w:val="20"/>
+                              </w:rPr>
+                              <w:t>00</w:t>
+                            </w:r>
+                            <w:r>
+                              <w:rPr>
+                                <w:rFonts w:ascii="Consolas" w:eastAsia="Times New Roman" w:hAnsi="Consolas" w:cs="Consolas"/>
+                                <w:color w:val="24292E"/>
+                                <w:sz w:val="20"/>
+                                <w:szCs w:val="20"/>
+                              </w:rPr>
+                              <w:t xml:space="preserve"> </w:t>
+                            </w:r>
+                            <w:r>
+                              <w:rPr>
+                                <w:rFonts w:ascii="Consolas" w:eastAsia="Times New Roman" w:hAnsi="Consolas" w:cs="Consolas"/>
+                                <w:color w:val="FAFBFC"/>
+                                <w:sz w:val="20"/>
+                                <w:szCs w:val="20"/>
+                                <w:shd w:val="clear" w:color="auto" w:fill="B31D28"/>
+                              </w:rPr>
+                              <w:t>fail</w:t>
+                            </w:r>
+                            <w:r>
+                              <w:rPr>
+                                <w:rFonts w:ascii="Consolas" w:eastAsia="Times New Roman" w:hAnsi="Consolas" w:cs="Consolas"/>
+                                <w:color w:val="24292E"/>
+                                <w:sz w:val="20"/>
+                                <w:szCs w:val="20"/>
+                              </w:rPr>
+                              <w:t>]</w:t>
+                            </w:r>
+                          </w:p>
+                          <w:p>
+                            <w:pPr>
+                              <w:shd w:val="clear" w:color="auto" w:fill="F6F8FA"/>
+                              <w:tabs>
+                                <w:tab w:val="left" w:pos="916"/>
+                                <w:tab w:val="left" w:pos="1832"/>
+                                <w:tab w:val="left" w:pos="2748"/>
+                                <w:tab w:val="left" w:pos="3664"/>
+                                <w:tab w:val="left" w:pos="4580"/>
+                                <w:tab w:val="left" w:pos="5496"/>
+                                <w:tab w:val="left" w:pos="6412"/>
+                                <w:tab w:val="left" w:pos="7328"/>
+                                <w:tab w:val="left" w:pos="8244"/>
+                                <w:tab w:val="left" w:pos="9160"/>
+                                <w:tab w:val="left" w:pos="10076"/>
+                                <w:tab w:val="left" w:pos="10992"/>
+                                <w:tab w:val="left" w:pos="11908"/>
+                                <w:tab w:val="left" w:pos="12824"/>
+                                <w:tab w:val="left" w:pos="13740"/>
+                                <w:tab w:val="left" w:pos="14656"/>
+                              </w:tabs>
+                            </w:pPr>
+                            <w:r>
+                              <w:t xml:space="preserve">{  </w:t>
+                            </w:r>
+                          </w:p>
+                          <w:p>
+                            <w:pPr>
+                              <w:shd w:val="clear" w:color="auto" w:fill="F6F8FA"/>
+                              <w:tabs>
+                                <w:tab w:val="left" w:pos="916"/>
+                                <w:tab w:val="left" w:pos="1832"/>
+                                <w:tab w:val="left" w:pos="2748"/>
+                                <w:tab w:val="left" w:pos="3664"/>
+                                <w:tab w:val="left" w:pos="4580"/>
+                                <w:tab w:val="left" w:pos="5496"/>
+                                <w:tab w:val="left" w:pos="6412"/>
+                                <w:tab w:val="left" w:pos="7328"/>
+                                <w:tab w:val="left" w:pos="8244"/>
+                                <w:tab w:val="left" w:pos="9160"/>
+                                <w:tab w:val="left" w:pos="10076"/>
+                                <w:tab w:val="left" w:pos="10992"/>
+                                <w:tab w:val="left" w:pos="11908"/>
+                                <w:tab w:val="left" w:pos="12824"/>
+                                <w:tab w:val="left" w:pos="13740"/>
+                                <w:tab w:val="left" w:pos="14656"/>
+                              </w:tabs>
+                            </w:pPr>
+                            <w:r>
+                              <w:t xml:space="preserve">       </w:t>
+                            </w:r>
+                            <w:r>
+                              <w:rPr>
+                                <w:rFonts w:ascii="Consolas" w:eastAsia="Times New Roman" w:hAnsi="Consolas" w:cs="Consolas"/>
+                                <w:color w:val="032F62"/>
+                                <w:sz w:val="20"/>
+                                <w:szCs w:val="20"/>
+                              </w:rPr>
+                              <w:t>"</w:t>
+                            </w:r>
+                            <w:r>
+                              <w:rPr>
+                                <w:rFonts w:ascii="Consolas" w:eastAsia="Times New Roman" w:hAnsi="Consolas" w:cs="Consolas"/>
+                                <w:color w:val="032F62"/>
+                                <w:sz w:val="20"/>
+                                <w:szCs w:val="20"/>
+                              </w:rPr>
+                              <w:t>result</w:t>
+                            </w:r>
+                            <w:r>
+                              <w:rPr>
+                                <w:rFonts w:ascii="Consolas" w:eastAsia="Times New Roman" w:hAnsi="Consolas" w:cs="Consolas"/>
+                                <w:color w:val="032F62"/>
+                                <w:sz w:val="20"/>
+                                <w:szCs w:val="20"/>
+                              </w:rPr>
+                              <w:t>"</w:t>
+                            </w:r>
+                            <w:r>
+                              <w:rPr>
+                                <w:rFonts w:ascii="Consolas" w:eastAsia="Times New Roman" w:hAnsi="Consolas" w:cs="Consolas"/>
+                                <w:color w:val="032F62"/>
+                                <w:sz w:val="20"/>
+                                <w:szCs w:val="20"/>
+                              </w:rPr>
+                              <w:t xml:space="preserve">: </w:t>
+                            </w:r>
+                            <w:r>
+                              <w:rPr>
+                                <w:rFonts w:ascii="Consolas" w:eastAsia="Times New Roman" w:hAnsi="Consolas" w:cs="Consolas"/>
+                                <w:color w:val="032F62"/>
+                                <w:sz w:val="20"/>
+                                <w:szCs w:val="20"/>
+                              </w:rPr>
+                              <w:t>"</w:t>
+                            </w:r>
+                            <w:r>
+                              <w:rPr>
+                                <w:rFonts w:ascii="Consolas" w:eastAsia="Times New Roman" w:hAnsi="Consolas" w:cs="Consolas"/>
+                                <w:color w:val="032F62"/>
+                                <w:sz w:val="20"/>
+                                <w:szCs w:val="20"/>
+                              </w:rPr>
+                              <w:t>fail</w:t>
+                            </w:r>
+                            <w:r>
+                              <w:rPr>
+                                <w:rFonts w:ascii="Consolas" w:eastAsia="Times New Roman" w:hAnsi="Consolas" w:cs="Consolas"/>
+                                <w:color w:val="032F62"/>
+                                <w:sz w:val="20"/>
+                                <w:szCs w:val="20"/>
+                              </w:rPr>
+                              <w:t>"</w:t>
+                            </w:r>
+                          </w:p>
+                          <w:p>
+                            <w:pPr>
+                              <w:shd w:val="clear" w:color="auto" w:fill="F6F8FA"/>
+                              <w:tabs>
+                                <w:tab w:val="left" w:pos="916"/>
+                                <w:tab w:val="left" w:pos="1832"/>
+                                <w:tab w:val="left" w:pos="2748"/>
+                                <w:tab w:val="left" w:pos="3664"/>
+                                <w:tab w:val="left" w:pos="4580"/>
+                                <w:tab w:val="left" w:pos="5496"/>
+                                <w:tab w:val="left" w:pos="6412"/>
+                                <w:tab w:val="left" w:pos="7328"/>
+                                <w:tab w:val="left" w:pos="8244"/>
+                                <w:tab w:val="left" w:pos="9160"/>
+                                <w:tab w:val="left" w:pos="10076"/>
+                                <w:tab w:val="left" w:pos="10992"/>
+                                <w:tab w:val="left" w:pos="11908"/>
+                                <w:tab w:val="left" w:pos="12824"/>
+                                <w:tab w:val="left" w:pos="13740"/>
+                                <w:tab w:val="left" w:pos="14656"/>
+                              </w:tabs>
+                            </w:pPr>
+                            <w:r>
+                              <w:t>}</w:t>
+                            </w:r>
+                          </w:p>
+                        </w:txbxContent>
+                      </wps:txbx>
+                      <wps:bodyPr rot="0" spcFirstLastPara="0" vertOverflow="overflow" horzOverflow="overflow" vert="horz" wrap="square" lIns="91440" tIns="45720" rIns="91440" bIns="45720" numCol="1" spcCol="0" rtlCol="0" fromWordArt="0" anchor="t" anchorCtr="0" forceAA="0" compatLnSpc="1">
+                        <a:prstTxWarp prst="textNoShape">
+                          <a:avLst/>
+                        </a:prstTxWarp>
+                        <a:noAutofit/>
+                      </wps:bodyPr>
+                    </wps:wsp>
+                  </a:graphicData>
+                </a:graphic>
+                <wp14:sizeRelV relativeFrom="margin">
+                  <wp14:pctHeight>0</wp14:pctHeight>
+                </wp14:sizeRelV>
+              </wp:anchor>
+            </w:drawing>
+          </mc:Choice>
+          <mc:Fallback>
+            <w:pict>
+              <v:shapetype w14:anchorId="2BBCD4D4" id="_x0000_t202" coordsize="21600,21600" o:spt="202" path="m,l,21600r21600,l21600,xe">
+                <v:stroke joinstyle="miter"/>
+                <v:path gradientshapeok="t" o:connecttype="rect"/>
+              </v:shapetype>
+              <v:shape id="Text Box 5" o:spid="_x0000_s1031" type="#_x0000_t202" style="position:absolute;margin-left:0;margin-top:4.05pt;width:397.45pt;height:217.45pt;z-index:-251642880;visibility:visible;mso-wrap-style:square;mso-height-percent:0;mso-wrap-distance-left:9pt;mso-wrap-distance-top:0;mso-wrap-distance-right:9pt;mso-wrap-distance-bottom:0;mso-position-horizontal:left;mso-position-horizontal-relative:margin;mso-position-vertical:absolute;mso-position-vertical-relative:text;mso-height-percent:0;mso-height-relative:margin;v-text-anchor:top" o:gfxdata="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" fillcolor="white [3201]" strokeweight=".5pt">
+                <v:textbox>
+                  <w:txbxContent>
+                    <w:p>
+                      <w:pPr>
+                        <w:shd w:val="clear" w:color="auto" w:fill="F6F8FA"/>
+                        <w:tabs>
+                          <w:tab w:val="left" w:pos="916"/>
+                          <w:tab w:val="left" w:pos="1832"/>
+                          <w:tab w:val="left" w:pos="2748"/>
+                          <w:tab w:val="left" w:pos="3664"/>
+                          <w:tab w:val="left" w:pos="4580"/>
+                          <w:tab w:val="left" w:pos="5496"/>
+                          <w:tab w:val="left" w:pos="6412"/>
+                          <w:tab w:val="left" w:pos="7328"/>
+                          <w:tab w:val="left" w:pos="8244"/>
+                          <w:tab w:val="left" w:pos="9160"/>
+                          <w:tab w:val="left" w:pos="10076"/>
+                          <w:tab w:val="left" w:pos="10992"/>
+                          <w:tab w:val="left" w:pos="11908"/>
+                          <w:tab w:val="left" w:pos="12824"/>
+                          <w:tab w:val="left" w:pos="13740"/>
+                          <w:tab w:val="left" w:pos="14656"/>
+                        </w:tabs>
+                        <w:rPr>
+                          <w:rFonts w:ascii="Consolas" w:eastAsia="Times New Roman" w:hAnsi="Consolas" w:cs="Consolas"/>
+                          <w:color w:val="24292E"/>
+                          <w:sz w:val="20"/>
+                          <w:szCs w:val="20"/>
+                        </w:rPr>
+                      </w:pPr>
+                      <w:r>
+                        <w:rPr>
+                          <w:rFonts w:ascii="Consolas" w:eastAsia="Times New Roman" w:hAnsi="Consolas" w:cs="Consolas"/>
+                          <w:color w:val="24292E"/>
+                          <w:sz w:val="20"/>
+                          <w:szCs w:val="20"/>
+                        </w:rPr>
+                        <w:t>// return [</w:t>
+                      </w:r>
+                      <w:r>
+                        <w:rPr>
+                          <w:rFonts w:ascii="Consolas" w:eastAsia="Times New Roman" w:hAnsi="Consolas" w:cs="Consolas"/>
+                          <w:color w:val="005CC5"/>
+                          <w:sz w:val="20"/>
+                          <w:szCs w:val="20"/>
+                        </w:rPr>
+                        <w:t>200</w:t>
+                      </w:r>
+                      <w:r>
+                        <w:rPr>
+                          <w:rFonts w:ascii="Consolas" w:eastAsia="Times New Roman" w:hAnsi="Consolas" w:cs="Consolas"/>
+                          <w:color w:val="24292E"/>
+                          <w:sz w:val="20"/>
+                          <w:szCs w:val="20"/>
+                        </w:rPr>
+                        <w:t xml:space="preserve"> </w:t>
+                      </w:r>
+                      <w:r>
+                        <w:rPr>
+                          <w:rFonts w:ascii="Consolas" w:eastAsia="Times New Roman" w:hAnsi="Consolas" w:cs="Consolas"/>
+                          <w:color w:val="FAFBFC"/>
+                          <w:sz w:val="20"/>
+                          <w:szCs w:val="20"/>
+                          <w:shd w:val="clear" w:color="auto" w:fill="B31D28"/>
+                        </w:rPr>
+                        <w:t>ok</w:t>
+                      </w:r>
+                      <w:r>
+                        <w:rPr>
+                          <w:rFonts w:ascii="Consolas" w:eastAsia="Times New Roman" w:hAnsi="Consolas" w:cs="Consolas"/>
+                          <w:color w:val="24292E"/>
+                          <w:sz w:val="20"/>
+                          <w:szCs w:val="20"/>
+                        </w:rPr>
+                        <w:t>]</w:t>
+                      </w:r>
+                    </w:p>
+                    <w:p>
+                      <w:pPr>
+                        <w:shd w:val="clear" w:color="auto" w:fill="F6F8FA"/>
+                        <w:tabs>
+                          <w:tab w:val="left" w:pos="916"/>
+                          <w:tab w:val="left" w:pos="1832"/>
+                          <w:tab w:val="left" w:pos="2748"/>
+                          <w:tab w:val="left" w:pos="3664"/>
+                          <w:tab w:val="left" w:pos="4580"/>
+                          <w:tab w:val="left" w:pos="5496"/>
+                          <w:tab w:val="left" w:pos="6412"/>
+                          <w:tab w:val="left" w:pos="7328"/>
+                          <w:tab w:val="left" w:pos="8244"/>
+                          <w:tab w:val="left" w:pos="9160"/>
+                          <w:tab w:val="left" w:pos="10076"/>
+                          <w:tab w:val="left" w:pos="10992"/>
+                          <w:tab w:val="left" w:pos="11908"/>
+                          <w:tab w:val="left" w:pos="12824"/>
+                          <w:tab w:val="left" w:pos="13740"/>
+                          <w:tab w:val="left" w:pos="14656"/>
+                        </w:tabs>
+                        <w:rPr>
+                          <w:rFonts w:ascii="Consolas" w:hAnsi="Consolas" w:cs="Consolas"/>
+                          <w:color w:val="24292E"/>
+                          <w:sz w:val="20"/>
+                          <w:szCs w:val="20"/>
+                        </w:rPr>
+                      </w:pPr>
+                      <w:r>
+                        <w:rPr>
+                          <w:rFonts w:ascii="Consolas" w:eastAsia="Times New Roman" w:hAnsi="Consolas" w:cs="Consolas"/>
+                          <w:color w:val="24292E"/>
+                          <w:sz w:val="20"/>
+                          <w:szCs w:val="20"/>
+                        </w:rPr>
+                        <w:t>{</w:t>
+                      </w:r>
+                    </w:p>
+                    <w:p>
+                      <w:pPr>
+                        <w:shd w:val="clear" w:color="auto" w:fill="F6F8FA"/>
+                        <w:tabs>
+                          <w:tab w:val="left" w:pos="916"/>
+                          <w:tab w:val="left" w:pos="1832"/>
+                          <w:tab w:val="left" w:pos="2748"/>
+                          <w:tab w:val="left" w:pos="3664"/>
+                          <w:tab w:val="left" w:pos="4580"/>
+                          <w:tab w:val="left" w:pos="5496"/>
+                          <w:tab w:val="left" w:pos="6412"/>
+                          <w:tab w:val="left" w:pos="7328"/>
+                          <w:tab w:val="left" w:pos="8244"/>
+                          <w:tab w:val="left" w:pos="9160"/>
+                          <w:tab w:val="left" w:pos="10076"/>
+                          <w:tab w:val="left" w:pos="10992"/>
+                          <w:tab w:val="left" w:pos="11908"/>
+                          <w:tab w:val="left" w:pos="12824"/>
+                          <w:tab w:val="left" w:pos="13740"/>
+                          <w:tab w:val="left" w:pos="14656"/>
+                        </w:tabs>
+                        <w:ind w:firstLineChars="200" w:firstLine="400"/>
+                        <w:rPr>
+                          <w:rFonts w:ascii="Consolas" w:eastAsia="Times New Roman" w:hAnsi="Consolas" w:cs="Consolas"/>
+                          <w:color w:val="032F62"/>
+                          <w:sz w:val="20"/>
+                          <w:szCs w:val="20"/>
+                        </w:rPr>
+                      </w:pPr>
+                      <w:r>
+                        <w:rPr>
+                          <w:rFonts w:ascii="Consolas" w:eastAsia="Times New Roman" w:hAnsi="Consolas" w:cs="Consolas"/>
+                          <w:color w:val="032F62"/>
+                          <w:sz w:val="20"/>
+                          <w:szCs w:val="20"/>
+                        </w:rPr>
+                        <w:t>"</w:t>
+                      </w:r>
+                      <w:r>
+                        <w:rPr>
+                          <w:rFonts w:ascii="Consolas" w:eastAsia="Times New Roman" w:hAnsi="Consolas" w:cs="Consolas"/>
+                          <w:color w:val="032F62"/>
+                          <w:sz w:val="20"/>
+                          <w:szCs w:val="20"/>
+                        </w:rPr>
+                        <w:t>result</w:t>
+                      </w:r>
+                      <w:r>
+                        <w:rPr>
+                          <w:rFonts w:ascii="Consolas" w:eastAsia="Times New Roman" w:hAnsi="Consolas" w:cs="Consolas"/>
+                          <w:color w:val="032F62"/>
+                          <w:sz w:val="20"/>
+                          <w:szCs w:val="20"/>
+                        </w:rPr>
+                        <w:t>"</w:t>
+                      </w:r>
+                      <w:r>
+                        <w:rPr>
+                          <w:rFonts w:ascii="Consolas" w:eastAsia="Times New Roman" w:hAnsi="Consolas" w:cs="Consolas"/>
+                          <w:color w:val="032F62"/>
+                          <w:sz w:val="20"/>
+                          <w:szCs w:val="20"/>
+                        </w:rPr>
+                        <w:t xml:space="preserve">: </w:t>
+                      </w:r>
+                      <w:r>
+                        <w:rPr>
+                          <w:rFonts w:ascii="Consolas" w:eastAsia="Times New Roman" w:hAnsi="Consolas" w:cs="Consolas"/>
+                          <w:color w:val="032F62"/>
+                          <w:sz w:val="20"/>
+                          <w:szCs w:val="20"/>
+                        </w:rPr>
+                        <w:t>"</w:t>
+                      </w:r>
+                      <w:r>
+                        <w:rPr>
+                          <w:rFonts w:ascii="Consolas" w:eastAsia="Times New Roman" w:hAnsi="Consolas" w:cs="Consolas"/>
+                          <w:color w:val="032F62"/>
+                          <w:sz w:val="20"/>
+                          <w:szCs w:val="20"/>
+                        </w:rPr>
+                        <w:t>success</w:t>
+                      </w:r>
+                      <w:r>
+                        <w:rPr>
+                          <w:rFonts w:ascii="Consolas" w:eastAsia="Times New Roman" w:hAnsi="Consolas" w:cs="Consolas"/>
+                          <w:color w:val="032F62"/>
+                          <w:sz w:val="20"/>
+                          <w:szCs w:val="20"/>
+                        </w:rPr>
+                        <w:t>"</w:t>
+                      </w:r>
+                      <w:r>
+                        <w:rPr>
+                          <w:rFonts w:ascii="Consolas" w:eastAsia="Times New Roman" w:hAnsi="Consolas" w:cs="Consolas"/>
+                          <w:color w:val="032F62"/>
+                          <w:sz w:val="20"/>
+                          <w:szCs w:val="20"/>
+                        </w:rPr>
+                        <w:t>,</w:t>
+                      </w:r>
+                    </w:p>
+                    <w:p>
+                      <w:pPr>
+                        <w:shd w:val="clear" w:color="auto" w:fill="F6F8FA"/>
+                        <w:tabs>
+                          <w:tab w:val="left" w:pos="916"/>
+                          <w:tab w:val="left" w:pos="1832"/>
+                          <w:tab w:val="left" w:pos="2748"/>
+                          <w:tab w:val="left" w:pos="3664"/>
+                          <w:tab w:val="left" w:pos="4580"/>
+                          <w:tab w:val="left" w:pos="5496"/>
+                          <w:tab w:val="left" w:pos="6412"/>
+                          <w:tab w:val="left" w:pos="7328"/>
+                          <w:tab w:val="left" w:pos="8244"/>
+                          <w:tab w:val="left" w:pos="9160"/>
+                          <w:tab w:val="left" w:pos="10076"/>
+                          <w:tab w:val="left" w:pos="10992"/>
+                          <w:tab w:val="left" w:pos="11908"/>
+                          <w:tab w:val="left" w:pos="12824"/>
+                          <w:tab w:val="left" w:pos="13740"/>
+                          <w:tab w:val="left" w:pos="14656"/>
+                        </w:tabs>
+                        <w:ind w:firstLineChars="200" w:firstLine="400"/>
+                        <w:rPr>
+                          <w:rFonts w:ascii="Consolas" w:hAnsi="Consolas" w:cs="Consolas"/>
+                          <w:color w:val="032F62"/>
+                          <w:sz w:val="20"/>
+                          <w:szCs w:val="20"/>
+                        </w:rPr>
+                      </w:pPr>
+                      <w:r>
+                        <w:rPr>
+                          <w:rFonts w:ascii="Consolas" w:eastAsia="Times New Roman" w:hAnsi="Consolas" w:cs="Consolas"/>
+                          <w:color w:val="032F62"/>
+                          <w:sz w:val="20"/>
+                          <w:szCs w:val="20"/>
+                        </w:rPr>
+                        <w:t>"</w:t>
+                      </w:r>
+                      <w:proofErr w:type="spellStart"/>
+                      <w:r>
+                        <w:rPr>
+                          <w:rFonts w:ascii="Consolas" w:hAnsi="Consolas" w:cs="Consolas"/>
+                          <w:color w:val="032F62"/>
+                          <w:sz w:val="20"/>
+                          <w:szCs w:val="20"/>
+                        </w:rPr>
+                        <w:t>img</w:t>
+                      </w:r>
+                      <w:proofErr w:type="spellEnd"/>
+                      <w:r>
+                        <w:rPr>
+                          <w:rFonts w:ascii="Consolas" w:eastAsia="Times New Roman" w:hAnsi="Consolas" w:cs="Consolas"/>
+                          <w:color w:val="032F62"/>
+                          <w:sz w:val="20"/>
+                          <w:szCs w:val="20"/>
+                        </w:rPr>
+                        <w:t>"</w:t>
+                      </w:r>
+                      <w:r>
+                        <w:rPr>
+                          <w:rFonts w:ascii="Consolas" w:eastAsia="Times New Roman" w:hAnsi="Consolas" w:cs="Consolas"/>
+                          <w:color w:val="032F62"/>
+                          <w:sz w:val="20"/>
+                          <w:szCs w:val="20"/>
+                        </w:rPr>
+                        <w:t>: &lt;form-data&gt;,</w:t>
+                      </w:r>
+                    </w:p>
+                    <w:p>
+                      <w:pPr>
+                        <w:shd w:val="clear" w:color="auto" w:fill="F6F8FA"/>
+                        <w:tabs>
+                          <w:tab w:val="left" w:pos="916"/>
+                          <w:tab w:val="left" w:pos="1832"/>
+                          <w:tab w:val="left" w:pos="2748"/>
+                          <w:tab w:val="left" w:pos="3664"/>
+                          <w:tab w:val="left" w:pos="4580"/>
+                          <w:tab w:val="left" w:pos="5496"/>
+                          <w:tab w:val="left" w:pos="6412"/>
+                          <w:tab w:val="left" w:pos="7328"/>
+                          <w:tab w:val="left" w:pos="8244"/>
+                          <w:tab w:val="left" w:pos="9160"/>
+                          <w:tab w:val="left" w:pos="10076"/>
+                          <w:tab w:val="left" w:pos="10992"/>
+                          <w:tab w:val="left" w:pos="11908"/>
+                          <w:tab w:val="left" w:pos="12824"/>
+                          <w:tab w:val="left" w:pos="13740"/>
+                          <w:tab w:val="left" w:pos="14656"/>
+                        </w:tabs>
+                        <w:ind w:firstLineChars="200" w:firstLine="400"/>
+                        <w:rPr>
+                          <w:rFonts w:ascii="Consolas" w:eastAsia="Times New Roman" w:hAnsi="Consolas" w:cs="Consolas"/>
+                          <w:color w:val="032F62"/>
+                          <w:sz w:val="20"/>
+                          <w:szCs w:val="20"/>
+                        </w:rPr>
+                      </w:pPr>
+                      <w:r>
+                        <w:rPr>
+                          <w:rFonts w:ascii="Consolas" w:eastAsia="Times New Roman" w:hAnsi="Consolas" w:cs="Consolas"/>
+                          <w:color w:val="032F62"/>
+                          <w:sz w:val="20"/>
+                          <w:szCs w:val="20"/>
+                        </w:rPr>
+                        <w:t>"</w:t>
+                      </w:r>
+                      <w:r>
+                        <w:rPr>
+                          <w:rFonts w:ascii="Consolas" w:eastAsia="Times New Roman" w:hAnsi="Consolas" w:cs="Consolas"/>
+                          <w:color w:val="032F62"/>
+                          <w:sz w:val="20"/>
+                          <w:szCs w:val="20"/>
+                        </w:rPr>
+                        <w:t>data</w:t>
+                      </w:r>
+                      <w:proofErr w:type="gramStart"/>
+                      <w:r>
+                        <w:rPr>
+                          <w:rFonts w:ascii="Consolas" w:eastAsia="Times New Roman" w:hAnsi="Consolas" w:cs="Consolas"/>
+                          <w:color w:val="032F62"/>
+                          <w:sz w:val="20"/>
+                          <w:szCs w:val="20"/>
+                        </w:rPr>
+                        <w:t>"</w:t>
+                      </w:r>
+                      <w:r>
+                        <w:rPr>
+                          <w:rFonts w:ascii="Consolas" w:eastAsia="Times New Roman" w:hAnsi="Consolas" w:cs="Consolas"/>
+                          <w:color w:val="032F62"/>
+                          <w:sz w:val="20"/>
+                          <w:szCs w:val="20"/>
+                        </w:rPr>
+                        <w:t>:{</w:t>
+                      </w:r>
+                      <w:proofErr w:type="gramEnd"/>
+                    </w:p>
+                    <w:p>
+                      <w:pPr>
+                        <w:shd w:val="clear" w:color="auto" w:fill="F6F8FA"/>
+                        <w:tabs>
+                          <w:tab w:val="left" w:pos="916"/>
+                          <w:tab w:val="left" w:pos="1832"/>
+                          <w:tab w:val="left" w:pos="2748"/>
+                          <w:tab w:val="left" w:pos="3664"/>
+                          <w:tab w:val="left" w:pos="4580"/>
+                          <w:tab w:val="left" w:pos="5496"/>
+                          <w:tab w:val="left" w:pos="6412"/>
+                          <w:tab w:val="left" w:pos="7328"/>
+                          <w:tab w:val="left" w:pos="8244"/>
+                          <w:tab w:val="left" w:pos="9160"/>
+                          <w:tab w:val="left" w:pos="10076"/>
+                          <w:tab w:val="left" w:pos="10992"/>
+                          <w:tab w:val="left" w:pos="11908"/>
+                          <w:tab w:val="left" w:pos="12824"/>
+                          <w:tab w:val="left" w:pos="13740"/>
+                          <w:tab w:val="left" w:pos="14656"/>
+                        </w:tabs>
+                        <w:ind w:firstLineChars="200" w:firstLine="400"/>
+                        <w:rPr>
+                          <w:rFonts w:ascii="Consolas" w:eastAsia="Times New Roman" w:hAnsi="Consolas" w:cs="Consolas"/>
+                          <w:color w:val="032F62"/>
+                          <w:sz w:val="20"/>
+                          <w:szCs w:val="20"/>
+                        </w:rPr>
+                      </w:pPr>
+                      <w:r>
+                        <w:rPr>
+                          <w:rFonts w:ascii="Consolas" w:eastAsia="Times New Roman" w:hAnsi="Consolas" w:cs="Consolas"/>
+                          <w:color w:val="032F62"/>
+                          <w:sz w:val="20"/>
+                          <w:szCs w:val="20"/>
+                        </w:rPr>
+                        <w:tab/>
+                      </w:r>
+                      <w:r>
+                        <w:rPr>
+                          <w:rFonts w:ascii="Consolas" w:eastAsia="Times New Roman" w:hAnsi="Consolas" w:cs="Consolas"/>
+                          <w:color w:val="032F62"/>
+                          <w:sz w:val="20"/>
+                          <w:szCs w:val="20"/>
+                        </w:rPr>
+                        <w:t>"</w:t>
+                      </w:r>
+                      <w:proofErr w:type="spellStart"/>
+                      <w:r>
+                        <w:rPr>
+                          <w:rFonts w:ascii="Consolas" w:eastAsia="Times New Roman" w:hAnsi="Consolas" w:cs="Consolas"/>
+                          <w:color w:val="032F62"/>
+                          <w:sz w:val="20"/>
+                          <w:szCs w:val="20"/>
+                        </w:rPr>
+                        <w:t>uuid</w:t>
+                      </w:r>
+                      <w:proofErr w:type="spellEnd"/>
+                      <w:r>
+                        <w:rPr>
+                          <w:rFonts w:ascii="Consolas" w:eastAsia="Times New Roman" w:hAnsi="Consolas" w:cs="Consolas"/>
+                          <w:color w:val="032F62"/>
+                          <w:sz w:val="20"/>
+                          <w:szCs w:val="20"/>
+                        </w:rPr>
+                        <w:t>"</w:t>
+                      </w:r>
+                      <w:r>
+                        <w:rPr>
+                          <w:rFonts w:ascii="Consolas" w:eastAsia="Times New Roman" w:hAnsi="Consolas" w:cs="Consolas"/>
+                          <w:color w:val="032F62"/>
+                          <w:sz w:val="20"/>
+                          <w:szCs w:val="20"/>
+                        </w:rPr>
+                        <w:t>: String,</w:t>
+                      </w:r>
+                    </w:p>
+                    <w:p>
+                      <w:pPr>
+                        <w:shd w:val="clear" w:color="auto" w:fill="F6F8FA"/>
+                        <w:tabs>
+                          <w:tab w:val="left" w:pos="916"/>
+                          <w:tab w:val="left" w:pos="1832"/>
+                          <w:tab w:val="left" w:pos="2748"/>
+                          <w:tab w:val="left" w:pos="3664"/>
+                          <w:tab w:val="left" w:pos="4580"/>
+                          <w:tab w:val="left" w:pos="5496"/>
+                          <w:tab w:val="left" w:pos="6412"/>
+                          <w:tab w:val="left" w:pos="7328"/>
+                          <w:tab w:val="left" w:pos="8244"/>
+                          <w:tab w:val="left" w:pos="9160"/>
+                          <w:tab w:val="left" w:pos="10076"/>
+                          <w:tab w:val="left" w:pos="10992"/>
+                          <w:tab w:val="left" w:pos="11908"/>
+                          <w:tab w:val="left" w:pos="12824"/>
+                          <w:tab w:val="left" w:pos="13740"/>
+                          <w:tab w:val="left" w:pos="14656"/>
+                        </w:tabs>
+                        <w:ind w:firstLineChars="200" w:firstLine="400"/>
+                        <w:rPr>
+                          <w:rFonts w:ascii="Consolas" w:eastAsia="Times New Roman" w:hAnsi="Consolas" w:cs="Consolas"/>
+                          <w:color w:val="032F62"/>
+                          <w:sz w:val="20"/>
+                          <w:szCs w:val="20"/>
+                        </w:rPr>
+                      </w:pPr>
+                      <w:r>
+                        <w:rPr>
+                          <w:rFonts w:ascii="Consolas" w:eastAsia="Times New Roman" w:hAnsi="Consolas" w:cs="Consolas"/>
+                          <w:color w:val="032F62"/>
+                          <w:sz w:val="20"/>
+                          <w:szCs w:val="20"/>
+                        </w:rPr>
+                        <w:tab/>
+                      </w:r>
+                      <w:r>
+                        <w:rPr>
+                          <w:rFonts w:ascii="Consolas" w:eastAsia="Times New Roman" w:hAnsi="Consolas" w:cs="Consolas"/>
+                          <w:color w:val="032F62"/>
+                          <w:sz w:val="20"/>
+                          <w:szCs w:val="20"/>
+                        </w:rPr>
+                        <w:t>"</w:t>
+                      </w:r>
+                      <w:proofErr w:type="spellStart"/>
+                      <w:r>
+                        <w:rPr>
+                          <w:rFonts w:ascii="Consolas" w:eastAsia="Times New Roman" w:hAnsi="Consolas" w:cs="Consolas"/>
+                          <w:color w:val="032F62"/>
+                          <w:sz w:val="20"/>
+                          <w:szCs w:val="20"/>
+                        </w:rPr>
+                        <w:t>imgID</w:t>
+                      </w:r>
+                      <w:proofErr w:type="spellEnd"/>
+                      <w:r>
+                        <w:rPr>
+                          <w:rFonts w:ascii="Consolas" w:eastAsia="Times New Roman" w:hAnsi="Consolas" w:cs="Consolas"/>
+                          <w:color w:val="032F62"/>
+                          <w:sz w:val="20"/>
+                          <w:szCs w:val="20"/>
+                        </w:rPr>
+                        <w:t>"</w:t>
+                      </w:r>
+                      <w:r>
+                        <w:rPr>
+                          <w:rFonts w:ascii="Consolas" w:eastAsia="Times New Roman" w:hAnsi="Consolas" w:cs="Consolas"/>
+                          <w:color w:val="032F62"/>
+                          <w:sz w:val="20"/>
+                          <w:szCs w:val="20"/>
+                        </w:rPr>
+                        <w:t>: String,</w:t>
+                      </w:r>
+                    </w:p>
+                    <w:p>
+                      <w:pPr>
+                        <w:shd w:val="clear" w:color="auto" w:fill="F6F8FA"/>
+                        <w:tabs>
+                          <w:tab w:val="left" w:pos="916"/>
+                          <w:tab w:val="left" w:pos="1832"/>
+                          <w:tab w:val="left" w:pos="2748"/>
+                          <w:tab w:val="left" w:pos="3664"/>
+                          <w:tab w:val="left" w:pos="4580"/>
+                          <w:tab w:val="left" w:pos="5496"/>
+                          <w:tab w:val="left" w:pos="6412"/>
+                          <w:tab w:val="left" w:pos="7328"/>
+                          <w:tab w:val="left" w:pos="8244"/>
+                          <w:tab w:val="left" w:pos="9160"/>
+                          <w:tab w:val="left" w:pos="10076"/>
+                          <w:tab w:val="left" w:pos="10992"/>
+                          <w:tab w:val="left" w:pos="11908"/>
+                          <w:tab w:val="left" w:pos="12824"/>
+                          <w:tab w:val="left" w:pos="13740"/>
+                          <w:tab w:val="left" w:pos="14656"/>
+                        </w:tabs>
+                        <w:ind w:firstLineChars="200" w:firstLine="400"/>
+                        <w:rPr>
+                          <w:rFonts w:ascii="Consolas" w:eastAsia="Times New Roman" w:hAnsi="Consolas" w:cs="Consolas"/>
+                          <w:color w:val="032F62"/>
+                          <w:sz w:val="20"/>
+                          <w:szCs w:val="20"/>
+                        </w:rPr>
+                      </w:pPr>
+                      <w:r>
+                        <w:rPr>
+                          <w:rFonts w:ascii="Consolas" w:eastAsia="Times New Roman" w:hAnsi="Consolas" w:cs="Consolas"/>
+                          <w:color w:val="032F62"/>
+                          <w:sz w:val="20"/>
+                          <w:szCs w:val="20"/>
+                        </w:rPr>
+                        <w:tab/>
+                      </w:r>
+                      <w:r>
+                        <w:rPr>
+                          <w:rFonts w:ascii="Consolas" w:eastAsia="Times New Roman" w:hAnsi="Consolas" w:cs="Consolas"/>
+                          <w:color w:val="032F62"/>
+                          <w:sz w:val="20"/>
+                          <w:szCs w:val="20"/>
+                        </w:rPr>
+                        <w:t>"</w:t>
+                      </w:r>
+                      <w:r>
+                        <w:rPr>
+                          <w:rFonts w:ascii="Consolas" w:eastAsia="Times New Roman" w:hAnsi="Consolas" w:cs="Consolas"/>
+                          <w:color w:val="032F62"/>
+                          <w:sz w:val="20"/>
+                          <w:szCs w:val="20"/>
+                        </w:rPr>
+                        <w:t>book</w:t>
+                      </w:r>
+                      <w:r>
+                        <w:rPr>
+                          <w:rFonts w:ascii="Consolas" w:eastAsia="Times New Roman" w:hAnsi="Consolas" w:cs="Consolas"/>
+                          <w:color w:val="032F62"/>
+                          <w:sz w:val="20"/>
+                          <w:szCs w:val="20"/>
+                        </w:rPr>
+                        <w:t>"</w:t>
+                      </w:r>
+                      <w:r>
+                        <w:rPr>
+                          <w:rFonts w:ascii="Consolas" w:eastAsia="Times New Roman" w:hAnsi="Consolas" w:cs="Consolas"/>
+                          <w:color w:val="032F62"/>
+                          <w:sz w:val="20"/>
+                          <w:szCs w:val="20"/>
+                        </w:rPr>
+                        <w:t>: String,</w:t>
+                      </w:r>
+                    </w:p>
+                    <w:p>
+                      <w:pPr>
+                        <w:shd w:val="clear" w:color="auto" w:fill="F6F8FA"/>
+                        <w:tabs>
+                          <w:tab w:val="left" w:pos="916"/>
+                          <w:tab w:val="left" w:pos="1832"/>
+                          <w:tab w:val="left" w:pos="2748"/>
+                          <w:tab w:val="left" w:pos="3664"/>
+                          <w:tab w:val="left" w:pos="4580"/>
+                          <w:tab w:val="left" w:pos="5496"/>
+                          <w:tab w:val="left" w:pos="6412"/>
+                          <w:tab w:val="left" w:pos="7328"/>
+                          <w:tab w:val="left" w:pos="8244"/>
+                          <w:tab w:val="left" w:pos="9160"/>
+                          <w:tab w:val="left" w:pos="10076"/>
+                          <w:tab w:val="left" w:pos="10992"/>
+                          <w:tab w:val="left" w:pos="11908"/>
+                          <w:tab w:val="left" w:pos="12824"/>
+                          <w:tab w:val="left" w:pos="13740"/>
+                          <w:tab w:val="left" w:pos="14656"/>
+                        </w:tabs>
+                        <w:ind w:firstLineChars="200" w:firstLine="400"/>
+                        <w:rPr>
+                          <w:rFonts w:ascii="Consolas" w:eastAsia="Times New Roman" w:hAnsi="Consolas" w:cs="Consolas"/>
+                          <w:color w:val="032F62"/>
+                          <w:sz w:val="20"/>
+                          <w:szCs w:val="20"/>
+                        </w:rPr>
+                      </w:pPr>
+                      <w:r>
+                        <w:rPr>
+                          <w:rFonts w:ascii="Consolas" w:eastAsia="Times New Roman" w:hAnsi="Consolas" w:cs="Consolas"/>
+                          <w:color w:val="032F62"/>
+                          <w:sz w:val="20"/>
+                          <w:szCs w:val="20"/>
+                        </w:rPr>
+                        <w:tab/>
+                      </w:r>
+                      <w:r>
+                        <w:rPr>
+                          <w:rFonts w:ascii="Consolas" w:eastAsia="Times New Roman" w:hAnsi="Consolas" w:cs="Consolas"/>
+                          <w:color w:val="032F62"/>
+                          <w:sz w:val="20"/>
+                          <w:szCs w:val="20"/>
+                        </w:rPr>
+                        <w:t>"</w:t>
+                      </w:r>
+                      <w:r>
+                        <w:rPr>
+                          <w:rFonts w:ascii="Consolas" w:eastAsia="Times New Roman" w:hAnsi="Consolas" w:cs="Consolas"/>
+                          <w:color w:val="032F62"/>
+                          <w:sz w:val="20"/>
+                          <w:szCs w:val="20"/>
+                        </w:rPr>
+                        <w:t>chapter</w:t>
+                      </w:r>
+                      <w:r>
+                        <w:rPr>
+                          <w:rFonts w:ascii="Consolas" w:eastAsia="Times New Roman" w:hAnsi="Consolas" w:cs="Consolas"/>
+                          <w:color w:val="032F62"/>
+                          <w:sz w:val="20"/>
+                          <w:szCs w:val="20"/>
+                        </w:rPr>
+                        <w:t>"</w:t>
+                      </w:r>
+                      <w:r>
+                        <w:rPr>
+                          <w:rFonts w:ascii="Consolas" w:eastAsia="Times New Roman" w:hAnsi="Consolas" w:cs="Consolas"/>
+                          <w:color w:val="032F62"/>
+                          <w:sz w:val="20"/>
+                          <w:szCs w:val="20"/>
+                        </w:rPr>
+                        <w:t>: String,</w:t>
+                      </w:r>
+                    </w:p>
+                    <w:p>
+                      <w:pPr>
+                        <w:shd w:val="clear" w:color="auto" w:fill="F6F8FA"/>
+                        <w:tabs>
+                          <w:tab w:val="left" w:pos="916"/>
+                          <w:tab w:val="left" w:pos="1832"/>
+                          <w:tab w:val="left" w:pos="2748"/>
+                          <w:tab w:val="left" w:pos="3664"/>
+                          <w:tab w:val="left" w:pos="4580"/>
+                          <w:tab w:val="left" w:pos="5496"/>
+                          <w:tab w:val="left" w:pos="6412"/>
+                          <w:tab w:val="left" w:pos="7328"/>
+                          <w:tab w:val="left" w:pos="8244"/>
+                          <w:tab w:val="left" w:pos="9160"/>
+                          <w:tab w:val="left" w:pos="10076"/>
+                          <w:tab w:val="left" w:pos="10992"/>
+                          <w:tab w:val="left" w:pos="11908"/>
+                          <w:tab w:val="left" w:pos="12824"/>
+                          <w:tab w:val="left" w:pos="13740"/>
+                          <w:tab w:val="left" w:pos="14656"/>
+                        </w:tabs>
+                        <w:ind w:firstLineChars="200" w:firstLine="400"/>
+                        <w:rPr>
+                          <w:rFonts w:ascii="Consolas" w:eastAsia="Times New Roman" w:hAnsi="Consolas" w:cs="Consolas"/>
+                          <w:color w:val="032F62"/>
+                          <w:sz w:val="20"/>
+                          <w:szCs w:val="20"/>
+                        </w:rPr>
+                      </w:pPr>
+                      <w:r>
+                        <w:rPr>
+                          <w:rFonts w:ascii="Consolas" w:eastAsia="Times New Roman" w:hAnsi="Consolas" w:cs="Consolas"/>
+                          <w:color w:val="032F62"/>
+                          <w:sz w:val="20"/>
+                          <w:szCs w:val="20"/>
+                        </w:rPr>
+                        <w:tab/>
+                      </w:r>
+                      <w:r>
+                        <w:rPr>
+                          <w:rFonts w:ascii="Consolas" w:eastAsia="Times New Roman" w:hAnsi="Consolas" w:cs="Consolas"/>
+                          <w:color w:val="032F62"/>
+                          <w:sz w:val="20"/>
+                          <w:szCs w:val="20"/>
+                        </w:rPr>
+                        <w:t>"</w:t>
+                      </w:r>
+                      <w:r>
+                        <w:rPr>
+                          <w:rFonts w:ascii="Consolas" w:eastAsia="Times New Roman" w:hAnsi="Consolas" w:cs="Consolas"/>
+                          <w:color w:val="032F62"/>
+                          <w:sz w:val="20"/>
+                          <w:szCs w:val="20"/>
+                        </w:rPr>
+                        <w:t>verse1</w:t>
+                      </w:r>
+                      <w:r>
+                        <w:rPr>
+                          <w:rFonts w:ascii="Consolas" w:eastAsia="Times New Roman" w:hAnsi="Consolas" w:cs="Consolas"/>
+                          <w:color w:val="032F62"/>
+                          <w:sz w:val="20"/>
+                          <w:szCs w:val="20"/>
+                        </w:rPr>
+                        <w:t>"</w:t>
+                      </w:r>
+                      <w:r>
+                        <w:rPr>
+                          <w:rFonts w:ascii="Consolas" w:eastAsia="Times New Roman" w:hAnsi="Consolas" w:cs="Consolas"/>
+                          <w:color w:val="032F62"/>
+                          <w:sz w:val="20"/>
+                          <w:szCs w:val="20"/>
+                        </w:rPr>
+                        <w:t>: Number,</w:t>
+                      </w:r>
+                    </w:p>
+                    <w:p>
+                      <w:pPr>
+                        <w:shd w:val="clear" w:color="auto" w:fill="F6F8FA"/>
+                        <w:tabs>
+                          <w:tab w:val="left" w:pos="916"/>
+                          <w:tab w:val="left" w:pos="1832"/>
+                          <w:tab w:val="left" w:pos="2748"/>
+                          <w:tab w:val="left" w:pos="3664"/>
+                          <w:tab w:val="left" w:pos="4580"/>
+                          <w:tab w:val="left" w:pos="5496"/>
+                          <w:tab w:val="left" w:pos="6412"/>
+                          <w:tab w:val="left" w:pos="7328"/>
+                          <w:tab w:val="left" w:pos="8244"/>
+                          <w:tab w:val="left" w:pos="9160"/>
+                          <w:tab w:val="left" w:pos="10076"/>
+                          <w:tab w:val="left" w:pos="10992"/>
+                          <w:tab w:val="left" w:pos="11908"/>
+                          <w:tab w:val="left" w:pos="12824"/>
+                          <w:tab w:val="left" w:pos="13740"/>
+                          <w:tab w:val="left" w:pos="14656"/>
+                        </w:tabs>
+                        <w:ind w:firstLineChars="200" w:firstLine="400"/>
+                        <w:rPr>
+                          <w:rFonts w:ascii="Consolas" w:eastAsia="Times New Roman" w:hAnsi="Consolas" w:cs="Consolas"/>
+                          <w:color w:val="032F62"/>
+                          <w:sz w:val="20"/>
+                          <w:szCs w:val="20"/>
+                        </w:rPr>
+                      </w:pPr>
+                      <w:r>
+                        <w:rPr>
+                          <w:rFonts w:ascii="Consolas" w:eastAsia="Times New Roman" w:hAnsi="Consolas" w:cs="Consolas"/>
+                          <w:color w:val="032F62"/>
+                          <w:sz w:val="20"/>
+                          <w:szCs w:val="20"/>
+                        </w:rPr>
+                        <w:tab/>
+                      </w:r>
+                      <w:r>
+                        <w:rPr>
+                          <w:rFonts w:ascii="Consolas" w:eastAsia="Times New Roman" w:hAnsi="Consolas" w:cs="Consolas"/>
+                          <w:color w:val="032F62"/>
+                          <w:sz w:val="20"/>
+                          <w:szCs w:val="20"/>
+                        </w:rPr>
+                        <w:t>"</w:t>
+                      </w:r>
+                      <w:r>
+                        <w:rPr>
+                          <w:rFonts w:ascii="Consolas" w:eastAsia="Times New Roman" w:hAnsi="Consolas" w:cs="Consolas"/>
+                          <w:color w:val="032F62"/>
+                          <w:sz w:val="20"/>
+                          <w:szCs w:val="20"/>
+                        </w:rPr>
+                        <w:t>verse2</w:t>
+                      </w:r>
+                      <w:r>
+                        <w:rPr>
+                          <w:rFonts w:ascii="Consolas" w:eastAsia="Times New Roman" w:hAnsi="Consolas" w:cs="Consolas"/>
+                          <w:color w:val="032F62"/>
+                          <w:sz w:val="20"/>
+                          <w:szCs w:val="20"/>
+                        </w:rPr>
+                        <w:t>"</w:t>
+                      </w:r>
+                      <w:r>
+                        <w:rPr>
+                          <w:rFonts w:ascii="Consolas" w:eastAsia="Times New Roman" w:hAnsi="Consolas" w:cs="Consolas"/>
+                          <w:color w:val="032F62"/>
+                          <w:sz w:val="20"/>
+                          <w:szCs w:val="20"/>
+                        </w:rPr>
+                        <w:t>: Number,</w:t>
+                      </w:r>
+                    </w:p>
+                    <w:p>
+                      <w:pPr>
+                        <w:shd w:val="clear" w:color="auto" w:fill="F6F8FA"/>
+                        <w:tabs>
+                          <w:tab w:val="left" w:pos="916"/>
+                          <w:tab w:val="left" w:pos="1832"/>
+                          <w:tab w:val="left" w:pos="2748"/>
+                          <w:tab w:val="left" w:pos="3664"/>
+                          <w:tab w:val="left" w:pos="4580"/>
+                          <w:tab w:val="left" w:pos="5496"/>
+                          <w:tab w:val="left" w:pos="6412"/>
+                          <w:tab w:val="left" w:pos="7328"/>
+                          <w:tab w:val="left" w:pos="8244"/>
+                          <w:tab w:val="left" w:pos="9160"/>
+                          <w:tab w:val="left" w:pos="10076"/>
+                          <w:tab w:val="left" w:pos="10992"/>
+                          <w:tab w:val="left" w:pos="11908"/>
+                          <w:tab w:val="left" w:pos="12824"/>
+                          <w:tab w:val="left" w:pos="13740"/>
+                          <w:tab w:val="left" w:pos="14656"/>
+                        </w:tabs>
+                        <w:ind w:firstLineChars="200" w:firstLine="400"/>
+                        <w:rPr>
+                          <w:rFonts w:ascii="Consolas" w:eastAsia="Times New Roman" w:hAnsi="Consolas" w:cs="Consolas"/>
+                          <w:color w:val="032F62"/>
+                          <w:sz w:val="20"/>
+                          <w:szCs w:val="20"/>
+                        </w:rPr>
+                      </w:pPr>
+                      <w:r>
+                        <w:rPr>
+                          <w:rFonts w:ascii="Consolas" w:eastAsia="Times New Roman" w:hAnsi="Consolas" w:cs="Consolas"/>
+                          <w:color w:val="032F62"/>
+                          <w:sz w:val="20"/>
+                          <w:szCs w:val="20"/>
+                        </w:rPr>
+                        <w:tab/>
+                      </w:r>
+                      <w:r>
+                        <w:rPr>
+                          <w:rFonts w:ascii="Consolas" w:eastAsia="Times New Roman" w:hAnsi="Consolas" w:cs="Consolas"/>
+                          <w:color w:val="032F62"/>
+                          <w:sz w:val="20"/>
+                          <w:szCs w:val="20"/>
+                        </w:rPr>
+                        <w:t>"</w:t>
+                      </w:r>
+                      <w:r>
+                        <w:rPr>
+                          <w:rFonts w:ascii="Consolas" w:eastAsia="Times New Roman" w:hAnsi="Consolas" w:cs="Consolas"/>
+                          <w:color w:val="032F62"/>
+                          <w:sz w:val="20"/>
+                          <w:szCs w:val="20"/>
+                        </w:rPr>
+                        <w:t>feelings</w:t>
+                      </w:r>
+                      <w:r>
+                        <w:rPr>
+                          <w:rFonts w:ascii="Consolas" w:eastAsia="Times New Roman" w:hAnsi="Consolas" w:cs="Consolas"/>
+                          <w:color w:val="032F62"/>
+                          <w:sz w:val="20"/>
+                          <w:szCs w:val="20"/>
+                        </w:rPr>
+                        <w:t>"</w:t>
+                      </w:r>
+                      <w:r>
+                        <w:rPr>
+                          <w:rFonts w:ascii="Consolas" w:eastAsia="Times New Roman" w:hAnsi="Consolas" w:cs="Consolas"/>
+                          <w:color w:val="032F62"/>
+                          <w:sz w:val="20"/>
+                          <w:szCs w:val="20"/>
+                        </w:rPr>
+                        <w:t>: [String]</w:t>
+                      </w:r>
+                    </w:p>
+                    <w:p>
+                      <w:pPr>
+                        <w:shd w:val="clear" w:color="auto" w:fill="F6F8FA"/>
+                        <w:tabs>
+                          <w:tab w:val="left" w:pos="916"/>
+                          <w:tab w:val="left" w:pos="1832"/>
+                          <w:tab w:val="left" w:pos="2748"/>
+                          <w:tab w:val="left" w:pos="3664"/>
+                          <w:tab w:val="left" w:pos="4580"/>
+                          <w:tab w:val="left" w:pos="5496"/>
+                          <w:tab w:val="left" w:pos="6412"/>
+                          <w:tab w:val="left" w:pos="7328"/>
+                          <w:tab w:val="left" w:pos="8244"/>
+                          <w:tab w:val="left" w:pos="9160"/>
+                          <w:tab w:val="left" w:pos="10076"/>
+                          <w:tab w:val="left" w:pos="10992"/>
+                          <w:tab w:val="left" w:pos="11908"/>
+                          <w:tab w:val="left" w:pos="12824"/>
+                          <w:tab w:val="left" w:pos="13740"/>
+                          <w:tab w:val="left" w:pos="14656"/>
+                        </w:tabs>
+                        <w:ind w:firstLineChars="200" w:firstLine="400"/>
+                      </w:pPr>
+                      <w:r>
+                        <w:rPr>
+                          <w:rFonts w:ascii="Consolas" w:eastAsia="Times New Roman" w:hAnsi="Consolas" w:cs="Consolas"/>
+                          <w:color w:val="032F62"/>
+                          <w:sz w:val="20"/>
+                          <w:szCs w:val="20"/>
+                        </w:rPr>
+                        <w:t>}</w:t>
+                      </w:r>
+                    </w:p>
+                    <w:p>
+                      <w:pPr>
+                        <w:shd w:val="clear" w:color="auto" w:fill="F6F8FA"/>
+                        <w:tabs>
+                          <w:tab w:val="left" w:pos="916"/>
+                          <w:tab w:val="left" w:pos="1832"/>
+                          <w:tab w:val="left" w:pos="2748"/>
+                          <w:tab w:val="left" w:pos="3664"/>
+                          <w:tab w:val="left" w:pos="4580"/>
+                          <w:tab w:val="left" w:pos="5496"/>
+                          <w:tab w:val="left" w:pos="6412"/>
+                          <w:tab w:val="left" w:pos="7328"/>
+                          <w:tab w:val="left" w:pos="8244"/>
+                          <w:tab w:val="left" w:pos="9160"/>
+                          <w:tab w:val="left" w:pos="10076"/>
+                          <w:tab w:val="left" w:pos="10992"/>
+                          <w:tab w:val="left" w:pos="11908"/>
+                          <w:tab w:val="left" w:pos="12824"/>
+                          <w:tab w:val="left" w:pos="13740"/>
+                          <w:tab w:val="left" w:pos="14656"/>
+                        </w:tabs>
+                      </w:pPr>
+                      <w:r>
+                        <w:t>}</w:t>
+                      </w:r>
+                    </w:p>
+                    <w:p>
+                      <w:pPr>
+                        <w:shd w:val="clear" w:color="auto" w:fill="F6F8FA"/>
+                        <w:tabs>
+                          <w:tab w:val="left" w:pos="916"/>
+                          <w:tab w:val="left" w:pos="1832"/>
+                          <w:tab w:val="left" w:pos="2748"/>
+                          <w:tab w:val="left" w:pos="3664"/>
+                          <w:tab w:val="left" w:pos="4580"/>
+                          <w:tab w:val="left" w:pos="5496"/>
+                          <w:tab w:val="left" w:pos="6412"/>
+                          <w:tab w:val="left" w:pos="7328"/>
+                          <w:tab w:val="left" w:pos="8244"/>
+                          <w:tab w:val="left" w:pos="9160"/>
+                          <w:tab w:val="left" w:pos="10076"/>
+                          <w:tab w:val="left" w:pos="10992"/>
+                          <w:tab w:val="left" w:pos="11908"/>
+                          <w:tab w:val="left" w:pos="12824"/>
+                          <w:tab w:val="left" w:pos="13740"/>
+                          <w:tab w:val="left" w:pos="14656"/>
+                        </w:tabs>
+                        <w:rPr>
+                          <w:rFonts w:ascii="Consolas" w:eastAsia="Times New Roman" w:hAnsi="Consolas" w:cs="Consolas"/>
+                          <w:color w:val="24292E"/>
+                          <w:sz w:val="20"/>
+                          <w:szCs w:val="20"/>
+                        </w:rPr>
+                      </w:pPr>
+                      <w:r>
+                        <w:rPr>
+                          <w:rFonts w:ascii="Consolas" w:eastAsia="Times New Roman" w:hAnsi="Consolas" w:cs="Consolas"/>
+                          <w:color w:val="24292E"/>
+                          <w:sz w:val="20"/>
+                          <w:szCs w:val="20"/>
+                        </w:rPr>
+                        <w:t>// return [</w:t>
+                      </w:r>
+                      <w:r>
+                        <w:rPr>
+                          <w:rFonts w:ascii="Consolas" w:eastAsia="Times New Roman" w:hAnsi="Consolas" w:cs="Consolas"/>
+                          <w:color w:val="005CC5"/>
+                          <w:sz w:val="20"/>
+                          <w:szCs w:val="20"/>
+                        </w:rPr>
+                        <w:t>4</w:t>
+                      </w:r>
+                      <w:r>
+                        <w:rPr>
+                          <w:rFonts w:ascii="Consolas" w:eastAsia="Times New Roman" w:hAnsi="Consolas" w:cs="Consolas"/>
+                          <w:color w:val="005CC5"/>
+                          <w:sz w:val="20"/>
+                          <w:szCs w:val="20"/>
+                        </w:rPr>
+                        <w:t>00</w:t>
+                      </w:r>
+                      <w:r>
+                        <w:rPr>
+                          <w:rFonts w:ascii="Consolas" w:eastAsia="Times New Roman" w:hAnsi="Consolas" w:cs="Consolas"/>
+                          <w:color w:val="24292E"/>
+                          <w:sz w:val="20"/>
+                          <w:szCs w:val="20"/>
+                        </w:rPr>
+                        <w:t xml:space="preserve"> </w:t>
+                      </w:r>
+                      <w:r>
+                        <w:rPr>
+                          <w:rFonts w:ascii="Consolas" w:eastAsia="Times New Roman" w:hAnsi="Consolas" w:cs="Consolas"/>
+                          <w:color w:val="FAFBFC"/>
+                          <w:sz w:val="20"/>
+                          <w:szCs w:val="20"/>
+                          <w:shd w:val="clear" w:color="auto" w:fill="B31D28"/>
+                        </w:rPr>
+                        <w:t>fail</w:t>
+                      </w:r>
+                      <w:r>
+                        <w:rPr>
+                          <w:rFonts w:ascii="Consolas" w:eastAsia="Times New Roman" w:hAnsi="Consolas" w:cs="Consolas"/>
+                          <w:color w:val="24292E"/>
+                          <w:sz w:val="20"/>
+                          <w:szCs w:val="20"/>
+                        </w:rPr>
+                        <w:t>]</w:t>
+                      </w:r>
+                    </w:p>
+                    <w:p>
+                      <w:pPr>
+                        <w:shd w:val="clear" w:color="auto" w:fill="F6F8FA"/>
+                        <w:tabs>
+                          <w:tab w:val="left" w:pos="916"/>
+                          <w:tab w:val="left" w:pos="1832"/>
+                          <w:tab w:val="left" w:pos="2748"/>
+                          <w:tab w:val="left" w:pos="3664"/>
+                          <w:tab w:val="left" w:pos="4580"/>
+                          <w:tab w:val="left" w:pos="5496"/>
+                          <w:tab w:val="left" w:pos="6412"/>
+                          <w:tab w:val="left" w:pos="7328"/>
+                          <w:tab w:val="left" w:pos="8244"/>
+                          <w:tab w:val="left" w:pos="9160"/>
+                          <w:tab w:val="left" w:pos="10076"/>
+                          <w:tab w:val="left" w:pos="10992"/>
+                          <w:tab w:val="left" w:pos="11908"/>
+                          <w:tab w:val="left" w:pos="12824"/>
+                          <w:tab w:val="left" w:pos="13740"/>
+                          <w:tab w:val="left" w:pos="14656"/>
+                        </w:tabs>
+                      </w:pPr>
+                      <w:r>
+                        <w:t xml:space="preserve">{  </w:t>
+                      </w:r>
+                    </w:p>
+                    <w:p>
+                      <w:pPr>
+                        <w:shd w:val="clear" w:color="auto" w:fill="F6F8FA"/>
+                        <w:tabs>
+                          <w:tab w:val="left" w:pos="916"/>
+                          <w:tab w:val="left" w:pos="1832"/>
+                          <w:tab w:val="left" w:pos="2748"/>
+                          <w:tab w:val="left" w:pos="3664"/>
+                          <w:tab w:val="left" w:pos="4580"/>
+                          <w:tab w:val="left" w:pos="5496"/>
+                          <w:tab w:val="left" w:pos="6412"/>
+                          <w:tab w:val="left" w:pos="7328"/>
+                          <w:tab w:val="left" w:pos="8244"/>
+                          <w:tab w:val="left" w:pos="9160"/>
+                          <w:tab w:val="left" w:pos="10076"/>
+                          <w:tab w:val="left" w:pos="10992"/>
+                          <w:tab w:val="left" w:pos="11908"/>
+                          <w:tab w:val="left" w:pos="12824"/>
+                          <w:tab w:val="left" w:pos="13740"/>
+                          <w:tab w:val="left" w:pos="14656"/>
+                        </w:tabs>
+                      </w:pPr>
+                      <w:r>
+                        <w:t xml:space="preserve">       </w:t>
+                      </w:r>
+                      <w:r>
+                        <w:rPr>
+                          <w:rFonts w:ascii="Consolas" w:eastAsia="Times New Roman" w:hAnsi="Consolas" w:cs="Consolas"/>
+                          <w:color w:val="032F62"/>
+                          <w:sz w:val="20"/>
+                          <w:szCs w:val="20"/>
+                        </w:rPr>
+                        <w:t>"</w:t>
+                      </w:r>
+                      <w:r>
+                        <w:rPr>
+                          <w:rFonts w:ascii="Consolas" w:eastAsia="Times New Roman" w:hAnsi="Consolas" w:cs="Consolas"/>
+                          <w:color w:val="032F62"/>
+                          <w:sz w:val="20"/>
+                          <w:szCs w:val="20"/>
+                        </w:rPr>
+                        <w:t>result</w:t>
+                      </w:r>
+                      <w:r>
+                        <w:rPr>
+                          <w:rFonts w:ascii="Consolas" w:eastAsia="Times New Roman" w:hAnsi="Consolas" w:cs="Consolas"/>
+                          <w:color w:val="032F62"/>
+                          <w:sz w:val="20"/>
+                          <w:szCs w:val="20"/>
+                        </w:rPr>
+                        <w:t>"</w:t>
+                      </w:r>
+                      <w:r>
+                        <w:rPr>
+                          <w:rFonts w:ascii="Consolas" w:eastAsia="Times New Roman" w:hAnsi="Consolas" w:cs="Consolas"/>
+                          <w:color w:val="032F62"/>
+                          <w:sz w:val="20"/>
+                          <w:szCs w:val="20"/>
+                        </w:rPr>
+                        <w:t xml:space="preserve">: </w:t>
+                      </w:r>
+                      <w:r>
+                        <w:rPr>
+                          <w:rFonts w:ascii="Consolas" w:eastAsia="Times New Roman" w:hAnsi="Consolas" w:cs="Consolas"/>
+                          <w:color w:val="032F62"/>
+                          <w:sz w:val="20"/>
+                          <w:szCs w:val="20"/>
+                        </w:rPr>
+                        <w:t>"</w:t>
+                      </w:r>
+                      <w:r>
+                        <w:rPr>
+                          <w:rFonts w:ascii="Consolas" w:eastAsia="Times New Roman" w:hAnsi="Consolas" w:cs="Consolas"/>
+                          <w:color w:val="032F62"/>
+                          <w:sz w:val="20"/>
+                          <w:szCs w:val="20"/>
+                        </w:rPr>
+                        <w:t>fail</w:t>
+                      </w:r>
+                      <w:r>
+                        <w:rPr>
+                          <w:rFonts w:ascii="Consolas" w:eastAsia="Times New Roman" w:hAnsi="Consolas" w:cs="Consolas"/>
+                          <w:color w:val="032F62"/>
+                          <w:sz w:val="20"/>
+                          <w:szCs w:val="20"/>
+                        </w:rPr>
+                        <w:t>"</w:t>
+                      </w:r>
+                    </w:p>
+                    <w:p>
+                      <w:pPr>
+                        <w:shd w:val="clear" w:color="auto" w:fill="F6F8FA"/>
+                        <w:tabs>
+                          <w:tab w:val="left" w:pos="916"/>
+                          <w:tab w:val="left" w:pos="1832"/>
+                          <w:tab w:val="left" w:pos="2748"/>
+                          <w:tab w:val="left" w:pos="3664"/>
+                          <w:tab w:val="left" w:pos="4580"/>
+                          <w:tab w:val="left" w:pos="5496"/>
+                          <w:tab w:val="left" w:pos="6412"/>
+                          <w:tab w:val="left" w:pos="7328"/>
+                          <w:tab w:val="left" w:pos="8244"/>
+                          <w:tab w:val="left" w:pos="9160"/>
+                          <w:tab w:val="left" w:pos="10076"/>
+                          <w:tab w:val="left" w:pos="10992"/>
+                          <w:tab w:val="left" w:pos="11908"/>
+                          <w:tab w:val="left" w:pos="12824"/>
+                          <w:tab w:val="left" w:pos="13740"/>
+                          <w:tab w:val="left" w:pos="14656"/>
+                        </w:tabs>
+                      </w:pPr>
+                      <w:r>
+                        <w:t>}</w:t>
+                      </w:r>
+                    </w:p>
+                  </w:txbxContent>
+                </v:textbox>
+                <w10:wrap anchorx="margin"/>
+              </v:shape>
+            </w:pict>
+          </mc:Fallback>
+        </mc:AlternateContent>
+      </w:r>
+    </w:p>
+    <w:p>
+      <w:pPr>
+        <w:rPr>
+          <w:rFonts w:ascii="Gulim" w:eastAsia="Gulim" w:hAnsi="Gulim" w:cstheme="minorHAnsi"/>
+          <w:sz w:val="32"/>
+          <w:szCs w:val="32"/>
+        </w:rPr>
+      </w:pPr>
+    </w:p>
+    <w:p>
+      <w:pPr>
+        <w:rPr>
+          <w:rFonts w:ascii="Gulim" w:eastAsia="Gulim" w:hAnsi="Gulim" w:cstheme="minorHAnsi"/>
+          <w:sz w:val="32"/>
+          <w:szCs w:val="32"/>
+        </w:rPr>
+      </w:pPr>
+    </w:p>
+    <w:p>
+      <w:pPr>
+        <w:rPr>
+          <w:rFonts w:ascii="Gulim" w:eastAsia="Gulim" w:hAnsi="Gulim" w:cstheme="minorHAnsi"/>
+          <w:sz w:val="32"/>
+          <w:szCs w:val="32"/>
+        </w:rPr>
+      </w:pPr>
+    </w:p>
+    <w:p>
+      <w:pPr>
+        <w:rPr>
+          <w:rFonts w:ascii="Gulim" w:eastAsia="Gulim" w:hAnsi="Gulim" w:cstheme="minorHAnsi"/>
+          <w:sz w:val="32"/>
+          <w:szCs w:val="32"/>
+        </w:rPr>
+      </w:pPr>
+    </w:p>
+    <w:p>
+      <w:pPr>
+        <w:rPr>
+          <w:rFonts w:ascii="Gulim" w:eastAsia="Gulim" w:hAnsi="Gulim" w:cstheme="minorHAnsi"/>
+          <w:sz w:val="32"/>
+          <w:szCs w:val="32"/>
+        </w:rPr>
+      </w:pPr>
+    </w:p>
+    <w:p>
+      <w:pPr>
+        <w:rPr>
+          <w:rFonts w:ascii="Gulim" w:eastAsia="Gulim" w:hAnsi="Gulim" w:cstheme="minorHAnsi"/>
+          <w:sz w:val="32"/>
+          <w:szCs w:val="32"/>
+        </w:rPr>
+      </w:pPr>
+    </w:p>
+    <w:p>
+      <w:pPr>
+        <w:rPr>
+          <w:rFonts w:ascii="Gulim" w:eastAsia="Gulim" w:hAnsi="Gulim" w:cstheme="minorHAnsi"/>
+          <w:sz w:val="32"/>
+          <w:szCs w:val="32"/>
+        </w:rPr>
+      </w:pPr>
+    </w:p>
+    <w:p>
+      <w:pPr>
+        <w:rPr>
+          <w:rFonts w:ascii="Gulim" w:eastAsia="Gulim" w:hAnsi="Gulim" w:cstheme="minorHAnsi"/>
+          <w:sz w:val="32"/>
+          <w:szCs w:val="32"/>
+        </w:rPr>
+      </w:pPr>
+    </w:p>
+    <w:p>
+      <w:pPr>
+        <w:rPr>
+          <w:rFonts w:ascii="Gulim" w:eastAsia="Gulim" w:hAnsi="Gulim" w:cstheme="minorHAnsi"/>
+          <w:sz w:val="32"/>
+          <w:szCs w:val="32"/>
+        </w:rPr>
+      </w:pPr>
+    </w:p>
+    <w:p>
+      <w:pPr>
+        <w:rPr>
+          <w:rFonts w:ascii="Gulim" w:eastAsia="Gulim" w:hAnsi="Gulim" w:cstheme="minorHAnsi"/>
+          <w:sz w:val="32"/>
+          <w:szCs w:val="32"/>
+        </w:rPr>
+      </w:pPr>
+    </w:p>
+    <w:p>
+      <w:pPr>
+        <w:rPr>
+          <w:rFonts w:ascii="Gulim" w:eastAsia="Gulim" w:hAnsi="Gulim" w:cstheme="minorHAnsi"/>
+          <w:sz w:val="32"/>
+          <w:szCs w:val="32"/>
+        </w:rPr>
+      </w:pPr>
+    </w:p>
+    <w:tbl>
+      <w:tblPr>
+        <w:tblStyle w:val="TableGrid"/>
+        <w:tblW w:w="0" w:type="auto"/>
+        <w:tblLook w:val="04A0" w:firstRow="1" w:lastRow="0" w:firstColumn="1" w:lastColumn="0" w:noHBand="0" w:noVBand="1"/>
+      </w:tblPr>
+      <w:tblGrid>
+        <w:gridCol w:w="4675"/>
+        <w:gridCol w:w="4675"/>
+      </w:tblGrid>
+      <w:tr>
+        <w:tc>
+          <w:tcPr>
+            <w:tcW w:w="4675" w:type="dxa"/>
+          </w:tcPr>
+          <w:p>
+            <w:pPr>
+              <w:rPr>
+                <w:rFonts w:ascii="Consolas" w:eastAsia="Gulim" w:hAnsi="Consolas" w:cstheme="minorHAnsi"/>
+              </w:rPr>
+            </w:pPr>
+            <w:proofErr w:type="spellStart"/>
+            <w:r>
+              <w:rPr>
+                <w:rFonts w:ascii="Consolas" w:eastAsia="Gulim" w:hAnsi="Consolas" w:cstheme="minorHAnsi"/>
+              </w:rPr>
+              <w:t>uuid</w:t>
+            </w:r>
+            <w:proofErr w:type="spellEnd"/>
+          </w:p>
+        </w:tc>
+        <w:tc>
+          <w:tcPr>
+            <w:tcW w:w="4675" w:type="dxa"/>
+          </w:tcPr>
+          <w:p>
+            <w:pPr>
+              <w:rPr>
+                <w:rFonts w:ascii="Consolas" w:eastAsia="Gulim" w:hAnsi="Consolas" w:cstheme="minorHAnsi"/>
+              </w:rPr>
+            </w:pPr>
+            <w:r>
+              <w:rPr>
+                <w:rFonts w:ascii="Consolas" w:eastAsia="Gulim" w:hAnsi="Consolas" w:cstheme="minorHAnsi"/>
+              </w:rPr>
+              <w:t>&lt;String&gt;</w:t>
+            </w:r>
+          </w:p>
+        </w:tc>
+      </w:tr>
+      <w:tr>
+        <w:tc>
+          <w:tcPr>
+            <w:tcW w:w="4675" w:type="dxa"/>
+          </w:tcPr>
+          <w:p>
+            <w:pPr>
+              <w:rPr>
+                <w:rFonts w:ascii="Consolas" w:eastAsia="Gulim" w:hAnsi="Consolas" w:cstheme="minorHAnsi"/>
+              </w:rPr>
+            </w:pPr>
+            <w:proofErr w:type="spellStart"/>
+            <w:r>
+              <w:rPr>
+                <w:rFonts w:ascii="Consolas" w:eastAsia="Gulim" w:hAnsi="Consolas" w:cstheme="minorHAnsi"/>
+              </w:rPr>
+              <w:t>img</w:t>
+            </w:r>
+            <w:proofErr w:type="spellEnd"/>
+          </w:p>
+        </w:tc>
+        <w:tc>
+          <w:tcPr>
+            <w:tcW w:w="4675" w:type="dxa"/>
+          </w:tcPr>
+          <w:p>
+            <w:pPr>
+              <w:rPr>
+                <w:rFonts w:ascii="Consolas" w:eastAsia="Gulim" w:hAnsi="Consolas" w:cstheme="minorHAnsi"/>
+              </w:rPr>
+            </w:pPr>
+            <w:r>
+              <w:rPr>
+                <w:rFonts w:ascii="Consolas" w:eastAsia="Gulim" w:hAnsi="Consolas" w:cstheme="minorHAnsi" w:hint="eastAsia"/>
+              </w:rPr>
+              <w:t>&lt;form-data image file&gt;</w:t>
+            </w:r>
+          </w:p>
+        </w:tc>
+      </w:tr>
+      <w:tr>
+        <w:tc>
+          <w:tcPr>
+            <w:tcW w:w="4675" w:type="dxa"/>
+          </w:tcPr>
+          <w:p>
+            <w:pPr>
+              <w:rPr>
+                <w:rFonts w:ascii="Consolas" w:eastAsia="Gulim" w:hAnsi="Consolas" w:cstheme="minorHAnsi"/>
+              </w:rPr>
+            </w:pPr>
+            <w:proofErr w:type="spellStart"/>
+            <w:r>
+              <w:rPr>
+                <w:rFonts w:ascii="Consolas" w:eastAsia="Gulim" w:hAnsi="Consolas" w:cstheme="minorHAnsi"/>
+              </w:rPr>
+              <w:t>imgID</w:t>
+            </w:r>
+            <w:proofErr w:type="spellEnd"/>
+          </w:p>
+        </w:tc>
+        <w:tc>
+          <w:tcPr>
+            <w:tcW w:w="4675" w:type="dxa"/>
+          </w:tcPr>
+          <w:p>
+            <w:pPr>
+              <w:rPr>
+                <w:rFonts w:ascii="Consolas" w:eastAsia="Gulim" w:hAnsi="Consolas" w:cstheme="minorHAnsi"/>
+              </w:rPr>
+            </w:pPr>
+            <w:r>
+              <w:rPr>
+                <w:rFonts w:ascii="Consolas" w:eastAsia="Gulim" w:hAnsi="Consolas" w:cstheme="minorHAnsi"/>
+              </w:rPr>
+              <w:t>&lt;String&gt;</w:t>
+            </w:r>
+          </w:p>
+        </w:tc>
+      </w:tr>
+      <w:tr>
+        <w:tc>
+          <w:tcPr>
+            <w:tcW w:w="4675" w:type="dxa"/>
+          </w:tcPr>
+          <w:p>
+            <w:pPr>
+              <w:rPr>
+                <w:rFonts w:ascii="Consolas" w:eastAsia="Gulim" w:hAnsi="Consolas" w:cstheme="minorHAnsi"/>
+              </w:rPr>
+            </w:pPr>
+            <w:r>
+              <w:rPr>
+                <w:rFonts w:ascii="Consolas" w:eastAsia="Gulim" w:hAnsi="Consolas" w:cstheme="minorHAnsi"/>
+              </w:rPr>
+              <w:t>book</w:t>
+            </w:r>
+          </w:p>
+        </w:tc>
+        <w:tc>
+          <w:tcPr>
+            <w:tcW w:w="4675" w:type="dxa"/>
+          </w:tcPr>
+          <w:p>
+            <w:pPr>
+              <w:rPr>
+                <w:rFonts w:ascii="Consolas" w:eastAsia="Gulim" w:hAnsi="Consolas" w:cstheme="minorHAnsi"/>
+              </w:rPr>
+            </w:pPr>
+            <w:r>
+              <w:rPr>
+                <w:rFonts w:ascii="Consolas" w:eastAsia="Gulim" w:hAnsi="Consolas" w:cstheme="minorHAnsi"/>
+              </w:rPr>
+              <w:t>&lt;String&gt;</w:t>
+            </w:r>
+          </w:p>
+        </w:tc>
+      </w:tr>
+      <w:tr>
+        <w:tc>
+          <w:tcPr>
+            <w:tcW w:w="4675" w:type="dxa"/>
+          </w:tcPr>
+          <w:p>
+            <w:pPr>
+              <w:rPr>
+                <w:rFonts w:ascii="Consolas" w:eastAsia="Gulim" w:hAnsi="Consolas" w:cstheme="minorHAnsi"/>
+              </w:rPr>
+            </w:pPr>
+            <w:r>
+              <w:rPr>
+                <w:rFonts w:ascii="Consolas" w:eastAsia="Gulim" w:hAnsi="Consolas" w:cstheme="minorHAnsi"/>
+              </w:rPr>
+              <w:t>chapter</w:t>
+            </w:r>
+          </w:p>
+        </w:tc>
+        <w:tc>
+          <w:tcPr>
+            <w:tcW w:w="4675" w:type="dxa"/>
+          </w:tcPr>
+          <w:p>
+            <w:pPr>
+              <w:rPr>
+                <w:rFonts w:ascii="Consolas" w:eastAsia="Gulim" w:hAnsi="Consolas" w:cstheme="minorHAnsi"/>
+              </w:rPr>
+            </w:pPr>
+            <w:r>
+              <w:rPr>
+                <w:rFonts w:ascii="Consolas" w:eastAsia="Gulim" w:hAnsi="Consolas" w:cstheme="minorHAnsi"/>
+              </w:rPr>
+              <w:t>&lt;</w:t>
+            </w:r>
+            <w:r>
+              <w:rPr>
+                <w:rFonts w:ascii="Consolas" w:eastAsia="Gulim" w:hAnsi="Consolas" w:cstheme="minorHAnsi" w:hint="eastAsia"/>
+              </w:rPr>
+              <w:t>Number</w:t>
+            </w:r>
+            <w:r>
+              <w:rPr>
+                <w:rFonts w:ascii="Consolas" w:eastAsia="Gulim" w:hAnsi="Consolas" w:cstheme="minorHAnsi"/>
+              </w:rPr>
+              <w:t>&gt;</w:t>
+            </w:r>
+          </w:p>
+        </w:tc>
+      </w:tr>
+      <w:tr>
+        <w:tc>
+          <w:tcPr>
+            <w:tcW w:w="4675" w:type="dxa"/>
+          </w:tcPr>
+          <w:p>
+            <w:pPr>
+              <w:rPr>
+                <w:rFonts w:ascii="Consolas" w:eastAsia="Gulim" w:hAnsi="Consolas" w:cstheme="minorHAnsi"/>
+              </w:rPr>
+            </w:pPr>
+            <w:r>
+              <w:rPr>
+                <w:rFonts w:ascii="Consolas" w:eastAsia="Gulim" w:hAnsi="Consolas" w:cstheme="minorHAnsi"/>
+              </w:rPr>
+              <w:t>verse1</w:t>
+            </w:r>
+          </w:p>
+        </w:tc>
+        <w:tc>
+          <w:tcPr>
+            <w:tcW w:w="4675" w:type="dxa"/>
+          </w:tcPr>
+          <w:p>
+            <w:pPr>
+              <w:rPr>
+                <w:rFonts w:ascii="Consolas" w:eastAsia="Gulim" w:hAnsi="Consolas" w:cstheme="minorHAnsi"/>
+              </w:rPr>
+            </w:pPr>
+            <w:r>
+              <w:rPr>
+                <w:rFonts w:ascii="Consolas" w:eastAsia="Gulim" w:hAnsi="Consolas" w:cstheme="minorHAnsi"/>
+              </w:rPr>
+              <w:t>&lt;</w:t>
+            </w:r>
+            <w:r>
+              <w:rPr>
+                <w:rFonts w:ascii="Consolas" w:eastAsia="Gulim" w:hAnsi="Consolas" w:cstheme="minorHAnsi" w:hint="eastAsia"/>
+              </w:rPr>
+              <w:t>Number</w:t>
+            </w:r>
+            <w:r>
+              <w:rPr>
+                <w:rFonts w:ascii="Consolas" w:eastAsia="Gulim" w:hAnsi="Consolas" w:cstheme="minorHAnsi"/>
+              </w:rPr>
+              <w:t>&gt;</w:t>
+            </w:r>
+          </w:p>
+        </w:tc>
+      </w:tr>
+      <w:tr>
+        <w:tc>
+          <w:tcPr>
+            <w:tcW w:w="4675" w:type="dxa"/>
+          </w:tcPr>
+          <w:p>
+            <w:pPr>
+              <w:rPr>
+                <w:rFonts w:ascii="Consolas" w:eastAsia="Gulim" w:hAnsi="Consolas" w:cstheme="minorHAnsi"/>
+              </w:rPr>
+            </w:pPr>
+            <w:r>
+              <w:rPr>
+                <w:rFonts w:ascii="Consolas" w:eastAsia="Gulim" w:hAnsi="Consolas" w:cstheme="minorHAnsi"/>
+              </w:rPr>
+              <w:t>verse2</w:t>
+            </w:r>
+          </w:p>
+        </w:tc>
+        <w:tc>
+          <w:tcPr>
+            <w:tcW w:w="4675" w:type="dxa"/>
+          </w:tcPr>
+          <w:p>
+            <w:pPr>
+              <w:rPr>
+                <w:rFonts w:ascii="Consolas" w:eastAsia="Gulim" w:hAnsi="Consolas" w:cstheme="minorHAnsi"/>
+              </w:rPr>
+            </w:pPr>
+            <w:r>
+              <w:rPr>
+                <w:rFonts w:ascii="Consolas" w:eastAsia="Gulim" w:hAnsi="Consolas" w:cstheme="minorHAnsi"/>
+              </w:rPr>
+              <w:t>&lt;</w:t>
+            </w:r>
+            <w:r>
+              <w:rPr>
+                <w:rFonts w:ascii="Consolas" w:eastAsia="Gulim" w:hAnsi="Consolas" w:cstheme="minorHAnsi" w:hint="eastAsia"/>
+              </w:rPr>
+              <w:t>Number</w:t>
+            </w:r>
+            <w:r>
+              <w:rPr>
+                <w:rFonts w:ascii="Consolas" w:eastAsia="Gulim" w:hAnsi="Consolas" w:cstheme="minorHAnsi"/>
+              </w:rPr>
+              <w:t>&gt;</w:t>
+            </w:r>
+          </w:p>
+        </w:tc>
+      </w:tr>
+      <w:tr>
+        <w:tc>
+          <w:tcPr>
+            <w:tcW w:w="4675" w:type="dxa"/>
+          </w:tcPr>
+          <w:p>
+            <w:pPr>
+              <w:rPr>
+                <w:rFonts w:ascii="Consolas" w:eastAsia="Gulim" w:hAnsi="Consolas" w:cstheme="minorHAnsi"/>
+              </w:rPr>
+            </w:pPr>
+            <w:r>
+              <w:rPr>
+                <w:rFonts w:ascii="Consolas" w:eastAsia="Gulim" w:hAnsi="Consolas" w:cstheme="minorHAnsi" w:hint="eastAsia"/>
+              </w:rPr>
+              <w:t>feelings</w:t>
+            </w:r>
+          </w:p>
+        </w:tc>
+        <w:tc>
+          <w:tcPr>
+            <w:tcW w:w="4675" w:type="dxa"/>
+          </w:tcPr>
+          <w:p>
+            <w:pPr>
+              <w:rPr>
+                <w:rFonts w:ascii="Consolas" w:eastAsia="Gulim" w:hAnsi="Consolas" w:cstheme="minorHAnsi"/>
+              </w:rPr>
+            </w:pPr>
+            <w:r>
+              <w:rPr>
+                <w:rFonts w:ascii="Consolas" w:eastAsia="Gulim" w:hAnsi="Consolas" w:cstheme="minorHAnsi" w:hint="eastAsia"/>
+              </w:rPr>
+              <w:t>[</w:t>
+            </w:r>
+            <w:r>
+              <w:rPr>
+                <w:rFonts w:ascii="Consolas" w:eastAsia="Gulim" w:hAnsi="Consolas" w:cstheme="minorHAnsi"/>
+              </w:rPr>
+              <w:t>String</w:t>
+            </w:r>
+            <w:r>
+              <w:rPr>
+                <w:rFonts w:ascii="Consolas" w:eastAsia="Gulim" w:hAnsi="Consolas" w:cstheme="minorHAnsi" w:hint="eastAsia"/>
+              </w:rPr>
+              <w:t>]</w:t>
+            </w:r>
+          </w:p>
+        </w:tc>
+      </w:tr>
+    </w:tbl>
     <w:p>
       <w:pPr>
         <w:rPr>

</xml_diff>

<commit_message>
temp Message API 추가
</commit_message>
<xml_diff>
--- a/API 명세서.docx
+++ b/API 명세서.docx
@@ -501,16 +501,7 @@
                                 <w:sz w:val="20"/>
                                 <w:szCs w:val="20"/>
                               </w:rPr>
-                              <w:t xml:space="preserve">: </w:t>
-                            </w:r>
-                            <w:r>
-                              <w:rPr>
-                                <w:rFonts w:ascii="Consolas" w:eastAsia="Times New Roman" w:hAnsi="Consolas" w:cs="Consolas"/>
-                                <w:color w:val="032F62"/>
-                                <w:sz w:val="20"/>
-                                <w:szCs w:val="20"/>
-                              </w:rPr>
-                              <w:t>[{</w:t>
+                              <w:t>: [{</w:t>
                             </w:r>
                           </w:p>
                           <w:p>
@@ -1694,16 +1685,7 @@
                           <w:sz w:val="20"/>
                           <w:szCs w:val="20"/>
                         </w:rPr>
-                        <w:t xml:space="preserve">: </w:t>
-                      </w:r>
-                      <w:r>
-                        <w:rPr>
-                          <w:rFonts w:ascii="Consolas" w:eastAsia="Times New Roman" w:hAnsi="Consolas" w:cs="Consolas"/>
-                          <w:color w:val="032F62"/>
-                          <w:sz w:val="20"/>
-                          <w:szCs w:val="20"/>
-                        </w:rPr>
-                        <w:t>[{</w:t>
+                        <w:t>: [{</w:t>
                       </w:r>
                     </w:p>
                     <w:p>
@@ -11144,7 +11126,7 @@
           <w:p>
             <w:pPr>
               <w:rPr>
-                <w:rFonts w:ascii="Consolas" w:eastAsia="Gulim" w:hAnsi="Consolas" w:cstheme="minorHAnsi" w:hint="eastAsia"/>
+                <w:rFonts w:ascii="Consolas" w:eastAsia="Gulim" w:hAnsi="Consolas" w:cstheme="minorHAnsi"/>
               </w:rPr>
             </w:pPr>
             <w:proofErr w:type="spellStart"/>
@@ -11164,7 +11146,7 @@
           <w:p>
             <w:pPr>
               <w:rPr>
-                <w:rFonts w:ascii="Consolas" w:eastAsia="Gulim" w:hAnsi="Consolas" w:cstheme="minorHAnsi" w:hint="eastAsia"/>
+                <w:rFonts w:ascii="Consolas" w:eastAsia="Gulim" w:hAnsi="Consolas" w:cstheme="minorHAnsi"/>
               </w:rPr>
             </w:pPr>
             <w:r>
@@ -11190,6 +11172,4706 @@
       <w:pPr>
         <w:rPr>
           <w:rFonts w:ascii="Gulim" w:eastAsia="Gulim" w:hAnsi="Gulim" w:cstheme="minorHAnsi"/>
+          <w:sz w:val="32"/>
+          <w:szCs w:val="32"/>
+        </w:rPr>
+      </w:pPr>
+    </w:p>
+    <w:p>
+      <w:pPr>
+        <w:rPr>
+          <w:rFonts w:ascii="Gulim" w:eastAsia="Gulim" w:hAnsi="Gulim" w:cstheme="minorHAnsi"/>
+          <w:sz w:val="32"/>
+          <w:szCs w:val="32"/>
+        </w:rPr>
+      </w:pPr>
+    </w:p>
+    <w:p>
+      <w:pPr>
+        <w:rPr>
+          <w:rFonts w:ascii="Gulim" w:eastAsia="Gulim" w:hAnsi="Gulim" w:cstheme="minorHAnsi"/>
+          <w:sz w:val="32"/>
+          <w:szCs w:val="32"/>
+        </w:rPr>
+      </w:pPr>
+    </w:p>
+    <w:p>
+      <w:pPr>
+        <w:rPr>
+          <w:rFonts w:ascii="Gulim" w:eastAsia="Gulim" w:hAnsi="Gulim" w:cstheme="minorHAnsi"/>
+          <w:sz w:val="32"/>
+          <w:szCs w:val="32"/>
+        </w:rPr>
+      </w:pPr>
+    </w:p>
+    <w:p>
+      <w:pPr>
+        <w:rPr>
+          <w:rFonts w:ascii="Gulim" w:eastAsia="Gulim" w:hAnsi="Gulim" w:cstheme="minorHAnsi"/>
+          <w:sz w:val="32"/>
+          <w:szCs w:val="32"/>
+        </w:rPr>
+      </w:pPr>
+    </w:p>
+    <w:p>
+      <w:pPr>
+        <w:rPr>
+          <w:rFonts w:ascii="Gulim" w:eastAsia="Gulim" w:hAnsi="Gulim" w:cstheme="minorHAnsi"/>
+          <w:sz w:val="32"/>
+          <w:szCs w:val="32"/>
+        </w:rPr>
+      </w:pPr>
+    </w:p>
+    <w:p>
+      <w:pPr>
+        <w:rPr>
+          <w:rFonts w:ascii="Gulim" w:eastAsia="Gulim" w:hAnsi="Gulim" w:cstheme="minorHAnsi"/>
+          <w:sz w:val="32"/>
+          <w:szCs w:val="32"/>
+        </w:rPr>
+      </w:pPr>
+    </w:p>
+    <w:p>
+      <w:pPr>
+        <w:rPr>
+          <w:rFonts w:ascii="Gulim" w:eastAsia="Gulim" w:hAnsi="Gulim" w:cstheme="minorHAnsi"/>
+          <w:sz w:val="32"/>
+          <w:szCs w:val="32"/>
+        </w:rPr>
+      </w:pPr>
+    </w:p>
+    <w:p>
+      <w:pPr>
+        <w:rPr>
+          <w:rFonts w:ascii="Gulim" w:eastAsia="Gulim" w:hAnsi="Gulim" w:cstheme="minorHAnsi"/>
+          <w:b/>
+          <w:bCs/>
+          <w:sz w:val="32"/>
+          <w:szCs w:val="32"/>
+        </w:rPr>
+      </w:pPr>
+      <w:r>
+        <w:rPr>
+          <w:rFonts w:ascii="Gulim" w:eastAsia="Gulim" w:hAnsi="Gulim" w:cstheme="minorHAnsi"/>
+          <w:b/>
+          <w:bCs/>
+          <w:sz w:val="32"/>
+          <w:szCs w:val="32"/>
+        </w:rPr>
+        <w:lastRenderedPageBreak/>
+        <w:t>6</w:t>
+      </w:r>
+      <w:r>
+        <w:rPr>
+          <w:rFonts w:ascii="Gulim" w:eastAsia="Gulim" w:hAnsi="Gulim" w:cstheme="minorHAnsi"/>
+          <w:b/>
+          <w:bCs/>
+          <w:sz w:val="32"/>
+          <w:szCs w:val="32"/>
+        </w:rPr>
+        <w:t>-1</w:t>
+      </w:r>
+      <w:r>
+        <w:rPr>
+          <w:rFonts w:ascii="Gulim" w:eastAsia="Gulim" w:hAnsi="Gulim" w:cstheme="minorHAnsi"/>
+          <w:b/>
+          <w:bCs/>
+          <w:sz w:val="32"/>
+          <w:szCs w:val="32"/>
+        </w:rPr>
+        <w:t xml:space="preserve">. </w:t>
+      </w:r>
+      <w:r>
+        <w:rPr>
+          <w:rFonts w:ascii="Gulim" w:eastAsia="Gulim" w:hAnsi="Gulim" w:cstheme="minorHAnsi" w:hint="eastAsia"/>
+          <w:b/>
+          <w:bCs/>
+          <w:sz w:val="32"/>
+          <w:szCs w:val="32"/>
+        </w:rPr>
+        <w:t xml:space="preserve"> </w:t>
+      </w:r>
+      <w:r>
+        <w:rPr>
+          <w:rFonts w:ascii="Gulim" w:eastAsia="Gulim" w:hAnsi="Gulim" w:cstheme="minorHAnsi"/>
+          <w:b/>
+          <w:bCs/>
+          <w:sz w:val="32"/>
+          <w:szCs w:val="32"/>
+        </w:rPr>
+        <w:t>temp</w:t>
+      </w:r>
+      <w:r>
+        <w:rPr>
+          <w:rFonts w:ascii="Gulim" w:eastAsia="Gulim" w:hAnsi="Gulim" w:cstheme="minorHAnsi" w:hint="eastAsia"/>
+          <w:b/>
+          <w:bCs/>
+          <w:sz w:val="32"/>
+          <w:szCs w:val="32"/>
+        </w:rPr>
+        <w:t>메시지</w:t>
+      </w:r>
+      <w:r>
+        <w:rPr>
+          <w:rFonts w:ascii="Gulim" w:eastAsia="Gulim" w:hAnsi="Gulim" w:cstheme="minorHAnsi"/>
+          <w:b/>
+          <w:bCs/>
+          <w:sz w:val="32"/>
+          <w:szCs w:val="32"/>
+        </w:rPr>
+        <w:t xml:space="preserve"> – </w:t>
+      </w:r>
+      <w:r>
+        <w:rPr>
+          <w:rFonts w:ascii="Gulim" w:eastAsia="Gulim" w:hAnsi="Gulim" w:cstheme="minorHAnsi" w:hint="eastAsia"/>
+          <w:b/>
+          <w:bCs/>
+          <w:sz w:val="32"/>
+          <w:szCs w:val="32"/>
+        </w:rPr>
+        <w:t>쓰기</w:t>
+      </w:r>
+    </w:p>
+    <w:p>
+      <w:pPr>
+        <w:rPr>
+          <w:rFonts w:ascii="Gulim" w:eastAsia="Gulim" w:hAnsi="Gulim" w:cstheme="minorHAnsi"/>
+          <w:sz w:val="28"/>
+          <w:szCs w:val="28"/>
+        </w:rPr>
+      </w:pPr>
+      <w:r>
+        <w:rPr>
+          <w:rFonts w:ascii="Gulim" w:eastAsia="Gulim" w:hAnsi="Gulim" w:cstheme="minorHAnsi" w:hint="eastAsia"/>
+          <w:sz w:val="28"/>
+          <w:szCs w:val="28"/>
+        </w:rPr>
+        <w:t>[</w:t>
+      </w:r>
+      <w:r>
+        <w:rPr>
+          <w:rFonts w:ascii="Gulim" w:eastAsia="Gulim" w:hAnsi="Gulim" w:cstheme="minorHAnsi"/>
+          <w:sz w:val="28"/>
+          <w:szCs w:val="28"/>
+        </w:rPr>
+        <w:t>POST</w:t>
+      </w:r>
+      <w:r>
+        <w:rPr>
+          <w:rFonts w:ascii="Gulim" w:eastAsia="Gulim" w:hAnsi="Gulim" w:cstheme="minorHAnsi"/>
+          <w:sz w:val="28"/>
+          <w:szCs w:val="28"/>
+        </w:rPr>
+        <w:t>] /</w:t>
+      </w:r>
+      <w:proofErr w:type="spellStart"/>
+      <w:r>
+        <w:rPr>
+          <w:rFonts w:ascii="Gulim" w:eastAsia="Gulim" w:hAnsi="Gulim" w:cstheme="minorHAnsi"/>
+          <w:sz w:val="28"/>
+          <w:szCs w:val="28"/>
+        </w:rPr>
+        <w:t>api</w:t>
+      </w:r>
+      <w:proofErr w:type="spellEnd"/>
+      <w:r>
+        <w:rPr>
+          <w:rFonts w:ascii="Gulim" w:eastAsia="Gulim" w:hAnsi="Gulim" w:cstheme="minorHAnsi"/>
+          <w:sz w:val="28"/>
+          <w:szCs w:val="28"/>
+        </w:rPr>
+        <w:t>/</w:t>
+      </w:r>
+      <w:r>
+        <w:rPr>
+          <w:rFonts w:ascii="Gulim" w:eastAsia="Gulim" w:hAnsi="Gulim" w:cstheme="minorHAnsi"/>
+          <w:sz w:val="28"/>
+          <w:szCs w:val="28"/>
+        </w:rPr>
+        <w:t>message</w:t>
+      </w:r>
+    </w:p>
+    <w:p>
+      <w:pPr>
+        <w:rPr>
+          <w:rFonts w:ascii="Gulim" w:eastAsia="Gulim" w:hAnsi="Gulim" w:cstheme="minorHAnsi"/>
+          <w:sz w:val="28"/>
+          <w:szCs w:val="28"/>
+        </w:rPr>
+      </w:pPr>
+    </w:p>
+    <w:p>
+      <w:pPr>
+        <w:rPr>
+          <w:rFonts w:ascii="Gulim" w:eastAsia="Gulim" w:hAnsi="Gulim" w:cstheme="minorHAnsi"/>
+          <w:b/>
+          <w:sz w:val="28"/>
+          <w:szCs w:val="28"/>
+        </w:rPr>
+      </w:pPr>
+      <w:r>
+        <w:rPr>
+          <w:rFonts w:ascii="Gulim" w:eastAsia="Gulim" w:hAnsi="Gulim" w:cstheme="minorHAnsi"/>
+          <w:b/>
+          <w:sz w:val="28"/>
+          <w:szCs w:val="28"/>
+        </w:rPr>
+        <w:t>Parameter</w:t>
+      </w:r>
+    </w:p>
+    <w:tbl>
+      <w:tblPr>
+        <w:tblStyle w:val="TableGrid"/>
+        <w:tblW w:w="0" w:type="auto"/>
+        <w:tblLook w:val="04A0" w:firstRow="1" w:lastRow="0" w:firstColumn="1" w:lastColumn="0" w:noHBand="0" w:noVBand="1"/>
+      </w:tblPr>
+      <w:tblGrid>
+        <w:gridCol w:w="4675"/>
+        <w:gridCol w:w="4675"/>
+      </w:tblGrid>
+      <w:tr>
+        <w:tc>
+          <w:tcPr>
+            <w:tcW w:w="4675" w:type="dxa"/>
+            <w:shd w:val="clear" w:color="auto" w:fill="E7E6E6" w:themeFill="background2"/>
+          </w:tcPr>
+          <w:p>
+            <w:pPr>
+              <w:rPr>
+                <w:rFonts w:ascii="Consolas" w:eastAsia="Gulim" w:hAnsi="Consolas" w:cstheme="minorHAnsi"/>
+                <w:b/>
+                <w:sz w:val="28"/>
+                <w:szCs w:val="28"/>
+              </w:rPr>
+            </w:pPr>
+            <w:r>
+              <w:rPr>
+                <w:rFonts w:ascii="Consolas" w:eastAsia="Gulim" w:hAnsi="Consolas" w:cstheme="minorHAnsi"/>
+                <w:b/>
+                <w:sz w:val="28"/>
+                <w:szCs w:val="28"/>
+              </w:rPr>
+              <w:t>Key</w:t>
+            </w:r>
+          </w:p>
+        </w:tc>
+        <w:tc>
+          <w:tcPr>
+            <w:tcW w:w="4675" w:type="dxa"/>
+            <w:shd w:val="clear" w:color="auto" w:fill="E7E6E6" w:themeFill="background2"/>
+          </w:tcPr>
+          <w:p>
+            <w:pPr>
+              <w:rPr>
+                <w:rFonts w:ascii="Consolas" w:eastAsia="Gulim" w:hAnsi="Consolas" w:cstheme="minorHAnsi"/>
+                <w:b/>
+                <w:sz w:val="28"/>
+                <w:szCs w:val="28"/>
+              </w:rPr>
+            </w:pPr>
+            <w:r>
+              <w:rPr>
+                <w:rFonts w:ascii="Consolas" w:eastAsia="Gulim" w:hAnsi="Consolas" w:cstheme="minorHAnsi"/>
+                <w:b/>
+                <w:sz w:val="28"/>
+                <w:szCs w:val="28"/>
+              </w:rPr>
+              <w:t>Value</w:t>
+            </w:r>
+          </w:p>
+        </w:tc>
+      </w:tr>
+      <w:tr>
+        <w:tc>
+          <w:tcPr>
+            <w:tcW w:w="4675" w:type="dxa"/>
+          </w:tcPr>
+          <w:p>
+            <w:pPr>
+              <w:rPr>
+                <w:rFonts w:ascii="Consolas" w:eastAsia="Gulim" w:hAnsi="Consolas" w:cstheme="minorHAnsi"/>
+              </w:rPr>
+            </w:pPr>
+            <w:proofErr w:type="spellStart"/>
+            <w:r>
+              <w:rPr>
+                <w:rFonts w:ascii="Consolas" w:eastAsia="Gulim" w:hAnsi="Consolas" w:cstheme="minorHAnsi"/>
+              </w:rPr>
+              <w:t>messageId</w:t>
+            </w:r>
+            <w:proofErr w:type="spellEnd"/>
+          </w:p>
+        </w:tc>
+        <w:tc>
+          <w:tcPr>
+            <w:tcW w:w="4675" w:type="dxa"/>
+          </w:tcPr>
+          <w:p>
+            <w:pPr>
+              <w:rPr>
+                <w:rFonts w:ascii="Consolas" w:eastAsia="Gulim" w:hAnsi="Consolas" w:cstheme="minorHAnsi"/>
+              </w:rPr>
+            </w:pPr>
+            <w:r>
+              <w:rPr>
+                <w:rFonts w:ascii="Consolas" w:eastAsia="Gulim" w:hAnsi="Consolas" w:cstheme="minorHAnsi"/>
+              </w:rPr>
+              <w:t>&lt;</w:t>
+            </w:r>
+            <w:r>
+              <w:rPr>
+                <w:rFonts w:ascii="Consolas" w:eastAsia="Gulim" w:hAnsi="Consolas" w:cstheme="minorHAnsi"/>
+              </w:rPr>
+              <w:t>Number&gt;</w:t>
+            </w:r>
+          </w:p>
+        </w:tc>
+      </w:tr>
+      <w:tr>
+        <w:tc>
+          <w:tcPr>
+            <w:tcW w:w="4675" w:type="dxa"/>
+          </w:tcPr>
+          <w:p>
+            <w:pPr>
+              <w:rPr>
+                <w:rFonts w:ascii="Consolas" w:eastAsia="Gulim" w:hAnsi="Consolas" w:cstheme="minorHAnsi"/>
+              </w:rPr>
+            </w:pPr>
+            <w:r>
+              <w:rPr>
+                <w:rFonts w:ascii="Consolas" w:eastAsia="Gulim" w:hAnsi="Consolas" w:cstheme="minorHAnsi"/>
+              </w:rPr>
+              <w:t>message</w:t>
+            </w:r>
+          </w:p>
+        </w:tc>
+        <w:tc>
+          <w:tcPr>
+            <w:tcW w:w="4675" w:type="dxa"/>
+          </w:tcPr>
+          <w:p>
+            <w:pPr>
+              <w:rPr>
+                <w:rFonts w:ascii="Consolas" w:eastAsia="Gulim" w:hAnsi="Consolas" w:cstheme="minorHAnsi"/>
+              </w:rPr>
+            </w:pPr>
+            <w:r>
+              <w:rPr>
+                <w:rFonts w:ascii="Consolas" w:eastAsia="Gulim" w:hAnsi="Consolas" w:cstheme="minorHAnsi"/>
+              </w:rPr>
+              <w:t>&lt;String&gt;</w:t>
+            </w:r>
+          </w:p>
+        </w:tc>
+      </w:tr>
+    </w:tbl>
+    <w:p>
+      <w:pPr>
+        <w:rPr>
+          <w:rFonts w:ascii="Gulim" w:eastAsia="Gulim" w:hAnsi="Gulim" w:cstheme="minorHAnsi"/>
+          <w:sz w:val="28"/>
+          <w:szCs w:val="28"/>
+        </w:rPr>
+      </w:pPr>
+    </w:p>
+    <w:p>
+      <w:pPr>
+        <w:rPr>
+          <w:rFonts w:ascii="Gulim" w:eastAsia="Gulim" w:hAnsi="Gulim" w:cstheme="minorHAnsi"/>
+          <w:b/>
+          <w:sz w:val="28"/>
+          <w:szCs w:val="28"/>
+        </w:rPr>
+      </w:pPr>
+      <w:r>
+        <w:rPr>
+          <w:rFonts w:ascii="Gulim" w:eastAsia="Gulim" w:hAnsi="Gulim" w:cstheme="minorHAnsi"/>
+          <w:b/>
+          <w:sz w:val="28"/>
+          <w:szCs w:val="28"/>
+        </w:rPr>
+        <w:t>Return</w:t>
+      </w:r>
+    </w:p>
+    <w:p>
+      <w:pPr>
+        <w:rPr>
+          <w:rFonts w:ascii="Gulim" w:eastAsia="Gulim" w:hAnsi="Gulim" w:cstheme="minorHAnsi"/>
+          <w:b/>
+          <w:sz w:val="28"/>
+          <w:szCs w:val="28"/>
+        </w:rPr>
+      </w:pPr>
+      <w:r>
+        <w:rPr>
+          <w:rFonts w:ascii="Gulim" w:eastAsia="Gulim" w:hAnsi="Gulim" w:cstheme="minorHAnsi"/>
+          <w:noProof/>
+          <w:sz w:val="28"/>
+          <w:szCs w:val="28"/>
+        </w:rPr>
+        <mc:AlternateContent>
+          <mc:Choice Requires="wps">
+            <w:drawing>
+              <wp:anchor distT="0" distB="0" distL="114300" distR="114300" simplePos="0" relativeHeight="251675648" behindDoc="0" locked="0" layoutInCell="1" allowOverlap="1" wp14:anchorId="740ACD83" wp14:editId="5D7B0FA0">
+                <wp:simplePos x="0" y="0"/>
+                <wp:positionH relativeFrom="margin">
+                  <wp:align>left</wp:align>
+                </wp:positionH>
+                <wp:positionV relativeFrom="paragraph">
+                  <wp:posOffset>35560</wp:posOffset>
+                </wp:positionV>
+                <wp:extent cx="5047861" cy="1390261"/>
+                <wp:effectExtent l="0" t="0" r="6985" b="6985"/>
+                <wp:wrapNone/>
+                <wp:docPr id="4" name="Text Box 4"/>
+                <wp:cNvGraphicFramePr/>
+                <a:graphic xmlns:a="http://schemas.openxmlformats.org/drawingml/2006/main">
+                  <a:graphicData uri="http://schemas.microsoft.com/office/word/2010/wordprocessingShape">
+                    <wps:wsp>
+                      <wps:cNvSpPr txBox="1"/>
+                      <wps:spPr>
+                        <a:xfrm>
+                          <a:off x="0" y="0"/>
+                          <a:ext cx="5047861" cy="1390261"/>
+                        </a:xfrm>
+                        <a:prstGeom prst="rect">
+                          <a:avLst/>
+                        </a:prstGeom>
+                        <a:solidFill>
+                          <a:schemeClr val="lt1"/>
+                        </a:solidFill>
+                        <a:ln w="6350">
+                          <a:solidFill>
+                            <a:prstClr val="black"/>
+                          </a:solidFill>
+                        </a:ln>
+                      </wps:spPr>
+                      <wps:txbx>
+                        <w:txbxContent>
+                          <w:p>
+                            <w:pPr>
+                              <w:shd w:val="clear" w:color="auto" w:fill="F6F8FA"/>
+                              <w:tabs>
+                                <w:tab w:val="left" w:pos="916"/>
+                                <w:tab w:val="left" w:pos="1832"/>
+                                <w:tab w:val="left" w:pos="2748"/>
+                                <w:tab w:val="left" w:pos="3664"/>
+                                <w:tab w:val="left" w:pos="4580"/>
+                                <w:tab w:val="left" w:pos="5496"/>
+                                <w:tab w:val="left" w:pos="6412"/>
+                                <w:tab w:val="left" w:pos="7328"/>
+                                <w:tab w:val="left" w:pos="8244"/>
+                                <w:tab w:val="left" w:pos="9160"/>
+                                <w:tab w:val="left" w:pos="10076"/>
+                                <w:tab w:val="left" w:pos="10992"/>
+                                <w:tab w:val="left" w:pos="11908"/>
+                                <w:tab w:val="left" w:pos="12824"/>
+                                <w:tab w:val="left" w:pos="13740"/>
+                                <w:tab w:val="left" w:pos="14656"/>
+                              </w:tabs>
+                              <w:rPr>
+                                <w:rFonts w:ascii="Consolas" w:eastAsia="Times New Roman" w:hAnsi="Consolas" w:cs="Consolas"/>
+                                <w:color w:val="24292E"/>
+                                <w:sz w:val="20"/>
+                                <w:szCs w:val="20"/>
+                              </w:rPr>
+                            </w:pPr>
+                            <w:r>
+                              <w:rPr>
+                                <w:rFonts w:ascii="Consolas" w:eastAsia="Times New Roman" w:hAnsi="Consolas" w:cs="Consolas"/>
+                                <w:color w:val="24292E"/>
+                                <w:sz w:val="20"/>
+                                <w:szCs w:val="20"/>
+                              </w:rPr>
+                              <w:t>// return [</w:t>
+                            </w:r>
+                            <w:r>
+                              <w:rPr>
+                                <w:rFonts w:ascii="Consolas" w:eastAsia="Times New Roman" w:hAnsi="Consolas" w:cs="Consolas"/>
+                                <w:color w:val="005CC5"/>
+                                <w:sz w:val="20"/>
+                                <w:szCs w:val="20"/>
+                              </w:rPr>
+                              <w:t>200</w:t>
+                            </w:r>
+                            <w:r>
+                              <w:rPr>
+                                <w:rFonts w:ascii="Consolas" w:eastAsia="Times New Roman" w:hAnsi="Consolas" w:cs="Consolas"/>
+                                <w:color w:val="24292E"/>
+                                <w:sz w:val="20"/>
+                                <w:szCs w:val="20"/>
+                              </w:rPr>
+                              <w:t xml:space="preserve"> </w:t>
+                            </w:r>
+                            <w:r>
+                              <w:rPr>
+                                <w:rFonts w:ascii="Consolas" w:eastAsia="Times New Roman" w:hAnsi="Consolas" w:cs="Consolas"/>
+                                <w:color w:val="FAFBFC"/>
+                                <w:sz w:val="20"/>
+                                <w:szCs w:val="20"/>
+                                <w:shd w:val="clear" w:color="auto" w:fill="B31D28"/>
+                              </w:rPr>
+                              <w:t>ok</w:t>
+                            </w:r>
+                            <w:r>
+                              <w:rPr>
+                                <w:rFonts w:ascii="Consolas" w:eastAsia="Times New Roman" w:hAnsi="Consolas" w:cs="Consolas"/>
+                                <w:color w:val="24292E"/>
+                                <w:sz w:val="20"/>
+                                <w:szCs w:val="20"/>
+                              </w:rPr>
+                              <w:t>]</w:t>
+                            </w:r>
+                          </w:p>
+                          <w:p>
+                            <w:pPr>
+                              <w:shd w:val="clear" w:color="auto" w:fill="F6F8FA"/>
+                              <w:tabs>
+                                <w:tab w:val="left" w:pos="916"/>
+                                <w:tab w:val="left" w:pos="1832"/>
+                                <w:tab w:val="left" w:pos="2748"/>
+                                <w:tab w:val="left" w:pos="3664"/>
+                                <w:tab w:val="left" w:pos="4580"/>
+                                <w:tab w:val="left" w:pos="5496"/>
+                                <w:tab w:val="left" w:pos="6412"/>
+                                <w:tab w:val="left" w:pos="7328"/>
+                                <w:tab w:val="left" w:pos="8244"/>
+                                <w:tab w:val="left" w:pos="9160"/>
+                                <w:tab w:val="left" w:pos="10076"/>
+                                <w:tab w:val="left" w:pos="10992"/>
+                                <w:tab w:val="left" w:pos="11908"/>
+                                <w:tab w:val="left" w:pos="12824"/>
+                                <w:tab w:val="left" w:pos="13740"/>
+                                <w:tab w:val="left" w:pos="14656"/>
+                              </w:tabs>
+                              <w:rPr>
+                                <w:rFonts w:ascii="Consolas" w:eastAsia="Times New Roman" w:hAnsi="Consolas" w:cs="Consolas"/>
+                                <w:color w:val="24292E"/>
+                                <w:sz w:val="20"/>
+                                <w:szCs w:val="20"/>
+                              </w:rPr>
+                            </w:pPr>
+                            <w:r>
+                              <w:rPr>
+                                <w:rFonts w:ascii="Consolas" w:eastAsia="Times New Roman" w:hAnsi="Consolas" w:cs="Consolas"/>
+                                <w:color w:val="24292E"/>
+                                <w:sz w:val="20"/>
+                                <w:szCs w:val="20"/>
+                              </w:rPr>
+                              <w:t>{</w:t>
+                            </w:r>
+                          </w:p>
+                          <w:p>
+                            <w:pPr>
+                              <w:shd w:val="clear" w:color="auto" w:fill="F6F8FA"/>
+                              <w:tabs>
+                                <w:tab w:val="left" w:pos="916"/>
+                                <w:tab w:val="left" w:pos="1832"/>
+                                <w:tab w:val="left" w:pos="2748"/>
+                                <w:tab w:val="left" w:pos="3664"/>
+                                <w:tab w:val="left" w:pos="4580"/>
+                                <w:tab w:val="left" w:pos="5496"/>
+                                <w:tab w:val="left" w:pos="6412"/>
+                                <w:tab w:val="left" w:pos="7328"/>
+                                <w:tab w:val="left" w:pos="8244"/>
+                                <w:tab w:val="left" w:pos="9160"/>
+                                <w:tab w:val="left" w:pos="10076"/>
+                                <w:tab w:val="left" w:pos="10992"/>
+                                <w:tab w:val="left" w:pos="11908"/>
+                                <w:tab w:val="left" w:pos="12824"/>
+                                <w:tab w:val="left" w:pos="13740"/>
+                                <w:tab w:val="left" w:pos="14656"/>
+                              </w:tabs>
+                              <w:rPr>
+                                <w:rFonts w:ascii="Consolas" w:hAnsi="Consolas" w:cs="Consolas"/>
+                                <w:color w:val="24292E"/>
+                                <w:sz w:val="20"/>
+                                <w:szCs w:val="20"/>
+                              </w:rPr>
+                            </w:pPr>
+                            <w:r>
+                              <w:rPr>
+                                <w:rFonts w:ascii="Consolas" w:eastAsia="Times New Roman" w:hAnsi="Consolas" w:cs="Consolas"/>
+                                <w:color w:val="24292E"/>
+                                <w:sz w:val="20"/>
+                                <w:szCs w:val="20"/>
+                              </w:rPr>
+                              <w:t xml:space="preserve">    </w:t>
+                            </w:r>
+                            <w:r>
+                              <w:rPr>
+                                <w:rFonts w:ascii="Consolas" w:eastAsia="Times New Roman" w:hAnsi="Consolas" w:cs="Consolas"/>
+                                <w:color w:val="032F62"/>
+                                <w:sz w:val="20"/>
+                                <w:szCs w:val="20"/>
+                              </w:rPr>
+                              <w:t>"</w:t>
+                            </w:r>
+                            <w:r>
+                              <w:rPr>
+                                <w:rFonts w:ascii="Consolas" w:eastAsia="Times New Roman" w:hAnsi="Consolas" w:cs="Consolas"/>
+                                <w:color w:val="032F62"/>
+                                <w:sz w:val="20"/>
+                                <w:szCs w:val="20"/>
+                              </w:rPr>
+                              <w:t>result</w:t>
+                            </w:r>
+                            <w:r>
+                              <w:rPr>
+                                <w:rFonts w:ascii="Consolas" w:eastAsia="Times New Roman" w:hAnsi="Consolas" w:cs="Consolas"/>
+                                <w:color w:val="032F62"/>
+                                <w:sz w:val="20"/>
+                                <w:szCs w:val="20"/>
+                              </w:rPr>
+                              <w:t>"</w:t>
+                            </w:r>
+                            <w:r>
+                              <w:rPr>
+                                <w:rFonts w:ascii="Consolas" w:eastAsia="Times New Roman" w:hAnsi="Consolas" w:cs="Consolas"/>
+                                <w:color w:val="032F62"/>
+                                <w:sz w:val="20"/>
+                                <w:szCs w:val="20"/>
+                              </w:rPr>
+                              <w:t xml:space="preserve">: </w:t>
+                            </w:r>
+                            <w:r>
+                              <w:rPr>
+                                <w:rFonts w:ascii="Consolas" w:eastAsia="Times New Roman" w:hAnsi="Consolas" w:cs="Consolas"/>
+                                <w:color w:val="032F62"/>
+                                <w:sz w:val="20"/>
+                                <w:szCs w:val="20"/>
+                              </w:rPr>
+                              <w:t>"</w:t>
+                            </w:r>
+                            <w:r>
+                              <w:rPr>
+                                <w:rFonts w:ascii="Consolas" w:eastAsia="Times New Roman" w:hAnsi="Consolas" w:cs="Consolas"/>
+                                <w:color w:val="032F62"/>
+                                <w:sz w:val="20"/>
+                                <w:szCs w:val="20"/>
+                              </w:rPr>
+                              <w:t>success</w:t>
+                            </w:r>
+                            <w:r>
+                              <w:rPr>
+                                <w:rFonts w:ascii="Consolas" w:eastAsia="Times New Roman" w:hAnsi="Consolas" w:cs="Consolas"/>
+                                <w:color w:val="032F62"/>
+                                <w:sz w:val="20"/>
+                                <w:szCs w:val="20"/>
+                              </w:rPr>
+                              <w:t>"</w:t>
+                            </w:r>
+                          </w:p>
+                          <w:p>
+                            <w:pPr>
+                              <w:shd w:val="clear" w:color="auto" w:fill="F6F8FA"/>
+                              <w:tabs>
+                                <w:tab w:val="left" w:pos="916"/>
+                                <w:tab w:val="left" w:pos="1832"/>
+                                <w:tab w:val="left" w:pos="2748"/>
+                                <w:tab w:val="left" w:pos="3664"/>
+                                <w:tab w:val="left" w:pos="4580"/>
+                                <w:tab w:val="left" w:pos="5496"/>
+                                <w:tab w:val="left" w:pos="6412"/>
+                                <w:tab w:val="left" w:pos="7328"/>
+                                <w:tab w:val="left" w:pos="8244"/>
+                                <w:tab w:val="left" w:pos="9160"/>
+                                <w:tab w:val="left" w:pos="10076"/>
+                                <w:tab w:val="left" w:pos="10992"/>
+                                <w:tab w:val="left" w:pos="11908"/>
+                                <w:tab w:val="left" w:pos="12824"/>
+                                <w:tab w:val="left" w:pos="13740"/>
+                                <w:tab w:val="left" w:pos="14656"/>
+                              </w:tabs>
+                              <w:rPr>
+                                <w:rFonts w:ascii="Consolas" w:hAnsi="Consolas" w:cs="Consolas"/>
+                                <w:color w:val="24292E"/>
+                                <w:sz w:val="20"/>
+                                <w:szCs w:val="20"/>
+                              </w:rPr>
+                            </w:pPr>
+                            <w:r>
+                              <w:rPr>
+                                <w:rFonts w:ascii="Consolas" w:eastAsia="Times New Roman" w:hAnsi="Consolas" w:cs="Consolas"/>
+                                <w:color w:val="24292E"/>
+                                <w:sz w:val="20"/>
+                                <w:szCs w:val="20"/>
+                              </w:rPr>
+                              <w:t>}</w:t>
+                            </w:r>
+                          </w:p>
+                          <w:p>
+                            <w:pPr>
+                              <w:shd w:val="clear" w:color="auto" w:fill="F6F8FA"/>
+                              <w:tabs>
+                                <w:tab w:val="left" w:pos="916"/>
+                                <w:tab w:val="left" w:pos="1832"/>
+                                <w:tab w:val="left" w:pos="2748"/>
+                                <w:tab w:val="left" w:pos="3664"/>
+                                <w:tab w:val="left" w:pos="4580"/>
+                                <w:tab w:val="left" w:pos="5496"/>
+                                <w:tab w:val="left" w:pos="6412"/>
+                                <w:tab w:val="left" w:pos="7328"/>
+                                <w:tab w:val="left" w:pos="8244"/>
+                                <w:tab w:val="left" w:pos="9160"/>
+                                <w:tab w:val="left" w:pos="10076"/>
+                                <w:tab w:val="left" w:pos="10992"/>
+                                <w:tab w:val="left" w:pos="11908"/>
+                                <w:tab w:val="left" w:pos="12824"/>
+                                <w:tab w:val="left" w:pos="13740"/>
+                                <w:tab w:val="left" w:pos="14656"/>
+                              </w:tabs>
+                              <w:rPr>
+                                <w:rFonts w:ascii="Consolas" w:eastAsia="Times New Roman" w:hAnsi="Consolas" w:cs="Consolas"/>
+                                <w:color w:val="24292E"/>
+                                <w:sz w:val="20"/>
+                                <w:szCs w:val="20"/>
+                              </w:rPr>
+                            </w:pPr>
+                            <w:r>
+                              <w:rPr>
+                                <w:rFonts w:ascii="Consolas" w:eastAsia="Times New Roman" w:hAnsi="Consolas" w:cs="Consolas"/>
+                                <w:color w:val="24292E"/>
+                                <w:sz w:val="20"/>
+                                <w:szCs w:val="20"/>
+                              </w:rPr>
+                              <w:t>// return [</w:t>
+                            </w:r>
+                            <w:r>
+                              <w:rPr>
+                                <w:rFonts w:ascii="Consolas" w:eastAsia="Times New Roman" w:hAnsi="Consolas" w:cs="Consolas"/>
+                                <w:color w:val="005CC5"/>
+                                <w:sz w:val="20"/>
+                                <w:szCs w:val="20"/>
+                              </w:rPr>
+                              <w:t>400</w:t>
+                            </w:r>
+                            <w:r>
+                              <w:rPr>
+                                <w:rFonts w:ascii="Consolas" w:eastAsia="Times New Roman" w:hAnsi="Consolas" w:cs="Consolas"/>
+                                <w:color w:val="24292E"/>
+                                <w:sz w:val="20"/>
+                                <w:szCs w:val="20"/>
+                              </w:rPr>
+                              <w:t xml:space="preserve"> </w:t>
+                            </w:r>
+                            <w:r>
+                              <w:rPr>
+                                <w:rFonts w:ascii="Consolas" w:eastAsia="Times New Roman" w:hAnsi="Consolas" w:cs="Consolas"/>
+                                <w:color w:val="FAFBFC"/>
+                                <w:sz w:val="20"/>
+                                <w:szCs w:val="20"/>
+                                <w:shd w:val="clear" w:color="auto" w:fill="B31D28"/>
+                              </w:rPr>
+                              <w:t>fail</w:t>
+                            </w:r>
+                            <w:r>
+                              <w:rPr>
+                                <w:rFonts w:ascii="Consolas" w:eastAsia="Times New Roman" w:hAnsi="Consolas" w:cs="Consolas"/>
+                                <w:color w:val="24292E"/>
+                                <w:sz w:val="20"/>
+                                <w:szCs w:val="20"/>
+                              </w:rPr>
+                              <w:t>]</w:t>
+                            </w:r>
+                          </w:p>
+                          <w:p>
+                            <w:pPr>
+                              <w:shd w:val="clear" w:color="auto" w:fill="F6F8FA"/>
+                              <w:tabs>
+                                <w:tab w:val="left" w:pos="916"/>
+                                <w:tab w:val="left" w:pos="1832"/>
+                                <w:tab w:val="left" w:pos="2748"/>
+                                <w:tab w:val="left" w:pos="3664"/>
+                                <w:tab w:val="left" w:pos="4580"/>
+                                <w:tab w:val="left" w:pos="5496"/>
+                                <w:tab w:val="left" w:pos="6412"/>
+                                <w:tab w:val="left" w:pos="7328"/>
+                                <w:tab w:val="left" w:pos="8244"/>
+                                <w:tab w:val="left" w:pos="9160"/>
+                                <w:tab w:val="left" w:pos="10076"/>
+                                <w:tab w:val="left" w:pos="10992"/>
+                                <w:tab w:val="left" w:pos="11908"/>
+                                <w:tab w:val="left" w:pos="12824"/>
+                                <w:tab w:val="left" w:pos="13740"/>
+                                <w:tab w:val="left" w:pos="14656"/>
+                              </w:tabs>
+                              <w:rPr>
+                                <w:rFonts w:ascii="Consolas" w:eastAsia="Times New Roman" w:hAnsi="Consolas" w:cs="Consolas"/>
+                                <w:color w:val="24292E"/>
+                                <w:sz w:val="20"/>
+                                <w:szCs w:val="20"/>
+                              </w:rPr>
+                            </w:pPr>
+                            <w:r>
+                              <w:rPr>
+                                <w:rFonts w:ascii="Consolas" w:eastAsia="Times New Roman" w:hAnsi="Consolas" w:cs="Consolas"/>
+                                <w:color w:val="24292E"/>
+                                <w:sz w:val="20"/>
+                                <w:szCs w:val="20"/>
+                              </w:rPr>
+                              <w:t>{</w:t>
+                            </w:r>
+                          </w:p>
+                          <w:p>
+                            <w:pPr>
+                              <w:shd w:val="clear" w:color="auto" w:fill="F6F8FA"/>
+                              <w:tabs>
+                                <w:tab w:val="left" w:pos="916"/>
+                                <w:tab w:val="left" w:pos="1832"/>
+                                <w:tab w:val="left" w:pos="2748"/>
+                                <w:tab w:val="left" w:pos="3664"/>
+                                <w:tab w:val="left" w:pos="4580"/>
+                                <w:tab w:val="left" w:pos="5496"/>
+                                <w:tab w:val="left" w:pos="6412"/>
+                                <w:tab w:val="left" w:pos="7328"/>
+                                <w:tab w:val="left" w:pos="8244"/>
+                                <w:tab w:val="left" w:pos="9160"/>
+                                <w:tab w:val="left" w:pos="10076"/>
+                                <w:tab w:val="left" w:pos="10992"/>
+                                <w:tab w:val="left" w:pos="11908"/>
+                                <w:tab w:val="left" w:pos="12824"/>
+                                <w:tab w:val="left" w:pos="13740"/>
+                                <w:tab w:val="left" w:pos="14656"/>
+                              </w:tabs>
+                              <w:rPr>
+                                <w:rFonts w:ascii="Consolas" w:hAnsi="Consolas" w:cs="Consolas"/>
+                                <w:color w:val="24292E"/>
+                                <w:sz w:val="20"/>
+                                <w:szCs w:val="20"/>
+                              </w:rPr>
+                            </w:pPr>
+                            <w:r>
+                              <w:rPr>
+                                <w:rFonts w:ascii="Consolas" w:eastAsia="Times New Roman" w:hAnsi="Consolas" w:cs="Consolas"/>
+                                <w:color w:val="24292E"/>
+                                <w:sz w:val="20"/>
+                                <w:szCs w:val="20"/>
+                              </w:rPr>
+                              <w:t xml:space="preserve">    </w:t>
+                            </w:r>
+                            <w:r>
+                              <w:rPr>
+                                <w:rFonts w:ascii="Consolas" w:eastAsia="Times New Roman" w:hAnsi="Consolas" w:cs="Consolas"/>
+                                <w:color w:val="032F62"/>
+                                <w:sz w:val="20"/>
+                                <w:szCs w:val="20"/>
+                              </w:rPr>
+                              <w:t>"</w:t>
+                            </w:r>
+                            <w:r>
+                              <w:rPr>
+                                <w:rFonts w:ascii="Consolas" w:eastAsia="Times New Roman" w:hAnsi="Consolas" w:cs="Consolas"/>
+                                <w:color w:val="032F62"/>
+                                <w:sz w:val="20"/>
+                                <w:szCs w:val="20"/>
+                              </w:rPr>
+                              <w:t>result</w:t>
+                            </w:r>
+                            <w:r>
+                              <w:rPr>
+                                <w:rFonts w:ascii="Consolas" w:eastAsia="Times New Roman" w:hAnsi="Consolas" w:cs="Consolas"/>
+                                <w:color w:val="032F62"/>
+                                <w:sz w:val="20"/>
+                                <w:szCs w:val="20"/>
+                              </w:rPr>
+                              <w:t>"</w:t>
+                            </w:r>
+                            <w:r>
+                              <w:rPr>
+                                <w:rFonts w:ascii="Consolas" w:eastAsia="Times New Roman" w:hAnsi="Consolas" w:cs="Consolas"/>
+                                <w:color w:val="032F62"/>
+                                <w:sz w:val="20"/>
+                                <w:szCs w:val="20"/>
+                              </w:rPr>
+                              <w:t xml:space="preserve">: </w:t>
+                            </w:r>
+                            <w:r>
+                              <w:rPr>
+                                <w:rFonts w:ascii="Consolas" w:eastAsia="Times New Roman" w:hAnsi="Consolas" w:cs="Consolas"/>
+                                <w:color w:val="032F62"/>
+                                <w:sz w:val="20"/>
+                                <w:szCs w:val="20"/>
+                              </w:rPr>
+                              <w:t>"</w:t>
+                            </w:r>
+                            <w:r>
+                              <w:rPr>
+                                <w:rFonts w:ascii="Consolas" w:eastAsia="Times New Roman" w:hAnsi="Consolas" w:cs="Consolas"/>
+                                <w:color w:val="032F62"/>
+                                <w:sz w:val="20"/>
+                                <w:szCs w:val="20"/>
+                              </w:rPr>
+                              <w:t>fail</w:t>
+                            </w:r>
+                            <w:r>
+                              <w:rPr>
+                                <w:rFonts w:ascii="Consolas" w:eastAsia="Times New Roman" w:hAnsi="Consolas" w:cs="Consolas"/>
+                                <w:color w:val="032F62"/>
+                                <w:sz w:val="20"/>
+                                <w:szCs w:val="20"/>
+                              </w:rPr>
+                              <w:t>"</w:t>
+                            </w:r>
+                          </w:p>
+                          <w:p>
+                            <w:pPr>
+                              <w:shd w:val="clear" w:color="auto" w:fill="F6F8FA"/>
+                              <w:tabs>
+                                <w:tab w:val="left" w:pos="916"/>
+                                <w:tab w:val="left" w:pos="1832"/>
+                                <w:tab w:val="left" w:pos="2748"/>
+                                <w:tab w:val="left" w:pos="3664"/>
+                                <w:tab w:val="left" w:pos="4580"/>
+                                <w:tab w:val="left" w:pos="5496"/>
+                                <w:tab w:val="left" w:pos="6412"/>
+                                <w:tab w:val="left" w:pos="7328"/>
+                                <w:tab w:val="left" w:pos="8244"/>
+                                <w:tab w:val="left" w:pos="9160"/>
+                                <w:tab w:val="left" w:pos="10076"/>
+                                <w:tab w:val="left" w:pos="10992"/>
+                                <w:tab w:val="left" w:pos="11908"/>
+                                <w:tab w:val="left" w:pos="12824"/>
+                                <w:tab w:val="left" w:pos="13740"/>
+                                <w:tab w:val="left" w:pos="14656"/>
+                              </w:tabs>
+                              <w:rPr>
+                                <w:rFonts w:ascii="Consolas" w:hAnsi="Consolas" w:cs="Consolas"/>
+                                <w:color w:val="24292E"/>
+                                <w:sz w:val="20"/>
+                                <w:szCs w:val="20"/>
+                              </w:rPr>
+                            </w:pPr>
+                            <w:r>
+                              <w:rPr>
+                                <w:rFonts w:ascii="Consolas" w:eastAsia="Times New Roman" w:hAnsi="Consolas" w:cs="Consolas"/>
+                                <w:color w:val="24292E"/>
+                                <w:sz w:val="20"/>
+                                <w:szCs w:val="20"/>
+                              </w:rPr>
+                              <w:t>}</w:t>
+                            </w:r>
+                          </w:p>
+                        </w:txbxContent>
+                      </wps:txbx>
+                      <wps:bodyPr rot="0" spcFirstLastPara="0" vertOverflow="overflow" horzOverflow="overflow" vert="horz" wrap="square" lIns="91440" tIns="45720" rIns="91440" bIns="45720" numCol="1" spcCol="0" rtlCol="0" fromWordArt="0" anchor="t" anchorCtr="0" forceAA="0" compatLnSpc="1">
+                        <a:prstTxWarp prst="textNoShape">
+                          <a:avLst/>
+                        </a:prstTxWarp>
+                        <a:noAutofit/>
+                      </wps:bodyPr>
+                    </wps:wsp>
+                  </a:graphicData>
+                </a:graphic>
+                <wp14:sizeRelV relativeFrom="margin">
+                  <wp14:pctHeight>0</wp14:pctHeight>
+                </wp14:sizeRelV>
+              </wp:anchor>
+            </w:drawing>
+          </mc:Choice>
+          <mc:Fallback>
+            <w:pict>
+              <v:shape w14:anchorId="740ACD83" id="Text Box 4" o:spid="_x0000_s1031" type="#_x0000_t202" style="position:absolute;margin-left:0;margin-top:2.8pt;width:397.45pt;height:109.45pt;z-index:251675648;visibility:visible;mso-wrap-style:square;mso-height-percent:0;mso-wrap-distance-left:9pt;mso-wrap-distance-top:0;mso-wrap-distance-right:9pt;mso-wrap-distance-bottom:0;mso-position-horizontal:left;mso-position-horizontal-relative:margin;mso-position-vertical:absolute;mso-position-vertical-relative:text;mso-height-percent:0;mso-height-relative:margin;v-text-anchor:top" o:gfxdata="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" fillcolor="white [3201]" strokeweight=".5pt">
+                <v:textbox>
+                  <w:txbxContent>
+                    <w:p>
+                      <w:pPr>
+                        <w:shd w:val="clear" w:color="auto" w:fill="F6F8FA"/>
+                        <w:tabs>
+                          <w:tab w:val="left" w:pos="916"/>
+                          <w:tab w:val="left" w:pos="1832"/>
+                          <w:tab w:val="left" w:pos="2748"/>
+                          <w:tab w:val="left" w:pos="3664"/>
+                          <w:tab w:val="left" w:pos="4580"/>
+                          <w:tab w:val="left" w:pos="5496"/>
+                          <w:tab w:val="left" w:pos="6412"/>
+                          <w:tab w:val="left" w:pos="7328"/>
+                          <w:tab w:val="left" w:pos="8244"/>
+                          <w:tab w:val="left" w:pos="9160"/>
+                          <w:tab w:val="left" w:pos="10076"/>
+                          <w:tab w:val="left" w:pos="10992"/>
+                          <w:tab w:val="left" w:pos="11908"/>
+                          <w:tab w:val="left" w:pos="12824"/>
+                          <w:tab w:val="left" w:pos="13740"/>
+                          <w:tab w:val="left" w:pos="14656"/>
+                        </w:tabs>
+                        <w:rPr>
+                          <w:rFonts w:ascii="Consolas" w:eastAsia="Times New Roman" w:hAnsi="Consolas" w:cs="Consolas"/>
+                          <w:color w:val="24292E"/>
+                          <w:sz w:val="20"/>
+                          <w:szCs w:val="20"/>
+                        </w:rPr>
+                      </w:pPr>
+                      <w:r>
+                        <w:rPr>
+                          <w:rFonts w:ascii="Consolas" w:eastAsia="Times New Roman" w:hAnsi="Consolas" w:cs="Consolas"/>
+                          <w:color w:val="24292E"/>
+                          <w:sz w:val="20"/>
+                          <w:szCs w:val="20"/>
+                        </w:rPr>
+                        <w:t>// return [</w:t>
+                      </w:r>
+                      <w:r>
+                        <w:rPr>
+                          <w:rFonts w:ascii="Consolas" w:eastAsia="Times New Roman" w:hAnsi="Consolas" w:cs="Consolas"/>
+                          <w:color w:val="005CC5"/>
+                          <w:sz w:val="20"/>
+                          <w:szCs w:val="20"/>
+                        </w:rPr>
+                        <w:t>200</w:t>
+                      </w:r>
+                      <w:r>
+                        <w:rPr>
+                          <w:rFonts w:ascii="Consolas" w:eastAsia="Times New Roman" w:hAnsi="Consolas" w:cs="Consolas"/>
+                          <w:color w:val="24292E"/>
+                          <w:sz w:val="20"/>
+                          <w:szCs w:val="20"/>
+                        </w:rPr>
+                        <w:t xml:space="preserve"> </w:t>
+                      </w:r>
+                      <w:r>
+                        <w:rPr>
+                          <w:rFonts w:ascii="Consolas" w:eastAsia="Times New Roman" w:hAnsi="Consolas" w:cs="Consolas"/>
+                          <w:color w:val="FAFBFC"/>
+                          <w:sz w:val="20"/>
+                          <w:szCs w:val="20"/>
+                          <w:shd w:val="clear" w:color="auto" w:fill="B31D28"/>
+                        </w:rPr>
+                        <w:t>ok</w:t>
+                      </w:r>
+                      <w:r>
+                        <w:rPr>
+                          <w:rFonts w:ascii="Consolas" w:eastAsia="Times New Roman" w:hAnsi="Consolas" w:cs="Consolas"/>
+                          <w:color w:val="24292E"/>
+                          <w:sz w:val="20"/>
+                          <w:szCs w:val="20"/>
+                        </w:rPr>
+                        <w:t>]</w:t>
+                      </w:r>
+                    </w:p>
+                    <w:p>
+                      <w:pPr>
+                        <w:shd w:val="clear" w:color="auto" w:fill="F6F8FA"/>
+                        <w:tabs>
+                          <w:tab w:val="left" w:pos="916"/>
+                          <w:tab w:val="left" w:pos="1832"/>
+                          <w:tab w:val="left" w:pos="2748"/>
+                          <w:tab w:val="left" w:pos="3664"/>
+                          <w:tab w:val="left" w:pos="4580"/>
+                          <w:tab w:val="left" w:pos="5496"/>
+                          <w:tab w:val="left" w:pos="6412"/>
+                          <w:tab w:val="left" w:pos="7328"/>
+                          <w:tab w:val="left" w:pos="8244"/>
+                          <w:tab w:val="left" w:pos="9160"/>
+                          <w:tab w:val="left" w:pos="10076"/>
+                          <w:tab w:val="left" w:pos="10992"/>
+                          <w:tab w:val="left" w:pos="11908"/>
+                          <w:tab w:val="left" w:pos="12824"/>
+                          <w:tab w:val="left" w:pos="13740"/>
+                          <w:tab w:val="left" w:pos="14656"/>
+                        </w:tabs>
+                        <w:rPr>
+                          <w:rFonts w:ascii="Consolas" w:eastAsia="Times New Roman" w:hAnsi="Consolas" w:cs="Consolas"/>
+                          <w:color w:val="24292E"/>
+                          <w:sz w:val="20"/>
+                          <w:szCs w:val="20"/>
+                        </w:rPr>
+                      </w:pPr>
+                      <w:r>
+                        <w:rPr>
+                          <w:rFonts w:ascii="Consolas" w:eastAsia="Times New Roman" w:hAnsi="Consolas" w:cs="Consolas"/>
+                          <w:color w:val="24292E"/>
+                          <w:sz w:val="20"/>
+                          <w:szCs w:val="20"/>
+                        </w:rPr>
+                        <w:t>{</w:t>
+                      </w:r>
+                    </w:p>
+                    <w:p>
+                      <w:pPr>
+                        <w:shd w:val="clear" w:color="auto" w:fill="F6F8FA"/>
+                        <w:tabs>
+                          <w:tab w:val="left" w:pos="916"/>
+                          <w:tab w:val="left" w:pos="1832"/>
+                          <w:tab w:val="left" w:pos="2748"/>
+                          <w:tab w:val="left" w:pos="3664"/>
+                          <w:tab w:val="left" w:pos="4580"/>
+                          <w:tab w:val="left" w:pos="5496"/>
+                          <w:tab w:val="left" w:pos="6412"/>
+                          <w:tab w:val="left" w:pos="7328"/>
+                          <w:tab w:val="left" w:pos="8244"/>
+                          <w:tab w:val="left" w:pos="9160"/>
+                          <w:tab w:val="left" w:pos="10076"/>
+                          <w:tab w:val="left" w:pos="10992"/>
+                          <w:tab w:val="left" w:pos="11908"/>
+                          <w:tab w:val="left" w:pos="12824"/>
+                          <w:tab w:val="left" w:pos="13740"/>
+                          <w:tab w:val="left" w:pos="14656"/>
+                        </w:tabs>
+                        <w:rPr>
+                          <w:rFonts w:ascii="Consolas" w:hAnsi="Consolas" w:cs="Consolas"/>
+                          <w:color w:val="24292E"/>
+                          <w:sz w:val="20"/>
+                          <w:szCs w:val="20"/>
+                        </w:rPr>
+                      </w:pPr>
+                      <w:r>
+                        <w:rPr>
+                          <w:rFonts w:ascii="Consolas" w:eastAsia="Times New Roman" w:hAnsi="Consolas" w:cs="Consolas"/>
+                          <w:color w:val="24292E"/>
+                          <w:sz w:val="20"/>
+                          <w:szCs w:val="20"/>
+                        </w:rPr>
+                        <w:t xml:space="preserve">    </w:t>
+                      </w:r>
+                      <w:r>
+                        <w:rPr>
+                          <w:rFonts w:ascii="Consolas" w:eastAsia="Times New Roman" w:hAnsi="Consolas" w:cs="Consolas"/>
+                          <w:color w:val="032F62"/>
+                          <w:sz w:val="20"/>
+                          <w:szCs w:val="20"/>
+                        </w:rPr>
+                        <w:t>"</w:t>
+                      </w:r>
+                      <w:r>
+                        <w:rPr>
+                          <w:rFonts w:ascii="Consolas" w:eastAsia="Times New Roman" w:hAnsi="Consolas" w:cs="Consolas"/>
+                          <w:color w:val="032F62"/>
+                          <w:sz w:val="20"/>
+                          <w:szCs w:val="20"/>
+                        </w:rPr>
+                        <w:t>result</w:t>
+                      </w:r>
+                      <w:r>
+                        <w:rPr>
+                          <w:rFonts w:ascii="Consolas" w:eastAsia="Times New Roman" w:hAnsi="Consolas" w:cs="Consolas"/>
+                          <w:color w:val="032F62"/>
+                          <w:sz w:val="20"/>
+                          <w:szCs w:val="20"/>
+                        </w:rPr>
+                        <w:t>"</w:t>
+                      </w:r>
+                      <w:r>
+                        <w:rPr>
+                          <w:rFonts w:ascii="Consolas" w:eastAsia="Times New Roman" w:hAnsi="Consolas" w:cs="Consolas"/>
+                          <w:color w:val="032F62"/>
+                          <w:sz w:val="20"/>
+                          <w:szCs w:val="20"/>
+                        </w:rPr>
+                        <w:t xml:space="preserve">: </w:t>
+                      </w:r>
+                      <w:r>
+                        <w:rPr>
+                          <w:rFonts w:ascii="Consolas" w:eastAsia="Times New Roman" w:hAnsi="Consolas" w:cs="Consolas"/>
+                          <w:color w:val="032F62"/>
+                          <w:sz w:val="20"/>
+                          <w:szCs w:val="20"/>
+                        </w:rPr>
+                        <w:t>"</w:t>
+                      </w:r>
+                      <w:r>
+                        <w:rPr>
+                          <w:rFonts w:ascii="Consolas" w:eastAsia="Times New Roman" w:hAnsi="Consolas" w:cs="Consolas"/>
+                          <w:color w:val="032F62"/>
+                          <w:sz w:val="20"/>
+                          <w:szCs w:val="20"/>
+                        </w:rPr>
+                        <w:t>success</w:t>
+                      </w:r>
+                      <w:r>
+                        <w:rPr>
+                          <w:rFonts w:ascii="Consolas" w:eastAsia="Times New Roman" w:hAnsi="Consolas" w:cs="Consolas"/>
+                          <w:color w:val="032F62"/>
+                          <w:sz w:val="20"/>
+                          <w:szCs w:val="20"/>
+                        </w:rPr>
+                        <w:t>"</w:t>
+                      </w:r>
+                    </w:p>
+                    <w:p>
+                      <w:pPr>
+                        <w:shd w:val="clear" w:color="auto" w:fill="F6F8FA"/>
+                        <w:tabs>
+                          <w:tab w:val="left" w:pos="916"/>
+                          <w:tab w:val="left" w:pos="1832"/>
+                          <w:tab w:val="left" w:pos="2748"/>
+                          <w:tab w:val="left" w:pos="3664"/>
+                          <w:tab w:val="left" w:pos="4580"/>
+                          <w:tab w:val="left" w:pos="5496"/>
+                          <w:tab w:val="left" w:pos="6412"/>
+                          <w:tab w:val="left" w:pos="7328"/>
+                          <w:tab w:val="left" w:pos="8244"/>
+                          <w:tab w:val="left" w:pos="9160"/>
+                          <w:tab w:val="left" w:pos="10076"/>
+                          <w:tab w:val="left" w:pos="10992"/>
+                          <w:tab w:val="left" w:pos="11908"/>
+                          <w:tab w:val="left" w:pos="12824"/>
+                          <w:tab w:val="left" w:pos="13740"/>
+                          <w:tab w:val="left" w:pos="14656"/>
+                        </w:tabs>
+                        <w:rPr>
+                          <w:rFonts w:ascii="Consolas" w:hAnsi="Consolas" w:cs="Consolas"/>
+                          <w:color w:val="24292E"/>
+                          <w:sz w:val="20"/>
+                          <w:szCs w:val="20"/>
+                        </w:rPr>
+                      </w:pPr>
+                      <w:r>
+                        <w:rPr>
+                          <w:rFonts w:ascii="Consolas" w:eastAsia="Times New Roman" w:hAnsi="Consolas" w:cs="Consolas"/>
+                          <w:color w:val="24292E"/>
+                          <w:sz w:val="20"/>
+                          <w:szCs w:val="20"/>
+                        </w:rPr>
+                        <w:t>}</w:t>
+                      </w:r>
+                    </w:p>
+                    <w:p>
+                      <w:pPr>
+                        <w:shd w:val="clear" w:color="auto" w:fill="F6F8FA"/>
+                        <w:tabs>
+                          <w:tab w:val="left" w:pos="916"/>
+                          <w:tab w:val="left" w:pos="1832"/>
+                          <w:tab w:val="left" w:pos="2748"/>
+                          <w:tab w:val="left" w:pos="3664"/>
+                          <w:tab w:val="left" w:pos="4580"/>
+                          <w:tab w:val="left" w:pos="5496"/>
+                          <w:tab w:val="left" w:pos="6412"/>
+                          <w:tab w:val="left" w:pos="7328"/>
+                          <w:tab w:val="left" w:pos="8244"/>
+                          <w:tab w:val="left" w:pos="9160"/>
+                          <w:tab w:val="left" w:pos="10076"/>
+                          <w:tab w:val="left" w:pos="10992"/>
+                          <w:tab w:val="left" w:pos="11908"/>
+                          <w:tab w:val="left" w:pos="12824"/>
+                          <w:tab w:val="left" w:pos="13740"/>
+                          <w:tab w:val="left" w:pos="14656"/>
+                        </w:tabs>
+                        <w:rPr>
+                          <w:rFonts w:ascii="Consolas" w:eastAsia="Times New Roman" w:hAnsi="Consolas" w:cs="Consolas"/>
+                          <w:color w:val="24292E"/>
+                          <w:sz w:val="20"/>
+                          <w:szCs w:val="20"/>
+                        </w:rPr>
+                      </w:pPr>
+                      <w:r>
+                        <w:rPr>
+                          <w:rFonts w:ascii="Consolas" w:eastAsia="Times New Roman" w:hAnsi="Consolas" w:cs="Consolas"/>
+                          <w:color w:val="24292E"/>
+                          <w:sz w:val="20"/>
+                          <w:szCs w:val="20"/>
+                        </w:rPr>
+                        <w:t>// return [</w:t>
+                      </w:r>
+                      <w:r>
+                        <w:rPr>
+                          <w:rFonts w:ascii="Consolas" w:eastAsia="Times New Roman" w:hAnsi="Consolas" w:cs="Consolas"/>
+                          <w:color w:val="005CC5"/>
+                          <w:sz w:val="20"/>
+                          <w:szCs w:val="20"/>
+                        </w:rPr>
+                        <w:t>400</w:t>
+                      </w:r>
+                      <w:r>
+                        <w:rPr>
+                          <w:rFonts w:ascii="Consolas" w:eastAsia="Times New Roman" w:hAnsi="Consolas" w:cs="Consolas"/>
+                          <w:color w:val="24292E"/>
+                          <w:sz w:val="20"/>
+                          <w:szCs w:val="20"/>
+                        </w:rPr>
+                        <w:t xml:space="preserve"> </w:t>
+                      </w:r>
+                      <w:r>
+                        <w:rPr>
+                          <w:rFonts w:ascii="Consolas" w:eastAsia="Times New Roman" w:hAnsi="Consolas" w:cs="Consolas"/>
+                          <w:color w:val="FAFBFC"/>
+                          <w:sz w:val="20"/>
+                          <w:szCs w:val="20"/>
+                          <w:shd w:val="clear" w:color="auto" w:fill="B31D28"/>
+                        </w:rPr>
+                        <w:t>fail</w:t>
+                      </w:r>
+                      <w:r>
+                        <w:rPr>
+                          <w:rFonts w:ascii="Consolas" w:eastAsia="Times New Roman" w:hAnsi="Consolas" w:cs="Consolas"/>
+                          <w:color w:val="24292E"/>
+                          <w:sz w:val="20"/>
+                          <w:szCs w:val="20"/>
+                        </w:rPr>
+                        <w:t>]</w:t>
+                      </w:r>
+                    </w:p>
+                    <w:p>
+                      <w:pPr>
+                        <w:shd w:val="clear" w:color="auto" w:fill="F6F8FA"/>
+                        <w:tabs>
+                          <w:tab w:val="left" w:pos="916"/>
+                          <w:tab w:val="left" w:pos="1832"/>
+                          <w:tab w:val="left" w:pos="2748"/>
+                          <w:tab w:val="left" w:pos="3664"/>
+                          <w:tab w:val="left" w:pos="4580"/>
+                          <w:tab w:val="left" w:pos="5496"/>
+                          <w:tab w:val="left" w:pos="6412"/>
+                          <w:tab w:val="left" w:pos="7328"/>
+                          <w:tab w:val="left" w:pos="8244"/>
+                          <w:tab w:val="left" w:pos="9160"/>
+                          <w:tab w:val="left" w:pos="10076"/>
+                          <w:tab w:val="left" w:pos="10992"/>
+                          <w:tab w:val="left" w:pos="11908"/>
+                          <w:tab w:val="left" w:pos="12824"/>
+                          <w:tab w:val="left" w:pos="13740"/>
+                          <w:tab w:val="left" w:pos="14656"/>
+                        </w:tabs>
+                        <w:rPr>
+                          <w:rFonts w:ascii="Consolas" w:eastAsia="Times New Roman" w:hAnsi="Consolas" w:cs="Consolas"/>
+                          <w:color w:val="24292E"/>
+                          <w:sz w:val="20"/>
+                          <w:szCs w:val="20"/>
+                        </w:rPr>
+                      </w:pPr>
+                      <w:r>
+                        <w:rPr>
+                          <w:rFonts w:ascii="Consolas" w:eastAsia="Times New Roman" w:hAnsi="Consolas" w:cs="Consolas"/>
+                          <w:color w:val="24292E"/>
+                          <w:sz w:val="20"/>
+                          <w:szCs w:val="20"/>
+                        </w:rPr>
+                        <w:t>{</w:t>
+                      </w:r>
+                    </w:p>
+                    <w:p>
+                      <w:pPr>
+                        <w:shd w:val="clear" w:color="auto" w:fill="F6F8FA"/>
+                        <w:tabs>
+                          <w:tab w:val="left" w:pos="916"/>
+                          <w:tab w:val="left" w:pos="1832"/>
+                          <w:tab w:val="left" w:pos="2748"/>
+                          <w:tab w:val="left" w:pos="3664"/>
+                          <w:tab w:val="left" w:pos="4580"/>
+                          <w:tab w:val="left" w:pos="5496"/>
+                          <w:tab w:val="left" w:pos="6412"/>
+                          <w:tab w:val="left" w:pos="7328"/>
+                          <w:tab w:val="left" w:pos="8244"/>
+                          <w:tab w:val="left" w:pos="9160"/>
+                          <w:tab w:val="left" w:pos="10076"/>
+                          <w:tab w:val="left" w:pos="10992"/>
+                          <w:tab w:val="left" w:pos="11908"/>
+                          <w:tab w:val="left" w:pos="12824"/>
+                          <w:tab w:val="left" w:pos="13740"/>
+                          <w:tab w:val="left" w:pos="14656"/>
+                        </w:tabs>
+                        <w:rPr>
+                          <w:rFonts w:ascii="Consolas" w:hAnsi="Consolas" w:cs="Consolas"/>
+                          <w:color w:val="24292E"/>
+                          <w:sz w:val="20"/>
+                          <w:szCs w:val="20"/>
+                        </w:rPr>
+                      </w:pPr>
+                      <w:r>
+                        <w:rPr>
+                          <w:rFonts w:ascii="Consolas" w:eastAsia="Times New Roman" w:hAnsi="Consolas" w:cs="Consolas"/>
+                          <w:color w:val="24292E"/>
+                          <w:sz w:val="20"/>
+                          <w:szCs w:val="20"/>
+                        </w:rPr>
+                        <w:t xml:space="preserve">    </w:t>
+                      </w:r>
+                      <w:r>
+                        <w:rPr>
+                          <w:rFonts w:ascii="Consolas" w:eastAsia="Times New Roman" w:hAnsi="Consolas" w:cs="Consolas"/>
+                          <w:color w:val="032F62"/>
+                          <w:sz w:val="20"/>
+                          <w:szCs w:val="20"/>
+                        </w:rPr>
+                        <w:t>"</w:t>
+                      </w:r>
+                      <w:r>
+                        <w:rPr>
+                          <w:rFonts w:ascii="Consolas" w:eastAsia="Times New Roman" w:hAnsi="Consolas" w:cs="Consolas"/>
+                          <w:color w:val="032F62"/>
+                          <w:sz w:val="20"/>
+                          <w:szCs w:val="20"/>
+                        </w:rPr>
+                        <w:t>result</w:t>
+                      </w:r>
+                      <w:r>
+                        <w:rPr>
+                          <w:rFonts w:ascii="Consolas" w:eastAsia="Times New Roman" w:hAnsi="Consolas" w:cs="Consolas"/>
+                          <w:color w:val="032F62"/>
+                          <w:sz w:val="20"/>
+                          <w:szCs w:val="20"/>
+                        </w:rPr>
+                        <w:t>"</w:t>
+                      </w:r>
+                      <w:r>
+                        <w:rPr>
+                          <w:rFonts w:ascii="Consolas" w:eastAsia="Times New Roman" w:hAnsi="Consolas" w:cs="Consolas"/>
+                          <w:color w:val="032F62"/>
+                          <w:sz w:val="20"/>
+                          <w:szCs w:val="20"/>
+                        </w:rPr>
+                        <w:t xml:space="preserve">: </w:t>
+                      </w:r>
+                      <w:r>
+                        <w:rPr>
+                          <w:rFonts w:ascii="Consolas" w:eastAsia="Times New Roman" w:hAnsi="Consolas" w:cs="Consolas"/>
+                          <w:color w:val="032F62"/>
+                          <w:sz w:val="20"/>
+                          <w:szCs w:val="20"/>
+                        </w:rPr>
+                        <w:t>"</w:t>
+                      </w:r>
+                      <w:r>
+                        <w:rPr>
+                          <w:rFonts w:ascii="Consolas" w:eastAsia="Times New Roman" w:hAnsi="Consolas" w:cs="Consolas"/>
+                          <w:color w:val="032F62"/>
+                          <w:sz w:val="20"/>
+                          <w:szCs w:val="20"/>
+                        </w:rPr>
+                        <w:t>fail</w:t>
+                      </w:r>
+                      <w:r>
+                        <w:rPr>
+                          <w:rFonts w:ascii="Consolas" w:eastAsia="Times New Roman" w:hAnsi="Consolas" w:cs="Consolas"/>
+                          <w:color w:val="032F62"/>
+                          <w:sz w:val="20"/>
+                          <w:szCs w:val="20"/>
+                        </w:rPr>
+                        <w:t>"</w:t>
+                      </w:r>
+                    </w:p>
+                    <w:p>
+                      <w:pPr>
+                        <w:shd w:val="clear" w:color="auto" w:fill="F6F8FA"/>
+                        <w:tabs>
+                          <w:tab w:val="left" w:pos="916"/>
+                          <w:tab w:val="left" w:pos="1832"/>
+                          <w:tab w:val="left" w:pos="2748"/>
+                          <w:tab w:val="left" w:pos="3664"/>
+                          <w:tab w:val="left" w:pos="4580"/>
+                          <w:tab w:val="left" w:pos="5496"/>
+                          <w:tab w:val="left" w:pos="6412"/>
+                          <w:tab w:val="left" w:pos="7328"/>
+                          <w:tab w:val="left" w:pos="8244"/>
+                          <w:tab w:val="left" w:pos="9160"/>
+                          <w:tab w:val="left" w:pos="10076"/>
+                          <w:tab w:val="left" w:pos="10992"/>
+                          <w:tab w:val="left" w:pos="11908"/>
+                          <w:tab w:val="left" w:pos="12824"/>
+                          <w:tab w:val="left" w:pos="13740"/>
+                          <w:tab w:val="left" w:pos="14656"/>
+                        </w:tabs>
+                        <w:rPr>
+                          <w:rFonts w:ascii="Consolas" w:hAnsi="Consolas" w:cs="Consolas"/>
+                          <w:color w:val="24292E"/>
+                          <w:sz w:val="20"/>
+                          <w:szCs w:val="20"/>
+                        </w:rPr>
+                      </w:pPr>
+                      <w:r>
+                        <w:rPr>
+                          <w:rFonts w:ascii="Consolas" w:eastAsia="Times New Roman" w:hAnsi="Consolas" w:cs="Consolas"/>
+                          <w:color w:val="24292E"/>
+                          <w:sz w:val="20"/>
+                          <w:szCs w:val="20"/>
+                        </w:rPr>
+                        <w:t>}</w:t>
+                      </w:r>
+                    </w:p>
+                  </w:txbxContent>
+                </v:textbox>
+                <w10:wrap anchorx="margin"/>
+              </v:shape>
+            </w:pict>
+          </mc:Fallback>
+        </mc:AlternateContent>
+      </w:r>
+    </w:p>
+    <w:p>
+      <w:pPr>
+        <w:rPr>
+          <w:rFonts w:ascii="Gulim" w:eastAsia="Gulim" w:hAnsi="Gulim" w:cstheme="minorHAnsi"/>
+          <w:sz w:val="28"/>
+          <w:szCs w:val="28"/>
+        </w:rPr>
+      </w:pPr>
+    </w:p>
+    <w:p>
+      <w:pPr>
+        <w:rPr>
+          <w:rFonts w:ascii="Gulim" w:eastAsia="Gulim" w:hAnsi="Gulim" w:cstheme="minorHAnsi"/>
+          <w:sz w:val="28"/>
+          <w:szCs w:val="28"/>
+        </w:rPr>
+      </w:pPr>
+    </w:p>
+    <w:p>
+      <w:pPr>
+        <w:rPr>
+          <w:rFonts w:ascii="Gulim" w:eastAsia="Gulim" w:hAnsi="Gulim" w:cstheme="minorHAnsi"/>
+          <w:sz w:val="28"/>
+          <w:szCs w:val="28"/>
+        </w:rPr>
+      </w:pPr>
+    </w:p>
+    <w:p>
+      <w:pPr>
+        <w:rPr>
+          <w:rFonts w:ascii="Gulim" w:eastAsia="Gulim" w:hAnsi="Gulim" w:cstheme="minorHAnsi"/>
+          <w:sz w:val="28"/>
+          <w:szCs w:val="28"/>
+        </w:rPr>
+      </w:pPr>
+    </w:p>
+    <w:p>
+      <w:pPr>
+        <w:rPr>
+          <w:rFonts w:ascii="Gulim" w:eastAsia="Gulim" w:hAnsi="Gulim" w:cstheme="minorHAnsi"/>
+          <w:sz w:val="28"/>
+          <w:szCs w:val="28"/>
+        </w:rPr>
+      </w:pPr>
+    </w:p>
+    <w:p>
+      <w:pPr>
+        <w:rPr>
+          <w:rFonts w:ascii="Gulim" w:eastAsia="Gulim" w:hAnsi="Gulim" w:cstheme="minorHAnsi"/>
+          <w:sz w:val="32"/>
+          <w:szCs w:val="32"/>
+        </w:rPr>
+      </w:pPr>
+    </w:p>
+    <w:p>
+      <w:pPr>
+        <w:rPr>
+          <w:rFonts w:ascii="Gulim" w:eastAsia="Gulim" w:hAnsi="Gulim" w:cstheme="minorHAnsi" w:hint="eastAsia"/>
+          <w:b/>
+          <w:bCs/>
+          <w:sz w:val="32"/>
+          <w:szCs w:val="32"/>
+        </w:rPr>
+      </w:pPr>
+      <w:r>
+        <w:rPr>
+          <w:rFonts w:ascii="Gulim" w:eastAsia="Gulim" w:hAnsi="Gulim" w:cstheme="minorHAnsi"/>
+          <w:b/>
+          <w:bCs/>
+          <w:sz w:val="32"/>
+          <w:szCs w:val="32"/>
+        </w:rPr>
+        <w:t>6</w:t>
+      </w:r>
+      <w:r>
+        <w:rPr>
+          <w:rFonts w:ascii="Gulim" w:eastAsia="Gulim" w:hAnsi="Gulim" w:cstheme="minorHAnsi"/>
+          <w:b/>
+          <w:bCs/>
+          <w:sz w:val="32"/>
+          <w:szCs w:val="32"/>
+        </w:rPr>
+        <w:t>-2</w:t>
+      </w:r>
+      <w:r>
+        <w:rPr>
+          <w:rFonts w:ascii="Gulim" w:eastAsia="Gulim" w:hAnsi="Gulim" w:cstheme="minorHAnsi"/>
+          <w:b/>
+          <w:bCs/>
+          <w:sz w:val="32"/>
+          <w:szCs w:val="32"/>
+        </w:rPr>
+        <w:t xml:space="preserve">. </w:t>
+      </w:r>
+      <w:r>
+        <w:rPr>
+          <w:rFonts w:ascii="Gulim" w:eastAsia="Gulim" w:hAnsi="Gulim" w:cstheme="minorHAnsi" w:hint="eastAsia"/>
+          <w:b/>
+          <w:bCs/>
+          <w:sz w:val="32"/>
+          <w:szCs w:val="32"/>
+        </w:rPr>
+        <w:t xml:space="preserve"> </w:t>
+      </w:r>
+      <w:r>
+        <w:rPr>
+          <w:rFonts w:ascii="Gulim" w:eastAsia="Gulim" w:hAnsi="Gulim" w:cstheme="minorHAnsi"/>
+          <w:b/>
+          <w:bCs/>
+          <w:sz w:val="32"/>
+          <w:szCs w:val="32"/>
+        </w:rPr>
+        <w:t>temp</w:t>
+      </w:r>
+      <w:r>
+        <w:rPr>
+          <w:rFonts w:ascii="Gulim" w:eastAsia="Gulim" w:hAnsi="Gulim" w:cstheme="minorHAnsi" w:hint="eastAsia"/>
+          <w:b/>
+          <w:bCs/>
+          <w:sz w:val="32"/>
+          <w:szCs w:val="32"/>
+        </w:rPr>
+        <w:t>메시지</w:t>
+      </w:r>
+      <w:r>
+        <w:rPr>
+          <w:rFonts w:ascii="Gulim" w:eastAsia="Gulim" w:hAnsi="Gulim" w:cstheme="minorHAnsi"/>
+          <w:b/>
+          <w:bCs/>
+          <w:sz w:val="32"/>
+          <w:szCs w:val="32"/>
+        </w:rPr>
+        <w:t xml:space="preserve"> – </w:t>
+      </w:r>
+      <w:r>
+        <w:rPr>
+          <w:rFonts w:ascii="Gulim" w:eastAsia="Gulim" w:hAnsi="Gulim" w:cstheme="minorHAnsi" w:hint="eastAsia"/>
+          <w:b/>
+          <w:bCs/>
+          <w:sz w:val="32"/>
+          <w:szCs w:val="32"/>
+        </w:rPr>
+        <w:t>읽기</w:t>
+      </w:r>
+    </w:p>
+    <w:p>
+      <w:pPr>
+        <w:rPr>
+          <w:rFonts w:ascii="Gulim" w:eastAsia="Gulim" w:hAnsi="Gulim" w:cstheme="minorHAnsi"/>
+          <w:sz w:val="28"/>
+          <w:szCs w:val="28"/>
+        </w:rPr>
+      </w:pPr>
+      <w:r>
+        <w:rPr>
+          <w:rFonts w:ascii="Gulim" w:eastAsia="Gulim" w:hAnsi="Gulim" w:cstheme="minorHAnsi" w:hint="eastAsia"/>
+          <w:sz w:val="28"/>
+          <w:szCs w:val="28"/>
+        </w:rPr>
+        <w:t>[</w:t>
+      </w:r>
+      <w:r>
+        <w:rPr>
+          <w:rFonts w:ascii="Gulim" w:eastAsia="Gulim" w:hAnsi="Gulim" w:cstheme="minorHAnsi"/>
+          <w:sz w:val="28"/>
+          <w:szCs w:val="28"/>
+        </w:rPr>
+        <w:t>GET</w:t>
+      </w:r>
+      <w:r>
+        <w:rPr>
+          <w:rFonts w:ascii="Gulim" w:eastAsia="Gulim" w:hAnsi="Gulim" w:cstheme="minorHAnsi"/>
+          <w:sz w:val="28"/>
+          <w:szCs w:val="28"/>
+        </w:rPr>
+        <w:t>] /</w:t>
+      </w:r>
+      <w:proofErr w:type="spellStart"/>
+      <w:r>
+        <w:rPr>
+          <w:rFonts w:ascii="Gulim" w:eastAsia="Gulim" w:hAnsi="Gulim" w:cstheme="minorHAnsi"/>
+          <w:sz w:val="28"/>
+          <w:szCs w:val="28"/>
+        </w:rPr>
+        <w:t>api</w:t>
+      </w:r>
+      <w:proofErr w:type="spellEnd"/>
+      <w:r>
+        <w:rPr>
+          <w:rFonts w:ascii="Gulim" w:eastAsia="Gulim" w:hAnsi="Gulim" w:cstheme="minorHAnsi"/>
+          <w:sz w:val="28"/>
+          <w:szCs w:val="28"/>
+        </w:rPr>
+        <w:t>/</w:t>
+      </w:r>
+      <w:proofErr w:type="spellStart"/>
+      <w:r>
+        <w:rPr>
+          <w:rFonts w:ascii="Gulim" w:eastAsia="Gulim" w:hAnsi="Gulim" w:cstheme="minorHAnsi"/>
+          <w:sz w:val="28"/>
+          <w:szCs w:val="28"/>
+        </w:rPr>
+        <w:t>message</w:t>
+      </w:r>
+      <w:r>
+        <w:rPr>
+          <w:rFonts w:ascii="Gulim" w:eastAsia="Gulim" w:hAnsi="Gulim" w:cstheme="minorHAnsi"/>
+          <w:sz w:val="28"/>
+          <w:szCs w:val="28"/>
+        </w:rPr>
+        <w:t>?messageId</w:t>
+      </w:r>
+      <w:proofErr w:type="spellEnd"/>
+      <w:r>
+        <w:rPr>
+          <w:rFonts w:ascii="Gulim" w:eastAsia="Gulim" w:hAnsi="Gulim" w:cstheme="minorHAnsi"/>
+          <w:sz w:val="28"/>
+          <w:szCs w:val="28"/>
+        </w:rPr>
+        <w:t>=&lt;</w:t>
+      </w:r>
+      <w:proofErr w:type="spellStart"/>
+      <w:r>
+        <w:rPr>
+          <w:rFonts w:ascii="Gulim" w:eastAsia="Gulim" w:hAnsi="Gulim" w:cstheme="minorHAnsi"/>
+          <w:sz w:val="28"/>
+          <w:szCs w:val="28"/>
+        </w:rPr>
+        <w:t>messageID</w:t>
+      </w:r>
+      <w:proofErr w:type="spellEnd"/>
+      <w:r>
+        <w:rPr>
+          <w:rFonts w:ascii="Gulim" w:eastAsia="Gulim" w:hAnsi="Gulim" w:cstheme="minorHAnsi"/>
+          <w:sz w:val="28"/>
+          <w:szCs w:val="28"/>
+        </w:rPr>
+        <w:t>&gt;</w:t>
+      </w:r>
+    </w:p>
+    <w:p>
+      <w:pPr>
+        <w:rPr>
+          <w:rFonts w:ascii="Gulim" w:eastAsia="Gulim" w:hAnsi="Gulim" w:cstheme="minorHAnsi"/>
+          <w:sz w:val="28"/>
+          <w:szCs w:val="28"/>
+        </w:rPr>
+      </w:pPr>
+    </w:p>
+    <w:p>
+      <w:pPr>
+        <w:rPr>
+          <w:rFonts w:ascii="Gulim" w:eastAsia="Gulim" w:hAnsi="Gulim" w:cstheme="minorHAnsi"/>
+          <w:b/>
+          <w:sz w:val="28"/>
+          <w:szCs w:val="28"/>
+        </w:rPr>
+      </w:pPr>
+      <w:r>
+        <w:rPr>
+          <w:rFonts w:ascii="Gulim" w:eastAsia="Gulim" w:hAnsi="Gulim" w:cstheme="minorHAnsi"/>
+          <w:b/>
+          <w:sz w:val="28"/>
+          <w:szCs w:val="28"/>
+        </w:rPr>
+        <w:t>Return</w:t>
+      </w:r>
+    </w:p>
+    <w:p>
+      <w:pPr>
+        <w:rPr>
+          <w:rFonts w:ascii="Gulim" w:eastAsia="Gulim" w:hAnsi="Gulim" w:cstheme="minorHAnsi"/>
+          <w:b/>
+          <w:sz w:val="28"/>
+          <w:szCs w:val="28"/>
+        </w:rPr>
+      </w:pPr>
+      <w:r>
+        <w:rPr>
+          <w:rFonts w:ascii="Gulim" w:eastAsia="Gulim" w:hAnsi="Gulim" w:cstheme="minorHAnsi"/>
+          <w:noProof/>
+          <w:sz w:val="28"/>
+          <w:szCs w:val="28"/>
+        </w:rPr>
+        <mc:AlternateContent>
+          <mc:Choice Requires="wps">
+            <w:drawing>
+              <wp:anchor distT="0" distB="0" distL="114300" distR="114300" simplePos="0" relativeHeight="251677696" behindDoc="0" locked="0" layoutInCell="1" allowOverlap="1" wp14:anchorId="43D9F2BA" wp14:editId="1B4198EC">
+                <wp:simplePos x="0" y="0"/>
+                <wp:positionH relativeFrom="margin">
+                  <wp:align>left</wp:align>
+                </wp:positionH>
+                <wp:positionV relativeFrom="paragraph">
+                  <wp:posOffset>35560</wp:posOffset>
+                </wp:positionV>
+                <wp:extent cx="5047861" cy="1390261"/>
+                <wp:effectExtent l="0" t="0" r="6985" b="6985"/>
+                <wp:wrapNone/>
+                <wp:docPr id="7" name="Text Box 7"/>
+                <wp:cNvGraphicFramePr/>
+                <a:graphic xmlns:a="http://schemas.openxmlformats.org/drawingml/2006/main">
+                  <a:graphicData uri="http://schemas.microsoft.com/office/word/2010/wordprocessingShape">
+                    <wps:wsp>
+                      <wps:cNvSpPr txBox="1"/>
+                      <wps:spPr>
+                        <a:xfrm>
+                          <a:off x="0" y="0"/>
+                          <a:ext cx="5047861" cy="1390261"/>
+                        </a:xfrm>
+                        <a:prstGeom prst="rect">
+                          <a:avLst/>
+                        </a:prstGeom>
+                        <a:solidFill>
+                          <a:schemeClr val="lt1"/>
+                        </a:solidFill>
+                        <a:ln w="6350">
+                          <a:solidFill>
+                            <a:prstClr val="black"/>
+                          </a:solidFill>
+                        </a:ln>
+                      </wps:spPr>
+                      <wps:txbx>
+                        <w:txbxContent>
+                          <w:p>
+                            <w:pPr>
+                              <w:shd w:val="clear" w:color="auto" w:fill="F6F8FA"/>
+                              <w:tabs>
+                                <w:tab w:val="left" w:pos="916"/>
+                                <w:tab w:val="left" w:pos="1832"/>
+                                <w:tab w:val="left" w:pos="2748"/>
+                                <w:tab w:val="left" w:pos="3664"/>
+                                <w:tab w:val="left" w:pos="4580"/>
+                                <w:tab w:val="left" w:pos="5496"/>
+                                <w:tab w:val="left" w:pos="6412"/>
+                                <w:tab w:val="left" w:pos="7328"/>
+                                <w:tab w:val="left" w:pos="8244"/>
+                                <w:tab w:val="left" w:pos="9160"/>
+                                <w:tab w:val="left" w:pos="10076"/>
+                                <w:tab w:val="left" w:pos="10992"/>
+                                <w:tab w:val="left" w:pos="11908"/>
+                                <w:tab w:val="left" w:pos="12824"/>
+                                <w:tab w:val="left" w:pos="13740"/>
+                                <w:tab w:val="left" w:pos="14656"/>
+                              </w:tabs>
+                              <w:rPr>
+                                <w:rFonts w:ascii="Consolas" w:eastAsia="Times New Roman" w:hAnsi="Consolas" w:cs="Consolas"/>
+                                <w:color w:val="24292E"/>
+                                <w:sz w:val="20"/>
+                                <w:szCs w:val="20"/>
+                              </w:rPr>
+                            </w:pPr>
+                            <w:r>
+                              <w:rPr>
+                                <w:rFonts w:ascii="Consolas" w:eastAsia="Times New Roman" w:hAnsi="Consolas" w:cs="Consolas"/>
+                                <w:color w:val="24292E"/>
+                                <w:sz w:val="20"/>
+                                <w:szCs w:val="20"/>
+                              </w:rPr>
+                              <w:t>// return [</w:t>
+                            </w:r>
+                            <w:r>
+                              <w:rPr>
+                                <w:rFonts w:ascii="Consolas" w:eastAsia="Times New Roman" w:hAnsi="Consolas" w:cs="Consolas"/>
+                                <w:color w:val="005CC5"/>
+                                <w:sz w:val="20"/>
+                                <w:szCs w:val="20"/>
+                              </w:rPr>
+                              <w:t>200</w:t>
+                            </w:r>
+                            <w:r>
+                              <w:rPr>
+                                <w:rFonts w:ascii="Consolas" w:eastAsia="Times New Roman" w:hAnsi="Consolas" w:cs="Consolas"/>
+                                <w:color w:val="24292E"/>
+                                <w:sz w:val="20"/>
+                                <w:szCs w:val="20"/>
+                              </w:rPr>
+                              <w:t xml:space="preserve"> </w:t>
+                            </w:r>
+                            <w:r>
+                              <w:rPr>
+                                <w:rFonts w:ascii="Consolas" w:eastAsia="Times New Roman" w:hAnsi="Consolas" w:cs="Consolas"/>
+                                <w:color w:val="FAFBFC"/>
+                                <w:sz w:val="20"/>
+                                <w:szCs w:val="20"/>
+                                <w:shd w:val="clear" w:color="auto" w:fill="B31D28"/>
+                              </w:rPr>
+                              <w:t>ok</w:t>
+                            </w:r>
+                            <w:r>
+                              <w:rPr>
+                                <w:rFonts w:ascii="Consolas" w:eastAsia="Times New Roman" w:hAnsi="Consolas" w:cs="Consolas"/>
+                                <w:color w:val="24292E"/>
+                                <w:sz w:val="20"/>
+                                <w:szCs w:val="20"/>
+                              </w:rPr>
+                              <w:t>]</w:t>
+                            </w:r>
+                          </w:p>
+                          <w:p>
+                            <w:pPr>
+                              <w:shd w:val="clear" w:color="auto" w:fill="F6F8FA"/>
+                              <w:tabs>
+                                <w:tab w:val="left" w:pos="916"/>
+                                <w:tab w:val="left" w:pos="1832"/>
+                                <w:tab w:val="left" w:pos="2748"/>
+                                <w:tab w:val="left" w:pos="3664"/>
+                                <w:tab w:val="left" w:pos="4580"/>
+                                <w:tab w:val="left" w:pos="5496"/>
+                                <w:tab w:val="left" w:pos="6412"/>
+                                <w:tab w:val="left" w:pos="7328"/>
+                                <w:tab w:val="left" w:pos="8244"/>
+                                <w:tab w:val="left" w:pos="9160"/>
+                                <w:tab w:val="left" w:pos="10076"/>
+                                <w:tab w:val="left" w:pos="10992"/>
+                                <w:tab w:val="left" w:pos="11908"/>
+                                <w:tab w:val="left" w:pos="12824"/>
+                                <w:tab w:val="left" w:pos="13740"/>
+                                <w:tab w:val="left" w:pos="14656"/>
+                              </w:tabs>
+                              <w:rPr>
+                                <w:rFonts w:ascii="Consolas" w:eastAsia="Times New Roman" w:hAnsi="Consolas" w:cs="Consolas"/>
+                                <w:color w:val="24292E"/>
+                                <w:sz w:val="20"/>
+                                <w:szCs w:val="20"/>
+                              </w:rPr>
+                            </w:pPr>
+                            <w:r>
+                              <w:rPr>
+                                <w:rFonts w:ascii="Consolas" w:eastAsia="Times New Roman" w:hAnsi="Consolas" w:cs="Consolas"/>
+                                <w:color w:val="24292E"/>
+                                <w:sz w:val="20"/>
+                                <w:szCs w:val="20"/>
+                              </w:rPr>
+                              <w:t>{</w:t>
+                            </w:r>
+                          </w:p>
+                          <w:p>
+                            <w:pPr>
+                              <w:shd w:val="clear" w:color="auto" w:fill="F6F8FA"/>
+                              <w:tabs>
+                                <w:tab w:val="left" w:pos="916"/>
+                                <w:tab w:val="left" w:pos="1832"/>
+                                <w:tab w:val="left" w:pos="2748"/>
+                                <w:tab w:val="left" w:pos="3664"/>
+                                <w:tab w:val="left" w:pos="4580"/>
+                                <w:tab w:val="left" w:pos="5496"/>
+                                <w:tab w:val="left" w:pos="6412"/>
+                                <w:tab w:val="left" w:pos="7328"/>
+                                <w:tab w:val="left" w:pos="8244"/>
+                                <w:tab w:val="left" w:pos="9160"/>
+                                <w:tab w:val="left" w:pos="10076"/>
+                                <w:tab w:val="left" w:pos="10992"/>
+                                <w:tab w:val="left" w:pos="11908"/>
+                                <w:tab w:val="left" w:pos="12824"/>
+                                <w:tab w:val="left" w:pos="13740"/>
+                                <w:tab w:val="left" w:pos="14656"/>
+                              </w:tabs>
+                              <w:rPr>
+                                <w:rFonts w:ascii="Consolas" w:eastAsia="Times New Roman" w:hAnsi="Consolas" w:cs="Consolas"/>
+                                <w:color w:val="032F62"/>
+                                <w:sz w:val="20"/>
+                                <w:szCs w:val="20"/>
+                              </w:rPr>
+                            </w:pPr>
+                            <w:r>
+                              <w:rPr>
+                                <w:rFonts w:ascii="Consolas" w:eastAsia="Times New Roman" w:hAnsi="Consolas" w:cs="Consolas"/>
+                                <w:color w:val="24292E"/>
+                                <w:sz w:val="20"/>
+                                <w:szCs w:val="20"/>
+                              </w:rPr>
+                              <w:t xml:space="preserve">    </w:t>
+                            </w:r>
+                            <w:r>
+                              <w:rPr>
+                                <w:rFonts w:ascii="Consolas" w:eastAsia="Times New Roman" w:hAnsi="Consolas" w:cs="Consolas"/>
+                                <w:color w:val="032F62"/>
+                                <w:sz w:val="20"/>
+                                <w:szCs w:val="20"/>
+                              </w:rPr>
+                              <w:t>"</w:t>
+                            </w:r>
+                            <w:r>
+                              <w:rPr>
+                                <w:rFonts w:ascii="Consolas" w:eastAsia="Times New Roman" w:hAnsi="Consolas" w:cs="Consolas"/>
+                                <w:color w:val="032F62"/>
+                                <w:sz w:val="20"/>
+                                <w:szCs w:val="20"/>
+                              </w:rPr>
+                              <w:t>result</w:t>
+                            </w:r>
+                            <w:r>
+                              <w:rPr>
+                                <w:rFonts w:ascii="Consolas" w:eastAsia="Times New Roman" w:hAnsi="Consolas" w:cs="Consolas"/>
+                                <w:color w:val="032F62"/>
+                                <w:sz w:val="20"/>
+                                <w:szCs w:val="20"/>
+                              </w:rPr>
+                              <w:t>"</w:t>
+                            </w:r>
+                            <w:r>
+                              <w:rPr>
+                                <w:rFonts w:ascii="Consolas" w:eastAsia="Times New Roman" w:hAnsi="Consolas" w:cs="Consolas"/>
+                                <w:color w:val="032F62"/>
+                                <w:sz w:val="20"/>
+                                <w:szCs w:val="20"/>
+                              </w:rPr>
+                              <w:t xml:space="preserve">: </w:t>
+                            </w:r>
+                            <w:r>
+                              <w:rPr>
+                                <w:rFonts w:ascii="Consolas" w:eastAsia="Times New Roman" w:hAnsi="Consolas" w:cs="Consolas"/>
+                                <w:color w:val="032F62"/>
+                                <w:sz w:val="20"/>
+                                <w:szCs w:val="20"/>
+                              </w:rPr>
+                              <w:t>"</w:t>
+                            </w:r>
+                            <w:r>
+                              <w:rPr>
+                                <w:rFonts w:ascii="Consolas" w:eastAsia="Times New Roman" w:hAnsi="Consolas" w:cs="Consolas"/>
+                                <w:color w:val="032F62"/>
+                                <w:sz w:val="20"/>
+                                <w:szCs w:val="20"/>
+                              </w:rPr>
+                              <w:t>success</w:t>
+                            </w:r>
+                            <w:r>
+                              <w:rPr>
+                                <w:rFonts w:ascii="Consolas" w:eastAsia="Times New Roman" w:hAnsi="Consolas" w:cs="Consolas"/>
+                                <w:color w:val="032F62"/>
+                                <w:sz w:val="20"/>
+                                <w:szCs w:val="20"/>
+                              </w:rPr>
+                              <w:t>"</w:t>
+                            </w:r>
+                            <w:r>
+                              <w:rPr>
+                                <w:rFonts w:ascii="Consolas" w:eastAsia="Times New Roman" w:hAnsi="Consolas" w:cs="Consolas"/>
+                                <w:color w:val="032F62"/>
+                                <w:sz w:val="20"/>
+                                <w:szCs w:val="20"/>
+                              </w:rPr>
+                              <w:t>,</w:t>
+                            </w:r>
+                          </w:p>
+                          <w:p>
+                            <w:pPr>
+                              <w:shd w:val="clear" w:color="auto" w:fill="F6F8FA"/>
+                              <w:tabs>
+                                <w:tab w:val="left" w:pos="916"/>
+                                <w:tab w:val="left" w:pos="1832"/>
+                                <w:tab w:val="left" w:pos="2748"/>
+                                <w:tab w:val="left" w:pos="3664"/>
+                                <w:tab w:val="left" w:pos="4580"/>
+                                <w:tab w:val="left" w:pos="5496"/>
+                                <w:tab w:val="left" w:pos="6412"/>
+                                <w:tab w:val="left" w:pos="7328"/>
+                                <w:tab w:val="left" w:pos="8244"/>
+                                <w:tab w:val="left" w:pos="9160"/>
+                                <w:tab w:val="left" w:pos="10076"/>
+                                <w:tab w:val="left" w:pos="10992"/>
+                                <w:tab w:val="left" w:pos="11908"/>
+                                <w:tab w:val="left" w:pos="12824"/>
+                                <w:tab w:val="left" w:pos="13740"/>
+                                <w:tab w:val="left" w:pos="14656"/>
+                              </w:tabs>
+                              <w:rPr>
+                                <w:rFonts w:ascii="Consolas" w:eastAsia="Times New Roman" w:hAnsi="Consolas" w:cs="Consolas"/>
+                                <w:color w:val="032F62"/>
+                                <w:sz w:val="20"/>
+                                <w:szCs w:val="20"/>
+                              </w:rPr>
+                            </w:pPr>
+                            <w:r>
+                              <w:rPr>
+                                <w:rFonts w:ascii="Consolas" w:eastAsia="Times New Roman" w:hAnsi="Consolas" w:cs="Consolas"/>
+                                <w:color w:val="032F62"/>
+                                <w:sz w:val="20"/>
+                                <w:szCs w:val="20"/>
+                              </w:rPr>
+                              <w:t xml:space="preserve">    </w:t>
+                            </w:r>
+                            <w:r>
+                              <w:rPr>
+                                <w:rFonts w:ascii="Consolas" w:eastAsia="Times New Roman" w:hAnsi="Consolas" w:cs="Consolas"/>
+                                <w:color w:val="032F62"/>
+                                <w:sz w:val="20"/>
+                                <w:szCs w:val="20"/>
+                              </w:rPr>
+                              <w:t>"</w:t>
+                            </w:r>
+                            <w:r>
+                              <w:rPr>
+                                <w:rFonts w:ascii="Consolas" w:eastAsia="Times New Roman" w:hAnsi="Consolas" w:cs="Consolas"/>
+                                <w:color w:val="032F62"/>
+                                <w:sz w:val="20"/>
+                                <w:szCs w:val="20"/>
+                              </w:rPr>
+                              <w:t>message</w:t>
+                            </w:r>
+                            <w:r>
+                              <w:rPr>
+                                <w:rFonts w:ascii="Consolas" w:eastAsia="Times New Roman" w:hAnsi="Consolas" w:cs="Consolas"/>
+                                <w:color w:val="032F62"/>
+                                <w:sz w:val="20"/>
+                                <w:szCs w:val="20"/>
+                              </w:rPr>
+                              <w:t>"</w:t>
+                            </w:r>
+                            <w:r>
+                              <w:rPr>
+                                <w:rFonts w:ascii="Consolas" w:eastAsia="Times New Roman" w:hAnsi="Consolas" w:cs="Consolas"/>
+                                <w:color w:val="032F62"/>
+                                <w:sz w:val="20"/>
+                                <w:szCs w:val="20"/>
+                              </w:rPr>
+                              <w:t xml:space="preserve">: </w:t>
+                            </w:r>
+                            <w:r>
+                              <w:rPr>
+                                <w:rFonts w:ascii="Consolas" w:eastAsia="Times New Roman" w:hAnsi="Consolas" w:cs="Consolas"/>
+                                <w:color w:val="032F62"/>
+                                <w:sz w:val="20"/>
+                                <w:szCs w:val="20"/>
+                              </w:rPr>
+                              <w:t>"</w:t>
+                            </w:r>
+                            <w:r>
+                              <w:rPr>
+                                <w:rFonts w:ascii="Consolas" w:eastAsia="Times New Roman" w:hAnsi="Consolas" w:cs="Consolas"/>
+                                <w:color w:val="032F62"/>
+                                <w:sz w:val="20"/>
+                                <w:szCs w:val="20"/>
+                              </w:rPr>
+                              <w:t>anouncement1</w:t>
+                            </w:r>
+                            <w:r>
+                              <w:rPr>
+                                <w:rFonts w:ascii="Consolas" w:eastAsia="Times New Roman" w:hAnsi="Consolas" w:cs="Consolas"/>
+                                <w:color w:val="032F62"/>
+                                <w:sz w:val="20"/>
+                                <w:szCs w:val="20"/>
+                              </w:rPr>
+                              <w:t>"</w:t>
+                            </w:r>
+                          </w:p>
+                          <w:p>
+                            <w:pPr>
+                              <w:shd w:val="clear" w:color="auto" w:fill="F6F8FA"/>
+                              <w:tabs>
+                                <w:tab w:val="left" w:pos="916"/>
+                                <w:tab w:val="left" w:pos="1832"/>
+                                <w:tab w:val="left" w:pos="2748"/>
+                                <w:tab w:val="left" w:pos="3664"/>
+                                <w:tab w:val="left" w:pos="4580"/>
+                                <w:tab w:val="left" w:pos="5496"/>
+                                <w:tab w:val="left" w:pos="6412"/>
+                                <w:tab w:val="left" w:pos="7328"/>
+                                <w:tab w:val="left" w:pos="8244"/>
+                                <w:tab w:val="left" w:pos="9160"/>
+                                <w:tab w:val="left" w:pos="10076"/>
+                                <w:tab w:val="left" w:pos="10992"/>
+                                <w:tab w:val="left" w:pos="11908"/>
+                                <w:tab w:val="left" w:pos="12824"/>
+                                <w:tab w:val="left" w:pos="13740"/>
+                                <w:tab w:val="left" w:pos="14656"/>
+                              </w:tabs>
+                              <w:rPr>
+                                <w:rFonts w:ascii="Consolas" w:hAnsi="Consolas" w:cs="Consolas"/>
+                                <w:color w:val="24292E"/>
+                                <w:sz w:val="20"/>
+                                <w:szCs w:val="20"/>
+                              </w:rPr>
+                            </w:pPr>
+                            <w:r>
+                              <w:rPr>
+                                <w:rFonts w:ascii="Consolas" w:eastAsia="Times New Roman" w:hAnsi="Consolas" w:cs="Consolas"/>
+                                <w:color w:val="24292E"/>
+                                <w:sz w:val="20"/>
+                                <w:szCs w:val="20"/>
+                              </w:rPr>
+                              <w:t>}</w:t>
+                            </w:r>
+                          </w:p>
+                          <w:p>
+                            <w:pPr>
+                              <w:shd w:val="clear" w:color="auto" w:fill="F6F8FA"/>
+                              <w:tabs>
+                                <w:tab w:val="left" w:pos="916"/>
+                                <w:tab w:val="left" w:pos="1832"/>
+                                <w:tab w:val="left" w:pos="2748"/>
+                                <w:tab w:val="left" w:pos="3664"/>
+                                <w:tab w:val="left" w:pos="4580"/>
+                                <w:tab w:val="left" w:pos="5496"/>
+                                <w:tab w:val="left" w:pos="6412"/>
+                                <w:tab w:val="left" w:pos="7328"/>
+                                <w:tab w:val="left" w:pos="8244"/>
+                                <w:tab w:val="left" w:pos="9160"/>
+                                <w:tab w:val="left" w:pos="10076"/>
+                                <w:tab w:val="left" w:pos="10992"/>
+                                <w:tab w:val="left" w:pos="11908"/>
+                                <w:tab w:val="left" w:pos="12824"/>
+                                <w:tab w:val="left" w:pos="13740"/>
+                                <w:tab w:val="left" w:pos="14656"/>
+                              </w:tabs>
+                              <w:rPr>
+                                <w:rFonts w:ascii="Consolas" w:eastAsia="Times New Roman" w:hAnsi="Consolas" w:cs="Consolas"/>
+                                <w:color w:val="24292E"/>
+                                <w:sz w:val="20"/>
+                                <w:szCs w:val="20"/>
+                              </w:rPr>
+                            </w:pPr>
+                            <w:r>
+                              <w:rPr>
+                                <w:rFonts w:ascii="Consolas" w:eastAsia="Times New Roman" w:hAnsi="Consolas" w:cs="Consolas"/>
+                                <w:color w:val="24292E"/>
+                                <w:sz w:val="20"/>
+                                <w:szCs w:val="20"/>
+                              </w:rPr>
+                              <w:t>// return [</w:t>
+                            </w:r>
+                            <w:r>
+                              <w:rPr>
+                                <w:rFonts w:ascii="Consolas" w:eastAsia="Times New Roman" w:hAnsi="Consolas" w:cs="Consolas"/>
+                                <w:color w:val="005CC5"/>
+                                <w:sz w:val="20"/>
+                                <w:szCs w:val="20"/>
+                              </w:rPr>
+                              <w:t>400</w:t>
+                            </w:r>
+                            <w:r>
+                              <w:rPr>
+                                <w:rFonts w:ascii="Consolas" w:eastAsia="Times New Roman" w:hAnsi="Consolas" w:cs="Consolas"/>
+                                <w:color w:val="24292E"/>
+                                <w:sz w:val="20"/>
+                                <w:szCs w:val="20"/>
+                              </w:rPr>
+                              <w:t xml:space="preserve"> </w:t>
+                            </w:r>
+                            <w:r>
+                              <w:rPr>
+                                <w:rFonts w:ascii="Consolas" w:eastAsia="Times New Roman" w:hAnsi="Consolas" w:cs="Consolas"/>
+                                <w:color w:val="FAFBFC"/>
+                                <w:sz w:val="20"/>
+                                <w:szCs w:val="20"/>
+                                <w:shd w:val="clear" w:color="auto" w:fill="B31D28"/>
+                              </w:rPr>
+                              <w:t>fail</w:t>
+                            </w:r>
+                            <w:r>
+                              <w:rPr>
+                                <w:rFonts w:ascii="Consolas" w:eastAsia="Times New Roman" w:hAnsi="Consolas" w:cs="Consolas"/>
+                                <w:color w:val="24292E"/>
+                                <w:sz w:val="20"/>
+                                <w:szCs w:val="20"/>
+                              </w:rPr>
+                              <w:t>]</w:t>
+                            </w:r>
+                          </w:p>
+                          <w:p>
+                            <w:pPr>
+                              <w:shd w:val="clear" w:color="auto" w:fill="F6F8FA"/>
+                              <w:tabs>
+                                <w:tab w:val="left" w:pos="916"/>
+                                <w:tab w:val="left" w:pos="1832"/>
+                                <w:tab w:val="left" w:pos="2748"/>
+                                <w:tab w:val="left" w:pos="3664"/>
+                                <w:tab w:val="left" w:pos="4580"/>
+                                <w:tab w:val="left" w:pos="5496"/>
+                                <w:tab w:val="left" w:pos="6412"/>
+                                <w:tab w:val="left" w:pos="7328"/>
+                                <w:tab w:val="left" w:pos="8244"/>
+                                <w:tab w:val="left" w:pos="9160"/>
+                                <w:tab w:val="left" w:pos="10076"/>
+                                <w:tab w:val="left" w:pos="10992"/>
+                                <w:tab w:val="left" w:pos="11908"/>
+                                <w:tab w:val="left" w:pos="12824"/>
+                                <w:tab w:val="left" w:pos="13740"/>
+                                <w:tab w:val="left" w:pos="14656"/>
+                              </w:tabs>
+                              <w:rPr>
+                                <w:rFonts w:ascii="Consolas" w:eastAsia="Times New Roman" w:hAnsi="Consolas" w:cs="Consolas"/>
+                                <w:color w:val="24292E"/>
+                                <w:sz w:val="20"/>
+                                <w:szCs w:val="20"/>
+                              </w:rPr>
+                            </w:pPr>
+                            <w:r>
+                              <w:rPr>
+                                <w:rFonts w:ascii="Consolas" w:eastAsia="Times New Roman" w:hAnsi="Consolas" w:cs="Consolas"/>
+                                <w:color w:val="24292E"/>
+                                <w:sz w:val="20"/>
+                                <w:szCs w:val="20"/>
+                              </w:rPr>
+                              <w:t>{</w:t>
+                            </w:r>
+                          </w:p>
+                          <w:p>
+                            <w:pPr>
+                              <w:shd w:val="clear" w:color="auto" w:fill="F6F8FA"/>
+                              <w:tabs>
+                                <w:tab w:val="left" w:pos="916"/>
+                                <w:tab w:val="left" w:pos="1832"/>
+                                <w:tab w:val="left" w:pos="2748"/>
+                                <w:tab w:val="left" w:pos="3664"/>
+                                <w:tab w:val="left" w:pos="4580"/>
+                                <w:tab w:val="left" w:pos="5496"/>
+                                <w:tab w:val="left" w:pos="6412"/>
+                                <w:tab w:val="left" w:pos="7328"/>
+                                <w:tab w:val="left" w:pos="8244"/>
+                                <w:tab w:val="left" w:pos="9160"/>
+                                <w:tab w:val="left" w:pos="10076"/>
+                                <w:tab w:val="left" w:pos="10992"/>
+                                <w:tab w:val="left" w:pos="11908"/>
+                                <w:tab w:val="left" w:pos="12824"/>
+                                <w:tab w:val="left" w:pos="13740"/>
+                                <w:tab w:val="left" w:pos="14656"/>
+                              </w:tabs>
+                              <w:rPr>
+                                <w:rFonts w:ascii="Consolas" w:hAnsi="Consolas" w:cs="Consolas"/>
+                                <w:color w:val="24292E"/>
+                                <w:sz w:val="20"/>
+                                <w:szCs w:val="20"/>
+                              </w:rPr>
+                            </w:pPr>
+                            <w:r>
+                              <w:rPr>
+                                <w:rFonts w:ascii="Consolas" w:eastAsia="Times New Roman" w:hAnsi="Consolas" w:cs="Consolas"/>
+                                <w:color w:val="24292E"/>
+                                <w:sz w:val="20"/>
+                                <w:szCs w:val="20"/>
+                              </w:rPr>
+                              <w:t xml:space="preserve">    </w:t>
+                            </w:r>
+                            <w:r>
+                              <w:rPr>
+                                <w:rFonts w:ascii="Consolas" w:eastAsia="Times New Roman" w:hAnsi="Consolas" w:cs="Consolas"/>
+                                <w:color w:val="032F62"/>
+                                <w:sz w:val="20"/>
+                                <w:szCs w:val="20"/>
+                              </w:rPr>
+                              <w:t>"</w:t>
+                            </w:r>
+                            <w:r>
+                              <w:rPr>
+                                <w:rFonts w:ascii="Consolas" w:eastAsia="Times New Roman" w:hAnsi="Consolas" w:cs="Consolas"/>
+                                <w:color w:val="032F62"/>
+                                <w:sz w:val="20"/>
+                                <w:szCs w:val="20"/>
+                              </w:rPr>
+                              <w:t>result</w:t>
+                            </w:r>
+                            <w:r>
+                              <w:rPr>
+                                <w:rFonts w:ascii="Consolas" w:eastAsia="Times New Roman" w:hAnsi="Consolas" w:cs="Consolas"/>
+                                <w:color w:val="032F62"/>
+                                <w:sz w:val="20"/>
+                                <w:szCs w:val="20"/>
+                              </w:rPr>
+                              <w:t>"</w:t>
+                            </w:r>
+                            <w:r>
+                              <w:rPr>
+                                <w:rFonts w:ascii="Consolas" w:eastAsia="Times New Roman" w:hAnsi="Consolas" w:cs="Consolas"/>
+                                <w:color w:val="032F62"/>
+                                <w:sz w:val="20"/>
+                                <w:szCs w:val="20"/>
+                              </w:rPr>
+                              <w:t xml:space="preserve">: </w:t>
+                            </w:r>
+                            <w:r>
+                              <w:rPr>
+                                <w:rFonts w:ascii="Consolas" w:eastAsia="Times New Roman" w:hAnsi="Consolas" w:cs="Consolas"/>
+                                <w:color w:val="032F62"/>
+                                <w:sz w:val="20"/>
+                                <w:szCs w:val="20"/>
+                              </w:rPr>
+                              <w:t>"</w:t>
+                            </w:r>
+                            <w:r>
+                              <w:rPr>
+                                <w:rFonts w:ascii="Consolas" w:eastAsia="Times New Roman" w:hAnsi="Consolas" w:cs="Consolas"/>
+                                <w:color w:val="032F62"/>
+                                <w:sz w:val="20"/>
+                                <w:szCs w:val="20"/>
+                              </w:rPr>
+                              <w:t>fail</w:t>
+                            </w:r>
+                            <w:r>
+                              <w:rPr>
+                                <w:rFonts w:ascii="Consolas" w:eastAsia="Times New Roman" w:hAnsi="Consolas" w:cs="Consolas"/>
+                                <w:color w:val="032F62"/>
+                                <w:sz w:val="20"/>
+                                <w:szCs w:val="20"/>
+                              </w:rPr>
+                              <w:t>"</w:t>
+                            </w:r>
+                          </w:p>
+                          <w:p>
+                            <w:pPr>
+                              <w:shd w:val="clear" w:color="auto" w:fill="F6F8FA"/>
+                              <w:tabs>
+                                <w:tab w:val="left" w:pos="916"/>
+                                <w:tab w:val="left" w:pos="1832"/>
+                                <w:tab w:val="left" w:pos="2748"/>
+                                <w:tab w:val="left" w:pos="3664"/>
+                                <w:tab w:val="left" w:pos="4580"/>
+                                <w:tab w:val="left" w:pos="5496"/>
+                                <w:tab w:val="left" w:pos="6412"/>
+                                <w:tab w:val="left" w:pos="7328"/>
+                                <w:tab w:val="left" w:pos="8244"/>
+                                <w:tab w:val="left" w:pos="9160"/>
+                                <w:tab w:val="left" w:pos="10076"/>
+                                <w:tab w:val="left" w:pos="10992"/>
+                                <w:tab w:val="left" w:pos="11908"/>
+                                <w:tab w:val="left" w:pos="12824"/>
+                                <w:tab w:val="left" w:pos="13740"/>
+                                <w:tab w:val="left" w:pos="14656"/>
+                              </w:tabs>
+                              <w:rPr>
+                                <w:rFonts w:ascii="Consolas" w:hAnsi="Consolas" w:cs="Consolas"/>
+                                <w:color w:val="24292E"/>
+                                <w:sz w:val="20"/>
+                                <w:szCs w:val="20"/>
+                              </w:rPr>
+                            </w:pPr>
+                            <w:r>
+                              <w:rPr>
+                                <w:rFonts w:ascii="Consolas" w:eastAsia="Times New Roman" w:hAnsi="Consolas" w:cs="Consolas"/>
+                                <w:color w:val="24292E"/>
+                                <w:sz w:val="20"/>
+                                <w:szCs w:val="20"/>
+                              </w:rPr>
+                              <w:t>}</w:t>
+                            </w:r>
+                          </w:p>
+                        </w:txbxContent>
+                      </wps:txbx>
+                      <wps:bodyPr rot="0" spcFirstLastPara="0" vertOverflow="overflow" horzOverflow="overflow" vert="horz" wrap="square" lIns="91440" tIns="45720" rIns="91440" bIns="45720" numCol="1" spcCol="0" rtlCol="0" fromWordArt="0" anchor="t" anchorCtr="0" forceAA="0" compatLnSpc="1">
+                        <a:prstTxWarp prst="textNoShape">
+                          <a:avLst/>
+                        </a:prstTxWarp>
+                        <a:noAutofit/>
+                      </wps:bodyPr>
+                    </wps:wsp>
+                  </a:graphicData>
+                </a:graphic>
+                <wp14:sizeRelV relativeFrom="margin">
+                  <wp14:pctHeight>0</wp14:pctHeight>
+                </wp14:sizeRelV>
+              </wp:anchor>
+            </w:drawing>
+          </mc:Choice>
+          <mc:Fallback>
+            <w:pict>
+              <v:shape w14:anchorId="43D9F2BA" id="Text Box 7" o:spid="_x0000_s1032" type="#_x0000_t202" style="position:absolute;margin-left:0;margin-top:2.8pt;width:397.45pt;height:109.45pt;z-index:251677696;visibility:visible;mso-wrap-style:square;mso-height-percent:0;mso-wrap-distance-left:9pt;mso-wrap-distance-top:0;mso-wrap-distance-right:9pt;mso-wrap-distance-bottom:0;mso-position-horizontal:left;mso-position-horizontal-relative:margin;mso-position-vertical:absolute;mso-position-vertical-relative:text;mso-height-percent:0;mso-height-relative:margin;v-text-anchor:top" o:gfxdata="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" fillcolor="white [3201]" strokeweight=".5pt">
+                <v:textbox>
+                  <w:txbxContent>
+                    <w:p>
+                      <w:pPr>
+                        <w:shd w:val="clear" w:color="auto" w:fill="F6F8FA"/>
+                        <w:tabs>
+                          <w:tab w:val="left" w:pos="916"/>
+                          <w:tab w:val="left" w:pos="1832"/>
+                          <w:tab w:val="left" w:pos="2748"/>
+                          <w:tab w:val="left" w:pos="3664"/>
+                          <w:tab w:val="left" w:pos="4580"/>
+                          <w:tab w:val="left" w:pos="5496"/>
+                          <w:tab w:val="left" w:pos="6412"/>
+                          <w:tab w:val="left" w:pos="7328"/>
+                          <w:tab w:val="left" w:pos="8244"/>
+                          <w:tab w:val="left" w:pos="9160"/>
+                          <w:tab w:val="left" w:pos="10076"/>
+                          <w:tab w:val="left" w:pos="10992"/>
+                          <w:tab w:val="left" w:pos="11908"/>
+                          <w:tab w:val="left" w:pos="12824"/>
+                          <w:tab w:val="left" w:pos="13740"/>
+                          <w:tab w:val="left" w:pos="14656"/>
+                        </w:tabs>
+                        <w:rPr>
+                          <w:rFonts w:ascii="Consolas" w:eastAsia="Times New Roman" w:hAnsi="Consolas" w:cs="Consolas"/>
+                          <w:color w:val="24292E"/>
+                          <w:sz w:val="20"/>
+                          <w:szCs w:val="20"/>
+                        </w:rPr>
+                      </w:pPr>
+                      <w:r>
+                        <w:rPr>
+                          <w:rFonts w:ascii="Consolas" w:eastAsia="Times New Roman" w:hAnsi="Consolas" w:cs="Consolas"/>
+                          <w:color w:val="24292E"/>
+                          <w:sz w:val="20"/>
+                          <w:szCs w:val="20"/>
+                        </w:rPr>
+                        <w:t>// return [</w:t>
+                      </w:r>
+                      <w:r>
+                        <w:rPr>
+                          <w:rFonts w:ascii="Consolas" w:eastAsia="Times New Roman" w:hAnsi="Consolas" w:cs="Consolas"/>
+                          <w:color w:val="005CC5"/>
+                          <w:sz w:val="20"/>
+                          <w:szCs w:val="20"/>
+                        </w:rPr>
+                        <w:t>200</w:t>
+                      </w:r>
+                      <w:r>
+                        <w:rPr>
+                          <w:rFonts w:ascii="Consolas" w:eastAsia="Times New Roman" w:hAnsi="Consolas" w:cs="Consolas"/>
+                          <w:color w:val="24292E"/>
+                          <w:sz w:val="20"/>
+                          <w:szCs w:val="20"/>
+                        </w:rPr>
+                        <w:t xml:space="preserve"> </w:t>
+                      </w:r>
+                      <w:r>
+                        <w:rPr>
+                          <w:rFonts w:ascii="Consolas" w:eastAsia="Times New Roman" w:hAnsi="Consolas" w:cs="Consolas"/>
+                          <w:color w:val="FAFBFC"/>
+                          <w:sz w:val="20"/>
+                          <w:szCs w:val="20"/>
+                          <w:shd w:val="clear" w:color="auto" w:fill="B31D28"/>
+                        </w:rPr>
+                        <w:t>ok</w:t>
+                      </w:r>
+                      <w:r>
+                        <w:rPr>
+                          <w:rFonts w:ascii="Consolas" w:eastAsia="Times New Roman" w:hAnsi="Consolas" w:cs="Consolas"/>
+                          <w:color w:val="24292E"/>
+                          <w:sz w:val="20"/>
+                          <w:szCs w:val="20"/>
+                        </w:rPr>
+                        <w:t>]</w:t>
+                      </w:r>
+                    </w:p>
+                    <w:p>
+                      <w:pPr>
+                        <w:shd w:val="clear" w:color="auto" w:fill="F6F8FA"/>
+                        <w:tabs>
+                          <w:tab w:val="left" w:pos="916"/>
+                          <w:tab w:val="left" w:pos="1832"/>
+                          <w:tab w:val="left" w:pos="2748"/>
+                          <w:tab w:val="left" w:pos="3664"/>
+                          <w:tab w:val="left" w:pos="4580"/>
+                          <w:tab w:val="left" w:pos="5496"/>
+                          <w:tab w:val="left" w:pos="6412"/>
+                          <w:tab w:val="left" w:pos="7328"/>
+                          <w:tab w:val="left" w:pos="8244"/>
+                          <w:tab w:val="left" w:pos="9160"/>
+                          <w:tab w:val="left" w:pos="10076"/>
+                          <w:tab w:val="left" w:pos="10992"/>
+                          <w:tab w:val="left" w:pos="11908"/>
+                          <w:tab w:val="left" w:pos="12824"/>
+                          <w:tab w:val="left" w:pos="13740"/>
+                          <w:tab w:val="left" w:pos="14656"/>
+                        </w:tabs>
+                        <w:rPr>
+                          <w:rFonts w:ascii="Consolas" w:eastAsia="Times New Roman" w:hAnsi="Consolas" w:cs="Consolas"/>
+                          <w:color w:val="24292E"/>
+                          <w:sz w:val="20"/>
+                          <w:szCs w:val="20"/>
+                        </w:rPr>
+                      </w:pPr>
+                      <w:r>
+                        <w:rPr>
+                          <w:rFonts w:ascii="Consolas" w:eastAsia="Times New Roman" w:hAnsi="Consolas" w:cs="Consolas"/>
+                          <w:color w:val="24292E"/>
+                          <w:sz w:val="20"/>
+                          <w:szCs w:val="20"/>
+                        </w:rPr>
+                        <w:t>{</w:t>
+                      </w:r>
+                    </w:p>
+                    <w:p>
+                      <w:pPr>
+                        <w:shd w:val="clear" w:color="auto" w:fill="F6F8FA"/>
+                        <w:tabs>
+                          <w:tab w:val="left" w:pos="916"/>
+                          <w:tab w:val="left" w:pos="1832"/>
+                          <w:tab w:val="left" w:pos="2748"/>
+                          <w:tab w:val="left" w:pos="3664"/>
+                          <w:tab w:val="left" w:pos="4580"/>
+                          <w:tab w:val="left" w:pos="5496"/>
+                          <w:tab w:val="left" w:pos="6412"/>
+                          <w:tab w:val="left" w:pos="7328"/>
+                          <w:tab w:val="left" w:pos="8244"/>
+                          <w:tab w:val="left" w:pos="9160"/>
+                          <w:tab w:val="left" w:pos="10076"/>
+                          <w:tab w:val="left" w:pos="10992"/>
+                          <w:tab w:val="left" w:pos="11908"/>
+                          <w:tab w:val="left" w:pos="12824"/>
+                          <w:tab w:val="left" w:pos="13740"/>
+                          <w:tab w:val="left" w:pos="14656"/>
+                        </w:tabs>
+                        <w:rPr>
+                          <w:rFonts w:ascii="Consolas" w:eastAsia="Times New Roman" w:hAnsi="Consolas" w:cs="Consolas"/>
+                          <w:color w:val="032F62"/>
+                          <w:sz w:val="20"/>
+                          <w:szCs w:val="20"/>
+                        </w:rPr>
+                      </w:pPr>
+                      <w:r>
+                        <w:rPr>
+                          <w:rFonts w:ascii="Consolas" w:eastAsia="Times New Roman" w:hAnsi="Consolas" w:cs="Consolas"/>
+                          <w:color w:val="24292E"/>
+                          <w:sz w:val="20"/>
+                          <w:szCs w:val="20"/>
+                        </w:rPr>
+                        <w:t xml:space="preserve">    </w:t>
+                      </w:r>
+                      <w:r>
+                        <w:rPr>
+                          <w:rFonts w:ascii="Consolas" w:eastAsia="Times New Roman" w:hAnsi="Consolas" w:cs="Consolas"/>
+                          <w:color w:val="032F62"/>
+                          <w:sz w:val="20"/>
+                          <w:szCs w:val="20"/>
+                        </w:rPr>
+                        <w:t>"</w:t>
+                      </w:r>
+                      <w:r>
+                        <w:rPr>
+                          <w:rFonts w:ascii="Consolas" w:eastAsia="Times New Roman" w:hAnsi="Consolas" w:cs="Consolas"/>
+                          <w:color w:val="032F62"/>
+                          <w:sz w:val="20"/>
+                          <w:szCs w:val="20"/>
+                        </w:rPr>
+                        <w:t>result</w:t>
+                      </w:r>
+                      <w:r>
+                        <w:rPr>
+                          <w:rFonts w:ascii="Consolas" w:eastAsia="Times New Roman" w:hAnsi="Consolas" w:cs="Consolas"/>
+                          <w:color w:val="032F62"/>
+                          <w:sz w:val="20"/>
+                          <w:szCs w:val="20"/>
+                        </w:rPr>
+                        <w:t>"</w:t>
+                      </w:r>
+                      <w:r>
+                        <w:rPr>
+                          <w:rFonts w:ascii="Consolas" w:eastAsia="Times New Roman" w:hAnsi="Consolas" w:cs="Consolas"/>
+                          <w:color w:val="032F62"/>
+                          <w:sz w:val="20"/>
+                          <w:szCs w:val="20"/>
+                        </w:rPr>
+                        <w:t xml:space="preserve">: </w:t>
+                      </w:r>
+                      <w:r>
+                        <w:rPr>
+                          <w:rFonts w:ascii="Consolas" w:eastAsia="Times New Roman" w:hAnsi="Consolas" w:cs="Consolas"/>
+                          <w:color w:val="032F62"/>
+                          <w:sz w:val="20"/>
+                          <w:szCs w:val="20"/>
+                        </w:rPr>
+                        <w:t>"</w:t>
+                      </w:r>
+                      <w:r>
+                        <w:rPr>
+                          <w:rFonts w:ascii="Consolas" w:eastAsia="Times New Roman" w:hAnsi="Consolas" w:cs="Consolas"/>
+                          <w:color w:val="032F62"/>
+                          <w:sz w:val="20"/>
+                          <w:szCs w:val="20"/>
+                        </w:rPr>
+                        <w:t>success</w:t>
+                      </w:r>
+                      <w:r>
+                        <w:rPr>
+                          <w:rFonts w:ascii="Consolas" w:eastAsia="Times New Roman" w:hAnsi="Consolas" w:cs="Consolas"/>
+                          <w:color w:val="032F62"/>
+                          <w:sz w:val="20"/>
+                          <w:szCs w:val="20"/>
+                        </w:rPr>
+                        <w:t>"</w:t>
+                      </w:r>
+                      <w:r>
+                        <w:rPr>
+                          <w:rFonts w:ascii="Consolas" w:eastAsia="Times New Roman" w:hAnsi="Consolas" w:cs="Consolas"/>
+                          <w:color w:val="032F62"/>
+                          <w:sz w:val="20"/>
+                          <w:szCs w:val="20"/>
+                        </w:rPr>
+                        <w:t>,</w:t>
+                      </w:r>
+                    </w:p>
+                    <w:p>
+                      <w:pPr>
+                        <w:shd w:val="clear" w:color="auto" w:fill="F6F8FA"/>
+                        <w:tabs>
+                          <w:tab w:val="left" w:pos="916"/>
+                          <w:tab w:val="left" w:pos="1832"/>
+                          <w:tab w:val="left" w:pos="2748"/>
+                          <w:tab w:val="left" w:pos="3664"/>
+                          <w:tab w:val="left" w:pos="4580"/>
+                          <w:tab w:val="left" w:pos="5496"/>
+                          <w:tab w:val="left" w:pos="6412"/>
+                          <w:tab w:val="left" w:pos="7328"/>
+                          <w:tab w:val="left" w:pos="8244"/>
+                          <w:tab w:val="left" w:pos="9160"/>
+                          <w:tab w:val="left" w:pos="10076"/>
+                          <w:tab w:val="left" w:pos="10992"/>
+                          <w:tab w:val="left" w:pos="11908"/>
+                          <w:tab w:val="left" w:pos="12824"/>
+                          <w:tab w:val="left" w:pos="13740"/>
+                          <w:tab w:val="left" w:pos="14656"/>
+                        </w:tabs>
+                        <w:rPr>
+                          <w:rFonts w:ascii="Consolas" w:eastAsia="Times New Roman" w:hAnsi="Consolas" w:cs="Consolas"/>
+                          <w:color w:val="032F62"/>
+                          <w:sz w:val="20"/>
+                          <w:szCs w:val="20"/>
+                        </w:rPr>
+                      </w:pPr>
+                      <w:r>
+                        <w:rPr>
+                          <w:rFonts w:ascii="Consolas" w:eastAsia="Times New Roman" w:hAnsi="Consolas" w:cs="Consolas"/>
+                          <w:color w:val="032F62"/>
+                          <w:sz w:val="20"/>
+                          <w:szCs w:val="20"/>
+                        </w:rPr>
+                        <w:t xml:space="preserve">    </w:t>
+                      </w:r>
+                      <w:r>
+                        <w:rPr>
+                          <w:rFonts w:ascii="Consolas" w:eastAsia="Times New Roman" w:hAnsi="Consolas" w:cs="Consolas"/>
+                          <w:color w:val="032F62"/>
+                          <w:sz w:val="20"/>
+                          <w:szCs w:val="20"/>
+                        </w:rPr>
+                        <w:t>"</w:t>
+                      </w:r>
+                      <w:r>
+                        <w:rPr>
+                          <w:rFonts w:ascii="Consolas" w:eastAsia="Times New Roman" w:hAnsi="Consolas" w:cs="Consolas"/>
+                          <w:color w:val="032F62"/>
+                          <w:sz w:val="20"/>
+                          <w:szCs w:val="20"/>
+                        </w:rPr>
+                        <w:t>message</w:t>
+                      </w:r>
+                      <w:r>
+                        <w:rPr>
+                          <w:rFonts w:ascii="Consolas" w:eastAsia="Times New Roman" w:hAnsi="Consolas" w:cs="Consolas"/>
+                          <w:color w:val="032F62"/>
+                          <w:sz w:val="20"/>
+                          <w:szCs w:val="20"/>
+                        </w:rPr>
+                        <w:t>"</w:t>
+                      </w:r>
+                      <w:r>
+                        <w:rPr>
+                          <w:rFonts w:ascii="Consolas" w:eastAsia="Times New Roman" w:hAnsi="Consolas" w:cs="Consolas"/>
+                          <w:color w:val="032F62"/>
+                          <w:sz w:val="20"/>
+                          <w:szCs w:val="20"/>
+                        </w:rPr>
+                        <w:t xml:space="preserve">: </w:t>
+                      </w:r>
+                      <w:r>
+                        <w:rPr>
+                          <w:rFonts w:ascii="Consolas" w:eastAsia="Times New Roman" w:hAnsi="Consolas" w:cs="Consolas"/>
+                          <w:color w:val="032F62"/>
+                          <w:sz w:val="20"/>
+                          <w:szCs w:val="20"/>
+                        </w:rPr>
+                        <w:t>"</w:t>
+                      </w:r>
+                      <w:r>
+                        <w:rPr>
+                          <w:rFonts w:ascii="Consolas" w:eastAsia="Times New Roman" w:hAnsi="Consolas" w:cs="Consolas"/>
+                          <w:color w:val="032F62"/>
+                          <w:sz w:val="20"/>
+                          <w:szCs w:val="20"/>
+                        </w:rPr>
+                        <w:t>anouncement1</w:t>
+                      </w:r>
+                      <w:r>
+                        <w:rPr>
+                          <w:rFonts w:ascii="Consolas" w:eastAsia="Times New Roman" w:hAnsi="Consolas" w:cs="Consolas"/>
+                          <w:color w:val="032F62"/>
+                          <w:sz w:val="20"/>
+                          <w:szCs w:val="20"/>
+                        </w:rPr>
+                        <w:t>"</w:t>
+                      </w:r>
+                    </w:p>
+                    <w:p>
+                      <w:pPr>
+                        <w:shd w:val="clear" w:color="auto" w:fill="F6F8FA"/>
+                        <w:tabs>
+                          <w:tab w:val="left" w:pos="916"/>
+                          <w:tab w:val="left" w:pos="1832"/>
+                          <w:tab w:val="left" w:pos="2748"/>
+                          <w:tab w:val="left" w:pos="3664"/>
+                          <w:tab w:val="left" w:pos="4580"/>
+                          <w:tab w:val="left" w:pos="5496"/>
+                          <w:tab w:val="left" w:pos="6412"/>
+                          <w:tab w:val="left" w:pos="7328"/>
+                          <w:tab w:val="left" w:pos="8244"/>
+                          <w:tab w:val="left" w:pos="9160"/>
+                          <w:tab w:val="left" w:pos="10076"/>
+                          <w:tab w:val="left" w:pos="10992"/>
+                          <w:tab w:val="left" w:pos="11908"/>
+                          <w:tab w:val="left" w:pos="12824"/>
+                          <w:tab w:val="left" w:pos="13740"/>
+                          <w:tab w:val="left" w:pos="14656"/>
+                        </w:tabs>
+                        <w:rPr>
+                          <w:rFonts w:ascii="Consolas" w:hAnsi="Consolas" w:cs="Consolas"/>
+                          <w:color w:val="24292E"/>
+                          <w:sz w:val="20"/>
+                          <w:szCs w:val="20"/>
+                        </w:rPr>
+                      </w:pPr>
+                      <w:r>
+                        <w:rPr>
+                          <w:rFonts w:ascii="Consolas" w:eastAsia="Times New Roman" w:hAnsi="Consolas" w:cs="Consolas"/>
+                          <w:color w:val="24292E"/>
+                          <w:sz w:val="20"/>
+                          <w:szCs w:val="20"/>
+                        </w:rPr>
+                        <w:t>}</w:t>
+                      </w:r>
+                    </w:p>
+                    <w:p>
+                      <w:pPr>
+                        <w:shd w:val="clear" w:color="auto" w:fill="F6F8FA"/>
+                        <w:tabs>
+                          <w:tab w:val="left" w:pos="916"/>
+                          <w:tab w:val="left" w:pos="1832"/>
+                          <w:tab w:val="left" w:pos="2748"/>
+                          <w:tab w:val="left" w:pos="3664"/>
+                          <w:tab w:val="left" w:pos="4580"/>
+                          <w:tab w:val="left" w:pos="5496"/>
+                          <w:tab w:val="left" w:pos="6412"/>
+                          <w:tab w:val="left" w:pos="7328"/>
+                          <w:tab w:val="left" w:pos="8244"/>
+                          <w:tab w:val="left" w:pos="9160"/>
+                          <w:tab w:val="left" w:pos="10076"/>
+                          <w:tab w:val="left" w:pos="10992"/>
+                          <w:tab w:val="left" w:pos="11908"/>
+                          <w:tab w:val="left" w:pos="12824"/>
+                          <w:tab w:val="left" w:pos="13740"/>
+                          <w:tab w:val="left" w:pos="14656"/>
+                        </w:tabs>
+                        <w:rPr>
+                          <w:rFonts w:ascii="Consolas" w:eastAsia="Times New Roman" w:hAnsi="Consolas" w:cs="Consolas"/>
+                          <w:color w:val="24292E"/>
+                          <w:sz w:val="20"/>
+                          <w:szCs w:val="20"/>
+                        </w:rPr>
+                      </w:pPr>
+                      <w:r>
+                        <w:rPr>
+                          <w:rFonts w:ascii="Consolas" w:eastAsia="Times New Roman" w:hAnsi="Consolas" w:cs="Consolas"/>
+                          <w:color w:val="24292E"/>
+                          <w:sz w:val="20"/>
+                          <w:szCs w:val="20"/>
+                        </w:rPr>
+                        <w:t>// return [</w:t>
+                      </w:r>
+                      <w:r>
+                        <w:rPr>
+                          <w:rFonts w:ascii="Consolas" w:eastAsia="Times New Roman" w:hAnsi="Consolas" w:cs="Consolas"/>
+                          <w:color w:val="005CC5"/>
+                          <w:sz w:val="20"/>
+                          <w:szCs w:val="20"/>
+                        </w:rPr>
+                        <w:t>400</w:t>
+                      </w:r>
+                      <w:r>
+                        <w:rPr>
+                          <w:rFonts w:ascii="Consolas" w:eastAsia="Times New Roman" w:hAnsi="Consolas" w:cs="Consolas"/>
+                          <w:color w:val="24292E"/>
+                          <w:sz w:val="20"/>
+                          <w:szCs w:val="20"/>
+                        </w:rPr>
+                        <w:t xml:space="preserve"> </w:t>
+                      </w:r>
+                      <w:r>
+                        <w:rPr>
+                          <w:rFonts w:ascii="Consolas" w:eastAsia="Times New Roman" w:hAnsi="Consolas" w:cs="Consolas"/>
+                          <w:color w:val="FAFBFC"/>
+                          <w:sz w:val="20"/>
+                          <w:szCs w:val="20"/>
+                          <w:shd w:val="clear" w:color="auto" w:fill="B31D28"/>
+                        </w:rPr>
+                        <w:t>fail</w:t>
+                      </w:r>
+                      <w:r>
+                        <w:rPr>
+                          <w:rFonts w:ascii="Consolas" w:eastAsia="Times New Roman" w:hAnsi="Consolas" w:cs="Consolas"/>
+                          <w:color w:val="24292E"/>
+                          <w:sz w:val="20"/>
+                          <w:szCs w:val="20"/>
+                        </w:rPr>
+                        <w:t>]</w:t>
+                      </w:r>
+                    </w:p>
+                    <w:p>
+                      <w:pPr>
+                        <w:shd w:val="clear" w:color="auto" w:fill="F6F8FA"/>
+                        <w:tabs>
+                          <w:tab w:val="left" w:pos="916"/>
+                          <w:tab w:val="left" w:pos="1832"/>
+                          <w:tab w:val="left" w:pos="2748"/>
+                          <w:tab w:val="left" w:pos="3664"/>
+                          <w:tab w:val="left" w:pos="4580"/>
+                          <w:tab w:val="left" w:pos="5496"/>
+                          <w:tab w:val="left" w:pos="6412"/>
+                          <w:tab w:val="left" w:pos="7328"/>
+                          <w:tab w:val="left" w:pos="8244"/>
+                          <w:tab w:val="left" w:pos="9160"/>
+                          <w:tab w:val="left" w:pos="10076"/>
+                          <w:tab w:val="left" w:pos="10992"/>
+                          <w:tab w:val="left" w:pos="11908"/>
+                          <w:tab w:val="left" w:pos="12824"/>
+                          <w:tab w:val="left" w:pos="13740"/>
+                          <w:tab w:val="left" w:pos="14656"/>
+                        </w:tabs>
+                        <w:rPr>
+                          <w:rFonts w:ascii="Consolas" w:eastAsia="Times New Roman" w:hAnsi="Consolas" w:cs="Consolas"/>
+                          <w:color w:val="24292E"/>
+                          <w:sz w:val="20"/>
+                          <w:szCs w:val="20"/>
+                        </w:rPr>
+                      </w:pPr>
+                      <w:r>
+                        <w:rPr>
+                          <w:rFonts w:ascii="Consolas" w:eastAsia="Times New Roman" w:hAnsi="Consolas" w:cs="Consolas"/>
+                          <w:color w:val="24292E"/>
+                          <w:sz w:val="20"/>
+                          <w:szCs w:val="20"/>
+                        </w:rPr>
+                        <w:t>{</w:t>
+                      </w:r>
+                    </w:p>
+                    <w:p>
+                      <w:pPr>
+                        <w:shd w:val="clear" w:color="auto" w:fill="F6F8FA"/>
+                        <w:tabs>
+                          <w:tab w:val="left" w:pos="916"/>
+                          <w:tab w:val="left" w:pos="1832"/>
+                          <w:tab w:val="left" w:pos="2748"/>
+                          <w:tab w:val="left" w:pos="3664"/>
+                          <w:tab w:val="left" w:pos="4580"/>
+                          <w:tab w:val="left" w:pos="5496"/>
+                          <w:tab w:val="left" w:pos="6412"/>
+                          <w:tab w:val="left" w:pos="7328"/>
+                          <w:tab w:val="left" w:pos="8244"/>
+                          <w:tab w:val="left" w:pos="9160"/>
+                          <w:tab w:val="left" w:pos="10076"/>
+                          <w:tab w:val="left" w:pos="10992"/>
+                          <w:tab w:val="left" w:pos="11908"/>
+                          <w:tab w:val="left" w:pos="12824"/>
+                          <w:tab w:val="left" w:pos="13740"/>
+                          <w:tab w:val="left" w:pos="14656"/>
+                        </w:tabs>
+                        <w:rPr>
+                          <w:rFonts w:ascii="Consolas" w:hAnsi="Consolas" w:cs="Consolas"/>
+                          <w:color w:val="24292E"/>
+                          <w:sz w:val="20"/>
+                          <w:szCs w:val="20"/>
+                        </w:rPr>
+                      </w:pPr>
+                      <w:r>
+                        <w:rPr>
+                          <w:rFonts w:ascii="Consolas" w:eastAsia="Times New Roman" w:hAnsi="Consolas" w:cs="Consolas"/>
+                          <w:color w:val="24292E"/>
+                          <w:sz w:val="20"/>
+                          <w:szCs w:val="20"/>
+                        </w:rPr>
+                        <w:t xml:space="preserve">    </w:t>
+                      </w:r>
+                      <w:r>
+                        <w:rPr>
+                          <w:rFonts w:ascii="Consolas" w:eastAsia="Times New Roman" w:hAnsi="Consolas" w:cs="Consolas"/>
+                          <w:color w:val="032F62"/>
+                          <w:sz w:val="20"/>
+                          <w:szCs w:val="20"/>
+                        </w:rPr>
+                        <w:t>"</w:t>
+                      </w:r>
+                      <w:r>
+                        <w:rPr>
+                          <w:rFonts w:ascii="Consolas" w:eastAsia="Times New Roman" w:hAnsi="Consolas" w:cs="Consolas"/>
+                          <w:color w:val="032F62"/>
+                          <w:sz w:val="20"/>
+                          <w:szCs w:val="20"/>
+                        </w:rPr>
+                        <w:t>result</w:t>
+                      </w:r>
+                      <w:r>
+                        <w:rPr>
+                          <w:rFonts w:ascii="Consolas" w:eastAsia="Times New Roman" w:hAnsi="Consolas" w:cs="Consolas"/>
+                          <w:color w:val="032F62"/>
+                          <w:sz w:val="20"/>
+                          <w:szCs w:val="20"/>
+                        </w:rPr>
+                        <w:t>"</w:t>
+                      </w:r>
+                      <w:r>
+                        <w:rPr>
+                          <w:rFonts w:ascii="Consolas" w:eastAsia="Times New Roman" w:hAnsi="Consolas" w:cs="Consolas"/>
+                          <w:color w:val="032F62"/>
+                          <w:sz w:val="20"/>
+                          <w:szCs w:val="20"/>
+                        </w:rPr>
+                        <w:t xml:space="preserve">: </w:t>
+                      </w:r>
+                      <w:r>
+                        <w:rPr>
+                          <w:rFonts w:ascii="Consolas" w:eastAsia="Times New Roman" w:hAnsi="Consolas" w:cs="Consolas"/>
+                          <w:color w:val="032F62"/>
+                          <w:sz w:val="20"/>
+                          <w:szCs w:val="20"/>
+                        </w:rPr>
+                        <w:t>"</w:t>
+                      </w:r>
+                      <w:r>
+                        <w:rPr>
+                          <w:rFonts w:ascii="Consolas" w:eastAsia="Times New Roman" w:hAnsi="Consolas" w:cs="Consolas"/>
+                          <w:color w:val="032F62"/>
+                          <w:sz w:val="20"/>
+                          <w:szCs w:val="20"/>
+                        </w:rPr>
+                        <w:t>fail</w:t>
+                      </w:r>
+                      <w:r>
+                        <w:rPr>
+                          <w:rFonts w:ascii="Consolas" w:eastAsia="Times New Roman" w:hAnsi="Consolas" w:cs="Consolas"/>
+                          <w:color w:val="032F62"/>
+                          <w:sz w:val="20"/>
+                          <w:szCs w:val="20"/>
+                        </w:rPr>
+                        <w:t>"</w:t>
+                      </w:r>
+                    </w:p>
+                    <w:p>
+                      <w:pPr>
+                        <w:shd w:val="clear" w:color="auto" w:fill="F6F8FA"/>
+                        <w:tabs>
+                          <w:tab w:val="left" w:pos="916"/>
+                          <w:tab w:val="left" w:pos="1832"/>
+                          <w:tab w:val="left" w:pos="2748"/>
+                          <w:tab w:val="left" w:pos="3664"/>
+                          <w:tab w:val="left" w:pos="4580"/>
+                          <w:tab w:val="left" w:pos="5496"/>
+                          <w:tab w:val="left" w:pos="6412"/>
+                          <w:tab w:val="left" w:pos="7328"/>
+                          <w:tab w:val="left" w:pos="8244"/>
+                          <w:tab w:val="left" w:pos="9160"/>
+                          <w:tab w:val="left" w:pos="10076"/>
+                          <w:tab w:val="left" w:pos="10992"/>
+                          <w:tab w:val="left" w:pos="11908"/>
+                          <w:tab w:val="left" w:pos="12824"/>
+                          <w:tab w:val="left" w:pos="13740"/>
+                          <w:tab w:val="left" w:pos="14656"/>
+                        </w:tabs>
+                        <w:rPr>
+                          <w:rFonts w:ascii="Consolas" w:hAnsi="Consolas" w:cs="Consolas"/>
+                          <w:color w:val="24292E"/>
+                          <w:sz w:val="20"/>
+                          <w:szCs w:val="20"/>
+                        </w:rPr>
+                      </w:pPr>
+                      <w:r>
+                        <w:rPr>
+                          <w:rFonts w:ascii="Consolas" w:eastAsia="Times New Roman" w:hAnsi="Consolas" w:cs="Consolas"/>
+                          <w:color w:val="24292E"/>
+                          <w:sz w:val="20"/>
+                          <w:szCs w:val="20"/>
+                        </w:rPr>
+                        <w:t>}</w:t>
+                      </w:r>
+                    </w:p>
+                  </w:txbxContent>
+                </v:textbox>
+                <w10:wrap anchorx="margin"/>
+              </v:shape>
+            </w:pict>
+          </mc:Fallback>
+        </mc:AlternateContent>
+      </w:r>
+    </w:p>
+    <w:p>
+      <w:pPr>
+        <w:rPr>
+          <w:rFonts w:ascii="Gulim" w:eastAsia="Gulim" w:hAnsi="Gulim" w:cstheme="minorHAnsi"/>
+          <w:sz w:val="28"/>
+          <w:szCs w:val="28"/>
+        </w:rPr>
+      </w:pPr>
+    </w:p>
+    <w:p>
+      <w:pPr>
+        <w:rPr>
+          <w:rFonts w:ascii="Gulim" w:eastAsia="Gulim" w:hAnsi="Gulim" w:cstheme="minorHAnsi"/>
+          <w:sz w:val="28"/>
+          <w:szCs w:val="28"/>
+        </w:rPr>
+      </w:pPr>
+    </w:p>
+    <w:p>
+      <w:pPr>
+        <w:rPr>
+          <w:rFonts w:ascii="Gulim" w:eastAsia="Gulim" w:hAnsi="Gulim" w:cstheme="minorHAnsi"/>
+          <w:sz w:val="28"/>
+          <w:szCs w:val="28"/>
+        </w:rPr>
+      </w:pPr>
+    </w:p>
+    <w:p>
+      <w:pPr>
+        <w:rPr>
+          <w:rFonts w:ascii="Gulim" w:eastAsia="Gulim" w:hAnsi="Gulim" w:cstheme="minorHAnsi"/>
+          <w:sz w:val="28"/>
+          <w:szCs w:val="28"/>
+        </w:rPr>
+      </w:pPr>
+    </w:p>
+    <w:p>
+      <w:pPr>
+        <w:rPr>
+          <w:rFonts w:ascii="Gulim" w:eastAsia="Gulim" w:hAnsi="Gulim" w:cstheme="minorHAnsi"/>
+          <w:sz w:val="28"/>
+          <w:szCs w:val="28"/>
+        </w:rPr>
+      </w:pPr>
+    </w:p>
+    <w:p>
+      <w:pPr>
+        <w:rPr>
+          <w:rFonts w:ascii="Gulim" w:eastAsia="Gulim" w:hAnsi="Gulim" w:cstheme="minorHAnsi"/>
+          <w:sz w:val="32"/>
+          <w:szCs w:val="32"/>
+        </w:rPr>
+      </w:pPr>
+    </w:p>
+    <w:p>
+      <w:pPr>
+        <w:rPr>
+          <w:rFonts w:ascii="Gulim" w:eastAsia="Gulim" w:hAnsi="Gulim" w:cstheme="minorHAnsi"/>
+          <w:sz w:val="32"/>
+          <w:szCs w:val="32"/>
+        </w:rPr>
+      </w:pPr>
+    </w:p>
+    <w:p>
+      <w:pPr>
+        <w:rPr>
+          <w:rFonts w:ascii="Gulim" w:eastAsia="Gulim" w:hAnsi="Gulim" w:cstheme="minorHAnsi"/>
+          <w:sz w:val="32"/>
+          <w:szCs w:val="32"/>
+        </w:rPr>
+      </w:pPr>
+    </w:p>
+    <w:p>
+      <w:pPr>
+        <w:rPr>
+          <w:rFonts w:ascii="Gulim" w:eastAsia="Gulim" w:hAnsi="Gulim" w:cstheme="minorHAnsi"/>
+          <w:sz w:val="32"/>
+          <w:szCs w:val="32"/>
+        </w:rPr>
+      </w:pPr>
+    </w:p>
+    <w:p>
+      <w:pPr>
+        <w:rPr>
+          <w:rFonts w:ascii="Gulim" w:eastAsia="Gulim" w:hAnsi="Gulim" w:cstheme="minorHAnsi"/>
+          <w:sz w:val="32"/>
+          <w:szCs w:val="32"/>
+        </w:rPr>
+      </w:pPr>
+    </w:p>
+    <w:p>
+      <w:pPr>
+        <w:rPr>
+          <w:rFonts w:ascii="Gulim" w:eastAsia="Gulim" w:hAnsi="Gulim" w:cstheme="minorHAnsi"/>
+          <w:sz w:val="32"/>
+          <w:szCs w:val="32"/>
+        </w:rPr>
+      </w:pPr>
+    </w:p>
+    <w:p>
+      <w:pPr>
+        <w:rPr>
+          <w:rFonts w:ascii="Gulim" w:eastAsia="Gulim" w:hAnsi="Gulim" w:cstheme="minorHAnsi"/>
+          <w:sz w:val="32"/>
+          <w:szCs w:val="32"/>
+        </w:rPr>
+      </w:pPr>
+    </w:p>
+    <w:p>
+      <w:pPr>
+        <w:rPr>
+          <w:rFonts w:ascii="Gulim" w:eastAsia="Gulim" w:hAnsi="Gulim" w:cstheme="minorHAnsi"/>
+          <w:b/>
+          <w:bCs/>
+          <w:sz w:val="32"/>
+          <w:szCs w:val="32"/>
+        </w:rPr>
+      </w:pPr>
+    </w:p>
+    <w:p>
+      <w:pPr>
+        <w:rPr>
+          <w:rFonts w:ascii="Gulim" w:eastAsia="Gulim" w:hAnsi="Gulim" w:cstheme="minorHAnsi"/>
+          <w:b/>
+          <w:bCs/>
+          <w:sz w:val="32"/>
+          <w:szCs w:val="32"/>
+        </w:rPr>
+      </w:pPr>
+      <w:r>
+        <w:rPr>
+          <w:rFonts w:ascii="Gulim" w:eastAsia="Gulim" w:hAnsi="Gulim" w:cstheme="minorHAnsi"/>
+          <w:b/>
+          <w:bCs/>
+          <w:sz w:val="32"/>
+          <w:szCs w:val="32"/>
+        </w:rPr>
+        <w:lastRenderedPageBreak/>
+        <w:t>6</w:t>
+      </w:r>
+      <w:r>
+        <w:rPr>
+          <w:rFonts w:ascii="Gulim" w:eastAsia="Gulim" w:hAnsi="Gulim" w:cstheme="minorHAnsi"/>
+          <w:b/>
+          <w:bCs/>
+          <w:sz w:val="32"/>
+          <w:szCs w:val="32"/>
+        </w:rPr>
+        <w:t>-3</w:t>
+      </w:r>
+      <w:r>
+        <w:rPr>
+          <w:rFonts w:ascii="Gulim" w:eastAsia="Gulim" w:hAnsi="Gulim" w:cstheme="minorHAnsi"/>
+          <w:b/>
+          <w:bCs/>
+          <w:sz w:val="32"/>
+          <w:szCs w:val="32"/>
+        </w:rPr>
+        <w:t xml:space="preserve">. </w:t>
+      </w:r>
+      <w:r>
+        <w:rPr>
+          <w:rFonts w:ascii="Gulim" w:eastAsia="Gulim" w:hAnsi="Gulim" w:cstheme="minorHAnsi" w:hint="eastAsia"/>
+          <w:b/>
+          <w:bCs/>
+          <w:sz w:val="32"/>
+          <w:szCs w:val="32"/>
+        </w:rPr>
+        <w:t xml:space="preserve"> </w:t>
+      </w:r>
+      <w:r>
+        <w:rPr>
+          <w:rFonts w:ascii="Gulim" w:eastAsia="Gulim" w:hAnsi="Gulim" w:cstheme="minorHAnsi"/>
+          <w:b/>
+          <w:bCs/>
+          <w:sz w:val="32"/>
+          <w:szCs w:val="32"/>
+        </w:rPr>
+        <w:t>temp</w:t>
+      </w:r>
+      <w:r>
+        <w:rPr>
+          <w:rFonts w:ascii="Gulim" w:eastAsia="Gulim" w:hAnsi="Gulim" w:cstheme="minorHAnsi" w:hint="eastAsia"/>
+          <w:b/>
+          <w:bCs/>
+          <w:sz w:val="32"/>
+          <w:szCs w:val="32"/>
+        </w:rPr>
+        <w:t>메시지</w:t>
+      </w:r>
+      <w:r>
+        <w:rPr>
+          <w:rFonts w:ascii="Gulim" w:eastAsia="Gulim" w:hAnsi="Gulim" w:cstheme="minorHAnsi"/>
+          <w:b/>
+          <w:bCs/>
+          <w:sz w:val="32"/>
+          <w:szCs w:val="32"/>
+        </w:rPr>
+        <w:t xml:space="preserve"> – </w:t>
+      </w:r>
+      <w:r>
+        <w:rPr>
+          <w:rFonts w:ascii="Gulim" w:eastAsia="Gulim" w:hAnsi="Gulim" w:cstheme="minorHAnsi" w:hint="eastAsia"/>
+          <w:b/>
+          <w:bCs/>
+          <w:sz w:val="32"/>
+          <w:szCs w:val="32"/>
+        </w:rPr>
+        <w:t>수정</w:t>
+      </w:r>
+    </w:p>
+    <w:p>
+      <w:pPr>
+        <w:rPr>
+          <w:rFonts w:ascii="Gulim" w:eastAsia="Gulim" w:hAnsi="Gulim" w:cstheme="minorHAnsi"/>
+          <w:sz w:val="28"/>
+          <w:szCs w:val="28"/>
+        </w:rPr>
+      </w:pPr>
+      <w:r>
+        <w:rPr>
+          <w:rFonts w:ascii="Gulim" w:eastAsia="Gulim" w:hAnsi="Gulim" w:cstheme="minorHAnsi" w:hint="eastAsia"/>
+          <w:sz w:val="28"/>
+          <w:szCs w:val="28"/>
+        </w:rPr>
+        <w:t>[</w:t>
+      </w:r>
+      <w:r>
+        <w:rPr>
+          <w:rFonts w:ascii="Gulim" w:eastAsia="Gulim" w:hAnsi="Gulim" w:cstheme="minorHAnsi"/>
+          <w:sz w:val="28"/>
+          <w:szCs w:val="28"/>
+        </w:rPr>
+        <w:t>PUT</w:t>
+      </w:r>
+      <w:r>
+        <w:rPr>
+          <w:rFonts w:ascii="Gulim" w:eastAsia="Gulim" w:hAnsi="Gulim" w:cstheme="minorHAnsi"/>
+          <w:sz w:val="28"/>
+          <w:szCs w:val="28"/>
+        </w:rPr>
+        <w:t>] /</w:t>
+      </w:r>
+      <w:proofErr w:type="spellStart"/>
+      <w:r>
+        <w:rPr>
+          <w:rFonts w:ascii="Gulim" w:eastAsia="Gulim" w:hAnsi="Gulim" w:cstheme="minorHAnsi"/>
+          <w:sz w:val="28"/>
+          <w:szCs w:val="28"/>
+        </w:rPr>
+        <w:t>api</w:t>
+      </w:r>
+      <w:proofErr w:type="spellEnd"/>
+      <w:r>
+        <w:rPr>
+          <w:rFonts w:ascii="Gulim" w:eastAsia="Gulim" w:hAnsi="Gulim" w:cstheme="minorHAnsi"/>
+          <w:sz w:val="28"/>
+          <w:szCs w:val="28"/>
+        </w:rPr>
+        <w:t>/message</w:t>
+      </w:r>
+    </w:p>
+    <w:p>
+      <w:pPr>
+        <w:rPr>
+          <w:rFonts w:ascii="Gulim" w:eastAsia="Gulim" w:hAnsi="Gulim" w:cstheme="minorHAnsi"/>
+          <w:sz w:val="28"/>
+          <w:szCs w:val="28"/>
+        </w:rPr>
+      </w:pPr>
+    </w:p>
+    <w:p>
+      <w:pPr>
+        <w:rPr>
+          <w:rFonts w:ascii="Gulim" w:eastAsia="Gulim" w:hAnsi="Gulim" w:cstheme="minorHAnsi"/>
+          <w:b/>
+          <w:sz w:val="28"/>
+          <w:szCs w:val="28"/>
+        </w:rPr>
+      </w:pPr>
+      <w:r>
+        <w:rPr>
+          <w:rFonts w:ascii="Gulim" w:eastAsia="Gulim" w:hAnsi="Gulim" w:cstheme="minorHAnsi"/>
+          <w:b/>
+          <w:sz w:val="28"/>
+          <w:szCs w:val="28"/>
+        </w:rPr>
+        <w:t>Parameter</w:t>
+      </w:r>
+    </w:p>
+    <w:tbl>
+      <w:tblPr>
+        <w:tblStyle w:val="TableGrid"/>
+        <w:tblW w:w="0" w:type="auto"/>
+        <w:tblLook w:val="04A0" w:firstRow="1" w:lastRow="0" w:firstColumn="1" w:lastColumn="0" w:noHBand="0" w:noVBand="1"/>
+      </w:tblPr>
+      <w:tblGrid>
+        <w:gridCol w:w="4675"/>
+        <w:gridCol w:w="4675"/>
+      </w:tblGrid>
+      <w:tr>
+        <w:tc>
+          <w:tcPr>
+            <w:tcW w:w="4675" w:type="dxa"/>
+            <w:shd w:val="clear" w:color="auto" w:fill="E7E6E6" w:themeFill="background2"/>
+          </w:tcPr>
+          <w:p>
+            <w:pPr>
+              <w:rPr>
+                <w:rFonts w:ascii="Consolas" w:eastAsia="Gulim" w:hAnsi="Consolas" w:cstheme="minorHAnsi"/>
+                <w:b/>
+                <w:sz w:val="28"/>
+                <w:szCs w:val="28"/>
+              </w:rPr>
+            </w:pPr>
+            <w:r>
+              <w:rPr>
+                <w:rFonts w:ascii="Consolas" w:eastAsia="Gulim" w:hAnsi="Consolas" w:cstheme="minorHAnsi"/>
+                <w:b/>
+                <w:sz w:val="28"/>
+                <w:szCs w:val="28"/>
+              </w:rPr>
+              <w:t>Key</w:t>
+            </w:r>
+          </w:p>
+        </w:tc>
+        <w:tc>
+          <w:tcPr>
+            <w:tcW w:w="4675" w:type="dxa"/>
+            <w:shd w:val="clear" w:color="auto" w:fill="E7E6E6" w:themeFill="background2"/>
+          </w:tcPr>
+          <w:p>
+            <w:pPr>
+              <w:rPr>
+                <w:rFonts w:ascii="Consolas" w:eastAsia="Gulim" w:hAnsi="Consolas" w:cstheme="minorHAnsi"/>
+                <w:b/>
+                <w:sz w:val="28"/>
+                <w:szCs w:val="28"/>
+              </w:rPr>
+            </w:pPr>
+            <w:r>
+              <w:rPr>
+                <w:rFonts w:ascii="Consolas" w:eastAsia="Gulim" w:hAnsi="Consolas" w:cstheme="minorHAnsi"/>
+                <w:b/>
+                <w:sz w:val="28"/>
+                <w:szCs w:val="28"/>
+              </w:rPr>
+              <w:t>Value</w:t>
+            </w:r>
+          </w:p>
+        </w:tc>
+      </w:tr>
+      <w:tr>
+        <w:tc>
+          <w:tcPr>
+            <w:tcW w:w="4675" w:type="dxa"/>
+          </w:tcPr>
+          <w:p>
+            <w:pPr>
+              <w:rPr>
+                <w:rFonts w:ascii="Consolas" w:eastAsia="Gulim" w:hAnsi="Consolas" w:cstheme="minorHAnsi"/>
+              </w:rPr>
+            </w:pPr>
+            <w:proofErr w:type="spellStart"/>
+            <w:r>
+              <w:rPr>
+                <w:rFonts w:ascii="Consolas" w:eastAsia="Gulim" w:hAnsi="Consolas" w:cstheme="minorHAnsi"/>
+              </w:rPr>
+              <w:t>messageId</w:t>
+            </w:r>
+            <w:proofErr w:type="spellEnd"/>
+          </w:p>
+        </w:tc>
+        <w:tc>
+          <w:tcPr>
+            <w:tcW w:w="4675" w:type="dxa"/>
+          </w:tcPr>
+          <w:p>
+            <w:pPr>
+              <w:rPr>
+                <w:rFonts w:ascii="Consolas" w:eastAsia="Gulim" w:hAnsi="Consolas" w:cstheme="minorHAnsi"/>
+              </w:rPr>
+            </w:pPr>
+            <w:r>
+              <w:rPr>
+                <w:rFonts w:ascii="Consolas" w:eastAsia="Gulim" w:hAnsi="Consolas" w:cstheme="minorHAnsi"/>
+              </w:rPr>
+              <w:t>&lt;Number&gt;</w:t>
+            </w:r>
+          </w:p>
+        </w:tc>
+      </w:tr>
+      <w:tr>
+        <w:tc>
+          <w:tcPr>
+            <w:tcW w:w="4675" w:type="dxa"/>
+          </w:tcPr>
+          <w:p>
+            <w:pPr>
+              <w:rPr>
+                <w:rFonts w:ascii="Consolas" w:eastAsia="Gulim" w:hAnsi="Consolas" w:cstheme="minorHAnsi"/>
+              </w:rPr>
+            </w:pPr>
+            <w:r>
+              <w:rPr>
+                <w:rFonts w:ascii="Consolas" w:eastAsia="Gulim" w:hAnsi="Consolas" w:cstheme="minorHAnsi"/>
+              </w:rPr>
+              <w:t>message</w:t>
+            </w:r>
+          </w:p>
+        </w:tc>
+        <w:tc>
+          <w:tcPr>
+            <w:tcW w:w="4675" w:type="dxa"/>
+          </w:tcPr>
+          <w:p>
+            <w:pPr>
+              <w:rPr>
+                <w:rFonts w:ascii="Consolas" w:eastAsia="Gulim" w:hAnsi="Consolas" w:cstheme="minorHAnsi"/>
+              </w:rPr>
+            </w:pPr>
+            <w:r>
+              <w:rPr>
+                <w:rFonts w:ascii="Consolas" w:eastAsia="Gulim" w:hAnsi="Consolas" w:cstheme="minorHAnsi"/>
+              </w:rPr>
+              <w:t>&lt;String&gt;</w:t>
+            </w:r>
+          </w:p>
+        </w:tc>
+      </w:tr>
+    </w:tbl>
+    <w:p>
+      <w:pPr>
+        <w:rPr>
+          <w:rFonts w:ascii="Gulim" w:eastAsia="Gulim" w:hAnsi="Gulim" w:cstheme="minorHAnsi"/>
+          <w:sz w:val="28"/>
+          <w:szCs w:val="28"/>
+        </w:rPr>
+      </w:pPr>
+    </w:p>
+    <w:p>
+      <w:pPr>
+        <w:rPr>
+          <w:rFonts w:ascii="Gulim" w:eastAsia="Gulim" w:hAnsi="Gulim" w:cstheme="minorHAnsi"/>
+          <w:b/>
+          <w:sz w:val="28"/>
+          <w:szCs w:val="28"/>
+        </w:rPr>
+      </w:pPr>
+      <w:r>
+        <w:rPr>
+          <w:rFonts w:ascii="Gulim" w:eastAsia="Gulim" w:hAnsi="Gulim" w:cstheme="minorHAnsi"/>
+          <w:b/>
+          <w:sz w:val="28"/>
+          <w:szCs w:val="28"/>
+        </w:rPr>
+        <w:t>Return</w:t>
+      </w:r>
+    </w:p>
+    <w:p>
+      <w:pPr>
+        <w:rPr>
+          <w:rFonts w:ascii="Gulim" w:eastAsia="Gulim" w:hAnsi="Gulim" w:cstheme="minorHAnsi"/>
+          <w:b/>
+          <w:sz w:val="28"/>
+          <w:szCs w:val="28"/>
+        </w:rPr>
+      </w:pPr>
+      <w:r>
+        <w:rPr>
+          <w:rFonts w:ascii="Gulim" w:eastAsia="Gulim" w:hAnsi="Gulim" w:cstheme="minorHAnsi"/>
+          <w:noProof/>
+          <w:sz w:val="28"/>
+          <w:szCs w:val="28"/>
+        </w:rPr>
+        <mc:AlternateContent>
+          <mc:Choice Requires="wps">
+            <w:drawing>
+              <wp:anchor distT="0" distB="0" distL="114300" distR="114300" simplePos="0" relativeHeight="251679744" behindDoc="0" locked="0" layoutInCell="1" allowOverlap="1" wp14:anchorId="1D089EA9" wp14:editId="6EBB8871">
+                <wp:simplePos x="0" y="0"/>
+                <wp:positionH relativeFrom="margin">
+                  <wp:align>left</wp:align>
+                </wp:positionH>
+                <wp:positionV relativeFrom="paragraph">
+                  <wp:posOffset>35560</wp:posOffset>
+                </wp:positionV>
+                <wp:extent cx="5047861" cy="1390261"/>
+                <wp:effectExtent l="0" t="0" r="6985" b="6985"/>
+                <wp:wrapNone/>
+                <wp:docPr id="8" name="Text Box 8"/>
+                <wp:cNvGraphicFramePr/>
+                <a:graphic xmlns:a="http://schemas.openxmlformats.org/drawingml/2006/main">
+                  <a:graphicData uri="http://schemas.microsoft.com/office/word/2010/wordprocessingShape">
+                    <wps:wsp>
+                      <wps:cNvSpPr txBox="1"/>
+                      <wps:spPr>
+                        <a:xfrm>
+                          <a:off x="0" y="0"/>
+                          <a:ext cx="5047861" cy="1390261"/>
+                        </a:xfrm>
+                        <a:prstGeom prst="rect">
+                          <a:avLst/>
+                        </a:prstGeom>
+                        <a:solidFill>
+                          <a:schemeClr val="lt1"/>
+                        </a:solidFill>
+                        <a:ln w="6350">
+                          <a:solidFill>
+                            <a:prstClr val="black"/>
+                          </a:solidFill>
+                        </a:ln>
+                      </wps:spPr>
+                      <wps:txbx>
+                        <w:txbxContent>
+                          <w:p>
+                            <w:pPr>
+                              <w:shd w:val="clear" w:color="auto" w:fill="F6F8FA"/>
+                              <w:tabs>
+                                <w:tab w:val="left" w:pos="916"/>
+                                <w:tab w:val="left" w:pos="1832"/>
+                                <w:tab w:val="left" w:pos="2748"/>
+                                <w:tab w:val="left" w:pos="3664"/>
+                                <w:tab w:val="left" w:pos="4580"/>
+                                <w:tab w:val="left" w:pos="5496"/>
+                                <w:tab w:val="left" w:pos="6412"/>
+                                <w:tab w:val="left" w:pos="7328"/>
+                                <w:tab w:val="left" w:pos="8244"/>
+                                <w:tab w:val="left" w:pos="9160"/>
+                                <w:tab w:val="left" w:pos="10076"/>
+                                <w:tab w:val="left" w:pos="10992"/>
+                                <w:tab w:val="left" w:pos="11908"/>
+                                <w:tab w:val="left" w:pos="12824"/>
+                                <w:tab w:val="left" w:pos="13740"/>
+                                <w:tab w:val="left" w:pos="14656"/>
+                              </w:tabs>
+                              <w:rPr>
+                                <w:rFonts w:ascii="Consolas" w:eastAsia="Times New Roman" w:hAnsi="Consolas" w:cs="Consolas"/>
+                                <w:color w:val="24292E"/>
+                                <w:sz w:val="20"/>
+                                <w:szCs w:val="20"/>
+                              </w:rPr>
+                            </w:pPr>
+                            <w:r>
+                              <w:rPr>
+                                <w:rFonts w:ascii="Consolas" w:eastAsia="Times New Roman" w:hAnsi="Consolas" w:cs="Consolas"/>
+                                <w:color w:val="24292E"/>
+                                <w:sz w:val="20"/>
+                                <w:szCs w:val="20"/>
+                              </w:rPr>
+                              <w:t>// return [</w:t>
+                            </w:r>
+                            <w:r>
+                              <w:rPr>
+                                <w:rFonts w:ascii="Consolas" w:eastAsia="Times New Roman" w:hAnsi="Consolas" w:cs="Consolas"/>
+                                <w:color w:val="005CC5"/>
+                                <w:sz w:val="20"/>
+                                <w:szCs w:val="20"/>
+                              </w:rPr>
+                              <w:t>200</w:t>
+                            </w:r>
+                            <w:r>
+                              <w:rPr>
+                                <w:rFonts w:ascii="Consolas" w:eastAsia="Times New Roman" w:hAnsi="Consolas" w:cs="Consolas"/>
+                                <w:color w:val="24292E"/>
+                                <w:sz w:val="20"/>
+                                <w:szCs w:val="20"/>
+                              </w:rPr>
+                              <w:t xml:space="preserve"> </w:t>
+                            </w:r>
+                            <w:r>
+                              <w:rPr>
+                                <w:rFonts w:ascii="Consolas" w:eastAsia="Times New Roman" w:hAnsi="Consolas" w:cs="Consolas"/>
+                                <w:color w:val="FAFBFC"/>
+                                <w:sz w:val="20"/>
+                                <w:szCs w:val="20"/>
+                                <w:shd w:val="clear" w:color="auto" w:fill="B31D28"/>
+                              </w:rPr>
+                              <w:t>ok</w:t>
+                            </w:r>
+                            <w:r>
+                              <w:rPr>
+                                <w:rFonts w:ascii="Consolas" w:eastAsia="Times New Roman" w:hAnsi="Consolas" w:cs="Consolas"/>
+                                <w:color w:val="24292E"/>
+                                <w:sz w:val="20"/>
+                                <w:szCs w:val="20"/>
+                              </w:rPr>
+                              <w:t>]</w:t>
+                            </w:r>
+                          </w:p>
+                          <w:p>
+                            <w:pPr>
+                              <w:shd w:val="clear" w:color="auto" w:fill="F6F8FA"/>
+                              <w:tabs>
+                                <w:tab w:val="left" w:pos="916"/>
+                                <w:tab w:val="left" w:pos="1832"/>
+                                <w:tab w:val="left" w:pos="2748"/>
+                                <w:tab w:val="left" w:pos="3664"/>
+                                <w:tab w:val="left" w:pos="4580"/>
+                                <w:tab w:val="left" w:pos="5496"/>
+                                <w:tab w:val="left" w:pos="6412"/>
+                                <w:tab w:val="left" w:pos="7328"/>
+                                <w:tab w:val="left" w:pos="8244"/>
+                                <w:tab w:val="left" w:pos="9160"/>
+                                <w:tab w:val="left" w:pos="10076"/>
+                                <w:tab w:val="left" w:pos="10992"/>
+                                <w:tab w:val="left" w:pos="11908"/>
+                                <w:tab w:val="left" w:pos="12824"/>
+                                <w:tab w:val="left" w:pos="13740"/>
+                                <w:tab w:val="left" w:pos="14656"/>
+                              </w:tabs>
+                              <w:rPr>
+                                <w:rFonts w:ascii="Consolas" w:eastAsia="Times New Roman" w:hAnsi="Consolas" w:cs="Consolas"/>
+                                <w:color w:val="24292E"/>
+                                <w:sz w:val="20"/>
+                                <w:szCs w:val="20"/>
+                              </w:rPr>
+                            </w:pPr>
+                            <w:r>
+                              <w:rPr>
+                                <w:rFonts w:ascii="Consolas" w:eastAsia="Times New Roman" w:hAnsi="Consolas" w:cs="Consolas"/>
+                                <w:color w:val="24292E"/>
+                                <w:sz w:val="20"/>
+                                <w:szCs w:val="20"/>
+                              </w:rPr>
+                              <w:t>{</w:t>
+                            </w:r>
+                          </w:p>
+                          <w:p>
+                            <w:pPr>
+                              <w:shd w:val="clear" w:color="auto" w:fill="F6F8FA"/>
+                              <w:tabs>
+                                <w:tab w:val="left" w:pos="916"/>
+                                <w:tab w:val="left" w:pos="1832"/>
+                                <w:tab w:val="left" w:pos="2748"/>
+                                <w:tab w:val="left" w:pos="3664"/>
+                                <w:tab w:val="left" w:pos="4580"/>
+                                <w:tab w:val="left" w:pos="5496"/>
+                                <w:tab w:val="left" w:pos="6412"/>
+                                <w:tab w:val="left" w:pos="7328"/>
+                                <w:tab w:val="left" w:pos="8244"/>
+                                <w:tab w:val="left" w:pos="9160"/>
+                                <w:tab w:val="left" w:pos="10076"/>
+                                <w:tab w:val="left" w:pos="10992"/>
+                                <w:tab w:val="left" w:pos="11908"/>
+                                <w:tab w:val="left" w:pos="12824"/>
+                                <w:tab w:val="left" w:pos="13740"/>
+                                <w:tab w:val="left" w:pos="14656"/>
+                              </w:tabs>
+                              <w:rPr>
+                                <w:rFonts w:ascii="Consolas" w:hAnsi="Consolas" w:cs="Consolas"/>
+                                <w:color w:val="24292E"/>
+                                <w:sz w:val="20"/>
+                                <w:szCs w:val="20"/>
+                              </w:rPr>
+                            </w:pPr>
+                            <w:r>
+                              <w:rPr>
+                                <w:rFonts w:ascii="Consolas" w:eastAsia="Times New Roman" w:hAnsi="Consolas" w:cs="Consolas"/>
+                                <w:color w:val="24292E"/>
+                                <w:sz w:val="20"/>
+                                <w:szCs w:val="20"/>
+                              </w:rPr>
+                              <w:t xml:space="preserve">    </w:t>
+                            </w:r>
+                            <w:r>
+                              <w:rPr>
+                                <w:rFonts w:ascii="Consolas" w:eastAsia="Times New Roman" w:hAnsi="Consolas" w:cs="Consolas"/>
+                                <w:color w:val="032F62"/>
+                                <w:sz w:val="20"/>
+                                <w:szCs w:val="20"/>
+                              </w:rPr>
+                              <w:t>"</w:t>
+                            </w:r>
+                            <w:r>
+                              <w:rPr>
+                                <w:rFonts w:ascii="Consolas" w:eastAsia="Times New Roman" w:hAnsi="Consolas" w:cs="Consolas"/>
+                                <w:color w:val="032F62"/>
+                                <w:sz w:val="20"/>
+                                <w:szCs w:val="20"/>
+                              </w:rPr>
+                              <w:t>result</w:t>
+                            </w:r>
+                            <w:r>
+                              <w:rPr>
+                                <w:rFonts w:ascii="Consolas" w:eastAsia="Times New Roman" w:hAnsi="Consolas" w:cs="Consolas"/>
+                                <w:color w:val="032F62"/>
+                                <w:sz w:val="20"/>
+                                <w:szCs w:val="20"/>
+                              </w:rPr>
+                              <w:t>"</w:t>
+                            </w:r>
+                            <w:r>
+                              <w:rPr>
+                                <w:rFonts w:ascii="Consolas" w:eastAsia="Times New Roman" w:hAnsi="Consolas" w:cs="Consolas"/>
+                                <w:color w:val="032F62"/>
+                                <w:sz w:val="20"/>
+                                <w:szCs w:val="20"/>
+                              </w:rPr>
+                              <w:t xml:space="preserve">: </w:t>
+                            </w:r>
+                            <w:r>
+                              <w:rPr>
+                                <w:rFonts w:ascii="Consolas" w:eastAsia="Times New Roman" w:hAnsi="Consolas" w:cs="Consolas"/>
+                                <w:color w:val="032F62"/>
+                                <w:sz w:val="20"/>
+                                <w:szCs w:val="20"/>
+                              </w:rPr>
+                              <w:t>"</w:t>
+                            </w:r>
+                            <w:r>
+                              <w:rPr>
+                                <w:rFonts w:ascii="Consolas" w:eastAsia="Times New Roman" w:hAnsi="Consolas" w:cs="Consolas"/>
+                                <w:color w:val="032F62"/>
+                                <w:sz w:val="20"/>
+                                <w:szCs w:val="20"/>
+                              </w:rPr>
+                              <w:t>success</w:t>
+                            </w:r>
+                            <w:r>
+                              <w:rPr>
+                                <w:rFonts w:ascii="Consolas" w:eastAsia="Times New Roman" w:hAnsi="Consolas" w:cs="Consolas"/>
+                                <w:color w:val="032F62"/>
+                                <w:sz w:val="20"/>
+                                <w:szCs w:val="20"/>
+                              </w:rPr>
+                              <w:t>"</w:t>
+                            </w:r>
+                          </w:p>
+                          <w:p>
+                            <w:pPr>
+                              <w:shd w:val="clear" w:color="auto" w:fill="F6F8FA"/>
+                              <w:tabs>
+                                <w:tab w:val="left" w:pos="916"/>
+                                <w:tab w:val="left" w:pos="1832"/>
+                                <w:tab w:val="left" w:pos="2748"/>
+                                <w:tab w:val="left" w:pos="3664"/>
+                                <w:tab w:val="left" w:pos="4580"/>
+                                <w:tab w:val="left" w:pos="5496"/>
+                                <w:tab w:val="left" w:pos="6412"/>
+                                <w:tab w:val="left" w:pos="7328"/>
+                                <w:tab w:val="left" w:pos="8244"/>
+                                <w:tab w:val="left" w:pos="9160"/>
+                                <w:tab w:val="left" w:pos="10076"/>
+                                <w:tab w:val="left" w:pos="10992"/>
+                                <w:tab w:val="left" w:pos="11908"/>
+                                <w:tab w:val="left" w:pos="12824"/>
+                                <w:tab w:val="left" w:pos="13740"/>
+                                <w:tab w:val="left" w:pos="14656"/>
+                              </w:tabs>
+                              <w:rPr>
+                                <w:rFonts w:ascii="Consolas" w:hAnsi="Consolas" w:cs="Consolas"/>
+                                <w:color w:val="24292E"/>
+                                <w:sz w:val="20"/>
+                                <w:szCs w:val="20"/>
+                              </w:rPr>
+                            </w:pPr>
+                            <w:r>
+                              <w:rPr>
+                                <w:rFonts w:ascii="Consolas" w:eastAsia="Times New Roman" w:hAnsi="Consolas" w:cs="Consolas"/>
+                                <w:color w:val="24292E"/>
+                                <w:sz w:val="20"/>
+                                <w:szCs w:val="20"/>
+                              </w:rPr>
+                              <w:t>}</w:t>
+                            </w:r>
+                          </w:p>
+                          <w:p>
+                            <w:pPr>
+                              <w:shd w:val="clear" w:color="auto" w:fill="F6F8FA"/>
+                              <w:tabs>
+                                <w:tab w:val="left" w:pos="916"/>
+                                <w:tab w:val="left" w:pos="1832"/>
+                                <w:tab w:val="left" w:pos="2748"/>
+                                <w:tab w:val="left" w:pos="3664"/>
+                                <w:tab w:val="left" w:pos="4580"/>
+                                <w:tab w:val="left" w:pos="5496"/>
+                                <w:tab w:val="left" w:pos="6412"/>
+                                <w:tab w:val="left" w:pos="7328"/>
+                                <w:tab w:val="left" w:pos="8244"/>
+                                <w:tab w:val="left" w:pos="9160"/>
+                                <w:tab w:val="left" w:pos="10076"/>
+                                <w:tab w:val="left" w:pos="10992"/>
+                                <w:tab w:val="left" w:pos="11908"/>
+                                <w:tab w:val="left" w:pos="12824"/>
+                                <w:tab w:val="left" w:pos="13740"/>
+                                <w:tab w:val="left" w:pos="14656"/>
+                              </w:tabs>
+                              <w:rPr>
+                                <w:rFonts w:ascii="Consolas" w:eastAsia="Times New Roman" w:hAnsi="Consolas" w:cs="Consolas"/>
+                                <w:color w:val="24292E"/>
+                                <w:sz w:val="20"/>
+                                <w:szCs w:val="20"/>
+                              </w:rPr>
+                            </w:pPr>
+                            <w:r>
+                              <w:rPr>
+                                <w:rFonts w:ascii="Consolas" w:eastAsia="Times New Roman" w:hAnsi="Consolas" w:cs="Consolas"/>
+                                <w:color w:val="24292E"/>
+                                <w:sz w:val="20"/>
+                                <w:szCs w:val="20"/>
+                              </w:rPr>
+                              <w:t>// return [</w:t>
+                            </w:r>
+                            <w:r>
+                              <w:rPr>
+                                <w:rFonts w:ascii="Consolas" w:eastAsia="Times New Roman" w:hAnsi="Consolas" w:cs="Consolas"/>
+                                <w:color w:val="005CC5"/>
+                                <w:sz w:val="20"/>
+                                <w:szCs w:val="20"/>
+                              </w:rPr>
+                              <w:t>400</w:t>
+                            </w:r>
+                            <w:r>
+                              <w:rPr>
+                                <w:rFonts w:ascii="Consolas" w:eastAsia="Times New Roman" w:hAnsi="Consolas" w:cs="Consolas"/>
+                                <w:color w:val="24292E"/>
+                                <w:sz w:val="20"/>
+                                <w:szCs w:val="20"/>
+                              </w:rPr>
+                              <w:t xml:space="preserve"> </w:t>
+                            </w:r>
+                            <w:r>
+                              <w:rPr>
+                                <w:rFonts w:ascii="Consolas" w:eastAsia="Times New Roman" w:hAnsi="Consolas" w:cs="Consolas"/>
+                                <w:color w:val="FAFBFC"/>
+                                <w:sz w:val="20"/>
+                                <w:szCs w:val="20"/>
+                                <w:shd w:val="clear" w:color="auto" w:fill="B31D28"/>
+                              </w:rPr>
+                              <w:t>fail</w:t>
+                            </w:r>
+                            <w:r>
+                              <w:rPr>
+                                <w:rFonts w:ascii="Consolas" w:eastAsia="Times New Roman" w:hAnsi="Consolas" w:cs="Consolas"/>
+                                <w:color w:val="24292E"/>
+                                <w:sz w:val="20"/>
+                                <w:szCs w:val="20"/>
+                              </w:rPr>
+                              <w:t>]</w:t>
+                            </w:r>
+                          </w:p>
+                          <w:p>
+                            <w:pPr>
+                              <w:shd w:val="clear" w:color="auto" w:fill="F6F8FA"/>
+                              <w:tabs>
+                                <w:tab w:val="left" w:pos="916"/>
+                                <w:tab w:val="left" w:pos="1832"/>
+                                <w:tab w:val="left" w:pos="2748"/>
+                                <w:tab w:val="left" w:pos="3664"/>
+                                <w:tab w:val="left" w:pos="4580"/>
+                                <w:tab w:val="left" w:pos="5496"/>
+                                <w:tab w:val="left" w:pos="6412"/>
+                                <w:tab w:val="left" w:pos="7328"/>
+                                <w:tab w:val="left" w:pos="8244"/>
+                                <w:tab w:val="left" w:pos="9160"/>
+                                <w:tab w:val="left" w:pos="10076"/>
+                                <w:tab w:val="left" w:pos="10992"/>
+                                <w:tab w:val="left" w:pos="11908"/>
+                                <w:tab w:val="left" w:pos="12824"/>
+                                <w:tab w:val="left" w:pos="13740"/>
+                                <w:tab w:val="left" w:pos="14656"/>
+                              </w:tabs>
+                              <w:rPr>
+                                <w:rFonts w:ascii="Consolas" w:eastAsia="Times New Roman" w:hAnsi="Consolas" w:cs="Consolas"/>
+                                <w:color w:val="24292E"/>
+                                <w:sz w:val="20"/>
+                                <w:szCs w:val="20"/>
+                              </w:rPr>
+                            </w:pPr>
+                            <w:r>
+                              <w:rPr>
+                                <w:rFonts w:ascii="Consolas" w:eastAsia="Times New Roman" w:hAnsi="Consolas" w:cs="Consolas"/>
+                                <w:color w:val="24292E"/>
+                                <w:sz w:val="20"/>
+                                <w:szCs w:val="20"/>
+                              </w:rPr>
+                              <w:t>{</w:t>
+                            </w:r>
+                          </w:p>
+                          <w:p>
+                            <w:pPr>
+                              <w:shd w:val="clear" w:color="auto" w:fill="F6F8FA"/>
+                              <w:tabs>
+                                <w:tab w:val="left" w:pos="916"/>
+                                <w:tab w:val="left" w:pos="1832"/>
+                                <w:tab w:val="left" w:pos="2748"/>
+                                <w:tab w:val="left" w:pos="3664"/>
+                                <w:tab w:val="left" w:pos="4580"/>
+                                <w:tab w:val="left" w:pos="5496"/>
+                                <w:tab w:val="left" w:pos="6412"/>
+                                <w:tab w:val="left" w:pos="7328"/>
+                                <w:tab w:val="left" w:pos="8244"/>
+                                <w:tab w:val="left" w:pos="9160"/>
+                                <w:tab w:val="left" w:pos="10076"/>
+                                <w:tab w:val="left" w:pos="10992"/>
+                                <w:tab w:val="left" w:pos="11908"/>
+                                <w:tab w:val="left" w:pos="12824"/>
+                                <w:tab w:val="left" w:pos="13740"/>
+                                <w:tab w:val="left" w:pos="14656"/>
+                              </w:tabs>
+                              <w:rPr>
+                                <w:rFonts w:ascii="Consolas" w:hAnsi="Consolas" w:cs="Consolas"/>
+                                <w:color w:val="24292E"/>
+                                <w:sz w:val="20"/>
+                                <w:szCs w:val="20"/>
+                              </w:rPr>
+                            </w:pPr>
+                            <w:r>
+                              <w:rPr>
+                                <w:rFonts w:ascii="Consolas" w:eastAsia="Times New Roman" w:hAnsi="Consolas" w:cs="Consolas"/>
+                                <w:color w:val="24292E"/>
+                                <w:sz w:val="20"/>
+                                <w:szCs w:val="20"/>
+                              </w:rPr>
+                              <w:t xml:space="preserve">    </w:t>
+                            </w:r>
+                            <w:r>
+                              <w:rPr>
+                                <w:rFonts w:ascii="Consolas" w:eastAsia="Times New Roman" w:hAnsi="Consolas" w:cs="Consolas"/>
+                                <w:color w:val="032F62"/>
+                                <w:sz w:val="20"/>
+                                <w:szCs w:val="20"/>
+                              </w:rPr>
+                              <w:t>"</w:t>
+                            </w:r>
+                            <w:r>
+                              <w:rPr>
+                                <w:rFonts w:ascii="Consolas" w:eastAsia="Times New Roman" w:hAnsi="Consolas" w:cs="Consolas"/>
+                                <w:color w:val="032F62"/>
+                                <w:sz w:val="20"/>
+                                <w:szCs w:val="20"/>
+                              </w:rPr>
+                              <w:t>result</w:t>
+                            </w:r>
+                            <w:r>
+                              <w:rPr>
+                                <w:rFonts w:ascii="Consolas" w:eastAsia="Times New Roman" w:hAnsi="Consolas" w:cs="Consolas"/>
+                                <w:color w:val="032F62"/>
+                                <w:sz w:val="20"/>
+                                <w:szCs w:val="20"/>
+                              </w:rPr>
+                              <w:t>"</w:t>
+                            </w:r>
+                            <w:r>
+                              <w:rPr>
+                                <w:rFonts w:ascii="Consolas" w:eastAsia="Times New Roman" w:hAnsi="Consolas" w:cs="Consolas"/>
+                                <w:color w:val="032F62"/>
+                                <w:sz w:val="20"/>
+                                <w:szCs w:val="20"/>
+                              </w:rPr>
+                              <w:t xml:space="preserve">: </w:t>
+                            </w:r>
+                            <w:r>
+                              <w:rPr>
+                                <w:rFonts w:ascii="Consolas" w:eastAsia="Times New Roman" w:hAnsi="Consolas" w:cs="Consolas"/>
+                                <w:color w:val="032F62"/>
+                                <w:sz w:val="20"/>
+                                <w:szCs w:val="20"/>
+                              </w:rPr>
+                              <w:t>"</w:t>
+                            </w:r>
+                            <w:r>
+                              <w:rPr>
+                                <w:rFonts w:ascii="Consolas" w:eastAsia="Times New Roman" w:hAnsi="Consolas" w:cs="Consolas"/>
+                                <w:color w:val="032F62"/>
+                                <w:sz w:val="20"/>
+                                <w:szCs w:val="20"/>
+                              </w:rPr>
+                              <w:t>fail</w:t>
+                            </w:r>
+                            <w:r>
+                              <w:rPr>
+                                <w:rFonts w:ascii="Consolas" w:eastAsia="Times New Roman" w:hAnsi="Consolas" w:cs="Consolas"/>
+                                <w:color w:val="032F62"/>
+                                <w:sz w:val="20"/>
+                                <w:szCs w:val="20"/>
+                              </w:rPr>
+                              <w:t>"</w:t>
+                            </w:r>
+                          </w:p>
+                          <w:p>
+                            <w:pPr>
+                              <w:shd w:val="clear" w:color="auto" w:fill="F6F8FA"/>
+                              <w:tabs>
+                                <w:tab w:val="left" w:pos="916"/>
+                                <w:tab w:val="left" w:pos="1832"/>
+                                <w:tab w:val="left" w:pos="2748"/>
+                                <w:tab w:val="left" w:pos="3664"/>
+                                <w:tab w:val="left" w:pos="4580"/>
+                                <w:tab w:val="left" w:pos="5496"/>
+                                <w:tab w:val="left" w:pos="6412"/>
+                                <w:tab w:val="left" w:pos="7328"/>
+                                <w:tab w:val="left" w:pos="8244"/>
+                                <w:tab w:val="left" w:pos="9160"/>
+                                <w:tab w:val="left" w:pos="10076"/>
+                                <w:tab w:val="left" w:pos="10992"/>
+                                <w:tab w:val="left" w:pos="11908"/>
+                                <w:tab w:val="left" w:pos="12824"/>
+                                <w:tab w:val="left" w:pos="13740"/>
+                                <w:tab w:val="left" w:pos="14656"/>
+                              </w:tabs>
+                              <w:rPr>
+                                <w:rFonts w:ascii="Consolas" w:hAnsi="Consolas" w:cs="Consolas"/>
+                                <w:color w:val="24292E"/>
+                                <w:sz w:val="20"/>
+                                <w:szCs w:val="20"/>
+                              </w:rPr>
+                            </w:pPr>
+                            <w:r>
+                              <w:rPr>
+                                <w:rFonts w:ascii="Consolas" w:eastAsia="Times New Roman" w:hAnsi="Consolas" w:cs="Consolas"/>
+                                <w:color w:val="24292E"/>
+                                <w:sz w:val="20"/>
+                                <w:szCs w:val="20"/>
+                              </w:rPr>
+                              <w:t>}</w:t>
+                            </w:r>
+                          </w:p>
+                        </w:txbxContent>
+                      </wps:txbx>
+                      <wps:bodyPr rot="0" spcFirstLastPara="0" vertOverflow="overflow" horzOverflow="overflow" vert="horz" wrap="square" lIns="91440" tIns="45720" rIns="91440" bIns="45720" numCol="1" spcCol="0" rtlCol="0" fromWordArt="0" anchor="t" anchorCtr="0" forceAA="0" compatLnSpc="1">
+                        <a:prstTxWarp prst="textNoShape">
+                          <a:avLst/>
+                        </a:prstTxWarp>
+                        <a:noAutofit/>
+                      </wps:bodyPr>
+                    </wps:wsp>
+                  </a:graphicData>
+                </a:graphic>
+                <wp14:sizeRelV relativeFrom="margin">
+                  <wp14:pctHeight>0</wp14:pctHeight>
+                </wp14:sizeRelV>
+              </wp:anchor>
+            </w:drawing>
+          </mc:Choice>
+          <mc:Fallback>
+            <w:pict>
+              <v:shape w14:anchorId="1D089EA9" id="Text Box 8" o:spid="_x0000_s1033" type="#_x0000_t202" style="position:absolute;margin-left:0;margin-top:2.8pt;width:397.45pt;height:109.45pt;z-index:251679744;visibility:visible;mso-wrap-style:square;mso-height-percent:0;mso-wrap-distance-left:9pt;mso-wrap-distance-top:0;mso-wrap-distance-right:9pt;mso-wrap-distance-bottom:0;mso-position-horizontal:left;mso-position-horizontal-relative:margin;mso-position-vertical:absolute;mso-position-vertical-relative:text;mso-height-percent:0;mso-height-relative:margin;v-text-anchor:top" o:gfxdata="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" fillcolor="white [3201]" strokeweight=".5pt">
+                <v:textbox>
+                  <w:txbxContent>
+                    <w:p>
+                      <w:pPr>
+                        <w:shd w:val="clear" w:color="auto" w:fill="F6F8FA"/>
+                        <w:tabs>
+                          <w:tab w:val="left" w:pos="916"/>
+                          <w:tab w:val="left" w:pos="1832"/>
+                          <w:tab w:val="left" w:pos="2748"/>
+                          <w:tab w:val="left" w:pos="3664"/>
+                          <w:tab w:val="left" w:pos="4580"/>
+                          <w:tab w:val="left" w:pos="5496"/>
+                          <w:tab w:val="left" w:pos="6412"/>
+                          <w:tab w:val="left" w:pos="7328"/>
+                          <w:tab w:val="left" w:pos="8244"/>
+                          <w:tab w:val="left" w:pos="9160"/>
+                          <w:tab w:val="left" w:pos="10076"/>
+                          <w:tab w:val="left" w:pos="10992"/>
+                          <w:tab w:val="left" w:pos="11908"/>
+                          <w:tab w:val="left" w:pos="12824"/>
+                          <w:tab w:val="left" w:pos="13740"/>
+                          <w:tab w:val="left" w:pos="14656"/>
+                        </w:tabs>
+                        <w:rPr>
+                          <w:rFonts w:ascii="Consolas" w:eastAsia="Times New Roman" w:hAnsi="Consolas" w:cs="Consolas"/>
+                          <w:color w:val="24292E"/>
+                          <w:sz w:val="20"/>
+                          <w:szCs w:val="20"/>
+                        </w:rPr>
+                      </w:pPr>
+                      <w:r>
+                        <w:rPr>
+                          <w:rFonts w:ascii="Consolas" w:eastAsia="Times New Roman" w:hAnsi="Consolas" w:cs="Consolas"/>
+                          <w:color w:val="24292E"/>
+                          <w:sz w:val="20"/>
+                          <w:szCs w:val="20"/>
+                        </w:rPr>
+                        <w:t>// return [</w:t>
+                      </w:r>
+                      <w:r>
+                        <w:rPr>
+                          <w:rFonts w:ascii="Consolas" w:eastAsia="Times New Roman" w:hAnsi="Consolas" w:cs="Consolas"/>
+                          <w:color w:val="005CC5"/>
+                          <w:sz w:val="20"/>
+                          <w:szCs w:val="20"/>
+                        </w:rPr>
+                        <w:t>200</w:t>
+                      </w:r>
+                      <w:r>
+                        <w:rPr>
+                          <w:rFonts w:ascii="Consolas" w:eastAsia="Times New Roman" w:hAnsi="Consolas" w:cs="Consolas"/>
+                          <w:color w:val="24292E"/>
+                          <w:sz w:val="20"/>
+                          <w:szCs w:val="20"/>
+                        </w:rPr>
+                        <w:t xml:space="preserve"> </w:t>
+                      </w:r>
+                      <w:r>
+                        <w:rPr>
+                          <w:rFonts w:ascii="Consolas" w:eastAsia="Times New Roman" w:hAnsi="Consolas" w:cs="Consolas"/>
+                          <w:color w:val="FAFBFC"/>
+                          <w:sz w:val="20"/>
+                          <w:szCs w:val="20"/>
+                          <w:shd w:val="clear" w:color="auto" w:fill="B31D28"/>
+                        </w:rPr>
+                        <w:t>ok</w:t>
+                      </w:r>
+                      <w:r>
+                        <w:rPr>
+                          <w:rFonts w:ascii="Consolas" w:eastAsia="Times New Roman" w:hAnsi="Consolas" w:cs="Consolas"/>
+                          <w:color w:val="24292E"/>
+                          <w:sz w:val="20"/>
+                          <w:szCs w:val="20"/>
+                        </w:rPr>
+                        <w:t>]</w:t>
+                      </w:r>
+                    </w:p>
+                    <w:p>
+                      <w:pPr>
+                        <w:shd w:val="clear" w:color="auto" w:fill="F6F8FA"/>
+                        <w:tabs>
+                          <w:tab w:val="left" w:pos="916"/>
+                          <w:tab w:val="left" w:pos="1832"/>
+                          <w:tab w:val="left" w:pos="2748"/>
+                          <w:tab w:val="left" w:pos="3664"/>
+                          <w:tab w:val="left" w:pos="4580"/>
+                          <w:tab w:val="left" w:pos="5496"/>
+                          <w:tab w:val="left" w:pos="6412"/>
+                          <w:tab w:val="left" w:pos="7328"/>
+                          <w:tab w:val="left" w:pos="8244"/>
+                          <w:tab w:val="left" w:pos="9160"/>
+                          <w:tab w:val="left" w:pos="10076"/>
+                          <w:tab w:val="left" w:pos="10992"/>
+                          <w:tab w:val="left" w:pos="11908"/>
+                          <w:tab w:val="left" w:pos="12824"/>
+                          <w:tab w:val="left" w:pos="13740"/>
+                          <w:tab w:val="left" w:pos="14656"/>
+                        </w:tabs>
+                        <w:rPr>
+                          <w:rFonts w:ascii="Consolas" w:eastAsia="Times New Roman" w:hAnsi="Consolas" w:cs="Consolas"/>
+                          <w:color w:val="24292E"/>
+                          <w:sz w:val="20"/>
+                          <w:szCs w:val="20"/>
+                        </w:rPr>
+                      </w:pPr>
+                      <w:r>
+                        <w:rPr>
+                          <w:rFonts w:ascii="Consolas" w:eastAsia="Times New Roman" w:hAnsi="Consolas" w:cs="Consolas"/>
+                          <w:color w:val="24292E"/>
+                          <w:sz w:val="20"/>
+                          <w:szCs w:val="20"/>
+                        </w:rPr>
+                        <w:t>{</w:t>
+                      </w:r>
+                    </w:p>
+                    <w:p>
+                      <w:pPr>
+                        <w:shd w:val="clear" w:color="auto" w:fill="F6F8FA"/>
+                        <w:tabs>
+                          <w:tab w:val="left" w:pos="916"/>
+                          <w:tab w:val="left" w:pos="1832"/>
+                          <w:tab w:val="left" w:pos="2748"/>
+                          <w:tab w:val="left" w:pos="3664"/>
+                          <w:tab w:val="left" w:pos="4580"/>
+                          <w:tab w:val="left" w:pos="5496"/>
+                          <w:tab w:val="left" w:pos="6412"/>
+                          <w:tab w:val="left" w:pos="7328"/>
+                          <w:tab w:val="left" w:pos="8244"/>
+                          <w:tab w:val="left" w:pos="9160"/>
+                          <w:tab w:val="left" w:pos="10076"/>
+                          <w:tab w:val="left" w:pos="10992"/>
+                          <w:tab w:val="left" w:pos="11908"/>
+                          <w:tab w:val="left" w:pos="12824"/>
+                          <w:tab w:val="left" w:pos="13740"/>
+                          <w:tab w:val="left" w:pos="14656"/>
+                        </w:tabs>
+                        <w:rPr>
+                          <w:rFonts w:ascii="Consolas" w:hAnsi="Consolas" w:cs="Consolas"/>
+                          <w:color w:val="24292E"/>
+                          <w:sz w:val="20"/>
+                          <w:szCs w:val="20"/>
+                        </w:rPr>
+                      </w:pPr>
+                      <w:r>
+                        <w:rPr>
+                          <w:rFonts w:ascii="Consolas" w:eastAsia="Times New Roman" w:hAnsi="Consolas" w:cs="Consolas"/>
+                          <w:color w:val="24292E"/>
+                          <w:sz w:val="20"/>
+                          <w:szCs w:val="20"/>
+                        </w:rPr>
+                        <w:t xml:space="preserve">    </w:t>
+                      </w:r>
+                      <w:r>
+                        <w:rPr>
+                          <w:rFonts w:ascii="Consolas" w:eastAsia="Times New Roman" w:hAnsi="Consolas" w:cs="Consolas"/>
+                          <w:color w:val="032F62"/>
+                          <w:sz w:val="20"/>
+                          <w:szCs w:val="20"/>
+                        </w:rPr>
+                        <w:t>"</w:t>
+                      </w:r>
+                      <w:r>
+                        <w:rPr>
+                          <w:rFonts w:ascii="Consolas" w:eastAsia="Times New Roman" w:hAnsi="Consolas" w:cs="Consolas"/>
+                          <w:color w:val="032F62"/>
+                          <w:sz w:val="20"/>
+                          <w:szCs w:val="20"/>
+                        </w:rPr>
+                        <w:t>result</w:t>
+                      </w:r>
+                      <w:r>
+                        <w:rPr>
+                          <w:rFonts w:ascii="Consolas" w:eastAsia="Times New Roman" w:hAnsi="Consolas" w:cs="Consolas"/>
+                          <w:color w:val="032F62"/>
+                          <w:sz w:val="20"/>
+                          <w:szCs w:val="20"/>
+                        </w:rPr>
+                        <w:t>"</w:t>
+                      </w:r>
+                      <w:r>
+                        <w:rPr>
+                          <w:rFonts w:ascii="Consolas" w:eastAsia="Times New Roman" w:hAnsi="Consolas" w:cs="Consolas"/>
+                          <w:color w:val="032F62"/>
+                          <w:sz w:val="20"/>
+                          <w:szCs w:val="20"/>
+                        </w:rPr>
+                        <w:t xml:space="preserve">: </w:t>
+                      </w:r>
+                      <w:r>
+                        <w:rPr>
+                          <w:rFonts w:ascii="Consolas" w:eastAsia="Times New Roman" w:hAnsi="Consolas" w:cs="Consolas"/>
+                          <w:color w:val="032F62"/>
+                          <w:sz w:val="20"/>
+                          <w:szCs w:val="20"/>
+                        </w:rPr>
+                        <w:t>"</w:t>
+                      </w:r>
+                      <w:r>
+                        <w:rPr>
+                          <w:rFonts w:ascii="Consolas" w:eastAsia="Times New Roman" w:hAnsi="Consolas" w:cs="Consolas"/>
+                          <w:color w:val="032F62"/>
+                          <w:sz w:val="20"/>
+                          <w:szCs w:val="20"/>
+                        </w:rPr>
+                        <w:t>success</w:t>
+                      </w:r>
+                      <w:r>
+                        <w:rPr>
+                          <w:rFonts w:ascii="Consolas" w:eastAsia="Times New Roman" w:hAnsi="Consolas" w:cs="Consolas"/>
+                          <w:color w:val="032F62"/>
+                          <w:sz w:val="20"/>
+                          <w:szCs w:val="20"/>
+                        </w:rPr>
+                        <w:t>"</w:t>
+                      </w:r>
+                    </w:p>
+                    <w:p>
+                      <w:pPr>
+                        <w:shd w:val="clear" w:color="auto" w:fill="F6F8FA"/>
+                        <w:tabs>
+                          <w:tab w:val="left" w:pos="916"/>
+                          <w:tab w:val="left" w:pos="1832"/>
+                          <w:tab w:val="left" w:pos="2748"/>
+                          <w:tab w:val="left" w:pos="3664"/>
+                          <w:tab w:val="left" w:pos="4580"/>
+                          <w:tab w:val="left" w:pos="5496"/>
+                          <w:tab w:val="left" w:pos="6412"/>
+                          <w:tab w:val="left" w:pos="7328"/>
+                          <w:tab w:val="left" w:pos="8244"/>
+                          <w:tab w:val="left" w:pos="9160"/>
+                          <w:tab w:val="left" w:pos="10076"/>
+                          <w:tab w:val="left" w:pos="10992"/>
+                          <w:tab w:val="left" w:pos="11908"/>
+                          <w:tab w:val="left" w:pos="12824"/>
+                          <w:tab w:val="left" w:pos="13740"/>
+                          <w:tab w:val="left" w:pos="14656"/>
+                        </w:tabs>
+                        <w:rPr>
+                          <w:rFonts w:ascii="Consolas" w:hAnsi="Consolas" w:cs="Consolas"/>
+                          <w:color w:val="24292E"/>
+                          <w:sz w:val="20"/>
+                          <w:szCs w:val="20"/>
+                        </w:rPr>
+                      </w:pPr>
+                      <w:r>
+                        <w:rPr>
+                          <w:rFonts w:ascii="Consolas" w:eastAsia="Times New Roman" w:hAnsi="Consolas" w:cs="Consolas"/>
+                          <w:color w:val="24292E"/>
+                          <w:sz w:val="20"/>
+                          <w:szCs w:val="20"/>
+                        </w:rPr>
+                        <w:t>}</w:t>
+                      </w:r>
+                    </w:p>
+                    <w:p>
+                      <w:pPr>
+                        <w:shd w:val="clear" w:color="auto" w:fill="F6F8FA"/>
+                        <w:tabs>
+                          <w:tab w:val="left" w:pos="916"/>
+                          <w:tab w:val="left" w:pos="1832"/>
+                          <w:tab w:val="left" w:pos="2748"/>
+                          <w:tab w:val="left" w:pos="3664"/>
+                          <w:tab w:val="left" w:pos="4580"/>
+                          <w:tab w:val="left" w:pos="5496"/>
+                          <w:tab w:val="left" w:pos="6412"/>
+                          <w:tab w:val="left" w:pos="7328"/>
+                          <w:tab w:val="left" w:pos="8244"/>
+                          <w:tab w:val="left" w:pos="9160"/>
+                          <w:tab w:val="left" w:pos="10076"/>
+                          <w:tab w:val="left" w:pos="10992"/>
+                          <w:tab w:val="left" w:pos="11908"/>
+                          <w:tab w:val="left" w:pos="12824"/>
+                          <w:tab w:val="left" w:pos="13740"/>
+                          <w:tab w:val="left" w:pos="14656"/>
+                        </w:tabs>
+                        <w:rPr>
+                          <w:rFonts w:ascii="Consolas" w:eastAsia="Times New Roman" w:hAnsi="Consolas" w:cs="Consolas"/>
+                          <w:color w:val="24292E"/>
+                          <w:sz w:val="20"/>
+                          <w:szCs w:val="20"/>
+                        </w:rPr>
+                      </w:pPr>
+                      <w:r>
+                        <w:rPr>
+                          <w:rFonts w:ascii="Consolas" w:eastAsia="Times New Roman" w:hAnsi="Consolas" w:cs="Consolas"/>
+                          <w:color w:val="24292E"/>
+                          <w:sz w:val="20"/>
+                          <w:szCs w:val="20"/>
+                        </w:rPr>
+                        <w:t>// return [</w:t>
+                      </w:r>
+                      <w:r>
+                        <w:rPr>
+                          <w:rFonts w:ascii="Consolas" w:eastAsia="Times New Roman" w:hAnsi="Consolas" w:cs="Consolas"/>
+                          <w:color w:val="005CC5"/>
+                          <w:sz w:val="20"/>
+                          <w:szCs w:val="20"/>
+                        </w:rPr>
+                        <w:t>400</w:t>
+                      </w:r>
+                      <w:r>
+                        <w:rPr>
+                          <w:rFonts w:ascii="Consolas" w:eastAsia="Times New Roman" w:hAnsi="Consolas" w:cs="Consolas"/>
+                          <w:color w:val="24292E"/>
+                          <w:sz w:val="20"/>
+                          <w:szCs w:val="20"/>
+                        </w:rPr>
+                        <w:t xml:space="preserve"> </w:t>
+                      </w:r>
+                      <w:r>
+                        <w:rPr>
+                          <w:rFonts w:ascii="Consolas" w:eastAsia="Times New Roman" w:hAnsi="Consolas" w:cs="Consolas"/>
+                          <w:color w:val="FAFBFC"/>
+                          <w:sz w:val="20"/>
+                          <w:szCs w:val="20"/>
+                          <w:shd w:val="clear" w:color="auto" w:fill="B31D28"/>
+                        </w:rPr>
+                        <w:t>fail</w:t>
+                      </w:r>
+                      <w:r>
+                        <w:rPr>
+                          <w:rFonts w:ascii="Consolas" w:eastAsia="Times New Roman" w:hAnsi="Consolas" w:cs="Consolas"/>
+                          <w:color w:val="24292E"/>
+                          <w:sz w:val="20"/>
+                          <w:szCs w:val="20"/>
+                        </w:rPr>
+                        <w:t>]</w:t>
+                      </w:r>
+                    </w:p>
+                    <w:p>
+                      <w:pPr>
+                        <w:shd w:val="clear" w:color="auto" w:fill="F6F8FA"/>
+                        <w:tabs>
+                          <w:tab w:val="left" w:pos="916"/>
+                          <w:tab w:val="left" w:pos="1832"/>
+                          <w:tab w:val="left" w:pos="2748"/>
+                          <w:tab w:val="left" w:pos="3664"/>
+                          <w:tab w:val="left" w:pos="4580"/>
+                          <w:tab w:val="left" w:pos="5496"/>
+                          <w:tab w:val="left" w:pos="6412"/>
+                          <w:tab w:val="left" w:pos="7328"/>
+                          <w:tab w:val="left" w:pos="8244"/>
+                          <w:tab w:val="left" w:pos="9160"/>
+                          <w:tab w:val="left" w:pos="10076"/>
+                          <w:tab w:val="left" w:pos="10992"/>
+                          <w:tab w:val="left" w:pos="11908"/>
+                          <w:tab w:val="left" w:pos="12824"/>
+                          <w:tab w:val="left" w:pos="13740"/>
+                          <w:tab w:val="left" w:pos="14656"/>
+                        </w:tabs>
+                        <w:rPr>
+                          <w:rFonts w:ascii="Consolas" w:eastAsia="Times New Roman" w:hAnsi="Consolas" w:cs="Consolas"/>
+                          <w:color w:val="24292E"/>
+                          <w:sz w:val="20"/>
+                          <w:szCs w:val="20"/>
+                        </w:rPr>
+                      </w:pPr>
+                      <w:r>
+                        <w:rPr>
+                          <w:rFonts w:ascii="Consolas" w:eastAsia="Times New Roman" w:hAnsi="Consolas" w:cs="Consolas"/>
+                          <w:color w:val="24292E"/>
+                          <w:sz w:val="20"/>
+                          <w:szCs w:val="20"/>
+                        </w:rPr>
+                        <w:t>{</w:t>
+                      </w:r>
+                    </w:p>
+                    <w:p>
+                      <w:pPr>
+                        <w:shd w:val="clear" w:color="auto" w:fill="F6F8FA"/>
+                        <w:tabs>
+                          <w:tab w:val="left" w:pos="916"/>
+                          <w:tab w:val="left" w:pos="1832"/>
+                          <w:tab w:val="left" w:pos="2748"/>
+                          <w:tab w:val="left" w:pos="3664"/>
+                          <w:tab w:val="left" w:pos="4580"/>
+                          <w:tab w:val="left" w:pos="5496"/>
+                          <w:tab w:val="left" w:pos="6412"/>
+                          <w:tab w:val="left" w:pos="7328"/>
+                          <w:tab w:val="left" w:pos="8244"/>
+                          <w:tab w:val="left" w:pos="9160"/>
+                          <w:tab w:val="left" w:pos="10076"/>
+                          <w:tab w:val="left" w:pos="10992"/>
+                          <w:tab w:val="left" w:pos="11908"/>
+                          <w:tab w:val="left" w:pos="12824"/>
+                          <w:tab w:val="left" w:pos="13740"/>
+                          <w:tab w:val="left" w:pos="14656"/>
+                        </w:tabs>
+                        <w:rPr>
+                          <w:rFonts w:ascii="Consolas" w:hAnsi="Consolas" w:cs="Consolas"/>
+                          <w:color w:val="24292E"/>
+                          <w:sz w:val="20"/>
+                          <w:szCs w:val="20"/>
+                        </w:rPr>
+                      </w:pPr>
+                      <w:r>
+                        <w:rPr>
+                          <w:rFonts w:ascii="Consolas" w:eastAsia="Times New Roman" w:hAnsi="Consolas" w:cs="Consolas"/>
+                          <w:color w:val="24292E"/>
+                          <w:sz w:val="20"/>
+                          <w:szCs w:val="20"/>
+                        </w:rPr>
+                        <w:t xml:space="preserve">    </w:t>
+                      </w:r>
+                      <w:r>
+                        <w:rPr>
+                          <w:rFonts w:ascii="Consolas" w:eastAsia="Times New Roman" w:hAnsi="Consolas" w:cs="Consolas"/>
+                          <w:color w:val="032F62"/>
+                          <w:sz w:val="20"/>
+                          <w:szCs w:val="20"/>
+                        </w:rPr>
+                        <w:t>"</w:t>
+                      </w:r>
+                      <w:r>
+                        <w:rPr>
+                          <w:rFonts w:ascii="Consolas" w:eastAsia="Times New Roman" w:hAnsi="Consolas" w:cs="Consolas"/>
+                          <w:color w:val="032F62"/>
+                          <w:sz w:val="20"/>
+                          <w:szCs w:val="20"/>
+                        </w:rPr>
+                        <w:t>result</w:t>
+                      </w:r>
+                      <w:r>
+                        <w:rPr>
+                          <w:rFonts w:ascii="Consolas" w:eastAsia="Times New Roman" w:hAnsi="Consolas" w:cs="Consolas"/>
+                          <w:color w:val="032F62"/>
+                          <w:sz w:val="20"/>
+                          <w:szCs w:val="20"/>
+                        </w:rPr>
+                        <w:t>"</w:t>
+                      </w:r>
+                      <w:r>
+                        <w:rPr>
+                          <w:rFonts w:ascii="Consolas" w:eastAsia="Times New Roman" w:hAnsi="Consolas" w:cs="Consolas"/>
+                          <w:color w:val="032F62"/>
+                          <w:sz w:val="20"/>
+                          <w:szCs w:val="20"/>
+                        </w:rPr>
+                        <w:t xml:space="preserve">: </w:t>
+                      </w:r>
+                      <w:r>
+                        <w:rPr>
+                          <w:rFonts w:ascii="Consolas" w:eastAsia="Times New Roman" w:hAnsi="Consolas" w:cs="Consolas"/>
+                          <w:color w:val="032F62"/>
+                          <w:sz w:val="20"/>
+                          <w:szCs w:val="20"/>
+                        </w:rPr>
+                        <w:t>"</w:t>
+                      </w:r>
+                      <w:r>
+                        <w:rPr>
+                          <w:rFonts w:ascii="Consolas" w:eastAsia="Times New Roman" w:hAnsi="Consolas" w:cs="Consolas"/>
+                          <w:color w:val="032F62"/>
+                          <w:sz w:val="20"/>
+                          <w:szCs w:val="20"/>
+                        </w:rPr>
+                        <w:t>fail</w:t>
+                      </w:r>
+                      <w:r>
+                        <w:rPr>
+                          <w:rFonts w:ascii="Consolas" w:eastAsia="Times New Roman" w:hAnsi="Consolas" w:cs="Consolas"/>
+                          <w:color w:val="032F62"/>
+                          <w:sz w:val="20"/>
+                          <w:szCs w:val="20"/>
+                        </w:rPr>
+                        <w:t>"</w:t>
+                      </w:r>
+                    </w:p>
+                    <w:p>
+                      <w:pPr>
+                        <w:shd w:val="clear" w:color="auto" w:fill="F6F8FA"/>
+                        <w:tabs>
+                          <w:tab w:val="left" w:pos="916"/>
+                          <w:tab w:val="left" w:pos="1832"/>
+                          <w:tab w:val="left" w:pos="2748"/>
+                          <w:tab w:val="left" w:pos="3664"/>
+                          <w:tab w:val="left" w:pos="4580"/>
+                          <w:tab w:val="left" w:pos="5496"/>
+                          <w:tab w:val="left" w:pos="6412"/>
+                          <w:tab w:val="left" w:pos="7328"/>
+                          <w:tab w:val="left" w:pos="8244"/>
+                          <w:tab w:val="left" w:pos="9160"/>
+                          <w:tab w:val="left" w:pos="10076"/>
+                          <w:tab w:val="left" w:pos="10992"/>
+                          <w:tab w:val="left" w:pos="11908"/>
+                          <w:tab w:val="left" w:pos="12824"/>
+                          <w:tab w:val="left" w:pos="13740"/>
+                          <w:tab w:val="left" w:pos="14656"/>
+                        </w:tabs>
+                        <w:rPr>
+                          <w:rFonts w:ascii="Consolas" w:hAnsi="Consolas" w:cs="Consolas"/>
+                          <w:color w:val="24292E"/>
+                          <w:sz w:val="20"/>
+                          <w:szCs w:val="20"/>
+                        </w:rPr>
+                      </w:pPr>
+                      <w:r>
+                        <w:rPr>
+                          <w:rFonts w:ascii="Consolas" w:eastAsia="Times New Roman" w:hAnsi="Consolas" w:cs="Consolas"/>
+                          <w:color w:val="24292E"/>
+                          <w:sz w:val="20"/>
+                          <w:szCs w:val="20"/>
+                        </w:rPr>
+                        <w:t>}</w:t>
+                      </w:r>
+                    </w:p>
+                  </w:txbxContent>
+                </v:textbox>
+                <w10:wrap anchorx="margin"/>
+              </v:shape>
+            </w:pict>
+          </mc:Fallback>
+        </mc:AlternateContent>
+      </w:r>
+    </w:p>
+    <w:p>
+      <w:pPr>
+        <w:rPr>
+          <w:rFonts w:ascii="Gulim" w:eastAsia="Gulim" w:hAnsi="Gulim" w:cstheme="minorHAnsi"/>
+          <w:sz w:val="28"/>
+          <w:szCs w:val="28"/>
+        </w:rPr>
+      </w:pPr>
+    </w:p>
+    <w:p>
+      <w:pPr>
+        <w:rPr>
+          <w:rFonts w:ascii="Gulim" w:eastAsia="Gulim" w:hAnsi="Gulim" w:cstheme="minorHAnsi"/>
+          <w:sz w:val="28"/>
+          <w:szCs w:val="28"/>
+        </w:rPr>
+      </w:pPr>
+    </w:p>
+    <w:p>
+      <w:pPr>
+        <w:rPr>
+          <w:rFonts w:ascii="Gulim" w:eastAsia="Gulim" w:hAnsi="Gulim" w:cstheme="minorHAnsi"/>
+          <w:sz w:val="28"/>
+          <w:szCs w:val="28"/>
+        </w:rPr>
+      </w:pPr>
+    </w:p>
+    <w:p>
+      <w:pPr>
+        <w:rPr>
+          <w:rFonts w:ascii="Gulim" w:eastAsia="Gulim" w:hAnsi="Gulim" w:cstheme="minorHAnsi"/>
+          <w:sz w:val="28"/>
+          <w:szCs w:val="28"/>
+        </w:rPr>
+      </w:pPr>
+    </w:p>
+    <w:p>
+      <w:pPr>
+        <w:rPr>
+          <w:rFonts w:ascii="Gulim" w:eastAsia="Gulim" w:hAnsi="Gulim" w:cstheme="minorHAnsi"/>
+          <w:sz w:val="28"/>
+          <w:szCs w:val="28"/>
+        </w:rPr>
+      </w:pPr>
+    </w:p>
+    <w:p>
+      <w:pPr>
+        <w:rPr>
+          <w:rFonts w:ascii="Gulim" w:eastAsia="Gulim" w:hAnsi="Gulim" w:cstheme="minorHAnsi" w:hint="eastAsia"/>
           <w:sz w:val="32"/>
           <w:szCs w:val="32"/>
         </w:rPr>

</xml_diff>

<commit_message>
card 스키마 - imageRatio 항목 추가
</commit_message>
<xml_diff>
--- a/API 명세서.docx
+++ b/API 명세서.docx
@@ -4835,6 +4835,46 @@
           </w:p>
         </w:tc>
       </w:tr>
+      <w:tr>
+        <w:tc>
+          <w:tcPr>
+            <w:tcW w:w="4675" w:type="dxa"/>
+          </w:tcPr>
+          <w:p>
+            <w:pPr>
+              <w:rPr>
+                <w:rFonts w:ascii="Consolas" w:eastAsia="Gulim" w:hAnsi="Consolas" w:cstheme="minorHAnsi" w:hint="eastAsia"/>
+              </w:rPr>
+            </w:pPr>
+            <w:proofErr w:type="spellStart"/>
+            <w:r>
+              <w:rPr>
+                <w:rFonts w:ascii="Consolas" w:eastAsia="Gulim" w:hAnsi="Consolas" w:cstheme="minorHAnsi"/>
+              </w:rPr>
+              <w:t>imageRatio</w:t>
+            </w:r>
+            <w:proofErr w:type="spellEnd"/>
+          </w:p>
+        </w:tc>
+        <w:tc>
+          <w:tcPr>
+            <w:tcW w:w="4675" w:type="dxa"/>
+          </w:tcPr>
+          <w:p>
+            <w:pPr>
+              <w:rPr>
+                <w:rFonts w:ascii="Consolas" w:eastAsia="Gulim" w:hAnsi="Consolas" w:cstheme="minorHAnsi" w:hint="eastAsia"/>
+              </w:rPr>
+            </w:pPr>
+            <w:r>
+              <w:rPr>
+                <w:rFonts w:ascii="Consolas" w:eastAsia="Gulim" w:hAnsi="Consolas" w:cstheme="minorHAnsi"/>
+              </w:rPr>
+              <w:t>&lt;Number&gt;</w:t>
+            </w:r>
+          </w:p>
+        </w:tc>
+      </w:tr>
     </w:tbl>
     <w:p>
       <w:pPr>
@@ -6270,7 +6310,6 @@
           <w:sz w:val="32"/>
           <w:szCs w:val="32"/>
         </w:rPr>
-        <w:lastRenderedPageBreak/>
         <w:t>4</w:t>
       </w:r>
       <w:r>
@@ -7858,7 +7897,6 @@
           <w:sz w:val="32"/>
           <w:szCs w:val="32"/>
         </w:rPr>
-        <w:lastRenderedPageBreak/>
         <w:t>5</w:t>
       </w:r>
       <w:r>
@@ -11258,7 +11296,6 @@
           <w:sz w:val="32"/>
           <w:szCs w:val="32"/>
         </w:rPr>
-        <w:lastRenderedPageBreak/>
         <w:t>6</w:t>
       </w:r>
       <w:r>
@@ -11354,15 +11391,7 @@
           <w:sz w:val="28"/>
           <w:szCs w:val="28"/>
         </w:rPr>
-        <w:t>POST</w:t>
-      </w:r>
-      <w:r>
-        <w:rPr>
-          <w:rFonts w:ascii="Gulim" w:eastAsia="Gulim" w:hAnsi="Gulim" w:cstheme="minorHAnsi"/>
-          <w:sz w:val="28"/>
-          <w:szCs w:val="28"/>
-        </w:rPr>
-        <w:t>] /</w:t>
+        <w:t>POST] /</w:t>
       </w:r>
       <w:proofErr w:type="spellStart"/>
       <w:r>
@@ -11380,15 +11409,7 @@
           <w:sz w:val="28"/>
           <w:szCs w:val="28"/>
         </w:rPr>
-        <w:t>/</w:t>
-      </w:r>
-      <w:r>
-        <w:rPr>
-          <w:rFonts w:ascii="Gulim" w:eastAsia="Gulim" w:hAnsi="Gulim" w:cstheme="minorHAnsi"/>
-          <w:sz w:val="28"/>
-          <w:szCs w:val="28"/>
-        </w:rPr>
-        <w:t>message</w:t>
+        <w:t>/message</w:t>
       </w:r>
     </w:p>
     <w:p>
@@ -12745,13 +12766,53 @@
     <w:p>
       <w:pPr>
         <w:rPr>
+          <w:rFonts w:ascii="Gulim" w:eastAsia="Gulim" w:hAnsi="Gulim" w:cstheme="minorHAnsi"/>
+          <w:b/>
+          <w:bCs/>
+          <w:sz w:val="32"/>
+          <w:szCs w:val="32"/>
+        </w:rPr>
+      </w:pPr>
+      <w:r>
+        <w:rPr>
+          <w:rFonts w:ascii="Gulim" w:eastAsia="Gulim" w:hAnsi="Gulim" w:cstheme="minorHAnsi"/>
+          <w:b/>
+          <w:bCs/>
+          <w:sz w:val="32"/>
+          <w:szCs w:val="32"/>
+        </w:rPr>
+        <w:t>6</w:t>
+      </w:r>
+      <w:r>
+        <w:rPr>
+          <w:rFonts w:ascii="Gulim" w:eastAsia="Gulim" w:hAnsi="Gulim" w:cstheme="minorHAnsi"/>
+          <w:b/>
+          <w:bCs/>
+          <w:sz w:val="32"/>
+          <w:szCs w:val="32"/>
+        </w:rPr>
+        <w:t>-2</w:t>
+      </w:r>
+      <w:r>
+        <w:rPr>
+          <w:rFonts w:ascii="Gulim" w:eastAsia="Gulim" w:hAnsi="Gulim" w:cstheme="minorHAnsi"/>
+          <w:b/>
+          <w:bCs/>
+          <w:sz w:val="32"/>
+          <w:szCs w:val="32"/>
+        </w:rPr>
+        <w:t xml:space="preserve">. </w:t>
+      </w:r>
+      <w:r>
+        <w:rPr>
           <w:rFonts w:ascii="Gulim" w:eastAsia="Gulim" w:hAnsi="Gulim" w:cstheme="minorHAnsi" w:hint="eastAsia"/>
           <w:b/>
           <w:bCs/>
           <w:sz w:val="32"/>
           <w:szCs w:val="32"/>
         </w:rPr>
-      </w:pPr>
+        <w:t xml:space="preserve"> </w:t>
+      </w:r>
       <w:r>
         <w:rPr>
           <w:rFonts w:ascii="Gulim" w:eastAsia="Gulim" w:hAnsi="Gulim" w:cstheme="minorHAnsi"/>
@@ -12760,27 +12821,7 @@
           <w:sz w:val="32"/>
           <w:szCs w:val="32"/>
         </w:rPr>
-        <w:t>6</w:t>
-      </w:r>
-      <w:r>
-        <w:rPr>
-          <w:rFonts w:ascii="Gulim" w:eastAsia="Gulim" w:hAnsi="Gulim" w:cstheme="minorHAnsi"/>
-          <w:b/>
-          <w:bCs/>
-          <w:sz w:val="32"/>
-          <w:szCs w:val="32"/>
-        </w:rPr>
-        <w:t>-2</w:t>
-      </w:r>
-      <w:r>
-        <w:rPr>
-          <w:rFonts w:ascii="Gulim" w:eastAsia="Gulim" w:hAnsi="Gulim" w:cstheme="minorHAnsi"/>
-          <w:b/>
-          <w:bCs/>
-          <w:sz w:val="32"/>
-          <w:szCs w:val="32"/>
-        </w:rPr>
-        <w:t xml:space="preserve">. </w:t>
+        <w:t>temp</w:t>
       </w:r>
       <w:r>
         <w:rPr>
@@ -12790,7 +12831,7 @@
           <w:sz w:val="32"/>
           <w:szCs w:val="32"/>
         </w:rPr>
-        <w:t xml:space="preserve"> </w:t>
+        <w:t>메시지</w:t>
       </w:r>
       <w:r>
         <w:rPr>
@@ -12800,7 +12841,7 @@
           <w:sz w:val="32"/>
           <w:szCs w:val="32"/>
         </w:rPr>
-        <w:t>temp</w:t>
+        <w:t xml:space="preserve"> – </w:t>
       </w:r>
       <w:r>
         <w:rPr>
@@ -12810,26 +12851,6 @@
           <w:sz w:val="32"/>
           <w:szCs w:val="32"/>
         </w:rPr>
-        <w:t>메시지</w:t>
-      </w:r>
-      <w:r>
-        <w:rPr>
-          <w:rFonts w:ascii="Gulim" w:eastAsia="Gulim" w:hAnsi="Gulim" w:cstheme="minorHAnsi"/>
-          <w:b/>
-          <w:bCs/>
-          <w:sz w:val="32"/>
-          <w:szCs w:val="32"/>
-        </w:rPr>
-        <w:t xml:space="preserve"> – </w:t>
-      </w:r>
-      <w:r>
-        <w:rPr>
-          <w:rFonts w:ascii="Gulim" w:eastAsia="Gulim" w:hAnsi="Gulim" w:cstheme="minorHAnsi" w:hint="eastAsia"/>
-          <w:b/>
-          <w:bCs/>
-          <w:sz w:val="32"/>
-          <w:szCs w:val="32"/>
-        </w:rPr>
         <w:t>읽기</w:t>
       </w:r>
     </w:p>
@@ -12855,15 +12876,7 @@
           <w:sz w:val="28"/>
           <w:szCs w:val="28"/>
         </w:rPr>
-        <w:t>GET</w:t>
-      </w:r>
-      <w:r>
-        <w:rPr>
-          <w:rFonts w:ascii="Gulim" w:eastAsia="Gulim" w:hAnsi="Gulim" w:cstheme="minorHAnsi"/>
-          <w:sz w:val="28"/>
-          <w:szCs w:val="28"/>
-        </w:rPr>
-        <w:t>] /</w:t>
+        <w:t>GET] /</w:t>
       </w:r>
       <w:proofErr w:type="spellStart"/>
       <w:r>
@@ -12890,15 +12903,7 @@
           <w:sz w:val="28"/>
           <w:szCs w:val="28"/>
         </w:rPr>
-        <w:t>message</w:t>
-      </w:r>
-      <w:r>
-        <w:rPr>
-          <w:rFonts w:ascii="Gulim" w:eastAsia="Gulim" w:hAnsi="Gulim" w:cstheme="minorHAnsi"/>
-          <w:sz w:val="28"/>
-          <w:szCs w:val="28"/>
-        </w:rPr>
-        <w:t>?messageId</w:t>
+        <w:t>message?messageId</w:t>
       </w:r>
       <w:proofErr w:type="spellEnd"/>
       <w:r>
@@ -14407,7 +14412,6 @@
           <w:sz w:val="32"/>
           <w:szCs w:val="32"/>
         </w:rPr>
-        <w:lastRenderedPageBreak/>
         <w:t>6</w:t>
       </w:r>
       <w:r>
@@ -15871,7 +15875,7 @@
     <w:p>
       <w:pPr>
         <w:rPr>
-          <w:rFonts w:ascii="Gulim" w:eastAsia="Gulim" w:hAnsi="Gulim" w:cstheme="minorHAnsi" w:hint="eastAsia"/>
+          <w:rFonts w:ascii="Gulim" w:eastAsia="Gulim" w:hAnsi="Gulim" w:cstheme="minorHAnsi"/>
           <w:sz w:val="32"/>
           <w:szCs w:val="32"/>
         </w:rPr>

</xml_diff>